<commit_message>
Bug fixes and hymn enhancements.
</commit_message>
<xml_diff>
--- a/Auto PPT Maker Instructions.docx
+++ b/Auto PPT Maker Instructions.docx
@@ -1,6 +1,6 @@
 
 <file path=word/document.xml><?xml version="1.0" encoding="utf-8"?>
-<w:document xmlns:wpc="http://schemas.microsoft.com/office/word/2010/wordprocessingCanvas" xmlns:cx="http://schemas.microsoft.com/office/drawing/2014/chartex" xmlns:cx1="http://schemas.microsoft.com/office/drawing/2015/9/8/chartex" xmlns:cx2="http://schemas.microsoft.com/office/drawing/2015/10/21/chartex" xmlns:cx3="http://schemas.microsoft.com/office/drawing/2016/5/9/chartex" xmlns:cx4="http://schemas.microsoft.com/office/drawing/2016/5/10/chartex" xmlns:cx5="http://schemas.microsoft.com/office/drawing/2016/5/11/chartex" xmlns:cx6="http://schemas.microsoft.com/office/drawing/2016/5/12/chartex" xmlns:cx7="http://schemas.microsoft.com/office/drawing/2016/5/13/chartex" xmlns:cx8="http://schemas.microsoft.com/office/drawing/2016/5/14/chartex" xmlns:mc="http://schemas.openxmlformats.org/markup-compatibility/2006" xmlns:aink="http://schemas.microsoft.com/office/drawing/2016/ink" xmlns:am3d="http://schemas.microsoft.com/office/drawing/2017/model3d" xmlns:o="urn:schemas-microsoft-com:office:office" xmlns:r="http://schemas.openxmlformats.org/officeDocument/2006/relationships" xmlns:m="http://schemas.openxmlformats.org/officeDocument/2006/math" xmlns:v="urn:schemas-microsoft-com:vml" xmlns:wp14="http://schemas.microsoft.com/office/word/2010/wordprocessingDrawing" xmlns:wp="http://schemas.openxmlformats.org/drawingml/2006/wordprocessingDrawing" xmlns:w10="urn:schemas-microsoft-com:office:word" xmlns:w="http://schemas.openxmlformats.org/wordprocessingml/2006/main" xmlns:w14="http://schemas.microsoft.com/office/word/2010/wordml" xmlns:w15="http://schemas.microsoft.com/office/word/2012/wordml" xmlns:w16cid="http://schemas.microsoft.com/office/word/2016/wordml/cid" xmlns:w16se="http://schemas.microsoft.com/office/word/2015/wordml/symex" xmlns:wpg="http://schemas.microsoft.com/office/word/2010/wordprocessingGroup" xmlns:wpi="http://schemas.microsoft.com/office/word/2010/wordprocessingInk" xmlns:wne="http://schemas.microsoft.com/office/word/2006/wordml" xmlns:wps="http://schemas.microsoft.com/office/word/2010/wordprocessingShape" mc:Ignorable="w14 w15 w16se w16cid wp14">
+<w:document xmlns:wpc="http://schemas.microsoft.com/office/word/2010/wordprocessingCanvas" xmlns:cx="http://schemas.microsoft.com/office/drawing/2014/chartex" xmlns:cx1="http://schemas.microsoft.com/office/drawing/2015/9/8/chartex" xmlns:cx2="http://schemas.microsoft.com/office/drawing/2015/10/21/chartex" xmlns:cx3="http://schemas.microsoft.com/office/drawing/2016/5/9/chartex" xmlns:cx4="http://schemas.microsoft.com/office/drawing/2016/5/10/chartex" xmlns:cx5="http://schemas.microsoft.com/office/drawing/2016/5/11/chartex" xmlns:cx6="http://schemas.microsoft.com/office/drawing/2016/5/12/chartex" xmlns:cx7="http://schemas.microsoft.com/office/drawing/2016/5/13/chartex" xmlns:cx8="http://schemas.microsoft.com/office/drawing/2016/5/14/chartex" xmlns:mc="http://schemas.openxmlformats.org/markup-compatibility/2006" xmlns:aink="http://schemas.microsoft.com/office/drawing/2016/ink" xmlns:am3d="http://schemas.microsoft.com/office/drawing/2017/model3d" xmlns:o="urn:schemas-microsoft-com:office:office" xmlns:r="http://schemas.openxmlformats.org/officeDocument/2006/relationships" xmlns:m="http://schemas.openxmlformats.org/officeDocument/2006/math" xmlns:v="urn:schemas-microsoft-com:vml" xmlns:wp14="http://schemas.microsoft.com/office/word/2010/wordprocessingDrawing" xmlns:wp="http://schemas.openxmlformats.org/drawingml/2006/wordprocessingDrawing" xmlns:w10="urn:schemas-microsoft-com:office:word" xmlns:w="http://schemas.openxmlformats.org/wordprocessingml/2006/main" xmlns:w14="http://schemas.microsoft.com/office/word/2010/wordml" xmlns:w15="http://schemas.microsoft.com/office/word/2012/wordml" xmlns:w16cex="http://schemas.microsoft.com/office/word/2018/wordml/cex" xmlns:w16cid="http://schemas.microsoft.com/office/word/2016/wordml/cid" xmlns:w16="http://schemas.microsoft.com/office/word/2018/wordml" xmlns:w16se="http://schemas.microsoft.com/office/word/2015/wordml/symex" xmlns:wpg="http://schemas.microsoft.com/office/word/2010/wordprocessingGroup" xmlns:wpi="http://schemas.microsoft.com/office/word/2010/wordprocessingInk" xmlns:wne="http://schemas.microsoft.com/office/word/2006/wordml" xmlns:wps="http://schemas.microsoft.com/office/word/2010/wordprocessingShape" mc:Ignorable="w14 w15 w16se w16cid w16 w16cex wp14">
   <w:body>
     <w:p>
       <w:pPr>
@@ -23,7 +23,14 @@
           <w:u w:val="single"/>
           <w:lang w:val="en-US"/>
         </w:rPr>
-        <w:t xml:space="preserve"> v1.01</w:t>
+        <w:t xml:space="preserve"> v1.0</w:t>
+      </w:r>
+      <w:r>
+        <w:rPr>
+          <w:u w:val="single"/>
+          <w:lang w:val="en-US"/>
+        </w:rPr>
+        <w:t>2</w:t>
       </w:r>
     </w:p>
     <w:p>
@@ -211,15 +218,7 @@
         <w:rPr>
           <w:lang w:val="en-US"/>
         </w:rPr>
-        <w:t>Catec</w:t>
-      </w:r>
-      <w:bookmarkStart w:id="0" w:name="_GoBack"/>
-      <w:bookmarkEnd w:id="0"/>
-      <w:r>
-        <w:rPr>
-          <w:lang w:val="en-US"/>
-        </w:rPr>
-        <w:t>hism Slide</w:t>
+        <w:t>Catechism Slide</w:t>
       </w:r>
       <w:r>
         <w:rPr>
@@ -256,53 +255,7 @@
     </w:p>
     <w:p>
       <w:pPr>
-        <w:pStyle w:val="ListParagraph"/>
-        <w:numPr>
-          <w:ilvl w:val="0"/>
-          <w:numId w:val="2"/>
-        </w:numPr>
         <w:spacing w:after="0"/>
-        <w:ind w:left="720"/>
-        <w:rPr>
-          <w:lang w:val="en-US"/>
-        </w:rPr>
-      </w:pPr>
-      <w:r>
-        <w:rPr>
-          <w:lang w:val="en-US"/>
-        </w:rPr>
-        <w:t>Slide</w:t>
-      </w:r>
-      <w:r>
-        <w:rPr>
-          <w:lang w:val="en-US"/>
-        </w:rPr>
-        <w:t>s</w:t>
-      </w:r>
-      <w:r>
-        <w:rPr>
-          <w:lang w:val="en-US"/>
-        </w:rPr>
-        <w:t xml:space="preserve"> with multiple bible verse</w:t>
-      </w:r>
-      <w:r>
-        <w:rPr>
-          <w:lang w:val="en-US"/>
-        </w:rPr>
-        <w:t>s</w:t>
-      </w:r>
-      <w:r>
-        <w:rPr>
-          <w:lang w:val="en-US"/>
-        </w:rPr>
-        <w:t xml:space="preserve"> from different sources</w:t>
-      </w:r>
-    </w:p>
-    <w:p>
-      <w:pPr>
-        <w:pStyle w:val="ListParagraph"/>
-        <w:spacing w:after="0"/>
-        <w:ind w:left="1440"/>
         <w:rPr>
           <w:lang w:val="en-US"/>
         </w:rPr>
@@ -1886,6 +1839,15 @@
           <w:highlight w:val="red"/>
           <w:lang w:val="en-US"/>
         </w:rPr>
+        <w:t>S</w:t>
+      </w:r>
+      <w:r>
+        <w:rPr>
+          <w:b/>
+          <w:bCs/>
+          <w:highlight w:val="red"/>
+          <w:lang w:val="en-US"/>
+        </w:rPr>
         <w:t>.</w:t>
       </w:r>
     </w:p>
@@ -2144,40 +2106,76 @@
     <w:p>
       <w:pPr>
         <w:pStyle w:val="ListParagraph"/>
+        <w:numPr>
+          <w:ilvl w:val="0"/>
+          <w:numId w:val="2"/>
+        </w:numPr>
         <w:spacing w:after="0"/>
-        <w:ind w:left="1440"/>
-        <w:rPr>
-          <w:lang w:val="en-US"/>
-        </w:rPr>
-      </w:pPr>
-    </w:p>
-    <w:p>
-      <w:pPr>
-        <w:pStyle w:val="ListParagraph"/>
-        <w:spacing w:after="0"/>
-        <w:ind w:left="1440"/>
-        <w:rPr>
-          <w:lang w:val="en-US"/>
-        </w:rPr>
-      </w:pPr>
-      <w:r>
-        <w:rPr>
-          <w:lang w:val="en-US"/>
-        </w:rPr>
-        <w:t>(</w:t>
-      </w:r>
-      <w:r>
-        <w:rPr>
-          <w:u w:val="single"/>
-          <w:lang w:val="en-US"/>
-        </w:rPr>
-        <w:t>Note:</w:t>
-      </w:r>
-      <w:r>
-        <w:rPr>
-          <w:lang w:val="en-US"/>
-        </w:rPr>
-        <w:t xml:space="preserve"> Multi-source verses are not yet available)</w:t>
+        <w:rPr>
+          <w:lang w:val="en-US"/>
+        </w:rPr>
+      </w:pPr>
+      <w:r>
+        <w:rPr>
+          <w:i/>
+          <w:iCs/>
+          <w:lang w:val="en-US"/>
+        </w:rPr>
+        <w:t>1 Peter 5:</w:t>
+      </w:r>
+      <w:r>
+        <w:rPr>
+          <w:lang w:val="en-US"/>
+        </w:rPr>
+        <w:t xml:space="preserve">7, </w:t>
+      </w:r>
+      <w:r>
+        <w:rPr>
+          <w:i/>
+          <w:iCs/>
+          <w:lang w:val="en-US"/>
+        </w:rPr>
+        <w:t>Proverbs 3:3-6</w:t>
+      </w:r>
+      <w:r>
+        <w:rPr>
+          <w:i/>
+          <w:iCs/>
+          <w:lang w:val="en-US"/>
+        </w:rPr>
+        <w:t xml:space="preserve"> </w:t>
+      </w:r>
+      <w:r>
+        <w:rPr>
+          <w:i/>
+          <w:iCs/>
+          <w:lang w:val="en-US"/>
+        </w:rPr>
+        <w:tab/>
+      </w:r>
+      <w:r>
+        <w:rPr>
+          <w:lang w:val="en-US"/>
+        </w:rPr>
+        <w:t>(returns</w:t>
+      </w:r>
+      <w:r>
+        <w:rPr>
+          <w:lang w:val="en-US"/>
+        </w:rPr>
+        <w:t xml:space="preserve"> </w:t>
+      </w:r>
+      <w:r>
+        <w:rPr>
+          <w:lang w:val="en-US"/>
+        </w:rPr>
+        <w:t>verses</w:t>
+      </w:r>
+      <w:r>
+        <w:rPr>
+          <w:lang w:val="en-US"/>
+        </w:rPr>
+        <w:t xml:space="preserve"> from two different sources)</w:t>
       </w:r>
     </w:p>
     <w:p>
@@ -2246,6 +2244,25 @@
           <w:lang w:val="en-US"/>
         </w:rPr>
         <w:t>Doxology</w:t>
+      </w:r>
+    </w:p>
+    <w:p>
+      <w:pPr>
+        <w:pStyle w:val="ListParagraph"/>
+        <w:numPr>
+          <w:ilvl w:val="0"/>
+          <w:numId w:val="3"/>
+        </w:numPr>
+        <w:spacing w:after="0"/>
+        <w:rPr>
+          <w:lang w:val="en-US"/>
+        </w:rPr>
+      </w:pPr>
+      <w:r>
+        <w:rPr>
+          <w:lang w:val="en-US"/>
+        </w:rPr>
+        <w:t>As the Deer</w:t>
       </w:r>
     </w:p>
     <w:p>
@@ -2334,7 +2351,7 @@
 </file>
 
 <file path=word/endnotes.xml><?xml version="1.0" encoding="utf-8"?>
-<w:endnotes xmlns:wpc="http://schemas.microsoft.com/office/word/2010/wordprocessingCanvas" xmlns:cx="http://schemas.microsoft.com/office/drawing/2014/chartex" xmlns:cx1="http://schemas.microsoft.com/office/drawing/2015/9/8/chartex" xmlns:cx2="http://schemas.microsoft.com/office/drawing/2015/10/21/chartex" xmlns:cx3="http://schemas.microsoft.com/office/drawing/2016/5/9/chartex" xmlns:cx4="http://schemas.microsoft.com/office/drawing/2016/5/10/chartex" xmlns:cx5="http://schemas.microsoft.com/office/drawing/2016/5/11/chartex" xmlns:cx6="http://schemas.microsoft.com/office/drawing/2016/5/12/chartex" xmlns:cx7="http://schemas.microsoft.com/office/drawing/2016/5/13/chartex" xmlns:cx8="http://schemas.microsoft.com/office/drawing/2016/5/14/chartex" xmlns:mc="http://schemas.openxmlformats.org/markup-compatibility/2006" xmlns:aink="http://schemas.microsoft.com/office/drawing/2016/ink" xmlns:am3d="http://schemas.microsoft.com/office/drawing/2017/model3d" xmlns:o="urn:schemas-microsoft-com:office:office" xmlns:r="http://schemas.openxmlformats.org/officeDocument/2006/relationships" xmlns:m="http://schemas.openxmlformats.org/officeDocument/2006/math" xmlns:v="urn:schemas-microsoft-com:vml" xmlns:wp14="http://schemas.microsoft.com/office/word/2010/wordprocessingDrawing" xmlns:wp="http://schemas.openxmlformats.org/drawingml/2006/wordprocessingDrawing" xmlns:w10="urn:schemas-microsoft-com:office:word" xmlns:w="http://schemas.openxmlformats.org/wordprocessingml/2006/main" xmlns:w14="http://schemas.microsoft.com/office/word/2010/wordml" xmlns:w15="http://schemas.microsoft.com/office/word/2012/wordml" xmlns:w16cid="http://schemas.microsoft.com/office/word/2016/wordml/cid" xmlns:w16se="http://schemas.microsoft.com/office/word/2015/wordml/symex" xmlns:wpg="http://schemas.microsoft.com/office/word/2010/wordprocessingGroup" xmlns:wpi="http://schemas.microsoft.com/office/word/2010/wordprocessingInk" xmlns:wne="http://schemas.microsoft.com/office/word/2006/wordml" xmlns:wps="http://schemas.microsoft.com/office/word/2010/wordprocessingShape" mc:Ignorable="w14 w15 w16se w16cid wp14">
+<w:endnotes xmlns:wpc="http://schemas.microsoft.com/office/word/2010/wordprocessingCanvas" xmlns:cx="http://schemas.microsoft.com/office/drawing/2014/chartex" xmlns:cx1="http://schemas.microsoft.com/office/drawing/2015/9/8/chartex" xmlns:cx2="http://schemas.microsoft.com/office/drawing/2015/10/21/chartex" xmlns:cx3="http://schemas.microsoft.com/office/drawing/2016/5/9/chartex" xmlns:cx4="http://schemas.microsoft.com/office/drawing/2016/5/10/chartex" xmlns:cx5="http://schemas.microsoft.com/office/drawing/2016/5/11/chartex" xmlns:cx6="http://schemas.microsoft.com/office/drawing/2016/5/12/chartex" xmlns:cx7="http://schemas.microsoft.com/office/drawing/2016/5/13/chartex" xmlns:cx8="http://schemas.microsoft.com/office/drawing/2016/5/14/chartex" xmlns:mc="http://schemas.openxmlformats.org/markup-compatibility/2006" xmlns:aink="http://schemas.microsoft.com/office/drawing/2016/ink" xmlns:am3d="http://schemas.microsoft.com/office/drawing/2017/model3d" xmlns:o="urn:schemas-microsoft-com:office:office" xmlns:r="http://schemas.openxmlformats.org/officeDocument/2006/relationships" xmlns:m="http://schemas.openxmlformats.org/officeDocument/2006/math" xmlns:v="urn:schemas-microsoft-com:vml" xmlns:wp14="http://schemas.microsoft.com/office/word/2010/wordprocessingDrawing" xmlns:wp="http://schemas.openxmlformats.org/drawingml/2006/wordprocessingDrawing" xmlns:w10="urn:schemas-microsoft-com:office:word" xmlns:w="http://schemas.openxmlformats.org/wordprocessingml/2006/main" xmlns:w14="http://schemas.microsoft.com/office/word/2010/wordml" xmlns:w15="http://schemas.microsoft.com/office/word/2012/wordml" xmlns:w16cex="http://schemas.microsoft.com/office/word/2018/wordml/cex" xmlns:w16cid="http://schemas.microsoft.com/office/word/2016/wordml/cid" xmlns:w16="http://schemas.microsoft.com/office/word/2018/wordml" xmlns:w16se="http://schemas.microsoft.com/office/word/2015/wordml/symex" xmlns:wpg="http://schemas.microsoft.com/office/word/2010/wordprocessingGroup" xmlns:wpi="http://schemas.microsoft.com/office/word/2010/wordprocessingInk" xmlns:wne="http://schemas.microsoft.com/office/word/2006/wordml" xmlns:wps="http://schemas.microsoft.com/office/word/2010/wordprocessingShape" mc:Ignorable="w14 w15 w16se w16cid w16 w16cex wp14">
   <w:endnote w:type="separator" w:id="-1">
     <w:p>
       <w:pPr>
@@ -2359,7 +2376,7 @@
 </file>
 
 <file path=word/footer1.xml><?xml version="1.0" encoding="utf-8"?>
-<w:ftr xmlns:wpc="http://schemas.microsoft.com/office/word/2010/wordprocessingCanvas" xmlns:cx="http://schemas.microsoft.com/office/drawing/2014/chartex" xmlns:cx1="http://schemas.microsoft.com/office/drawing/2015/9/8/chartex" xmlns:cx2="http://schemas.microsoft.com/office/drawing/2015/10/21/chartex" xmlns:cx3="http://schemas.microsoft.com/office/drawing/2016/5/9/chartex" xmlns:cx4="http://schemas.microsoft.com/office/drawing/2016/5/10/chartex" xmlns:cx5="http://schemas.microsoft.com/office/drawing/2016/5/11/chartex" xmlns:cx6="http://schemas.microsoft.com/office/drawing/2016/5/12/chartex" xmlns:cx7="http://schemas.microsoft.com/office/drawing/2016/5/13/chartex" xmlns:cx8="http://schemas.microsoft.com/office/drawing/2016/5/14/chartex" xmlns:mc="http://schemas.openxmlformats.org/markup-compatibility/2006" xmlns:aink="http://schemas.microsoft.com/office/drawing/2016/ink" xmlns:am3d="http://schemas.microsoft.com/office/drawing/2017/model3d" xmlns:o="urn:schemas-microsoft-com:office:office" xmlns:r="http://schemas.openxmlformats.org/officeDocument/2006/relationships" xmlns:m="http://schemas.openxmlformats.org/officeDocument/2006/math" xmlns:v="urn:schemas-microsoft-com:vml" xmlns:wp14="http://schemas.microsoft.com/office/word/2010/wordprocessingDrawing" xmlns:wp="http://schemas.openxmlformats.org/drawingml/2006/wordprocessingDrawing" xmlns:w10="urn:schemas-microsoft-com:office:word" xmlns:w="http://schemas.openxmlformats.org/wordprocessingml/2006/main" xmlns:w14="http://schemas.microsoft.com/office/word/2010/wordml" xmlns:w15="http://schemas.microsoft.com/office/word/2012/wordml" xmlns:w16cid="http://schemas.microsoft.com/office/word/2016/wordml/cid" xmlns:w16se="http://schemas.microsoft.com/office/word/2015/wordml/symex" xmlns:wpg="http://schemas.microsoft.com/office/word/2010/wordprocessingGroup" xmlns:wpi="http://schemas.microsoft.com/office/word/2010/wordprocessingInk" xmlns:wne="http://schemas.microsoft.com/office/word/2006/wordml" xmlns:wps="http://schemas.microsoft.com/office/word/2010/wordprocessingShape" mc:Ignorable="w14 w15 w16se w16cid wp14">
+<w:ftr xmlns:wpc="http://schemas.microsoft.com/office/word/2010/wordprocessingCanvas" xmlns:cx="http://schemas.microsoft.com/office/drawing/2014/chartex" xmlns:cx1="http://schemas.microsoft.com/office/drawing/2015/9/8/chartex" xmlns:cx2="http://schemas.microsoft.com/office/drawing/2015/10/21/chartex" xmlns:cx3="http://schemas.microsoft.com/office/drawing/2016/5/9/chartex" xmlns:cx4="http://schemas.microsoft.com/office/drawing/2016/5/10/chartex" xmlns:cx5="http://schemas.microsoft.com/office/drawing/2016/5/11/chartex" xmlns:cx6="http://schemas.microsoft.com/office/drawing/2016/5/12/chartex" xmlns:cx7="http://schemas.microsoft.com/office/drawing/2016/5/13/chartex" xmlns:cx8="http://schemas.microsoft.com/office/drawing/2016/5/14/chartex" xmlns:mc="http://schemas.openxmlformats.org/markup-compatibility/2006" xmlns:aink="http://schemas.microsoft.com/office/drawing/2016/ink" xmlns:am3d="http://schemas.microsoft.com/office/drawing/2017/model3d" xmlns:o="urn:schemas-microsoft-com:office:office" xmlns:r="http://schemas.openxmlformats.org/officeDocument/2006/relationships" xmlns:m="http://schemas.openxmlformats.org/officeDocument/2006/math" xmlns:v="urn:schemas-microsoft-com:vml" xmlns:wp14="http://schemas.microsoft.com/office/word/2010/wordprocessingDrawing" xmlns:wp="http://schemas.openxmlformats.org/drawingml/2006/wordprocessingDrawing" xmlns:w10="urn:schemas-microsoft-com:office:word" xmlns:w="http://schemas.openxmlformats.org/wordprocessingml/2006/main" xmlns:w14="http://schemas.microsoft.com/office/word/2010/wordml" xmlns:w15="http://schemas.microsoft.com/office/word/2012/wordml" xmlns:w16cex="http://schemas.microsoft.com/office/word/2018/wordml/cex" xmlns:w16cid="http://schemas.microsoft.com/office/word/2016/wordml/cid" xmlns:w16="http://schemas.microsoft.com/office/word/2018/wordml" xmlns:w16se="http://schemas.microsoft.com/office/word/2015/wordml/symex" xmlns:wpg="http://schemas.microsoft.com/office/word/2010/wordprocessingGroup" xmlns:wpi="http://schemas.microsoft.com/office/word/2010/wordprocessingInk" xmlns:wne="http://schemas.microsoft.com/office/word/2006/wordml" xmlns:wps="http://schemas.microsoft.com/office/word/2010/wordprocessingShape" mc:Ignorable="w14 w15 w16se w16cid w16 w16cex wp14">
   <w:sdt>
     <w:sdtPr>
       <w:id w:val="-1852642342"/>
@@ -2412,7 +2429,7 @@
 </file>
 
 <file path=word/footnotes.xml><?xml version="1.0" encoding="utf-8"?>
-<w:footnotes xmlns:wpc="http://schemas.microsoft.com/office/word/2010/wordprocessingCanvas" xmlns:cx="http://schemas.microsoft.com/office/drawing/2014/chartex" xmlns:cx1="http://schemas.microsoft.com/office/drawing/2015/9/8/chartex" xmlns:cx2="http://schemas.microsoft.com/office/drawing/2015/10/21/chartex" xmlns:cx3="http://schemas.microsoft.com/office/drawing/2016/5/9/chartex" xmlns:cx4="http://schemas.microsoft.com/office/drawing/2016/5/10/chartex" xmlns:cx5="http://schemas.microsoft.com/office/drawing/2016/5/11/chartex" xmlns:cx6="http://schemas.microsoft.com/office/drawing/2016/5/12/chartex" xmlns:cx7="http://schemas.microsoft.com/office/drawing/2016/5/13/chartex" xmlns:cx8="http://schemas.microsoft.com/office/drawing/2016/5/14/chartex" xmlns:mc="http://schemas.openxmlformats.org/markup-compatibility/2006" xmlns:aink="http://schemas.microsoft.com/office/drawing/2016/ink" xmlns:am3d="http://schemas.microsoft.com/office/drawing/2017/model3d" xmlns:o="urn:schemas-microsoft-com:office:office" xmlns:r="http://schemas.openxmlformats.org/officeDocument/2006/relationships" xmlns:m="http://schemas.openxmlformats.org/officeDocument/2006/math" xmlns:v="urn:schemas-microsoft-com:vml" xmlns:wp14="http://schemas.microsoft.com/office/word/2010/wordprocessingDrawing" xmlns:wp="http://schemas.openxmlformats.org/drawingml/2006/wordprocessingDrawing" xmlns:w10="urn:schemas-microsoft-com:office:word" xmlns:w="http://schemas.openxmlformats.org/wordprocessingml/2006/main" xmlns:w14="http://schemas.microsoft.com/office/word/2010/wordml" xmlns:w15="http://schemas.microsoft.com/office/word/2012/wordml" xmlns:w16cid="http://schemas.microsoft.com/office/word/2016/wordml/cid" xmlns:w16se="http://schemas.microsoft.com/office/word/2015/wordml/symex" xmlns:wpg="http://schemas.microsoft.com/office/word/2010/wordprocessingGroup" xmlns:wpi="http://schemas.microsoft.com/office/word/2010/wordprocessingInk" xmlns:wne="http://schemas.microsoft.com/office/word/2006/wordml" xmlns:wps="http://schemas.microsoft.com/office/word/2010/wordprocessingShape" mc:Ignorable="w14 w15 w16se w16cid wp14">
+<w:footnotes xmlns:wpc="http://schemas.microsoft.com/office/word/2010/wordprocessingCanvas" xmlns:cx="http://schemas.microsoft.com/office/drawing/2014/chartex" xmlns:cx1="http://schemas.microsoft.com/office/drawing/2015/9/8/chartex" xmlns:cx2="http://schemas.microsoft.com/office/drawing/2015/10/21/chartex" xmlns:cx3="http://schemas.microsoft.com/office/drawing/2016/5/9/chartex" xmlns:cx4="http://schemas.microsoft.com/office/drawing/2016/5/10/chartex" xmlns:cx5="http://schemas.microsoft.com/office/drawing/2016/5/11/chartex" xmlns:cx6="http://schemas.microsoft.com/office/drawing/2016/5/12/chartex" xmlns:cx7="http://schemas.microsoft.com/office/drawing/2016/5/13/chartex" xmlns:cx8="http://schemas.microsoft.com/office/drawing/2016/5/14/chartex" xmlns:mc="http://schemas.openxmlformats.org/markup-compatibility/2006" xmlns:aink="http://schemas.microsoft.com/office/drawing/2016/ink" xmlns:am3d="http://schemas.microsoft.com/office/drawing/2017/model3d" xmlns:o="urn:schemas-microsoft-com:office:office" xmlns:r="http://schemas.openxmlformats.org/officeDocument/2006/relationships" xmlns:m="http://schemas.openxmlformats.org/officeDocument/2006/math" xmlns:v="urn:schemas-microsoft-com:vml" xmlns:wp14="http://schemas.microsoft.com/office/word/2010/wordprocessingDrawing" xmlns:wp="http://schemas.openxmlformats.org/drawingml/2006/wordprocessingDrawing" xmlns:w10="urn:schemas-microsoft-com:office:word" xmlns:w="http://schemas.openxmlformats.org/wordprocessingml/2006/main" xmlns:w14="http://schemas.microsoft.com/office/word/2010/wordml" xmlns:w15="http://schemas.microsoft.com/office/word/2012/wordml" xmlns:w16cex="http://schemas.microsoft.com/office/word/2018/wordml/cex" xmlns:w16cid="http://schemas.microsoft.com/office/word/2016/wordml/cid" xmlns:w16="http://schemas.microsoft.com/office/word/2018/wordml" xmlns:w16se="http://schemas.microsoft.com/office/word/2015/wordml/symex" xmlns:wpg="http://schemas.microsoft.com/office/word/2010/wordprocessingGroup" xmlns:wpi="http://schemas.microsoft.com/office/word/2010/wordprocessingInk" xmlns:wne="http://schemas.microsoft.com/office/word/2006/wordml" xmlns:wps="http://schemas.microsoft.com/office/word/2010/wordprocessingShape" mc:Ignorable="w14 w15 w16se w16cid w16 w16cex wp14">
   <w:footnote w:type="separator" w:id="-1">
     <w:p>
       <w:pPr>
@@ -2437,7 +2454,7 @@
 </file>
 
 <file path=word/header1.xml><?xml version="1.0" encoding="utf-8"?>
-<w:hdr xmlns:wpc="http://schemas.microsoft.com/office/word/2010/wordprocessingCanvas" xmlns:cx="http://schemas.microsoft.com/office/drawing/2014/chartex" xmlns:cx1="http://schemas.microsoft.com/office/drawing/2015/9/8/chartex" xmlns:cx2="http://schemas.microsoft.com/office/drawing/2015/10/21/chartex" xmlns:cx3="http://schemas.microsoft.com/office/drawing/2016/5/9/chartex" xmlns:cx4="http://schemas.microsoft.com/office/drawing/2016/5/10/chartex" xmlns:cx5="http://schemas.microsoft.com/office/drawing/2016/5/11/chartex" xmlns:cx6="http://schemas.microsoft.com/office/drawing/2016/5/12/chartex" xmlns:cx7="http://schemas.microsoft.com/office/drawing/2016/5/13/chartex" xmlns:cx8="http://schemas.microsoft.com/office/drawing/2016/5/14/chartex" xmlns:mc="http://schemas.openxmlformats.org/markup-compatibility/2006" xmlns:aink="http://schemas.microsoft.com/office/drawing/2016/ink" xmlns:am3d="http://schemas.microsoft.com/office/drawing/2017/model3d" xmlns:o="urn:schemas-microsoft-com:office:office" xmlns:r="http://schemas.openxmlformats.org/officeDocument/2006/relationships" xmlns:m="http://schemas.openxmlformats.org/officeDocument/2006/math" xmlns:v="urn:schemas-microsoft-com:vml" xmlns:wp14="http://schemas.microsoft.com/office/word/2010/wordprocessingDrawing" xmlns:wp="http://schemas.openxmlformats.org/drawingml/2006/wordprocessingDrawing" xmlns:w10="urn:schemas-microsoft-com:office:word" xmlns:w="http://schemas.openxmlformats.org/wordprocessingml/2006/main" xmlns:w14="http://schemas.microsoft.com/office/word/2010/wordml" xmlns:w15="http://schemas.microsoft.com/office/word/2012/wordml" xmlns:w16cid="http://schemas.microsoft.com/office/word/2016/wordml/cid" xmlns:w16se="http://schemas.microsoft.com/office/word/2015/wordml/symex" xmlns:wpg="http://schemas.microsoft.com/office/word/2010/wordprocessingGroup" xmlns:wpi="http://schemas.microsoft.com/office/word/2010/wordprocessingInk" xmlns:wne="http://schemas.microsoft.com/office/word/2006/wordml" xmlns:wps="http://schemas.microsoft.com/office/word/2010/wordprocessingShape" mc:Ignorable="w14 w15 w16se w16cid wp14">
+<w:hdr xmlns:wpc="http://schemas.microsoft.com/office/word/2010/wordprocessingCanvas" xmlns:cx="http://schemas.microsoft.com/office/drawing/2014/chartex" xmlns:cx1="http://schemas.microsoft.com/office/drawing/2015/9/8/chartex" xmlns:cx2="http://schemas.microsoft.com/office/drawing/2015/10/21/chartex" xmlns:cx3="http://schemas.microsoft.com/office/drawing/2016/5/9/chartex" xmlns:cx4="http://schemas.microsoft.com/office/drawing/2016/5/10/chartex" xmlns:cx5="http://schemas.microsoft.com/office/drawing/2016/5/11/chartex" xmlns:cx6="http://schemas.microsoft.com/office/drawing/2016/5/12/chartex" xmlns:cx7="http://schemas.microsoft.com/office/drawing/2016/5/13/chartex" xmlns:cx8="http://schemas.microsoft.com/office/drawing/2016/5/14/chartex" xmlns:mc="http://schemas.openxmlformats.org/markup-compatibility/2006" xmlns:aink="http://schemas.microsoft.com/office/drawing/2016/ink" xmlns:am3d="http://schemas.microsoft.com/office/drawing/2017/model3d" xmlns:o="urn:schemas-microsoft-com:office:office" xmlns:r="http://schemas.openxmlformats.org/officeDocument/2006/relationships" xmlns:m="http://schemas.openxmlformats.org/officeDocument/2006/math" xmlns:v="urn:schemas-microsoft-com:vml" xmlns:wp14="http://schemas.microsoft.com/office/word/2010/wordprocessingDrawing" xmlns:wp="http://schemas.openxmlformats.org/drawingml/2006/wordprocessingDrawing" xmlns:w10="urn:schemas-microsoft-com:office:word" xmlns:w="http://schemas.openxmlformats.org/wordprocessingml/2006/main" xmlns:w14="http://schemas.microsoft.com/office/word/2010/wordml" xmlns:w15="http://schemas.microsoft.com/office/word/2012/wordml" xmlns:w16cex="http://schemas.microsoft.com/office/word/2018/wordml/cex" xmlns:w16cid="http://schemas.microsoft.com/office/word/2016/wordml/cid" xmlns:w16="http://schemas.microsoft.com/office/word/2018/wordml" xmlns:w16se="http://schemas.microsoft.com/office/word/2015/wordml/symex" xmlns:wpg="http://schemas.microsoft.com/office/word/2010/wordprocessingGroup" xmlns:wpi="http://schemas.microsoft.com/office/word/2010/wordprocessingInk" xmlns:wne="http://schemas.microsoft.com/office/word/2006/wordml" xmlns:wps="http://schemas.microsoft.com/office/word/2010/wordprocessingShape" mc:Ignorable="w14 w15 w16se w16cid w16 w16cex wp14">
   <w:tbl>
     <w:tblPr>
       <w:tblStyle w:val="TableGrid"/>
@@ -2506,7 +2523,31 @@
             <w:rPr>
               <w:lang w:val="en-US"/>
             </w:rPr>
-            <w:t xml:space="preserve">  12/24/2020</w:t>
+            <w:t xml:space="preserve">  </w:t>
+          </w:r>
+          <w:r>
+            <w:rPr>
+              <w:lang w:val="en-US"/>
+            </w:rPr>
+            <w:t>1</w:t>
+          </w:r>
+          <w:r>
+            <w:rPr>
+              <w:lang w:val="en-US"/>
+            </w:rPr>
+            <w:t>/2</w:t>
+          </w:r>
+          <w:r>
+            <w:rPr>
+              <w:lang w:val="en-US"/>
+            </w:rPr>
+            <w:t>4</w:t>
+          </w:r>
+          <w:r>
+            <w:rPr>
+              <w:lang w:val="en-US"/>
+            </w:rPr>
+            <w:t>/2020</w:t>
           </w:r>
         </w:p>
       </w:tc>
@@ -2525,7 +2566,7 @@
 </file>
 
 <file path=word/numbering.xml><?xml version="1.0" encoding="utf-8"?>
-<w:numbering xmlns:wpc="http://schemas.microsoft.com/office/word/2010/wordprocessingCanvas" xmlns:cx="http://schemas.microsoft.com/office/drawing/2014/chartex" xmlns:cx1="http://schemas.microsoft.com/office/drawing/2015/9/8/chartex" xmlns:cx2="http://schemas.microsoft.com/office/drawing/2015/10/21/chartex" xmlns:cx3="http://schemas.microsoft.com/office/drawing/2016/5/9/chartex" xmlns:cx4="http://schemas.microsoft.com/office/drawing/2016/5/10/chartex" xmlns:cx5="http://schemas.microsoft.com/office/drawing/2016/5/11/chartex" xmlns:cx6="http://schemas.microsoft.com/office/drawing/2016/5/12/chartex" xmlns:cx7="http://schemas.microsoft.com/office/drawing/2016/5/13/chartex" xmlns:cx8="http://schemas.microsoft.com/office/drawing/2016/5/14/chartex" xmlns:mc="http://schemas.openxmlformats.org/markup-compatibility/2006" xmlns:aink="http://schemas.microsoft.com/office/drawing/2016/ink" xmlns:am3d="http://schemas.microsoft.com/office/drawing/2017/model3d" xmlns:o="urn:schemas-microsoft-com:office:office" xmlns:r="http://schemas.openxmlformats.org/officeDocument/2006/relationships" xmlns:m="http://schemas.openxmlformats.org/officeDocument/2006/math" xmlns:v="urn:schemas-microsoft-com:vml" xmlns:wp14="http://schemas.microsoft.com/office/word/2010/wordprocessingDrawing" xmlns:wp="http://schemas.openxmlformats.org/drawingml/2006/wordprocessingDrawing" xmlns:w10="urn:schemas-microsoft-com:office:word" xmlns:w="http://schemas.openxmlformats.org/wordprocessingml/2006/main" xmlns:w14="http://schemas.microsoft.com/office/word/2010/wordml" xmlns:w15="http://schemas.microsoft.com/office/word/2012/wordml" xmlns:w16cid="http://schemas.microsoft.com/office/word/2016/wordml/cid" xmlns:w16se="http://schemas.microsoft.com/office/word/2015/wordml/symex" xmlns:wpg="http://schemas.microsoft.com/office/word/2010/wordprocessingGroup" xmlns:wpi="http://schemas.microsoft.com/office/word/2010/wordprocessingInk" xmlns:wne="http://schemas.microsoft.com/office/word/2006/wordml" xmlns:wps="http://schemas.microsoft.com/office/word/2010/wordprocessingShape" mc:Ignorable="w14 w15 w16se w16cid wp14">
+<w:numbering xmlns:wpc="http://schemas.microsoft.com/office/word/2010/wordprocessingCanvas" xmlns:cx="http://schemas.microsoft.com/office/drawing/2014/chartex" xmlns:cx1="http://schemas.microsoft.com/office/drawing/2015/9/8/chartex" xmlns:cx2="http://schemas.microsoft.com/office/drawing/2015/10/21/chartex" xmlns:cx3="http://schemas.microsoft.com/office/drawing/2016/5/9/chartex" xmlns:cx4="http://schemas.microsoft.com/office/drawing/2016/5/10/chartex" xmlns:cx5="http://schemas.microsoft.com/office/drawing/2016/5/11/chartex" xmlns:cx6="http://schemas.microsoft.com/office/drawing/2016/5/12/chartex" xmlns:cx7="http://schemas.microsoft.com/office/drawing/2016/5/13/chartex" xmlns:cx8="http://schemas.microsoft.com/office/drawing/2016/5/14/chartex" xmlns:mc="http://schemas.openxmlformats.org/markup-compatibility/2006" xmlns:aink="http://schemas.microsoft.com/office/drawing/2016/ink" xmlns:am3d="http://schemas.microsoft.com/office/drawing/2017/model3d" xmlns:o="urn:schemas-microsoft-com:office:office" xmlns:r="http://schemas.openxmlformats.org/officeDocument/2006/relationships" xmlns:m="http://schemas.openxmlformats.org/officeDocument/2006/math" xmlns:v="urn:schemas-microsoft-com:vml" xmlns:wp14="http://schemas.microsoft.com/office/word/2010/wordprocessingDrawing" xmlns:wp="http://schemas.openxmlformats.org/drawingml/2006/wordprocessingDrawing" xmlns:w10="urn:schemas-microsoft-com:office:word" xmlns:w="http://schemas.openxmlformats.org/wordprocessingml/2006/main" xmlns:w14="http://schemas.microsoft.com/office/word/2010/wordml" xmlns:w15="http://schemas.microsoft.com/office/word/2012/wordml" xmlns:w16cex="http://schemas.microsoft.com/office/word/2018/wordml/cex" xmlns:w16cid="http://schemas.microsoft.com/office/word/2016/wordml/cid" xmlns:w16="http://schemas.microsoft.com/office/word/2018/wordml" xmlns:w16se="http://schemas.microsoft.com/office/word/2015/wordml/symex" xmlns:wpg="http://schemas.microsoft.com/office/word/2010/wordprocessingGroup" xmlns:wpi="http://schemas.microsoft.com/office/word/2010/wordprocessingInk" xmlns:wne="http://schemas.microsoft.com/office/word/2006/wordml" xmlns:wps="http://schemas.microsoft.com/office/word/2010/wordprocessingShape" mc:Ignorable="w14 w15 w16se w16cid w16 w16cex wp14">
   <w:abstractNum w:abstractNumId="0" w15:restartNumberingAfterBreak="0">
     <w:nsid w:val="0A837188"/>
     <w:multiLevelType w:val="hybridMultilevel"/>
@@ -3088,7 +3129,7 @@
 </file>
 
 <file path=word/styles.xml><?xml version="1.0" encoding="utf-8"?>
-<w:styles xmlns:mc="http://schemas.openxmlformats.org/markup-compatibility/2006" xmlns:r="http://schemas.openxmlformats.org/officeDocument/2006/relationships" xmlns:w="http://schemas.openxmlformats.org/wordprocessingml/2006/main" xmlns:w14="http://schemas.microsoft.com/office/word/2010/wordml" xmlns:w15="http://schemas.microsoft.com/office/word/2012/wordml" xmlns:w16cid="http://schemas.microsoft.com/office/word/2016/wordml/cid" xmlns:w16se="http://schemas.microsoft.com/office/word/2015/wordml/symex" mc:Ignorable="w14 w15 w16se w16cid">
+<w:styles xmlns:mc="http://schemas.openxmlformats.org/markup-compatibility/2006" xmlns:r="http://schemas.openxmlformats.org/officeDocument/2006/relationships" xmlns:w="http://schemas.openxmlformats.org/wordprocessingml/2006/main" xmlns:w14="http://schemas.microsoft.com/office/word/2010/wordml" xmlns:w15="http://schemas.microsoft.com/office/word/2012/wordml" xmlns:w16cex="http://schemas.microsoft.com/office/word/2018/wordml/cex" xmlns:w16cid="http://schemas.microsoft.com/office/word/2016/wordml/cid" xmlns:w16="http://schemas.microsoft.com/office/word/2018/wordml" xmlns:w16se="http://schemas.microsoft.com/office/word/2015/wordml/symex" mc:Ignorable="w14 w15 w16se w16cid w16 w16cex">
   <w:docDefaults>
     <w:rPrDefault>
       <w:rPr>

</xml_diff>

<commit_message>
New hymn entries in database and minor quality of life adjustments.
SQL lookup now ignores commas and reduced number of lines allow on stream  sermon slides. Added source slides to version control.
</commit_message>
<xml_diff>
--- a/Auto PPT Maker Instructions.docx
+++ b/Auto PPT Maker Instructions.docx
@@ -1,6 +1,6 @@
 
 <file path=word/document.xml><?xml version="1.0" encoding="utf-8"?>
-<w:document xmlns:wpc="http://schemas.microsoft.com/office/word/2010/wordprocessingCanvas" xmlns:cx="http://schemas.microsoft.com/office/drawing/2014/chartex" xmlns:cx1="http://schemas.microsoft.com/office/drawing/2015/9/8/chartex" xmlns:cx2="http://schemas.microsoft.com/office/drawing/2015/10/21/chartex" xmlns:cx3="http://schemas.microsoft.com/office/drawing/2016/5/9/chartex" xmlns:cx4="http://schemas.microsoft.com/office/drawing/2016/5/10/chartex" xmlns:cx5="http://schemas.microsoft.com/office/drawing/2016/5/11/chartex" xmlns:cx6="http://schemas.microsoft.com/office/drawing/2016/5/12/chartex" xmlns:cx7="http://schemas.microsoft.com/office/drawing/2016/5/13/chartex" xmlns:cx8="http://schemas.microsoft.com/office/drawing/2016/5/14/chartex" xmlns:mc="http://schemas.openxmlformats.org/markup-compatibility/2006" xmlns:aink="http://schemas.microsoft.com/office/drawing/2016/ink" xmlns:am3d="http://schemas.microsoft.com/office/drawing/2017/model3d" xmlns:o="urn:schemas-microsoft-com:office:office" xmlns:r="http://schemas.openxmlformats.org/officeDocument/2006/relationships" xmlns:m="http://schemas.openxmlformats.org/officeDocument/2006/math" xmlns:v="urn:schemas-microsoft-com:vml" xmlns:wp14="http://schemas.microsoft.com/office/word/2010/wordprocessingDrawing" xmlns:wp="http://schemas.openxmlformats.org/drawingml/2006/wordprocessingDrawing" xmlns:w10="urn:schemas-microsoft-com:office:word" xmlns:w="http://schemas.openxmlformats.org/wordprocessingml/2006/main" xmlns:w14="http://schemas.microsoft.com/office/word/2010/wordml" xmlns:w15="http://schemas.microsoft.com/office/word/2012/wordml" xmlns:w16cex="http://schemas.microsoft.com/office/word/2018/wordml/cex" xmlns:w16cid="http://schemas.microsoft.com/office/word/2016/wordml/cid" xmlns:w16="http://schemas.microsoft.com/office/word/2018/wordml" xmlns:w16se="http://schemas.microsoft.com/office/word/2015/wordml/symex" xmlns:wpg="http://schemas.microsoft.com/office/word/2010/wordprocessingGroup" xmlns:wpi="http://schemas.microsoft.com/office/word/2010/wordprocessingInk" xmlns:wne="http://schemas.microsoft.com/office/word/2006/wordml" xmlns:wps="http://schemas.microsoft.com/office/word/2010/wordprocessingShape" mc:Ignorable="w14 w15 w16se w16cid w16 w16cex wp14">
+<w:document xmlns:wpc="http://schemas.microsoft.com/office/word/2010/wordprocessingCanvas" xmlns:cx="http://schemas.microsoft.com/office/drawing/2014/chartex" xmlns:cx1="http://schemas.microsoft.com/office/drawing/2015/9/8/chartex" xmlns:cx2="http://schemas.microsoft.com/office/drawing/2015/10/21/chartex" xmlns:cx3="http://schemas.microsoft.com/office/drawing/2016/5/9/chartex" xmlns:cx4="http://schemas.microsoft.com/office/drawing/2016/5/10/chartex" xmlns:cx5="http://schemas.microsoft.com/office/drawing/2016/5/11/chartex" xmlns:cx6="http://schemas.microsoft.com/office/drawing/2016/5/12/chartex" xmlns:cx7="http://schemas.microsoft.com/office/drawing/2016/5/13/chartex" xmlns:cx8="http://schemas.microsoft.com/office/drawing/2016/5/14/chartex" xmlns:mc="http://schemas.openxmlformats.org/markup-compatibility/2006" xmlns:aink="http://schemas.microsoft.com/office/drawing/2016/ink" xmlns:am3d="http://schemas.microsoft.com/office/drawing/2017/model3d" xmlns:o="urn:schemas-microsoft-com:office:office" xmlns:r="http://schemas.openxmlformats.org/officeDocument/2006/relationships" xmlns:m="http://schemas.openxmlformats.org/officeDocument/2006/math" xmlns:v="urn:schemas-microsoft-com:vml" xmlns:wp14="http://schemas.microsoft.com/office/word/2010/wordprocessingDrawing" xmlns:wp="http://schemas.openxmlformats.org/drawingml/2006/wordprocessingDrawing" xmlns:w10="urn:schemas-microsoft-com:office:word" xmlns:w="http://schemas.openxmlformats.org/wordprocessingml/2006/main" xmlns:w14="http://schemas.microsoft.com/office/word/2010/wordml" xmlns:w15="http://schemas.microsoft.com/office/word/2012/wordml" xmlns:w16cex="http://schemas.microsoft.com/office/word/2018/wordml/cex" xmlns:w16cid="http://schemas.microsoft.com/office/word/2016/wordml/cid" xmlns:w16="http://schemas.microsoft.com/office/word/2018/wordml" xmlns:w16sdtdh="http://schemas.microsoft.com/office/word/2020/wordml/sdtdatahash" xmlns:w16se="http://schemas.microsoft.com/office/word/2015/wordml/symex" xmlns:wpg="http://schemas.microsoft.com/office/word/2010/wordprocessingGroup" xmlns:wpi="http://schemas.microsoft.com/office/word/2010/wordprocessingInk" xmlns:wne="http://schemas.microsoft.com/office/word/2006/wordml" xmlns:wps="http://schemas.microsoft.com/office/word/2010/wordprocessingShape" mc:Ignorable="w14 w15 w16se w16cid w16 w16cex w16sdtdh wp14">
   <w:body>
     <w:p>
       <w:pPr>
@@ -18,36 +18,39 @@
         </w:rPr>
         <w:t>Auto PPT Maker</w:t>
       </w:r>
-      <w:r>
-        <w:rPr>
+    </w:p>
+    <w:p>
+      <w:pPr>
+        <w:rPr>
+          <w:b/>
+          <w:bCs/>
           <w:u w:val="single"/>
-          <w:lang w:val="en-US"/>
-        </w:rPr>
-        <w:t xml:space="preserve"> v1.0</w:t>
-      </w:r>
-      <w:r>
-        <w:rPr>
+        </w:rPr>
+      </w:pPr>
+      <w:r>
+        <w:rPr>
+          <w:b/>
+          <w:bCs/>
           <w:u w:val="single"/>
-          <w:lang w:val="en-US"/>
-        </w:rPr>
-        <w:t>2</w:t>
-      </w:r>
-    </w:p>
-    <w:p>
-      <w:pPr>
-        <w:rPr>
-          <w:color w:val="0563C1" w:themeColor="hyperlink"/>
+        </w:rPr>
+        <w:t>Download</w:t>
+      </w:r>
+      <w:r>
+        <w:rPr>
+          <w:b/>
+          <w:bCs/>
           <w:u w:val="single"/>
-          <w:lang w:val="en-US"/>
-        </w:rPr>
-      </w:pPr>
+        </w:rPr>
+        <w:t xml:space="preserve">: </w:t>
+      </w:r>
+    </w:p>
+    <w:p>
       <w:hyperlink r:id="rId11" w:history="1">
         <w:r>
           <w:rPr>
             <w:rStyle w:val="Hyperlink"/>
-            <w:lang w:val="en-US"/>
           </w:rPr>
-          <w:t>https://sfuca0-my.sharepoint.com/:f:/g/personal/yja47_sfuca0_onmicrosoft_com/EmPIpyyjx-9At1LiqXHcaEABjguctlzF4UL5_rumNnfSCg?e=OsBhLP</w:t>
+          <w:t>https://sfuca0-my.sharepoint.com/:f:/g/personal/yja47_sfuca0_onmicrosoft_com/ErkRNlpXYBFBtK2UiXy34YUBXeRKF9KfUoj-80LkDZzKLQ?e=zDChMF</w:t>
         </w:r>
       </w:hyperlink>
     </w:p>
@@ -57,7 +60,6 @@
           <w:b/>
           <w:bCs/>
           <w:u w:val="single"/>
-          <w:lang w:val="en-US"/>
         </w:rPr>
       </w:pPr>
       <w:r>
@@ -65,51 +67,19 @@
           <w:b/>
           <w:bCs/>
           <w:u w:val="single"/>
-          <w:lang w:val="en-US"/>
-        </w:rPr>
-        <w:t xml:space="preserve">What is this? </w:t>
-      </w:r>
-    </w:p>
-    <w:p>
-      <w:pPr>
-        <w:rPr>
-          <w:lang w:val="en-US"/>
-        </w:rPr>
-      </w:pPr>
-      <w:r>
-        <w:rPr>
-          <w:lang w:val="en-US"/>
-        </w:rPr>
-        <w:t xml:space="preserve">The, tentatively named, “Auto PPT Maker” is designed to generate “perfectly” formatted </w:t>
-      </w:r>
-      <w:r>
-        <w:rPr>
-          <w:b/>
-          <w:bCs/>
-          <w:lang w:val="en-US"/>
-        </w:rPr>
-        <w:t>stream</w:t>
-      </w:r>
-      <w:r>
-        <w:rPr>
-          <w:lang w:val="en-US"/>
-        </w:rPr>
-        <w:t xml:space="preserve"> and </w:t>
-      </w:r>
-      <w:r>
-        <w:rPr>
-          <w:b/>
-          <w:bCs/>
-          <w:lang w:val="en-US"/>
-        </w:rPr>
-        <w:t>projected</w:t>
-      </w:r>
-      <w:r>
-        <w:rPr>
-          <w:lang w:val="en-US"/>
-        </w:rPr>
-        <w:t xml:space="preserve"> PPTs. However, the program is still under development. For now, to obtain an auto-generated PPT, you should download the “SlideInputs.txt” file at the above link, edit the file with your desired parameters, return the file to David (preferably on Messenger), and he will send you the generated PPT.</w:t>
-      </w:r>
+        </w:rPr>
+        <w:t>Source Code:</w:t>
+      </w:r>
+    </w:p>
+    <w:p>
+      <w:hyperlink r:id="rId12" w:history="1">
+        <w:r>
+          <w:rPr>
+            <w:rStyle w:val="Hyperlink"/>
+          </w:rPr>
+          <w:t>https://github.com/David-Jing/AutoPPTMaker</w:t>
+        </w:r>
+      </w:hyperlink>
     </w:p>
     <w:p>
       <w:pPr>
@@ -428,7 +398,16 @@
           <w:u w:val="single"/>
           <w:lang w:val="en-US"/>
         </w:rPr>
-        <w:t>How To:</w:t>
+        <w:t>Download</w:t>
+      </w:r>
+      <w:r>
+        <w:rPr>
+          <w:b/>
+          <w:bCs/>
+          <w:u w:val="single"/>
+          <w:lang w:val="en-US"/>
+        </w:rPr>
+        <w:t>:</w:t>
       </w:r>
     </w:p>
     <w:p>
@@ -460,7 +439,43 @@
         <w:rPr>
           <w:lang w:val="en-US"/>
         </w:rPr>
-        <w:t xml:space="preserve"> “SlideInputs.txt” via the above link</w:t>
+        <w:t xml:space="preserve"> </w:t>
+      </w:r>
+      <w:r>
+        <w:rPr>
+          <w:lang w:val="en-US"/>
+        </w:rPr>
+        <w:t xml:space="preserve">the latest executable </w:t>
+      </w:r>
+      <w:r>
+        <w:rPr>
+          <w:lang w:val="en-US"/>
+        </w:rPr>
+        <w:t xml:space="preserve">zip </w:t>
+      </w:r>
+      <w:r>
+        <w:rPr>
+          <w:lang w:val="en-US"/>
+        </w:rPr>
+        <w:t>package from the download link</w:t>
+      </w:r>
+      <w:r>
+        <w:rPr>
+          <w:lang w:val="en-US"/>
+        </w:rPr>
+        <w:t xml:space="preserve"> (in this case, v1.0.1)</w:t>
+      </w:r>
+      <w:r>
+        <w:rPr>
+          <w:lang w:val="en-US"/>
+        </w:rPr>
+        <w:t xml:space="preserve"> and extract the zip file</w:t>
+      </w:r>
+      <w:r>
+        <w:rPr>
+          <w:lang w:val="en-US"/>
+        </w:rPr>
+        <w:t>:</w:t>
       </w:r>
     </w:p>
     <w:p>
@@ -482,13 +497,13 @@
         <mc:AlternateContent>
           <mc:Choice Requires="wps">
             <w:drawing>
-              <wp:anchor distT="0" distB="0" distL="114300" distR="114300" simplePos="0" relativeHeight="251659264" behindDoc="0" locked="0" layoutInCell="1" allowOverlap="1" wp14:anchorId="42B28E9F" wp14:editId="785D9E4E">
+              <wp:anchor distT="0" distB="0" distL="114300" distR="114300" simplePos="0" relativeHeight="251659264" behindDoc="0" locked="0" layoutInCell="1" allowOverlap="1" wp14:anchorId="42B28E9F" wp14:editId="0619CEBC">
                 <wp:simplePos x="0" y="0"/>
                 <wp:positionH relativeFrom="column">
-                  <wp:posOffset>496442</wp:posOffset>
+                  <wp:posOffset>358445</wp:posOffset>
                 </wp:positionH>
                 <wp:positionV relativeFrom="paragraph">
-                  <wp:posOffset>1855613</wp:posOffset>
+                  <wp:posOffset>1384503</wp:posOffset>
                 </wp:positionV>
                 <wp:extent cx="967255" cy="173913"/>
                 <wp:effectExtent l="0" t="0" r="23495" b="17145"/>
@@ -550,7 +565,7 @@
           </mc:Choice>
           <mc:Fallback>
             <w:pict>
-              <v:rect w14:anchorId="148718EA" id="Rectangle 4" o:spid="_x0000_s1026" style="position:absolute;margin-left:39.1pt;margin-top:146.1pt;width:76.15pt;height:13.7pt;z-index:251659264;visibility:visible;mso-wrap-style:square;mso-width-percent:0;mso-height-percent:0;mso-wrap-distance-left:9pt;mso-wrap-distance-top:0;mso-wrap-distance-right:9pt;mso-wrap-distance-bottom:0;mso-position-horizontal:absolute;mso-position-horizontal-relative:text;mso-position-vertical:absolute;mso-position-vertical-relative:text;mso-width-percent:0;mso-height-percent:0;mso-width-relative:margin;mso-height-relative:margin;v-text-anchor:middle" o:gfxdata="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" filled="f" strokecolor="#c00000" strokeweight="1.5pt"/>
+              <v:rect w14:anchorId="013DD1EA" id="Rectangle 4" o:spid="_x0000_s1026" style="position:absolute;margin-left:28.2pt;margin-top:109pt;width:76.15pt;height:13.7pt;z-index:251659264;visibility:visible;mso-wrap-style:square;mso-width-percent:0;mso-height-percent:0;mso-wrap-distance-left:9pt;mso-wrap-distance-top:0;mso-wrap-distance-right:9pt;mso-wrap-distance-bottom:0;mso-position-horizontal:absolute;mso-position-horizontal-relative:text;mso-position-vertical:absolute;mso-position-vertical-relative:text;mso-width-percent:0;mso-height-percent:0;mso-width-relative:margin;mso-height-relative:margin;v-text-anchor:middle" o:gfxdata="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" filled="f" strokecolor="#c00000" strokeweight="1.5pt"/>
             </w:pict>
           </mc:Fallback>
         </mc:AlternateContent>
@@ -563,10 +578,10 @@
           <w:lang w:val="en-US"/>
         </w:rPr>
         <w:drawing>
-          <wp:inline distT="0" distB="0" distL="0" distR="0" wp14:anchorId="70A6BEEF" wp14:editId="665DA7BC">
-            <wp:extent cx="5502065" cy="2776896"/>
-            <wp:effectExtent l="133350" t="114300" r="156210" b="156845"/>
-            <wp:docPr id="1" name="Picture 1"/>
+          <wp:inline distT="0" distB="0" distL="0" distR="0" wp14:anchorId="3186ED74" wp14:editId="2C684546">
+            <wp:extent cx="6133703" cy="1975104"/>
+            <wp:effectExtent l="0" t="0" r="635" b="6350"/>
+            <wp:docPr id="1" name="Picture 1" descr="Graphical user interface, text&#10;&#10;Description automatically generated"/>
             <wp:cNvGraphicFramePr>
               <a:graphicFrameLocks xmlns:a="http://schemas.openxmlformats.org/drawingml/2006/main" noChangeAspect="1"/>
             </wp:cNvGraphicFramePr>
@@ -574,11 +589,11 @@
               <a:graphicData uri="http://schemas.openxmlformats.org/drawingml/2006/picture">
                 <pic:pic xmlns:pic="http://schemas.openxmlformats.org/drawingml/2006/picture">
                   <pic:nvPicPr>
-                    <pic:cNvPr id="1" name=""/>
+                    <pic:cNvPr id="1" name="Picture 1" descr="Graphical user interface, text&#10;&#10;Description automatically generated"/>
                     <pic:cNvPicPr/>
                   </pic:nvPicPr>
                   <pic:blipFill>
-                    <a:blip r:embed="rId12"/>
+                    <a:blip r:embed="rId13"/>
                     <a:stretch>
                       <a:fillRect/>
                     </a:stretch>
@@ -586,41 +601,11 @@
                   <pic:spPr>
                     <a:xfrm>
                       <a:off x="0" y="0"/>
-                      <a:ext cx="5581690" cy="2817083"/>
+                      <a:ext cx="6146857" cy="1979340"/>
                     </a:xfrm>
                     <a:prstGeom prst="rect">
                       <a:avLst/>
                     </a:prstGeom>
-                    <a:solidFill>
-                      <a:srgbClr val="FFFFFF">
-                        <a:shade val="85000"/>
-                      </a:srgbClr>
-                    </a:solidFill>
-                    <a:ln w="88900" cap="sq">
-                      <a:solidFill>
-                        <a:srgbClr val="FFFFFF"/>
-                      </a:solidFill>
-                      <a:miter lim="800000"/>
-                    </a:ln>
-                    <a:effectLst>
-                      <a:outerShdw blurRad="55000" dist="18000" dir="5400000" algn="tl" rotWithShape="0">
-                        <a:srgbClr val="000000">
-                          <a:alpha val="40000"/>
-                        </a:srgbClr>
-                      </a:outerShdw>
-                    </a:effectLst>
-                    <a:scene3d>
-                      <a:camera prst="orthographicFront"/>
-                      <a:lightRig rig="twoPt" dir="t">
-                        <a:rot lat="0" lon="0" rev="7200000"/>
-                      </a:lightRig>
-                    </a:scene3d>
-                    <a:sp3d>
-                      <a:bevelT w="25400" h="19050"/>
-                      <a:contourClr>
-                        <a:srgbClr val="FFFFFF"/>
-                      </a:contourClr>
-                    </a:sp3d>
                   </pic:spPr>
                 </pic:pic>
               </a:graphicData>
@@ -631,19 +616,78 @@
     </w:p>
     <w:p>
       <w:pPr>
-        <w:rPr>
-          <w:b/>
-          <w:bCs/>
-          <w:lang w:val="en-US"/>
-        </w:rPr>
-      </w:pPr>
+        <w:pBdr>
+          <w:bottom w:val="single" w:sz="6" w:space="1" w:color="auto"/>
+        </w:pBdr>
+        <w:rPr>
+          <w:lang w:val="en-US"/>
+        </w:rPr>
+      </w:pPr>
+    </w:p>
+    <w:p>
+      <w:pPr>
+        <w:pBdr>
+          <w:bottom w:val="single" w:sz="6" w:space="1" w:color="auto"/>
+        </w:pBdr>
+        <w:rPr>
+          <w:lang w:val="en-US"/>
+        </w:rPr>
+      </w:pPr>
+    </w:p>
+    <w:p>
+      <w:pPr>
+        <w:pBdr>
+          <w:bottom w:val="single" w:sz="6" w:space="1" w:color="auto"/>
+        </w:pBdr>
+        <w:rPr>
+          <w:lang w:val="en-US"/>
+        </w:rPr>
+      </w:pPr>
+    </w:p>
+    <w:p>
+      <w:pPr>
+        <w:pBdr>
+          <w:bottom w:val="single" w:sz="6" w:space="1" w:color="auto"/>
+        </w:pBdr>
+        <w:rPr>
+          <w:lang w:val="en-US"/>
+        </w:rPr>
+      </w:pPr>
+    </w:p>
+    <w:p>
+      <w:pPr>
+        <w:rPr>
+          <w:b/>
+          <w:bCs/>
+          <w:u w:val="single"/>
+          <w:lang w:val="en-US"/>
+        </w:rPr>
+      </w:pPr>
+      <w:r>
+        <w:rPr>
+          <w:b/>
+          <w:bCs/>
+          <w:u w:val="single"/>
+          <w:lang w:val="en-US"/>
+        </w:rPr>
+        <w:t>Inputting Parameters</w:t>
+      </w:r>
+      <w:r>
+        <w:rPr>
+          <w:b/>
+          <w:bCs/>
+          <w:u w:val="single"/>
+          <w:lang w:val="en-US"/>
+        </w:rPr>
+        <w:t>:</w:t>
+      </w:r>
     </w:p>
     <w:p>
       <w:pPr>
         <w:pStyle w:val="ListParagraph"/>
         <w:numPr>
           <w:ilvl w:val="0"/>
-          <w:numId w:val="1"/>
+          <w:numId w:val="6"/>
         </w:numPr>
         <w:rPr>
           <w:b/>
@@ -662,7 +706,31 @@
         <w:rPr>
           <w:lang w:val="en-US"/>
         </w:rPr>
-        <w:t xml:space="preserve">en the file via Notepad: </w:t>
+        <w:t xml:space="preserve">en the </w:t>
+      </w:r>
+      <w:r>
+        <w:rPr>
+          <w:lang w:val="en-US"/>
+        </w:rPr>
+        <w:t>SlideInput</w:t>
+      </w:r>
+      <w:r>
+        <w:rPr>
+          <w:lang w:val="en-US"/>
+        </w:rPr>
+        <w:t>s</w:t>
+      </w:r>
+      <w:r>
+        <w:rPr>
+          <w:lang w:val="en-US"/>
+        </w:rPr>
+        <w:t>.ini</w:t>
+      </w:r>
+      <w:r>
+        <w:rPr>
+          <w:lang w:val="en-US"/>
+        </w:rPr>
+        <w:t xml:space="preserve"> via Notepad: </w:t>
       </w:r>
       <w:r>
         <w:rPr>
@@ -712,9 +780,7 @@
         <w:pStyle w:val="ListParagraph"/>
         <w:jc w:val="center"/>
         <w:rPr>
-          <w:b/>
-          <w:bCs/>
-          <w:lang w:val="en-US"/>
+          <w:noProof/>
         </w:rPr>
       </w:pPr>
       <w:r>
@@ -727,13 +793,13 @@
         <mc:AlternateContent>
           <mc:Choice Requires="wps">
             <w:drawing>
-              <wp:anchor distT="0" distB="0" distL="114300" distR="114300" simplePos="0" relativeHeight="251661312" behindDoc="0" locked="0" layoutInCell="1" allowOverlap="1" wp14:anchorId="11A8F003" wp14:editId="538C0F7C">
+              <wp:anchor distT="0" distB="0" distL="114300" distR="114300" simplePos="0" relativeHeight="251661312" behindDoc="0" locked="0" layoutInCell="1" allowOverlap="1" wp14:anchorId="11A8F003" wp14:editId="3F75A137">
                 <wp:simplePos x="0" y="0"/>
                 <wp:positionH relativeFrom="column">
-                  <wp:posOffset>3682611</wp:posOffset>
+                  <wp:posOffset>3747135</wp:posOffset>
                 </wp:positionH>
                 <wp:positionV relativeFrom="paragraph">
-                  <wp:posOffset>1689735</wp:posOffset>
+                  <wp:posOffset>1059180</wp:posOffset>
                 </wp:positionV>
                 <wp:extent cx="967255" cy="173913"/>
                 <wp:effectExtent l="0" t="0" r="23495" b="17145"/>
@@ -795,23 +861,29 @@
           </mc:Choice>
           <mc:Fallback>
             <w:pict>
-              <v:rect w14:anchorId="0F031D24" id="Rectangle 6" o:spid="_x0000_s1026" style="position:absolute;margin-left:289.95pt;margin-top:133.05pt;width:76.15pt;height:13.7pt;z-index:251661312;visibility:visible;mso-wrap-style:square;mso-width-percent:0;mso-height-percent:0;mso-wrap-distance-left:9pt;mso-wrap-distance-top:0;mso-wrap-distance-right:9pt;mso-wrap-distance-bottom:0;mso-position-horizontal:absolute;mso-position-horizontal-relative:text;mso-position-vertical:absolute;mso-position-vertical-relative:text;mso-width-percent:0;mso-height-percent:0;mso-width-relative:margin;mso-height-relative:margin;v-text-anchor:middle" o:gfxdata="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" filled="f" strokecolor="#c00000" strokeweight="1.5pt"/>
+              <v:rect w14:anchorId="608C673B" id="Rectangle 6" o:spid="_x0000_s1026" style="position:absolute;margin-left:295.05pt;margin-top:83.4pt;width:76.15pt;height:13.7pt;z-index:251661312;visibility:visible;mso-wrap-style:square;mso-width-percent:0;mso-height-percent:0;mso-wrap-distance-left:9pt;mso-wrap-distance-top:0;mso-wrap-distance-right:9pt;mso-wrap-distance-bottom:0;mso-position-horizontal:absolute;mso-position-horizontal-relative:text;mso-position-vertical:absolute;mso-position-vertical-relative:text;mso-width-percent:0;mso-height-percent:0;mso-width-relative:margin;mso-height-relative:margin;v-text-anchor:middle" o:gfxdata="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" filled="f" strokecolor="#c00000" strokeweight="1.5pt"/>
             </w:pict>
           </mc:Fallback>
         </mc:AlternateContent>
       </w:r>
       <w:r>
         <w:rPr>
-          <w:b/>
-          <w:bCs/>
           <w:noProof/>
+        </w:rPr>
+        <w:t xml:space="preserve"> </w:t>
+      </w:r>
+      <w:r>
+        <w:rPr>
+          <w:b/>
+          <w:bCs/>
+          <w:noProof/>
           <w:lang w:val="en-US"/>
         </w:rPr>
         <w:drawing>
-          <wp:inline distT="0" distB="0" distL="0" distR="0" wp14:anchorId="3087D774" wp14:editId="77BC5D02">
-            <wp:extent cx="4233725" cy="2361565"/>
-            <wp:effectExtent l="152400" t="114300" r="147955" b="153035"/>
-            <wp:docPr id="3" name="Picture 3"/>
+          <wp:inline distT="0" distB="0" distL="0" distR="0" wp14:anchorId="6D88C009" wp14:editId="4A842AB1">
+            <wp:extent cx="3730752" cy="2519055"/>
+            <wp:effectExtent l="0" t="0" r="3175" b="0"/>
+            <wp:docPr id="2" name="Picture 2" descr="Graphical user interface&#10;&#10;Description automatically generated"/>
             <wp:cNvGraphicFramePr>
               <a:graphicFrameLocks xmlns:a="http://schemas.openxmlformats.org/drawingml/2006/main" noChangeAspect="1"/>
             </wp:cNvGraphicFramePr>
@@ -819,52 +891,557 @@
               <a:graphicData uri="http://schemas.openxmlformats.org/drawingml/2006/picture">
                 <pic:pic xmlns:pic="http://schemas.openxmlformats.org/drawingml/2006/picture">
                   <pic:nvPicPr>
-                    <pic:cNvPr id="1" name=""/>
+                    <pic:cNvPr id="2" name="Picture 2" descr="Graphical user interface&#10;&#10;Description automatically generated"/>
+                    <pic:cNvPicPr/>
+                  </pic:nvPicPr>
+                  <pic:blipFill>
+                    <a:blip r:embed="rId14"/>
+                    <a:stretch>
+                      <a:fillRect/>
+                    </a:stretch>
+                  </pic:blipFill>
+                  <pic:spPr>
+                    <a:xfrm>
+                      <a:off x="0" y="0"/>
+                      <a:ext cx="3746478" cy="2529673"/>
+                    </a:xfrm>
+                    <a:prstGeom prst="rect">
+                      <a:avLst/>
+                    </a:prstGeom>
+                  </pic:spPr>
+                </pic:pic>
+              </a:graphicData>
+            </a:graphic>
+          </wp:inline>
+        </w:drawing>
+      </w:r>
+    </w:p>
+    <w:p>
+      <w:pPr>
+        <w:pStyle w:val="ListParagraph"/>
+        <w:jc w:val="center"/>
+        <w:rPr>
+          <w:b/>
+          <w:bCs/>
+          <w:lang w:val="en-US"/>
+        </w:rPr>
+      </w:pPr>
+    </w:p>
+    <w:p>
+      <w:pPr>
+        <w:pStyle w:val="ListParagraph"/>
+        <w:numPr>
+          <w:ilvl w:val="0"/>
+          <w:numId w:val="6"/>
+        </w:numPr>
+        <w:rPr>
+          <w:b/>
+          <w:bCs/>
+          <w:lang w:val="en-US"/>
+        </w:rPr>
+      </w:pPr>
+      <w:r>
+        <w:rPr>
+          <w:lang w:val="en-US"/>
+        </w:rPr>
+        <w:t>Edit the file</w:t>
+      </w:r>
+      <w:r>
+        <w:rPr>
+          <w:lang w:val="en-US"/>
+        </w:rPr>
+        <w:t xml:space="preserve"> with desired parameters like shown below</w:t>
+      </w:r>
+      <w:r>
+        <w:rPr>
+          <w:lang w:val="en-US"/>
+        </w:rPr>
+        <w:t xml:space="preserve"> (refer to the </w:t>
+      </w:r>
+      <w:r>
+        <w:rPr>
+          <w:i/>
+          <w:iCs/>
+          <w:lang w:val="en-US"/>
+        </w:rPr>
+        <w:t>Parameter Details</w:t>
+      </w:r>
+      <w:r>
+        <w:rPr>
+          <w:lang w:val="en-US"/>
+        </w:rPr>
+        <w:t xml:space="preserve"> section for more info)</w:t>
+      </w:r>
+      <w:r>
+        <w:rPr>
+          <w:lang w:val="en-US"/>
+        </w:rPr>
+        <w:t>:</w:t>
+      </w:r>
+    </w:p>
+    <w:p>
+      <w:pPr>
+        <w:jc w:val="center"/>
+        <w:rPr>
+          <w:b/>
+          <w:bCs/>
+          <w:lang w:val="en-US"/>
+        </w:rPr>
+      </w:pPr>
+      <w:r>
+        <w:rPr>
+          <w:b/>
+          <w:bCs/>
+          <w:noProof/>
+          <w:lang w:val="en-US"/>
+        </w:rPr>
+        <w:drawing>
+          <wp:inline distT="0" distB="0" distL="0" distR="0" wp14:anchorId="6ABCCE1E" wp14:editId="53FC6BD1">
+            <wp:extent cx="3739862" cy="4176980"/>
+            <wp:effectExtent l="0" t="0" r="0" b="0"/>
+            <wp:docPr id="27" name="Picture 27" descr="Graphical user interface, application&#10;&#10;Description automatically generated"/>
+            <wp:cNvGraphicFramePr>
+              <a:graphicFrameLocks xmlns:a="http://schemas.openxmlformats.org/drawingml/2006/main" noChangeAspect="1"/>
+            </wp:cNvGraphicFramePr>
+            <a:graphic xmlns:a="http://schemas.openxmlformats.org/drawingml/2006/main">
+              <a:graphicData uri="http://schemas.openxmlformats.org/drawingml/2006/picture">
+                <pic:pic xmlns:pic="http://schemas.openxmlformats.org/drawingml/2006/picture">
+                  <pic:nvPicPr>
+                    <pic:cNvPr id="27" name="Picture 27" descr="Graphical user interface, application&#10;&#10;Description automatically generated"/>
+                    <pic:cNvPicPr/>
+                  </pic:nvPicPr>
+                  <pic:blipFill>
+                    <a:blip r:embed="rId15"/>
+                    <a:stretch>
+                      <a:fillRect/>
+                    </a:stretch>
+                  </pic:blipFill>
+                  <pic:spPr>
+                    <a:xfrm>
+                      <a:off x="0" y="0"/>
+                      <a:ext cx="3769848" cy="4210471"/>
+                    </a:xfrm>
+                    <a:prstGeom prst="rect">
+                      <a:avLst/>
+                    </a:prstGeom>
+                  </pic:spPr>
+                </pic:pic>
+              </a:graphicData>
+            </a:graphic>
+          </wp:inline>
+        </w:drawing>
+      </w:r>
+      <w:r>
+        <w:rPr>
+          <w:noProof/>
+        </w:rPr>
+        <w:t xml:space="preserve"> </w:t>
+      </w:r>
+    </w:p>
+    <w:p>
+      <w:pPr>
+        <w:pStyle w:val="ListParagraph"/>
+        <w:rPr>
+          <w:lang w:val="en-US"/>
+        </w:rPr>
+      </w:pPr>
+      <w:r>
+        <w:rPr>
+          <w:lang w:val="en-US"/>
+        </w:rPr>
+        <w:t>Please replace the existing inputs (i.e. right side of “</w:t>
+      </w:r>
+      <w:proofErr w:type="spellStart"/>
+      <w:r>
+        <w:rPr>
+          <w:lang w:val="en-US"/>
+        </w:rPr>
+        <w:t>CallToWorshipSource</w:t>
+      </w:r>
+      <w:proofErr w:type="spellEnd"/>
+      <w:r>
+        <w:rPr>
+          <w:lang w:val="en-US"/>
+        </w:rPr>
+        <w:t xml:space="preserve"> </w:t>
+      </w:r>
+      <w:proofErr w:type="gramStart"/>
+      <w:r>
+        <w:rPr>
+          <w:lang w:val="en-US"/>
+        </w:rPr>
+        <w:t>= ”</w:t>
+      </w:r>
+      <w:proofErr w:type="gramEnd"/>
+      <w:r>
+        <w:rPr>
+          <w:lang w:val="en-US"/>
+        </w:rPr>
+        <w:t xml:space="preserve">) with your own. With development, the above image might not accurately reflect what you currently observe; </w:t>
+      </w:r>
+      <w:r>
+        <w:rPr>
+          <w:lang w:val="en-US"/>
+        </w:rPr>
+        <w:lastRenderedPageBreak/>
+        <w:t>however, the mythology remains the same. I hope the variable names are self-explanatory; if you don’t know, ask David.</w:t>
+      </w:r>
+    </w:p>
+    <w:p>
+      <w:pPr>
+        <w:pBdr>
+          <w:bottom w:val="single" w:sz="6" w:space="1" w:color="auto"/>
+        </w:pBdr>
+        <w:rPr>
+          <w:lang w:val="en-US"/>
+        </w:rPr>
+      </w:pPr>
+    </w:p>
+    <w:p>
+      <w:pPr>
+        <w:rPr>
+          <w:b/>
+          <w:bCs/>
+          <w:u w:val="single"/>
+          <w:lang w:val="en-US"/>
+        </w:rPr>
+      </w:pPr>
+      <w:r>
+        <w:rPr>
+          <w:b/>
+          <w:bCs/>
+          <w:u w:val="single"/>
+          <w:lang w:val="en-US"/>
+        </w:rPr>
+        <w:t>Generating</w:t>
+      </w:r>
+      <w:r>
+        <w:rPr>
+          <w:b/>
+          <w:bCs/>
+          <w:u w:val="single"/>
+          <w:lang w:val="en-US"/>
+        </w:rPr>
+        <w:t xml:space="preserve"> Slides:</w:t>
+      </w:r>
+    </w:p>
+    <w:p>
+      <w:pPr>
+        <w:rPr>
+          <w:b/>
+          <w:bCs/>
+          <w:u w:val="single"/>
+          <w:lang w:val="en-US"/>
+        </w:rPr>
+      </w:pPr>
+      <w:r>
+        <w:rPr>
+          <w:b/>
+          <w:bCs/>
+          <w:highlight w:val="yellow"/>
+          <w:lang w:val="en-US"/>
+        </w:rPr>
+        <w:t>THE PROGRAM WILL AUTOMATICALLY DELETE PREVIOUSLY GENERATED SLIDES</w:t>
+      </w:r>
+      <w:r>
+        <w:rPr>
+          <w:b/>
+          <w:bCs/>
+          <w:highlight w:val="yellow"/>
+          <w:lang w:val="en-US"/>
+        </w:rPr>
+        <w:t xml:space="preserve"> UPON GENERAT</w:t>
+      </w:r>
+      <w:r>
+        <w:rPr>
+          <w:b/>
+          <w:bCs/>
+          <w:highlight w:val="yellow"/>
+          <w:lang w:val="en-US"/>
+        </w:rPr>
+        <w:t>ING NEW SLIDES</w:t>
+      </w:r>
+    </w:p>
+    <w:p>
+      <w:pPr>
+        <w:pStyle w:val="ListParagraph"/>
+        <w:numPr>
+          <w:ilvl w:val="0"/>
+          <w:numId w:val="8"/>
+        </w:numPr>
+        <w:rPr>
+          <w:b/>
+          <w:bCs/>
+          <w:u w:val="single"/>
+          <w:lang w:val="en-US"/>
+        </w:rPr>
+      </w:pPr>
+      <w:r>
+        <w:rPr>
+          <w:lang w:val="en-US"/>
+        </w:rPr>
+        <w:t>Double click SlideMaker.exe within the program directory and wait for the console screen to load:</w:t>
+      </w:r>
+    </w:p>
+    <w:p>
+      <w:pPr>
+        <w:ind w:left="360"/>
+        <w:jc w:val="center"/>
+        <w:rPr>
+          <w:b/>
+          <w:bCs/>
+          <w:u w:val="single"/>
+          <w:lang w:val="en-US"/>
+        </w:rPr>
+      </w:pPr>
+      <w:r>
+        <w:rPr>
+          <w:b/>
+          <w:bCs/>
+          <w:noProof/>
+          <w:lang w:val="en-US"/>
+        </w:rPr>
+        <w:drawing>
+          <wp:inline distT="0" distB="0" distL="0" distR="0" wp14:anchorId="50EDF6D5" wp14:editId="238684F9">
+            <wp:extent cx="4019797" cy="1301710"/>
+            <wp:effectExtent l="0" t="0" r="0" b="0"/>
+            <wp:docPr id="13" name="Picture 13" descr="A screenshot of a computer&#10;&#10;Description automatically generated with medium confidence"/>
+            <wp:cNvGraphicFramePr>
+              <a:graphicFrameLocks xmlns:a="http://schemas.openxmlformats.org/drawingml/2006/main" noChangeAspect="1"/>
+            </wp:cNvGraphicFramePr>
+            <a:graphic xmlns:a="http://schemas.openxmlformats.org/drawingml/2006/main">
+              <a:graphicData uri="http://schemas.openxmlformats.org/drawingml/2006/picture">
+                <pic:pic xmlns:pic="http://schemas.openxmlformats.org/drawingml/2006/picture">
+                  <pic:nvPicPr>
+                    <pic:cNvPr id="13" name="Picture 13" descr="A screenshot of a computer&#10;&#10;Description automatically generated with medium confidence"/>
+                    <pic:cNvPicPr/>
+                  </pic:nvPicPr>
+                  <pic:blipFill>
+                    <a:blip r:embed="rId16"/>
+                    <a:stretch>
+                      <a:fillRect/>
+                    </a:stretch>
+                  </pic:blipFill>
+                  <pic:spPr>
+                    <a:xfrm>
+                      <a:off x="0" y="0"/>
+                      <a:ext cx="4034818" cy="1306574"/>
+                    </a:xfrm>
+                    <a:prstGeom prst="rect">
+                      <a:avLst/>
+                    </a:prstGeom>
+                  </pic:spPr>
+                </pic:pic>
+              </a:graphicData>
+            </a:graphic>
+          </wp:inline>
+        </w:drawing>
+      </w:r>
+    </w:p>
+    <w:p>
+      <w:pPr>
+        <w:ind w:left="360"/>
+        <w:jc w:val="center"/>
+        <w:rPr>
+          <w:b/>
+          <w:bCs/>
+          <w:u w:val="single"/>
+          <w:lang w:val="en-US"/>
+        </w:rPr>
+      </w:pPr>
+      <w:r>
+        <w:rPr>
+          <w:b/>
+          <w:bCs/>
+          <w:noProof/>
+          <w:u w:val="single"/>
+          <w:lang w:val="en-US"/>
+        </w:rPr>
+        <w:drawing>
+          <wp:inline distT="0" distB="0" distL="0" distR="0" wp14:anchorId="4D65A9E3" wp14:editId="1AD8314C">
+            <wp:extent cx="4049485" cy="1798040"/>
+            <wp:effectExtent l="0" t="0" r="8255" b="0"/>
+            <wp:docPr id="16" name="Picture 16" descr="Text&#10;&#10;Description automatically generated"/>
+            <wp:cNvGraphicFramePr>
+              <a:graphicFrameLocks xmlns:a="http://schemas.openxmlformats.org/drawingml/2006/main" noChangeAspect="1"/>
+            </wp:cNvGraphicFramePr>
+            <a:graphic xmlns:a="http://schemas.openxmlformats.org/drawingml/2006/main">
+              <a:graphicData uri="http://schemas.openxmlformats.org/drawingml/2006/picture">
+                <pic:pic xmlns:pic="http://schemas.openxmlformats.org/drawingml/2006/picture">
+                  <pic:nvPicPr>
+                    <pic:cNvPr id="16" name="Picture 16" descr="Text&#10;&#10;Description automatically generated"/>
+                    <pic:cNvPicPr/>
+                  </pic:nvPicPr>
+                  <pic:blipFill>
+                    <a:blip r:embed="rId17"/>
+                    <a:stretch>
+                      <a:fillRect/>
+                    </a:stretch>
+                  </pic:blipFill>
+                  <pic:spPr>
+                    <a:xfrm>
+                      <a:off x="0" y="0"/>
+                      <a:ext cx="4058493" cy="1802040"/>
+                    </a:xfrm>
+                    <a:prstGeom prst="rect">
+                      <a:avLst/>
+                    </a:prstGeom>
+                  </pic:spPr>
+                </pic:pic>
+              </a:graphicData>
+            </a:graphic>
+          </wp:inline>
+        </w:drawing>
+      </w:r>
+    </w:p>
+    <w:p>
+      <w:pPr>
+        <w:pStyle w:val="ListParagraph"/>
+        <w:numPr>
+          <w:ilvl w:val="0"/>
+          <w:numId w:val="8"/>
+        </w:numPr>
+        <w:rPr>
+          <w:b/>
+          <w:bCs/>
+          <w:u w:val="single"/>
+          <w:lang w:val="en-US"/>
+        </w:rPr>
+      </w:pPr>
+      <w:r>
+        <w:rPr>
+          <w:lang w:val="en-US"/>
+        </w:rPr>
+        <w:t>Input the type as desired (e.g., for streaming slides, enter “s” and press “enter”)</w:t>
+      </w:r>
+    </w:p>
+    <w:p>
+      <w:pPr>
+        <w:pStyle w:val="ListParagraph"/>
+        <w:numPr>
+          <w:ilvl w:val="0"/>
+          <w:numId w:val="8"/>
+        </w:numPr>
+        <w:rPr>
+          <w:b/>
+          <w:bCs/>
+          <w:u w:val="single"/>
+          <w:lang w:val="en-US"/>
+        </w:rPr>
+      </w:pPr>
+      <w:r>
+        <w:rPr>
+          <w:lang w:val="en-US"/>
+        </w:rPr>
+        <w:t xml:space="preserve">On first run, </w:t>
+      </w:r>
+      <w:r>
+        <w:rPr>
+          <w:lang w:val="en-US"/>
+        </w:rPr>
+        <w:t xml:space="preserve">a browser window would appear </w:t>
+      </w:r>
+      <w:r>
+        <w:rPr>
+          <w:lang w:val="en-US"/>
+        </w:rPr>
+        <w:t>request</w:t>
+      </w:r>
+      <w:r>
+        <w:rPr>
+          <w:lang w:val="en-US"/>
+        </w:rPr>
+        <w:t xml:space="preserve">ing </w:t>
+      </w:r>
+      <w:r>
+        <w:rPr>
+          <w:lang w:val="en-US"/>
+        </w:rPr>
+        <w:t>permissions from your Google Drive account</w:t>
+      </w:r>
+      <w:r>
+        <w:rPr>
+          <w:lang w:val="en-US"/>
+        </w:rPr>
+        <w:t>:</w:t>
+      </w:r>
+    </w:p>
+    <w:p>
+      <w:pPr>
+        <w:pStyle w:val="ListParagraph"/>
+        <w:numPr>
+          <w:ilvl w:val="1"/>
+          <w:numId w:val="8"/>
+        </w:numPr>
+        <w:rPr>
+          <w:b/>
+          <w:bCs/>
+          <w:u w:val="single"/>
+          <w:lang w:val="en-US"/>
+        </w:rPr>
+      </w:pPr>
+      <w:r>
+        <w:rPr>
+          <w:lang w:val="en-US"/>
+        </w:rPr>
+        <w:t>C</w:t>
+      </w:r>
+      <w:r>
+        <w:rPr>
+          <w:lang w:val="en-US"/>
+        </w:rPr>
+        <w:t>hoose the account to grant access with:</w:t>
+      </w:r>
+    </w:p>
+    <w:p>
+      <w:pPr>
+        <w:jc w:val="center"/>
+        <w:rPr>
+          <w:b/>
+          <w:bCs/>
+          <w:u w:val="single"/>
+          <w:lang w:val="en-US"/>
+        </w:rPr>
+      </w:pPr>
+      <w:r>
+        <w:rPr>
+          <w:b/>
+          <w:bCs/>
+          <w:noProof/>
+          <w:lang w:val="en-US"/>
+        </w:rPr>
+        <w:lastRenderedPageBreak/>
+        <w:drawing>
+          <wp:inline distT="0" distB="0" distL="0" distR="0" wp14:anchorId="36FEE1E7" wp14:editId="1E65216A">
+            <wp:extent cx="2337441" cy="2638425"/>
+            <wp:effectExtent l="0" t="0" r="5715" b="0"/>
+            <wp:docPr id="17" name="Picture 17" descr="Graphical user interface, application&#10;&#10;Description automatically generated"/>
+            <wp:cNvGraphicFramePr>
+              <a:graphicFrameLocks xmlns:a="http://schemas.openxmlformats.org/drawingml/2006/main" noChangeAspect="1"/>
+            </wp:cNvGraphicFramePr>
+            <a:graphic xmlns:a="http://schemas.openxmlformats.org/drawingml/2006/main">
+              <a:graphicData uri="http://schemas.openxmlformats.org/drawingml/2006/picture">
+                <pic:pic xmlns:pic="http://schemas.openxmlformats.org/drawingml/2006/picture">
+                  <pic:nvPicPr>
+                    <pic:cNvPr id="17" name="Picture 17" descr="Graphical user interface, application&#10;&#10;Description automatically generated"/>
                     <pic:cNvPicPr/>
                   </pic:nvPicPr>
                   <pic:blipFill rotWithShape="1">
-                    <a:blip r:embed="rId13"/>
-                    <a:srcRect t="7070" r="4062"/>
+                    <a:blip r:embed="rId18"/>
+                    <a:srcRect l="15863" t="12383" r="22729" b="16141"/>
                     <a:stretch/>
                   </pic:blipFill>
                   <pic:spPr bwMode="auto">
                     <a:xfrm>
                       <a:off x="0" y="0"/>
-                      <a:ext cx="4255256" cy="2373575"/>
+                      <a:ext cx="2341878" cy="2643433"/>
                     </a:xfrm>
                     <a:prstGeom prst="rect">
                       <a:avLst/>
                     </a:prstGeom>
-                    <a:solidFill>
-                      <a:srgbClr val="FFFFFF">
-                        <a:shade val="85000"/>
-                      </a:srgbClr>
-                    </a:solidFill>
-                    <a:ln w="88900" cap="sq">
-                      <a:solidFill>
-                        <a:srgbClr val="FFFFFF"/>
-                      </a:solidFill>
-                      <a:miter lim="800000"/>
+                    <a:ln>
+                      <a:noFill/>
                     </a:ln>
-                    <a:effectLst>
-                      <a:outerShdw blurRad="55000" dist="18000" dir="5400000" algn="tl" rotWithShape="0">
-                        <a:srgbClr val="000000">
-                          <a:alpha val="40000"/>
-                        </a:srgbClr>
-                      </a:outerShdw>
-                    </a:effectLst>
-                    <a:scene3d>
-                      <a:camera prst="orthographicFront"/>
-                      <a:lightRig rig="twoPt" dir="t">
-                        <a:rot lat="0" lon="0" rev="7200000"/>
-                      </a:lightRig>
-                    </a:scene3d>
-                    <a:sp3d>
-                      <a:bevelT w="25400" h="19050"/>
-                      <a:contourClr>
-                        <a:srgbClr val="FFFFFF"/>
-                      </a:contourClr>
-                    </a:sp3d>
                     <a:extLst>
                       <a:ext uri="{53640926-AAD7-44D8-BBD7-CCE9431645EC}">
                         <a14:shadowObscured xmlns:a14="http://schemas.microsoft.com/office/drawing/2010/main"/>
@@ -882,78 +1459,64 @@
       <w:pPr>
         <w:pStyle w:val="ListParagraph"/>
         <w:numPr>
-          <w:ilvl w:val="0"/>
-          <w:numId w:val="1"/>
+          <w:ilvl w:val="1"/>
+          <w:numId w:val="8"/>
         </w:numPr>
         <w:rPr>
           <w:b/>
           <w:bCs/>
-          <w:lang w:val="en-US"/>
-        </w:rPr>
-      </w:pPr>
-      <w:r>
-        <w:rPr>
-          <w:lang w:val="en-US"/>
-        </w:rPr>
-        <w:t>Edit the file</w:t>
-      </w:r>
-      <w:r>
-        <w:rPr>
-          <w:lang w:val="en-US"/>
-        </w:rPr>
-        <w:t xml:space="preserve"> (the parameters of interest are highlighted</w:t>
-      </w:r>
-      <w:r>
-        <w:rPr>
-          <w:lang w:val="en-US"/>
-        </w:rPr>
-        <w:t xml:space="preserve"> in green</w:t>
-      </w:r>
-      <w:r>
-        <w:rPr>
-          <w:lang w:val="en-US"/>
-        </w:rPr>
-        <w:t>)</w:t>
-      </w:r>
-      <w:r>
-        <w:rPr>
-          <w:lang w:val="en-US"/>
-        </w:rPr>
-        <w:t>:</w:t>
+          <w:u w:val="single"/>
+          <w:lang w:val="en-US"/>
+        </w:rPr>
+      </w:pPr>
+      <w:r>
+        <w:rPr>
+          <w:lang w:val="en-US"/>
+        </w:rPr>
+        <w:t xml:space="preserve">Press “Advanced” and then “Go to </w:t>
+      </w:r>
+      <w:proofErr w:type="spellStart"/>
+      <w:r>
+        <w:rPr>
+          <w:lang w:val="en-US"/>
+        </w:rPr>
+        <w:t>Quickstart</w:t>
+      </w:r>
+      <w:proofErr w:type="spellEnd"/>
+      <w:r>
+        <w:rPr>
+          <w:lang w:val="en-US"/>
+        </w:rPr>
+        <w:t xml:space="preserve"> (unsafe)”</w:t>
       </w:r>
     </w:p>
     <w:p>
       <w:pPr>
         <w:pStyle w:val="ListParagraph"/>
-        <w:jc w:val="center"/>
-        <w:rPr>
-          <w:b/>
-          <w:bCs/>
-          <w:lang w:val="en-US"/>
-        </w:rPr>
-      </w:pPr>
-      <w:r>
-        <w:rPr>
-          <w:b/>
-          <w:bCs/>
+        <w:rPr>
+          <w:noProof/>
+        </w:rPr>
+      </w:pPr>
+      <w:r>
+        <w:rPr>
           <w:noProof/>
           <w:lang w:val="en-US"/>
         </w:rPr>
         <mc:AlternateContent>
           <mc:Choice Requires="wps">
             <w:drawing>
-              <wp:anchor distT="0" distB="0" distL="114300" distR="114300" simplePos="0" relativeHeight="251673600" behindDoc="0" locked="0" layoutInCell="1" allowOverlap="1" wp14:anchorId="090ECF07" wp14:editId="3D1E3211">
+              <wp:anchor distT="0" distB="0" distL="114300" distR="114300" simplePos="0" relativeHeight="251663360" behindDoc="0" locked="0" layoutInCell="1" allowOverlap="1" wp14:anchorId="07EEAAA3" wp14:editId="32E42D8A">
                 <wp:simplePos x="0" y="0"/>
                 <wp:positionH relativeFrom="column">
-                  <wp:posOffset>887693</wp:posOffset>
+                  <wp:posOffset>670560</wp:posOffset>
                 </wp:positionH>
                 <wp:positionV relativeFrom="paragraph">
-                  <wp:posOffset>3103245</wp:posOffset>
+                  <wp:posOffset>1536606</wp:posOffset>
                 </wp:positionV>
-                <wp:extent cx="1453478" cy="295990"/>
-                <wp:effectExtent l="0" t="0" r="13970" b="27940"/>
+                <wp:extent cx="391886" cy="173913"/>
+                <wp:effectExtent l="0" t="0" r="27305" b="17145"/>
                 <wp:wrapNone/>
-                <wp:docPr id="15" name="Rectangle 15"/>
+                <wp:docPr id="20" name="Rectangle 20"/>
                 <wp:cNvGraphicFramePr/>
                 <a:graphic xmlns:a="http://schemas.openxmlformats.org/drawingml/2006/main">
                   <a:graphicData uri="http://schemas.microsoft.com/office/word/2010/wordprocessingShape">
@@ -962,15 +1525,15 @@
                       <wps:spPr>
                         <a:xfrm>
                           <a:off x="0" y="0"/>
-                          <a:ext cx="1453478" cy="295990"/>
+                          <a:ext cx="391886" cy="173913"/>
                         </a:xfrm>
                         <a:prstGeom prst="rect">
                           <a:avLst/>
                         </a:prstGeom>
                         <a:noFill/>
-                        <a:ln w="12700">
+                        <a:ln w="19050">
                           <a:solidFill>
-                            <a:srgbClr val="00B050"/>
+                            <a:srgbClr val="C00000"/>
                           </a:solidFill>
                         </a:ln>
                       </wps:spPr>
@@ -1010,33 +1573,31 @@
           </mc:Choice>
           <mc:Fallback>
             <w:pict>
-              <v:rect w14:anchorId="63F48F4D" id="Rectangle 15" o:spid="_x0000_s1026" style="position:absolute;margin-left:69.9pt;margin-top:244.35pt;width:114.45pt;height:23.3pt;z-index:251673600;visibility:visible;mso-wrap-style:square;mso-width-percent:0;mso-height-percent:0;mso-wrap-distance-left:9pt;mso-wrap-distance-top:0;mso-wrap-distance-right:9pt;mso-wrap-distance-bottom:0;mso-position-horizontal:absolute;mso-position-horizontal-relative:text;mso-position-vertical:absolute;mso-position-vertical-relative:text;mso-width-percent:0;mso-height-percent:0;mso-width-relative:margin;mso-height-relative:margin;v-text-anchor:middle" o:gfxdata="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" filled="f" strokecolor="#00b050" strokeweight="1pt"/>
+              <v:rect w14:anchorId="2EB9AEFA" id="Rectangle 20" o:spid="_x0000_s1026" style="position:absolute;margin-left:52.8pt;margin-top:121pt;width:30.85pt;height:13.7pt;z-index:251663360;visibility:visible;mso-wrap-style:square;mso-width-percent:0;mso-height-percent:0;mso-wrap-distance-left:9pt;mso-wrap-distance-top:0;mso-wrap-distance-right:9pt;mso-wrap-distance-bottom:0;mso-position-horizontal:absolute;mso-position-horizontal-relative:text;mso-position-vertical:absolute;mso-position-vertical-relative:text;mso-width-percent:0;mso-height-percent:0;mso-width-relative:margin;mso-height-relative:margin;v-text-anchor:middle" o:gfxdata="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" filled="f" strokecolor="#c00000" strokeweight="1.5pt"/>
             </w:pict>
           </mc:Fallback>
         </mc:AlternateContent>
       </w:r>
       <w:r>
         <w:rPr>
-          <w:b/>
-          <w:bCs/>
           <w:noProof/>
           <w:lang w:val="en-US"/>
         </w:rPr>
         <mc:AlternateContent>
           <mc:Choice Requires="wps">
             <w:drawing>
-              <wp:anchor distT="0" distB="0" distL="114300" distR="114300" simplePos="0" relativeHeight="251667456" behindDoc="0" locked="0" layoutInCell="1" allowOverlap="1" wp14:anchorId="1FA70917" wp14:editId="5DA16005">
+              <wp:anchor distT="0" distB="0" distL="114300" distR="114300" simplePos="0" relativeHeight="251665408" behindDoc="0" locked="0" layoutInCell="1" allowOverlap="1" wp14:anchorId="60CF4553" wp14:editId="42153AE1">
                 <wp:simplePos x="0" y="0"/>
                 <wp:positionH relativeFrom="column">
-                  <wp:posOffset>886460</wp:posOffset>
+                  <wp:posOffset>3277235</wp:posOffset>
                 </wp:positionH>
                 <wp:positionV relativeFrom="paragraph">
-                  <wp:posOffset>2314575</wp:posOffset>
+                  <wp:posOffset>1756410</wp:posOffset>
                 </wp:positionV>
-                <wp:extent cx="1421812" cy="120499"/>
-                <wp:effectExtent l="0" t="0" r="26035" b="13335"/>
+                <wp:extent cx="676893" cy="173913"/>
+                <wp:effectExtent l="0" t="0" r="28575" b="17145"/>
                 <wp:wrapNone/>
-                <wp:docPr id="11" name="Rectangle 11"/>
+                <wp:docPr id="21" name="Rectangle 21"/>
                 <wp:cNvGraphicFramePr/>
                 <a:graphic xmlns:a="http://schemas.openxmlformats.org/drawingml/2006/main">
                   <a:graphicData uri="http://schemas.microsoft.com/office/word/2010/wordprocessingShape">
@@ -1045,15 +1606,15 @@
                       <wps:spPr>
                         <a:xfrm>
                           <a:off x="0" y="0"/>
-                          <a:ext cx="1421812" cy="120499"/>
+                          <a:ext cx="676893" cy="173913"/>
                         </a:xfrm>
                         <a:prstGeom prst="rect">
                           <a:avLst/>
                         </a:prstGeom>
                         <a:noFill/>
-                        <a:ln w="12700">
+                        <a:ln w="19050">
                           <a:solidFill>
-                            <a:srgbClr val="00B050"/>
+                            <a:srgbClr val="C00000"/>
                           </a:solidFill>
                         </a:ln>
                       </wps:spPr>
@@ -1093,355 +1654,21 @@
           </mc:Choice>
           <mc:Fallback>
             <w:pict>
-              <v:rect w14:anchorId="67ED1942" id="Rectangle 11" o:spid="_x0000_s1026" style="position:absolute;margin-left:69.8pt;margin-top:182.25pt;width:111.95pt;height:9.5pt;z-index:251667456;visibility:visible;mso-wrap-style:square;mso-width-percent:0;mso-height-percent:0;mso-wrap-distance-left:9pt;mso-wrap-distance-top:0;mso-wrap-distance-right:9pt;mso-wrap-distance-bottom:0;mso-position-horizontal:absolute;mso-position-horizontal-relative:text;mso-position-vertical:absolute;mso-position-vertical-relative:text;mso-width-percent:0;mso-height-percent:0;mso-width-relative:margin;mso-height-relative:margin;v-text-anchor:middle" o:gfxdata="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" filled="f" strokecolor="#00b050" strokeweight="1pt"/>
+              <v:rect w14:anchorId="6D4698EB" id="Rectangle 21" o:spid="_x0000_s1026" style="position:absolute;margin-left:258.05pt;margin-top:138.3pt;width:53.3pt;height:13.7pt;z-index:251665408;visibility:visible;mso-wrap-style:square;mso-width-percent:0;mso-height-percent:0;mso-wrap-distance-left:9pt;mso-wrap-distance-top:0;mso-wrap-distance-right:9pt;mso-wrap-distance-bottom:0;mso-position-horizontal:absolute;mso-position-horizontal-relative:text;mso-position-vertical:absolute;mso-position-vertical-relative:text;mso-width-percent:0;mso-height-percent:0;mso-width-relative:margin;mso-height-relative:margin;v-text-anchor:middle" o:gfxdata="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" filled="f" strokecolor="#c00000" strokeweight="1.5pt"/>
             </w:pict>
           </mc:Fallback>
         </mc:AlternateContent>
       </w:r>
       <w:r>
         <w:rPr>
-          <w:b/>
-          <w:bCs/>
           <w:noProof/>
           <w:lang w:val="en-US"/>
         </w:rPr>
-        <mc:AlternateContent>
-          <mc:Choice Requires="wps">
-            <w:drawing>
-              <wp:anchor distT="0" distB="0" distL="114300" distR="114300" simplePos="0" relativeHeight="251671552" behindDoc="0" locked="0" layoutInCell="1" allowOverlap="1" wp14:anchorId="496A2CE5" wp14:editId="441C403A">
-                <wp:simplePos x="0" y="0"/>
-                <wp:positionH relativeFrom="column">
-                  <wp:posOffset>886849</wp:posOffset>
-                </wp:positionH>
-                <wp:positionV relativeFrom="paragraph">
-                  <wp:posOffset>2885803</wp:posOffset>
-                </wp:positionV>
-                <wp:extent cx="1421812" cy="120499"/>
-                <wp:effectExtent l="0" t="0" r="26035" b="13335"/>
-                <wp:wrapNone/>
-                <wp:docPr id="14" name="Rectangle 14"/>
-                <wp:cNvGraphicFramePr/>
-                <a:graphic xmlns:a="http://schemas.openxmlformats.org/drawingml/2006/main">
-                  <a:graphicData uri="http://schemas.microsoft.com/office/word/2010/wordprocessingShape">
-                    <wps:wsp>
-                      <wps:cNvSpPr/>
-                      <wps:spPr>
-                        <a:xfrm>
-                          <a:off x="0" y="0"/>
-                          <a:ext cx="1421812" cy="120499"/>
-                        </a:xfrm>
-                        <a:prstGeom prst="rect">
-                          <a:avLst/>
-                        </a:prstGeom>
-                        <a:noFill/>
-                        <a:ln w="12700">
-                          <a:solidFill>
-                            <a:srgbClr val="00B050"/>
-                          </a:solidFill>
-                        </a:ln>
-                      </wps:spPr>
-                      <wps:style>
-                        <a:lnRef idx="2">
-                          <a:schemeClr val="accent1">
-                            <a:shade val="50000"/>
-                          </a:schemeClr>
-                        </a:lnRef>
-                        <a:fillRef idx="1">
-                          <a:schemeClr val="accent1"/>
-                        </a:fillRef>
-                        <a:effectRef idx="0">
-                          <a:schemeClr val="accent1"/>
-                        </a:effectRef>
-                        <a:fontRef idx="minor">
-                          <a:schemeClr val="lt1"/>
-                        </a:fontRef>
-                      </wps:style>
-                      <wps:bodyPr rot="0" spcFirstLastPara="0" vertOverflow="overflow" horzOverflow="overflow" vert="horz" wrap="square" lIns="91440" tIns="45720" rIns="91440" bIns="45720" numCol="1" spcCol="0" rtlCol="0" fromWordArt="0" anchor="ctr" anchorCtr="0" forceAA="0" compatLnSpc="1">
-                        <a:prstTxWarp prst="textNoShape">
-                          <a:avLst/>
-                        </a:prstTxWarp>
-                        <a:noAutofit/>
-                      </wps:bodyPr>
-                    </wps:wsp>
-                  </a:graphicData>
-                </a:graphic>
-                <wp14:sizeRelH relativeFrom="margin">
-                  <wp14:pctWidth>0</wp14:pctWidth>
-                </wp14:sizeRelH>
-                <wp14:sizeRelV relativeFrom="margin">
-                  <wp14:pctHeight>0</wp14:pctHeight>
-                </wp14:sizeRelV>
-              </wp:anchor>
-            </w:drawing>
-          </mc:Choice>
-          <mc:Fallback>
-            <w:pict>
-              <v:rect w14:anchorId="3FC8A682" id="Rectangle 14" o:spid="_x0000_s1026" style="position:absolute;margin-left:69.85pt;margin-top:227.25pt;width:111.95pt;height:9.5pt;z-index:251671552;visibility:visible;mso-wrap-style:square;mso-width-percent:0;mso-height-percent:0;mso-wrap-distance-left:9pt;mso-wrap-distance-top:0;mso-wrap-distance-right:9pt;mso-wrap-distance-bottom:0;mso-position-horizontal:absolute;mso-position-horizontal-relative:text;mso-position-vertical:absolute;mso-position-vertical-relative:text;mso-width-percent:0;mso-height-percent:0;mso-width-relative:margin;mso-height-relative:margin;v-text-anchor:middle" o:gfxdata="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" filled="f" strokecolor="#00b050" strokeweight="1pt"/>
-            </w:pict>
-          </mc:Fallback>
-        </mc:AlternateContent>
-      </w:r>
-      <w:r>
-        <w:rPr>
-          <w:b/>
-          <w:bCs/>
-          <w:noProof/>
-          <w:lang w:val="en-US"/>
-        </w:rPr>
-        <mc:AlternateContent>
-          <mc:Choice Requires="wps">
-            <w:drawing>
-              <wp:anchor distT="0" distB="0" distL="114300" distR="114300" simplePos="0" relativeHeight="251669504" behindDoc="0" locked="0" layoutInCell="1" allowOverlap="1" wp14:anchorId="7FC6A004" wp14:editId="236E9538">
-                <wp:simplePos x="0" y="0"/>
-                <wp:positionH relativeFrom="column">
-                  <wp:posOffset>887693</wp:posOffset>
-                </wp:positionH>
-                <wp:positionV relativeFrom="paragraph">
-                  <wp:posOffset>2579594</wp:posOffset>
-                </wp:positionV>
-                <wp:extent cx="2230502" cy="184995"/>
-                <wp:effectExtent l="0" t="0" r="17780" b="24765"/>
-                <wp:wrapNone/>
-                <wp:docPr id="12" name="Rectangle 12"/>
-                <wp:cNvGraphicFramePr/>
-                <a:graphic xmlns:a="http://schemas.openxmlformats.org/drawingml/2006/main">
-                  <a:graphicData uri="http://schemas.microsoft.com/office/word/2010/wordprocessingShape">
-                    <wps:wsp>
-                      <wps:cNvSpPr/>
-                      <wps:spPr>
-                        <a:xfrm>
-                          <a:off x="0" y="0"/>
-                          <a:ext cx="2230502" cy="184995"/>
-                        </a:xfrm>
-                        <a:prstGeom prst="rect">
-                          <a:avLst/>
-                        </a:prstGeom>
-                        <a:noFill/>
-                        <a:ln w="12700">
-                          <a:solidFill>
-                            <a:srgbClr val="00B050"/>
-                          </a:solidFill>
-                        </a:ln>
-                      </wps:spPr>
-                      <wps:style>
-                        <a:lnRef idx="2">
-                          <a:schemeClr val="accent1">
-                            <a:shade val="50000"/>
-                          </a:schemeClr>
-                        </a:lnRef>
-                        <a:fillRef idx="1">
-                          <a:schemeClr val="accent1"/>
-                        </a:fillRef>
-                        <a:effectRef idx="0">
-                          <a:schemeClr val="accent1"/>
-                        </a:effectRef>
-                        <a:fontRef idx="minor">
-                          <a:schemeClr val="lt1"/>
-                        </a:fontRef>
-                      </wps:style>
-                      <wps:bodyPr rot="0" spcFirstLastPara="0" vertOverflow="overflow" horzOverflow="overflow" vert="horz" wrap="square" lIns="91440" tIns="45720" rIns="91440" bIns="45720" numCol="1" spcCol="0" rtlCol="0" fromWordArt="0" anchor="ctr" anchorCtr="0" forceAA="0" compatLnSpc="1">
-                        <a:prstTxWarp prst="textNoShape">
-                          <a:avLst/>
-                        </a:prstTxWarp>
-                        <a:noAutofit/>
-                      </wps:bodyPr>
-                    </wps:wsp>
-                  </a:graphicData>
-                </a:graphic>
-                <wp14:sizeRelH relativeFrom="margin">
-                  <wp14:pctWidth>0</wp14:pctWidth>
-                </wp14:sizeRelH>
-                <wp14:sizeRelV relativeFrom="margin">
-                  <wp14:pctHeight>0</wp14:pctHeight>
-                </wp14:sizeRelV>
-              </wp:anchor>
-            </w:drawing>
-          </mc:Choice>
-          <mc:Fallback>
-            <w:pict>
-              <v:rect w14:anchorId="442F8EE8" id="Rectangle 12" o:spid="_x0000_s1026" style="position:absolute;margin-left:69.9pt;margin-top:203.1pt;width:175.65pt;height:14.55pt;z-index:251669504;visibility:visible;mso-wrap-style:square;mso-width-percent:0;mso-height-percent:0;mso-wrap-distance-left:9pt;mso-wrap-distance-top:0;mso-wrap-distance-right:9pt;mso-wrap-distance-bottom:0;mso-position-horizontal:absolute;mso-position-horizontal-relative:text;mso-position-vertical:absolute;mso-position-vertical-relative:text;mso-width-percent:0;mso-height-percent:0;mso-width-relative:margin;mso-height-relative:margin;v-text-anchor:middle" o:gfxdata="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" filled="f" strokecolor="#00b050" strokeweight="1pt"/>
-            </w:pict>
-          </mc:Fallback>
-        </mc:AlternateContent>
-      </w:r>
-      <w:r>
-        <w:rPr>
-          <w:b/>
-          <w:bCs/>
-          <w:noProof/>
-          <w:lang w:val="en-US"/>
-        </w:rPr>
-        <mc:AlternateContent>
-          <mc:Choice Requires="wps">
-            <w:drawing>
-              <wp:anchor distT="0" distB="0" distL="114300" distR="114300" simplePos="0" relativeHeight="251665408" behindDoc="0" locked="0" layoutInCell="1" allowOverlap="1" wp14:anchorId="4FEA3FC5" wp14:editId="278385E0">
-                <wp:simplePos x="0" y="0"/>
-                <wp:positionH relativeFrom="column">
-                  <wp:posOffset>856310</wp:posOffset>
-                </wp:positionH>
-                <wp:positionV relativeFrom="paragraph">
-                  <wp:posOffset>1622377</wp:posOffset>
-                </wp:positionV>
-                <wp:extent cx="1421812" cy="120499"/>
-                <wp:effectExtent l="0" t="0" r="26035" b="13335"/>
-                <wp:wrapNone/>
-                <wp:docPr id="10" name="Rectangle 10"/>
-                <wp:cNvGraphicFramePr/>
-                <a:graphic xmlns:a="http://schemas.openxmlformats.org/drawingml/2006/main">
-                  <a:graphicData uri="http://schemas.microsoft.com/office/word/2010/wordprocessingShape">
-                    <wps:wsp>
-                      <wps:cNvSpPr/>
-                      <wps:spPr>
-                        <a:xfrm>
-                          <a:off x="0" y="0"/>
-                          <a:ext cx="1421812" cy="120499"/>
-                        </a:xfrm>
-                        <a:prstGeom prst="rect">
-                          <a:avLst/>
-                        </a:prstGeom>
-                        <a:noFill/>
-                        <a:ln w="12700">
-                          <a:solidFill>
-                            <a:srgbClr val="00B050"/>
-                          </a:solidFill>
-                        </a:ln>
-                      </wps:spPr>
-                      <wps:style>
-                        <a:lnRef idx="2">
-                          <a:schemeClr val="accent1">
-                            <a:shade val="50000"/>
-                          </a:schemeClr>
-                        </a:lnRef>
-                        <a:fillRef idx="1">
-                          <a:schemeClr val="accent1"/>
-                        </a:fillRef>
-                        <a:effectRef idx="0">
-                          <a:schemeClr val="accent1"/>
-                        </a:effectRef>
-                        <a:fontRef idx="minor">
-                          <a:schemeClr val="lt1"/>
-                        </a:fontRef>
-                      </wps:style>
-                      <wps:bodyPr rot="0" spcFirstLastPara="0" vertOverflow="overflow" horzOverflow="overflow" vert="horz" wrap="square" lIns="91440" tIns="45720" rIns="91440" bIns="45720" numCol="1" spcCol="0" rtlCol="0" fromWordArt="0" anchor="ctr" anchorCtr="0" forceAA="0" compatLnSpc="1">
-                        <a:prstTxWarp prst="textNoShape">
-                          <a:avLst/>
-                        </a:prstTxWarp>
-                        <a:noAutofit/>
-                      </wps:bodyPr>
-                    </wps:wsp>
-                  </a:graphicData>
-                </a:graphic>
-                <wp14:sizeRelH relativeFrom="margin">
-                  <wp14:pctWidth>0</wp14:pctWidth>
-                </wp14:sizeRelH>
-                <wp14:sizeRelV relativeFrom="margin">
-                  <wp14:pctHeight>0</wp14:pctHeight>
-                </wp14:sizeRelV>
-              </wp:anchor>
-            </w:drawing>
-          </mc:Choice>
-          <mc:Fallback>
-            <w:pict>
-              <v:rect w14:anchorId="17D5A8C5" id="Rectangle 10" o:spid="_x0000_s1026" style="position:absolute;margin-left:67.45pt;margin-top:127.75pt;width:111.95pt;height:9.5pt;z-index:251665408;visibility:visible;mso-wrap-style:square;mso-width-percent:0;mso-height-percent:0;mso-wrap-distance-left:9pt;mso-wrap-distance-top:0;mso-wrap-distance-right:9pt;mso-wrap-distance-bottom:0;mso-position-horizontal:absolute;mso-position-horizontal-relative:text;mso-position-vertical:absolute;mso-position-vertical-relative:text;mso-width-percent:0;mso-height-percent:0;mso-width-relative:margin;mso-height-relative:margin;v-text-anchor:middle" o:gfxdata="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" filled="f" strokecolor="#00b050" strokeweight="1pt"/>
-            </w:pict>
-          </mc:Fallback>
-        </mc:AlternateContent>
-      </w:r>
-      <w:r>
-        <w:rPr>
-          <w:b/>
-          <w:bCs/>
-          <w:noProof/>
-          <w:lang w:val="en-US"/>
-        </w:rPr>
-        <mc:AlternateContent>
-          <mc:Choice Requires="wps">
-            <w:drawing>
-              <wp:anchor distT="0" distB="0" distL="114300" distR="114300" simplePos="0" relativeHeight="251663360" behindDoc="0" locked="0" layoutInCell="1" allowOverlap="1" wp14:anchorId="7D2C9FA0" wp14:editId="067D23F0">
-                <wp:simplePos x="0" y="0"/>
-                <wp:positionH relativeFrom="column">
-                  <wp:posOffset>857378</wp:posOffset>
-                </wp:positionH>
-                <wp:positionV relativeFrom="paragraph">
-                  <wp:posOffset>1062678</wp:posOffset>
-                </wp:positionV>
-                <wp:extent cx="1421812" cy="120499"/>
-                <wp:effectExtent l="0" t="0" r="26035" b="13335"/>
-                <wp:wrapNone/>
-                <wp:docPr id="9" name="Rectangle 9"/>
-                <wp:cNvGraphicFramePr/>
-                <a:graphic xmlns:a="http://schemas.openxmlformats.org/drawingml/2006/main">
-                  <a:graphicData uri="http://schemas.microsoft.com/office/word/2010/wordprocessingShape">
-                    <wps:wsp>
-                      <wps:cNvSpPr/>
-                      <wps:spPr>
-                        <a:xfrm>
-                          <a:off x="0" y="0"/>
-                          <a:ext cx="1421812" cy="120499"/>
-                        </a:xfrm>
-                        <a:prstGeom prst="rect">
-                          <a:avLst/>
-                        </a:prstGeom>
-                        <a:noFill/>
-                        <a:ln w="12700">
-                          <a:solidFill>
-                            <a:srgbClr val="00B050"/>
-                          </a:solidFill>
-                        </a:ln>
-                      </wps:spPr>
-                      <wps:style>
-                        <a:lnRef idx="2">
-                          <a:schemeClr val="accent1">
-                            <a:shade val="50000"/>
-                          </a:schemeClr>
-                        </a:lnRef>
-                        <a:fillRef idx="1">
-                          <a:schemeClr val="accent1"/>
-                        </a:fillRef>
-                        <a:effectRef idx="0">
-                          <a:schemeClr val="accent1"/>
-                        </a:effectRef>
-                        <a:fontRef idx="minor">
-                          <a:schemeClr val="lt1"/>
-                        </a:fontRef>
-                      </wps:style>
-                      <wps:bodyPr rot="0" spcFirstLastPara="0" vertOverflow="overflow" horzOverflow="overflow" vert="horz" wrap="square" lIns="91440" tIns="45720" rIns="91440" bIns="45720" numCol="1" spcCol="0" rtlCol="0" fromWordArt="0" anchor="ctr" anchorCtr="0" forceAA="0" compatLnSpc="1">
-                        <a:prstTxWarp prst="textNoShape">
-                          <a:avLst/>
-                        </a:prstTxWarp>
-                        <a:noAutofit/>
-                      </wps:bodyPr>
-                    </wps:wsp>
-                  </a:graphicData>
-                </a:graphic>
-                <wp14:sizeRelH relativeFrom="margin">
-                  <wp14:pctWidth>0</wp14:pctWidth>
-                </wp14:sizeRelH>
-                <wp14:sizeRelV relativeFrom="margin">
-                  <wp14:pctHeight>0</wp14:pctHeight>
-                </wp14:sizeRelV>
-              </wp:anchor>
-            </w:drawing>
-          </mc:Choice>
-          <mc:Fallback>
-            <w:pict>
-              <v:rect w14:anchorId="34C99D12" id="Rectangle 9" o:spid="_x0000_s1026" style="position:absolute;margin-left:67.5pt;margin-top:83.7pt;width:111.95pt;height:9.5pt;z-index:251663360;visibility:visible;mso-wrap-style:square;mso-width-percent:0;mso-height-percent:0;mso-wrap-distance-left:9pt;mso-wrap-distance-top:0;mso-wrap-distance-right:9pt;mso-wrap-distance-bottom:0;mso-position-horizontal:absolute;mso-position-horizontal-relative:text;mso-position-vertical:absolute;mso-position-vertical-relative:text;mso-width-percent:0;mso-height-percent:0;mso-width-relative:margin;mso-height-relative:margin;v-text-anchor:middle" o:gfxdata="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" filled="f" strokecolor="#00b050" strokeweight="1pt"/>
-            </w:pict>
-          </mc:Fallback>
-        </mc:AlternateContent>
-      </w:r>
-      <w:r>
-        <w:rPr>
-          <w:b/>
-          <w:bCs/>
-          <w:noProof/>
-          <w:lang w:val="en-US"/>
-        </w:rPr>
         <w:drawing>
-          <wp:inline distT="0" distB="0" distL="0" distR="0" wp14:anchorId="50FDBEA5" wp14:editId="6B83CAC0">
-            <wp:extent cx="4684159" cy="3945002"/>
-            <wp:effectExtent l="133350" t="114300" r="135890" b="170180"/>
-            <wp:docPr id="8" name="Picture 8"/>
+          <wp:inline distT="0" distB="0" distL="0" distR="0" wp14:anchorId="102E6746" wp14:editId="4D6A9B97">
+            <wp:extent cx="2620371" cy="1755872"/>
+            <wp:effectExtent l="0" t="0" r="8890" b="0"/>
+            <wp:docPr id="18" name="Picture 18" descr="Graphical user interface, text, application, Teams&#10;&#10;Description automatically generated"/>
             <wp:cNvGraphicFramePr>
               <a:graphicFrameLocks xmlns:a="http://schemas.openxmlformats.org/drawingml/2006/main" noChangeAspect="1"/>
             </wp:cNvGraphicFramePr>
@@ -1449,11 +1676,11 @@
               <a:graphicData uri="http://schemas.openxmlformats.org/drawingml/2006/picture">
                 <pic:pic xmlns:pic="http://schemas.openxmlformats.org/drawingml/2006/picture">
                   <pic:nvPicPr>
-                    <pic:cNvPr id="1" name=""/>
+                    <pic:cNvPr id="18" name="Picture 18" descr="Graphical user interface, text, application, Teams&#10;&#10;Description automatically generated"/>
                     <pic:cNvPicPr/>
                   </pic:nvPicPr>
                   <pic:blipFill>
-                    <a:blip r:embed="rId14"/>
+                    <a:blip r:embed="rId19"/>
                     <a:stretch>
                       <a:fillRect/>
                     </a:stretch>
@@ -1461,41 +1688,11 @@
                   <pic:spPr>
                     <a:xfrm>
                       <a:off x="0" y="0"/>
-                      <a:ext cx="4696962" cy="3955785"/>
+                      <a:ext cx="2620371" cy="1755872"/>
                     </a:xfrm>
                     <a:prstGeom prst="rect">
                       <a:avLst/>
                     </a:prstGeom>
-                    <a:solidFill>
-                      <a:srgbClr val="FFFFFF">
-                        <a:shade val="85000"/>
-                      </a:srgbClr>
-                    </a:solidFill>
-                    <a:ln w="88900" cap="sq">
-                      <a:solidFill>
-                        <a:srgbClr val="FFFFFF"/>
-                      </a:solidFill>
-                      <a:miter lim="800000"/>
-                    </a:ln>
-                    <a:effectLst>
-                      <a:outerShdw blurRad="55000" dist="18000" dir="5400000" algn="tl" rotWithShape="0">
-                        <a:srgbClr val="000000">
-                          <a:alpha val="40000"/>
-                        </a:srgbClr>
-                      </a:outerShdw>
-                    </a:effectLst>
-                    <a:scene3d>
-                      <a:camera prst="orthographicFront"/>
-                      <a:lightRig rig="twoPt" dir="t">
-                        <a:rot lat="0" lon="0" rev="7200000"/>
-                      </a:lightRig>
-                    </a:scene3d>
-                    <a:sp3d>
-                      <a:bevelT w="25400" h="19050"/>
-                      <a:contourClr>
-                        <a:srgbClr val="FFFFFF"/>
-                      </a:contourClr>
-                    </a:sp3d>
                   </pic:spPr>
                 </pic:pic>
               </a:graphicData>
@@ -1503,430 +1700,169 @@
           </wp:inline>
         </w:drawing>
       </w:r>
+      <w:r>
+        <w:rPr>
+          <w:noProof/>
+        </w:rPr>
+        <w:t xml:space="preserve"> </w:t>
+      </w:r>
+      <w:r>
+        <w:rPr>
+          <w:noProof/>
+          <w:lang w:val="en-US"/>
+        </w:rPr>
+        <w:drawing>
+          <wp:inline distT="0" distB="0" distL="0" distR="0" wp14:anchorId="70DBAD0C" wp14:editId="4F3C2AAE">
+            <wp:extent cx="2755430" cy="2202872"/>
+            <wp:effectExtent l="0" t="0" r="6985" b="6985"/>
+            <wp:docPr id="19" name="Picture 19" descr="Graphical user interface, text, application, Teams&#10;&#10;Description automatically generated"/>
+            <wp:cNvGraphicFramePr>
+              <a:graphicFrameLocks xmlns:a="http://schemas.openxmlformats.org/drawingml/2006/main" noChangeAspect="1"/>
+            </wp:cNvGraphicFramePr>
+            <a:graphic xmlns:a="http://schemas.openxmlformats.org/drawingml/2006/main">
+              <a:graphicData uri="http://schemas.openxmlformats.org/drawingml/2006/picture">
+                <pic:pic xmlns:pic="http://schemas.openxmlformats.org/drawingml/2006/picture">
+                  <pic:nvPicPr>
+                    <pic:cNvPr id="19" name="Picture 19" descr="Graphical user interface, text, application, Teams&#10;&#10;Description automatically generated"/>
+                    <pic:cNvPicPr/>
+                  </pic:nvPicPr>
+                  <pic:blipFill>
+                    <a:blip r:embed="rId20"/>
+                    <a:stretch>
+                      <a:fillRect/>
+                    </a:stretch>
+                  </pic:blipFill>
+                  <pic:spPr>
+                    <a:xfrm>
+                      <a:off x="0" y="0"/>
+                      <a:ext cx="2765420" cy="2210858"/>
+                    </a:xfrm>
+                    <a:prstGeom prst="rect">
+                      <a:avLst/>
+                    </a:prstGeom>
+                  </pic:spPr>
+                </pic:pic>
+              </a:graphicData>
+            </a:graphic>
+          </wp:inline>
+        </w:drawing>
+      </w:r>
     </w:p>
     <w:p>
       <w:pPr>
         <w:pStyle w:val="ListParagraph"/>
-        <w:rPr>
-          <w:lang w:val="en-US"/>
-        </w:rPr>
-      </w:pPr>
-      <w:r>
-        <w:rPr>
-          <w:lang w:val="en-US"/>
-        </w:rPr>
-        <w:t>Please replace the existing inputs (i.e. right side of “</w:t>
-      </w:r>
-      <w:proofErr w:type="spellStart"/>
-      <w:r>
-        <w:rPr>
-          <w:lang w:val="en-US"/>
-        </w:rPr>
-        <w:t>CallToWorshipSource</w:t>
-      </w:r>
-      <w:proofErr w:type="spellEnd"/>
-      <w:r>
-        <w:rPr>
-          <w:lang w:val="en-US"/>
-        </w:rPr>
-        <w:t xml:space="preserve"> </w:t>
-      </w:r>
-      <w:proofErr w:type="gramStart"/>
-      <w:r>
-        <w:rPr>
-          <w:lang w:val="en-US"/>
-        </w:rPr>
-        <w:t>= ”</w:t>
-      </w:r>
-      <w:proofErr w:type="gramEnd"/>
-      <w:r>
-        <w:rPr>
-          <w:lang w:val="en-US"/>
-        </w:rPr>
-        <w:t>) with your own. With development, the above image might not accurately reflect what you currently observe; however, the mythology remains the same. I hope the variable names are self-explanatory; if you don’t know, ask David.</w:t>
+        <w:numPr>
+          <w:ilvl w:val="1"/>
+          <w:numId w:val="8"/>
+        </w:numPr>
+        <w:rPr>
+          <w:lang w:val="en-US"/>
+        </w:rPr>
+      </w:pPr>
+      <w:r>
+        <w:rPr>
+          <w:lang w:val="en-US"/>
+        </w:rPr>
+        <w:t>Give</w:t>
+      </w:r>
+      <w:r>
+        <w:rPr>
+          <w:lang w:val="en-US"/>
+        </w:rPr>
+        <w:t xml:space="preserve"> the permissions as shown</w:t>
+      </w:r>
+      <w:r>
+        <w:rPr>
+          <w:lang w:val="en-US"/>
+        </w:rPr>
+        <w:t>:</w:t>
       </w:r>
     </w:p>
     <w:p>
       <w:pPr>
         <w:pStyle w:val="ListParagraph"/>
-        <w:rPr>
-          <w:lang w:val="en-US"/>
-        </w:rPr>
-      </w:pPr>
-    </w:p>
-    <w:p>
-      <w:pPr>
-        <w:ind w:firstLine="720"/>
-        <w:rPr>
-          <w:b/>
-          <w:bCs/>
-          <w:u w:val="single"/>
-          <w:lang w:val="en-US"/>
-        </w:rPr>
-      </w:pPr>
-      <w:r>
-        <w:rPr>
-          <w:b/>
-          <w:bCs/>
-          <w:u w:val="single"/>
+        <w:numPr>
+          <w:ilvl w:val="2"/>
+          <w:numId w:val="8"/>
+        </w:numPr>
+        <w:rPr>
+          <w:lang w:val="en-US"/>
+        </w:rPr>
+      </w:pPr>
+      <w:r>
+        <w:rPr>
+          <w:lang w:val="en-US"/>
+        </w:rPr>
+        <w:t>Drive permission is needed to generate/delete slide sets</w:t>
+      </w:r>
+    </w:p>
+    <w:p>
+      <w:pPr>
+        <w:pStyle w:val="ListParagraph"/>
+        <w:numPr>
+          <w:ilvl w:val="2"/>
+          <w:numId w:val="8"/>
+        </w:numPr>
+        <w:rPr>
+          <w:lang w:val="en-US"/>
+        </w:rPr>
+      </w:pPr>
+      <w:r>
+        <w:rPr>
+          <w:lang w:val="en-US"/>
+        </w:rPr>
+        <w:t>Slide permission is needed to edit slide sets</w:t>
+      </w:r>
+    </w:p>
+    <w:p>
+      <w:pPr>
+        <w:ind w:left="360"/>
+        <w:jc w:val="center"/>
+        <w:rPr>
+          <w:lang w:val="en-US"/>
+        </w:rPr>
+      </w:pPr>
+      <w:r>
+        <w:rPr>
+          <w:noProof/>
           <w:lang w:val="en-US"/>
         </w:rPr>
         <w:lastRenderedPageBreak/>
-        <w:t>What Can I Enter?</w:t>
-      </w:r>
-    </w:p>
-    <w:p>
-      <w:pPr>
-        <w:spacing w:after="0"/>
-        <w:ind w:left="720"/>
-        <w:rPr>
-          <w:lang w:val="en-US"/>
-        </w:rPr>
-      </w:pPr>
-      <w:r>
-        <w:rPr>
-          <w:lang w:val="en-US"/>
-        </w:rPr>
-        <w:t xml:space="preserve">Each variable can accept </w:t>
-      </w:r>
-      <w:r>
-        <w:rPr>
-          <w:lang w:val="en-US"/>
-        </w:rPr>
-        <w:t>a range of inputs (</w:t>
-      </w:r>
-      <w:r>
-        <w:rPr>
-          <w:lang w:val="en-US"/>
-        </w:rPr>
-        <w:t>t</w:t>
-      </w:r>
-      <w:r>
-        <w:rPr>
-          <w:lang w:val="en-US"/>
-        </w:rPr>
-        <w:t>ypos</w:t>
-      </w:r>
-      <w:r>
-        <w:rPr>
-          <w:lang w:val="en-US"/>
-        </w:rPr>
-        <w:t xml:space="preserve"> can work</w:t>
-      </w:r>
-      <w:r>
-        <w:rPr>
-          <w:lang w:val="en-US"/>
-        </w:rPr>
-        <w:t xml:space="preserve"> too</w:t>
-      </w:r>
-      <w:r>
-        <w:rPr>
-          <w:lang w:val="en-US"/>
-        </w:rPr>
-        <w:t>…</w:t>
-      </w:r>
-      <w:r>
-        <w:rPr>
-          <w:lang w:val="en-US"/>
-        </w:rPr>
-        <w:t>)</w:t>
-      </w:r>
-      <w:r>
-        <w:rPr>
-          <w:lang w:val="en-US"/>
-        </w:rPr>
-        <w:t>.</w:t>
-      </w:r>
-      <w:r>
-        <w:rPr>
-          <w:lang w:val="en-US"/>
-        </w:rPr>
-        <w:t xml:space="preserve"> </w:t>
-      </w:r>
-    </w:p>
-    <w:p>
-      <w:pPr>
-        <w:spacing w:after="0"/>
-        <w:ind w:left="720"/>
-        <w:rPr>
-          <w:lang w:val="en-US"/>
-        </w:rPr>
-      </w:pPr>
-      <w:r>
-        <w:rPr>
-          <w:lang w:val="en-US"/>
-        </w:rPr>
-        <w:t xml:space="preserve">Proper capitalization of the inputs </w:t>
-      </w:r>
-      <w:r>
-        <w:rPr>
-          <w:lang w:val="en-US"/>
-        </w:rPr>
-        <w:t>is</w:t>
-      </w:r>
-      <w:r>
-        <w:rPr>
-          <w:lang w:val="en-US"/>
-        </w:rPr>
-        <w:t xml:space="preserve"> not necessary. </w:t>
-      </w:r>
-      <w:r>
-        <w:rPr>
-          <w:lang w:val="en-US"/>
-        </w:rPr>
-        <w:t xml:space="preserve"> </w:t>
-      </w:r>
-    </w:p>
-    <w:p>
-      <w:pPr>
-        <w:spacing w:after="0"/>
-        <w:ind w:left="720"/>
-        <w:rPr>
-          <w:lang w:val="en-US"/>
-        </w:rPr>
-      </w:pPr>
-    </w:p>
-    <w:p>
-      <w:pPr>
-        <w:spacing w:after="0"/>
-        <w:ind w:left="720"/>
-        <w:rPr>
-          <w:lang w:val="en-US"/>
-        </w:rPr>
-      </w:pPr>
-      <w:r>
-        <w:rPr>
-          <w:highlight w:val="yellow"/>
-          <w:lang w:val="en-US"/>
-        </w:rPr>
-        <w:t>Note</w:t>
-      </w:r>
-      <w:r>
-        <w:rPr>
-          <w:highlight w:val="yellow"/>
-          <w:lang w:val="en-US"/>
-        </w:rPr>
-        <w:t xml:space="preserve"> that </w:t>
-      </w:r>
-      <w:r>
-        <w:rPr>
-          <w:highlight w:val="yellow"/>
-          <w:lang w:val="en-US"/>
-        </w:rPr>
-        <w:t>input</w:t>
-      </w:r>
-      <w:r>
-        <w:rPr>
-          <w:highlight w:val="yellow"/>
-          <w:lang w:val="en-US"/>
-        </w:rPr>
-        <w:t>ted text</w:t>
-      </w:r>
-      <w:r>
-        <w:rPr>
-          <w:highlight w:val="yellow"/>
-          <w:lang w:val="en-US"/>
-        </w:rPr>
-        <w:t xml:space="preserve"> </w:t>
-      </w:r>
-      <w:r>
-        <w:rPr>
-          <w:highlight w:val="yellow"/>
-          <w:lang w:val="en-US"/>
-        </w:rPr>
-        <w:t>should NOT</w:t>
-      </w:r>
-      <w:r>
-        <w:rPr>
-          <w:highlight w:val="yellow"/>
-          <w:lang w:val="en-US"/>
-        </w:rPr>
-        <w:t xml:space="preserve"> span multiple lines</w:t>
-      </w:r>
-      <w:r>
-        <w:rPr>
-          <w:highlight w:val="yellow"/>
-          <w:lang w:val="en-US"/>
-        </w:rPr>
-        <w:t>;</w:t>
-      </w:r>
-      <w:r>
-        <w:rPr>
-          <w:highlight w:val="yellow"/>
-          <w:lang w:val="en-US"/>
-        </w:rPr>
-        <w:t xml:space="preserve"> the entire input must exist o</w:t>
-      </w:r>
-      <w:r>
-        <w:rPr>
-          <w:highlight w:val="yellow"/>
-          <w:lang w:val="en-US"/>
-        </w:rPr>
-        <w:t xml:space="preserve">n the same line as the variable (i.e. </w:t>
-      </w:r>
-      <w:r>
-        <w:rPr>
-          <w:highlight w:val="yellow"/>
-          <w:lang w:val="en-US"/>
-        </w:rPr>
-        <w:t>“</w:t>
-      </w:r>
-      <w:proofErr w:type="spellStart"/>
-      <w:r>
-        <w:rPr>
-          <w:highlight w:val="yellow"/>
-          <w:lang w:val="en-US"/>
-        </w:rPr>
-        <w:t>SermonVerseSource</w:t>
-      </w:r>
-      <w:proofErr w:type="spellEnd"/>
-      <w:r>
-        <w:rPr>
-          <w:highlight w:val="yellow"/>
-          <w:lang w:val="en-US"/>
-        </w:rPr>
-        <w:t>”</w:t>
-      </w:r>
-      <w:r>
-        <w:rPr>
-          <w:highlight w:val="yellow"/>
-          <w:lang w:val="en-US"/>
-        </w:rPr>
-        <w:t>).</w:t>
-      </w:r>
-    </w:p>
-    <w:p>
-      <w:pPr>
-        <w:spacing w:after="0"/>
-        <w:ind w:left="720"/>
-        <w:rPr>
-          <w:lang w:val="en-US"/>
-        </w:rPr>
-      </w:pPr>
-    </w:p>
-    <w:p>
-      <w:pPr>
-        <w:spacing w:after="0"/>
-        <w:ind w:left="720"/>
-        <w:rPr>
-          <w:b/>
-          <w:bCs/>
-          <w:lang w:val="en-US"/>
-        </w:rPr>
-      </w:pPr>
-      <w:r>
-        <w:rPr>
-          <w:b/>
-          <w:bCs/>
-          <w:highlight w:val="red"/>
-          <w:lang w:val="en-US"/>
-        </w:rPr>
-        <w:t>PLEASE DO NOT DELETE OR CHANGE THE VARIABLE NAMES</w:t>
-      </w:r>
-      <w:r>
-        <w:rPr>
-          <w:b/>
-          <w:bCs/>
-          <w:highlight w:val="red"/>
-          <w:lang w:val="en-US"/>
-        </w:rPr>
-        <w:t xml:space="preserve"> OR THE HEADER</w:t>
-      </w:r>
-      <w:r>
-        <w:rPr>
-          <w:b/>
-          <w:bCs/>
-          <w:highlight w:val="red"/>
-          <w:lang w:val="en-US"/>
-        </w:rPr>
-        <w:t>S</w:t>
-      </w:r>
-      <w:r>
-        <w:rPr>
-          <w:b/>
-          <w:bCs/>
-          <w:highlight w:val="red"/>
-          <w:lang w:val="en-US"/>
-        </w:rPr>
-        <w:t>.</w:t>
-      </w:r>
-    </w:p>
-    <w:p>
-      <w:pPr>
-        <w:spacing w:after="0"/>
-        <w:ind w:left="720"/>
-        <w:rPr>
-          <w:lang w:val="en-US"/>
-        </w:rPr>
-      </w:pPr>
-    </w:p>
-    <w:p>
-      <w:pPr>
-        <w:spacing w:after="0"/>
-        <w:ind w:left="720"/>
-        <w:rPr>
-          <w:lang w:val="en-US"/>
-        </w:rPr>
-      </w:pPr>
-      <w:r>
-        <w:rPr>
-          <w:lang w:val="en-US"/>
-        </w:rPr>
-        <w:t>F</w:t>
-      </w:r>
-      <w:r>
-        <w:rPr>
-          <w:lang w:val="en-US"/>
-        </w:rPr>
-        <w:t>or verses</w:t>
-      </w:r>
-      <w:r>
-        <w:rPr>
-          <w:lang w:val="en-US"/>
-        </w:rPr>
-        <w:t>,</w:t>
-      </w:r>
-      <w:r>
-        <w:rPr>
-          <w:lang w:val="en-US"/>
-        </w:rPr>
-        <w:t xml:space="preserve"> here are </w:t>
-      </w:r>
-      <w:r>
-        <w:rPr>
-          <w:lang w:val="en-US"/>
-        </w:rPr>
-        <w:t>the</w:t>
-      </w:r>
-      <w:r>
-        <w:rPr>
-          <w:lang w:val="en-US"/>
-        </w:rPr>
-        <w:t xml:space="preserve"> </w:t>
-      </w:r>
-      <w:r>
-        <w:rPr>
-          <w:lang w:val="en-US"/>
-        </w:rPr>
-        <w:t>possible</w:t>
-      </w:r>
-      <w:r>
-        <w:rPr>
-          <w:lang w:val="en-US"/>
-        </w:rPr>
-        <w:t xml:space="preserve"> </w:t>
-      </w:r>
-      <w:r>
-        <w:rPr>
-          <w:lang w:val="en-US"/>
-        </w:rPr>
-        <w:t>input variations</w:t>
-      </w:r>
-      <w:r>
-        <w:rPr>
-          <w:lang w:val="en-US"/>
-        </w:rPr>
-        <w:t>:</w:t>
+        <w:drawing>
+          <wp:inline distT="0" distB="0" distL="0" distR="0" wp14:anchorId="0B955BD3" wp14:editId="24342CF6">
+            <wp:extent cx="2426067" cy="3441101"/>
+            <wp:effectExtent l="0" t="0" r="0" b="6985"/>
+            <wp:docPr id="22" name="Picture 22" descr="Graphical user interface, text, application&#10;&#10;Description automatically generated"/>
+            <wp:cNvGraphicFramePr>
+              <a:graphicFrameLocks xmlns:a="http://schemas.openxmlformats.org/drawingml/2006/main" noChangeAspect="1"/>
+            </wp:cNvGraphicFramePr>
+            <a:graphic xmlns:a="http://schemas.openxmlformats.org/drawingml/2006/main">
+              <a:graphicData uri="http://schemas.openxmlformats.org/drawingml/2006/picture">
+                <pic:pic xmlns:pic="http://schemas.openxmlformats.org/drawingml/2006/picture">
+                  <pic:nvPicPr>
+                    <pic:cNvPr id="22" name="Picture 22" descr="Graphical user interface, text, application&#10;&#10;Description automatically generated"/>
+                    <pic:cNvPicPr/>
+                  </pic:nvPicPr>
+                  <pic:blipFill>
+                    <a:blip r:embed="rId21"/>
+                    <a:stretch>
+                      <a:fillRect/>
+                    </a:stretch>
+                  </pic:blipFill>
+                  <pic:spPr>
+                    <a:xfrm>
+                      <a:off x="0" y="0"/>
+                      <a:ext cx="2443013" cy="3465136"/>
+                    </a:xfrm>
+                    <a:prstGeom prst="rect">
+                      <a:avLst/>
+                    </a:prstGeom>
+                  </pic:spPr>
+                </pic:pic>
+              </a:graphicData>
+            </a:graphic>
+          </wp:inline>
+        </w:drawing>
       </w:r>
     </w:p>
     <w:p>
@@ -1934,45 +1870,290 @@
         <w:pStyle w:val="ListParagraph"/>
         <w:numPr>
           <w:ilvl w:val="0"/>
-          <w:numId w:val="2"/>
+          <w:numId w:val="8"/>
         </w:numPr>
+        <w:rPr>
+          <w:lang w:val="en-US"/>
+        </w:rPr>
+      </w:pPr>
+      <w:r>
+        <w:rPr>
+          <w:lang w:val="en-US"/>
+        </w:rPr>
+        <w:t>The program would then execute an</w:t>
+      </w:r>
+      <w:r>
+        <w:rPr>
+          <w:lang w:val="en-US"/>
+        </w:rPr>
+        <w:t>d open a browser window with the generated slides:</w:t>
+      </w:r>
+    </w:p>
+    <w:p>
+      <w:pPr>
+        <w:ind w:left="360"/>
+        <w:rPr>
+          <w:lang w:val="en-US"/>
+        </w:rPr>
+      </w:pPr>
+      <w:r>
+        <w:rPr>
+          <w:noProof/>
+          <w:lang w:val="en-US"/>
+        </w:rPr>
+        <w:drawing>
+          <wp:inline distT="0" distB="0" distL="0" distR="0" wp14:anchorId="78EF5363" wp14:editId="3F069EA2">
+            <wp:extent cx="2343121" cy="2873829"/>
+            <wp:effectExtent l="0" t="0" r="635" b="3175"/>
+            <wp:docPr id="23" name="Picture 23" descr="Text&#10;&#10;Description automatically generated"/>
+            <wp:cNvGraphicFramePr>
+              <a:graphicFrameLocks xmlns:a="http://schemas.openxmlformats.org/drawingml/2006/main" noChangeAspect="1"/>
+            </wp:cNvGraphicFramePr>
+            <a:graphic xmlns:a="http://schemas.openxmlformats.org/drawingml/2006/main">
+              <a:graphicData uri="http://schemas.openxmlformats.org/drawingml/2006/picture">
+                <pic:pic xmlns:pic="http://schemas.openxmlformats.org/drawingml/2006/picture">
+                  <pic:nvPicPr>
+                    <pic:cNvPr id="23" name="Picture 23" descr="Text&#10;&#10;Description automatically generated"/>
+                    <pic:cNvPicPr/>
+                  </pic:nvPicPr>
+                  <pic:blipFill>
+                    <a:blip r:embed="rId22"/>
+                    <a:stretch>
+                      <a:fillRect/>
+                    </a:stretch>
+                  </pic:blipFill>
+                  <pic:spPr>
+                    <a:xfrm>
+                      <a:off x="0" y="0"/>
+                      <a:ext cx="2354740" cy="2888080"/>
+                    </a:xfrm>
+                    <a:prstGeom prst="rect">
+                      <a:avLst/>
+                    </a:prstGeom>
+                  </pic:spPr>
+                </pic:pic>
+              </a:graphicData>
+            </a:graphic>
+          </wp:inline>
+        </w:drawing>
+      </w:r>
+      <w:r>
+        <w:rPr>
+          <w:noProof/>
+        </w:rPr>
+        <w:t xml:space="preserve"> </w:t>
+      </w:r>
+      <w:r>
+        <w:rPr>
+          <w:noProof/>
+          <w:lang w:val="en-US"/>
+        </w:rPr>
+        <w:drawing>
+          <wp:inline distT="0" distB="0" distL="0" distR="0" wp14:anchorId="5816CFAF" wp14:editId="3C5EFDBB">
+            <wp:extent cx="3259776" cy="2387716"/>
+            <wp:effectExtent l="0" t="0" r="0" b="0"/>
+            <wp:docPr id="24" name="Picture 24" descr="Graphical user interface, application, PowerPoint&#10;&#10;Description automatically generated"/>
+            <wp:cNvGraphicFramePr>
+              <a:graphicFrameLocks xmlns:a="http://schemas.openxmlformats.org/drawingml/2006/main" noChangeAspect="1"/>
+            </wp:cNvGraphicFramePr>
+            <a:graphic xmlns:a="http://schemas.openxmlformats.org/drawingml/2006/main">
+              <a:graphicData uri="http://schemas.openxmlformats.org/drawingml/2006/picture">
+                <pic:pic xmlns:pic="http://schemas.openxmlformats.org/drawingml/2006/picture">
+                  <pic:nvPicPr>
+                    <pic:cNvPr id="24" name="Picture 24" descr="Graphical user interface, application, PowerPoint&#10;&#10;Description automatically generated"/>
+                    <pic:cNvPicPr/>
+                  </pic:nvPicPr>
+                  <pic:blipFill>
+                    <a:blip r:embed="rId23"/>
+                    <a:stretch>
+                      <a:fillRect/>
+                    </a:stretch>
+                  </pic:blipFill>
+                  <pic:spPr>
+                    <a:xfrm>
+                      <a:off x="0" y="0"/>
+                      <a:ext cx="3269050" cy="2394509"/>
+                    </a:xfrm>
+                    <a:prstGeom prst="rect">
+                      <a:avLst/>
+                    </a:prstGeom>
+                  </pic:spPr>
+                </pic:pic>
+              </a:graphicData>
+            </a:graphic>
+          </wp:inline>
+        </w:drawing>
+      </w:r>
+    </w:p>
+    <w:p>
+      <w:pPr>
+        <w:pBdr>
+          <w:bottom w:val="single" w:sz="6" w:space="1" w:color="auto"/>
+        </w:pBdr>
+        <w:rPr>
+          <w:lang w:val="en-US"/>
+        </w:rPr>
+      </w:pPr>
+    </w:p>
+    <w:p>
+      <w:pPr>
+        <w:pBdr>
+          <w:bottom w:val="single" w:sz="6" w:space="1" w:color="auto"/>
+        </w:pBdr>
+        <w:rPr>
+          <w:lang w:val="en-US"/>
+        </w:rPr>
+      </w:pPr>
+    </w:p>
+    <w:p>
+      <w:pPr>
+        <w:pBdr>
+          <w:bottom w:val="single" w:sz="6" w:space="1" w:color="auto"/>
+        </w:pBdr>
+        <w:rPr>
+          <w:lang w:val="en-US"/>
+        </w:rPr>
+      </w:pPr>
+    </w:p>
+    <w:p>
+      <w:pPr>
+        <w:pBdr>
+          <w:bottom w:val="single" w:sz="6" w:space="1" w:color="auto"/>
+        </w:pBdr>
+        <w:rPr>
+          <w:lang w:val="en-US"/>
+        </w:rPr>
+      </w:pPr>
+    </w:p>
+    <w:p>
+      <w:pPr>
+        <w:pBdr>
+          <w:bottom w:val="single" w:sz="6" w:space="1" w:color="auto"/>
+        </w:pBdr>
+        <w:rPr>
+          <w:lang w:val="en-US"/>
+        </w:rPr>
+      </w:pPr>
+    </w:p>
+    <w:p>
+      <w:pPr>
+        <w:pBdr>
+          <w:bottom w:val="single" w:sz="6" w:space="1" w:color="auto"/>
+        </w:pBdr>
+        <w:rPr>
+          <w:lang w:val="en-US"/>
+        </w:rPr>
+      </w:pPr>
+    </w:p>
+    <w:p>
+      <w:pPr>
+        <w:rPr>
+          <w:b/>
+          <w:bCs/>
+          <w:u w:val="single"/>
+          <w:lang w:val="en-US"/>
+        </w:rPr>
+      </w:pPr>
+      <w:r>
+        <w:rPr>
+          <w:b/>
+          <w:bCs/>
+          <w:u w:val="single"/>
+          <w:lang w:val="en-US"/>
+        </w:rPr>
+        <w:t>Parameter Details:</w:t>
+      </w:r>
+    </w:p>
+    <w:p>
+      <w:pPr>
         <w:spacing w:after="0"/>
         <w:rPr>
-          <w:lang w:val="en-US"/>
-        </w:rPr>
-      </w:pPr>
-      <w:r>
-        <w:rPr>
-          <w:i/>
-          <w:iCs/>
-          <w:lang w:val="en-US"/>
-        </w:rPr>
-        <w:t>Ephesians 6</w:t>
-      </w:r>
-      <w:r>
-        <w:rPr>
-          <w:lang w:val="en-US"/>
-        </w:rPr>
-        <w:tab/>
-      </w:r>
-      <w:r>
-        <w:rPr>
-          <w:lang w:val="en-US"/>
-        </w:rPr>
-        <w:tab/>
-        <w:t>(returns the entire chapter 6</w:t>
-      </w:r>
-      <w:r>
-        <w:rPr>
-          <w:lang w:val="en-US"/>
-        </w:rPr>
-        <w:t xml:space="preserve"> of Ephesians</w:t>
-      </w:r>
-      <w:r>
-        <w:rPr>
-          <w:lang w:val="en-US"/>
-        </w:rPr>
-        <w:t>)</w:t>
+          <w:b/>
+          <w:bCs/>
+          <w:lang w:val="en-US"/>
+        </w:rPr>
+      </w:pPr>
+      <w:r>
+        <w:rPr>
+          <w:b/>
+          <w:bCs/>
+          <w:highlight w:val="red"/>
+          <w:lang w:val="en-US"/>
+        </w:rPr>
+        <w:t>PLEASE DO NOT DELETE OR CHANGE THE VARIABLE NAMES</w:t>
+      </w:r>
+      <w:r>
+        <w:rPr>
+          <w:b/>
+          <w:bCs/>
+          <w:highlight w:val="red"/>
+          <w:lang w:val="en-US"/>
+        </w:rPr>
+        <w:t xml:space="preserve"> OR THE HEADER</w:t>
+      </w:r>
+      <w:r>
+        <w:rPr>
+          <w:b/>
+          <w:bCs/>
+          <w:highlight w:val="red"/>
+          <w:lang w:val="en-US"/>
+        </w:rPr>
+        <w:t>S</w:t>
+      </w:r>
+      <w:r>
+        <w:rPr>
+          <w:b/>
+          <w:bCs/>
+          <w:highlight w:val="red"/>
+          <w:lang w:val="en-US"/>
+        </w:rPr>
+        <w:t>.</w:t>
+      </w:r>
+    </w:p>
+    <w:p>
+      <w:pPr>
+        <w:spacing w:after="0"/>
+        <w:rPr>
+          <w:b/>
+          <w:bCs/>
+          <w:lang w:val="en-US"/>
+        </w:rPr>
+      </w:pPr>
+    </w:p>
+    <w:p>
+      <w:pPr>
+        <w:spacing w:after="0"/>
+        <w:rPr>
+          <w:lang w:val="en-US"/>
+        </w:rPr>
+      </w:pPr>
+      <w:r>
+        <w:rPr>
+          <w:b/>
+          <w:bCs/>
+          <w:lang w:val="en-US"/>
+        </w:rPr>
+        <w:t xml:space="preserve">Title Parameters </w:t>
+      </w:r>
+      <w:r>
+        <w:rPr>
+          <w:lang w:val="en-US"/>
+        </w:rPr>
+        <w:t xml:space="preserve">(e.g., </w:t>
+      </w:r>
+      <w:proofErr w:type="spellStart"/>
+      <w:r>
+        <w:rPr>
+          <w:lang w:val="en-US"/>
+        </w:rPr>
+        <w:t>SundayServiceHeaderTitle</w:t>
+      </w:r>
+      <w:proofErr w:type="spellEnd"/>
+      <w:r>
+        <w:rPr>
+          <w:lang w:val="en-US"/>
+        </w:rPr>
+        <w:t>):</w:t>
       </w:r>
     </w:p>
     <w:p>
@@ -1980,7 +2161,7 @@
         <w:pStyle w:val="ListParagraph"/>
         <w:numPr>
           <w:ilvl w:val="0"/>
-          <w:numId w:val="2"/>
+          <w:numId w:val="11"/>
         </w:numPr>
         <w:spacing w:after="0"/>
         <w:rPr>
@@ -1989,36 +2170,15 @@
       </w:pPr>
       <w:r>
         <w:rPr>
-          <w:i/>
-          <w:iCs/>
-          <w:lang w:val="en-US"/>
-        </w:rPr>
-        <w:t>Genesis 1:1-10</w:t>
-      </w:r>
-      <w:r>
-        <w:rPr>
-          <w:lang w:val="en-US"/>
-        </w:rPr>
-        <w:tab/>
-      </w:r>
-      <w:r>
-        <w:rPr>
-          <w:lang w:val="en-US"/>
-        </w:rPr>
-        <w:tab/>
-        <w:t xml:space="preserve">(returns verses 1 to 10 of </w:t>
-      </w:r>
-      <w:r>
-        <w:rPr>
-          <w:lang w:val="en-US"/>
-        </w:rPr>
-        <w:t xml:space="preserve">chapter 1 of </w:t>
-      </w:r>
-      <w:r>
-        <w:rPr>
-          <w:lang w:val="en-US"/>
-        </w:rPr>
-        <w:t>Genesis)</w:t>
+          <w:lang w:val="en-US"/>
+        </w:rPr>
+        <w:t>Input can be blank</w:t>
+      </w:r>
+      <w:r>
+        <w:rPr>
+          <w:lang w:val="en-US"/>
+        </w:rPr>
+        <w:t>, a slide would be generated regardless</w:t>
       </w:r>
     </w:p>
     <w:p>
@@ -2026,7 +2186,7 @@
         <w:pStyle w:val="ListParagraph"/>
         <w:numPr>
           <w:ilvl w:val="0"/>
-          <w:numId w:val="2"/>
+          <w:numId w:val="11"/>
         </w:numPr>
         <w:spacing w:after="0"/>
         <w:rPr>
@@ -2035,72 +2195,61 @@
       </w:pPr>
       <w:r>
         <w:rPr>
-          <w:i/>
-          <w:iCs/>
-          <w:lang w:val="en-US"/>
-        </w:rPr>
-        <w:t xml:space="preserve">1 John </w:t>
-      </w:r>
-      <w:r>
-        <w:rPr>
-          <w:i/>
-          <w:iCs/>
-          <w:lang w:val="en-US"/>
-        </w:rPr>
-        <w:t>3</w:t>
-      </w:r>
-      <w:r>
-        <w:rPr>
-          <w:i/>
-          <w:iCs/>
-          <w:lang w:val="en-US"/>
-        </w:rPr>
-        <w:t>:</w:t>
-      </w:r>
-      <w:r>
-        <w:rPr>
-          <w:i/>
-          <w:iCs/>
-          <w:lang w:val="en-US"/>
-        </w:rPr>
-        <w:t>11-</w:t>
-      </w:r>
-      <w:r>
-        <w:rPr>
-          <w:lang w:val="en-US"/>
-        </w:rPr>
-        <w:tab/>
-      </w:r>
-      <w:r>
-        <w:rPr>
-          <w:lang w:val="en-US"/>
-        </w:rPr>
-        <w:tab/>
-        <w:t xml:space="preserve">(returns </w:t>
-      </w:r>
-      <w:r>
-        <w:rPr>
-          <w:lang w:val="en-US"/>
-        </w:rPr>
-        <w:t xml:space="preserve">everything </w:t>
-      </w:r>
-      <w:r>
-        <w:rPr>
-          <w:lang w:val="en-US"/>
-        </w:rPr>
-        <w:t xml:space="preserve">from verse 11 to end of chapter </w:t>
-      </w:r>
-      <w:r>
-        <w:rPr>
-          <w:lang w:val="en-US"/>
-        </w:rPr>
-        <w:t>3</w:t>
-      </w:r>
-      <w:r>
-        <w:rPr>
-          <w:lang w:val="en-US"/>
-        </w:rPr>
-        <w:t xml:space="preserve"> of 1 John)</w:t>
+          <w:lang w:val="en-US"/>
+        </w:rPr>
+        <w:t xml:space="preserve">The title parameter property is shared with </w:t>
+      </w:r>
+      <w:proofErr w:type="spellStart"/>
+      <w:r>
+        <w:rPr>
+          <w:lang w:val="en-US"/>
+        </w:rPr>
+        <w:t>SermonHeaderSpeaker</w:t>
+      </w:r>
+      <w:proofErr w:type="spellEnd"/>
+    </w:p>
+    <w:p>
+      <w:pPr>
+        <w:spacing w:after="0"/>
+        <w:rPr>
+          <w:lang w:val="en-US"/>
+        </w:rPr>
+      </w:pPr>
+    </w:p>
+    <w:p>
+      <w:pPr>
+        <w:spacing w:after="0"/>
+        <w:rPr>
+          <w:lang w:val="en-US"/>
+        </w:rPr>
+      </w:pPr>
+      <w:r>
+        <w:rPr>
+          <w:b/>
+          <w:bCs/>
+          <w:lang w:val="en-US"/>
+        </w:rPr>
+        <w:t xml:space="preserve">(Bible) Source Parameters </w:t>
+      </w:r>
+      <w:r>
+        <w:rPr>
+          <w:lang w:val="en-US"/>
+        </w:rPr>
+        <w:t xml:space="preserve">(e.g., </w:t>
+      </w:r>
+      <w:proofErr w:type="spellStart"/>
+      <w:r>
+        <w:rPr>
+          <w:lang w:val="en-US"/>
+        </w:rPr>
+        <w:t>SermonVerseSource</w:t>
+      </w:r>
+      <w:proofErr w:type="spellEnd"/>
+      <w:r>
+        <w:rPr>
+          <w:lang w:val="en-US"/>
+        </w:rPr>
+        <w:t xml:space="preserve">): </w:t>
       </w:r>
     </w:p>
     <w:p>
@@ -2108,7 +2257,7 @@
         <w:pStyle w:val="ListParagraph"/>
         <w:numPr>
           <w:ilvl w:val="0"/>
-          <w:numId w:val="2"/>
+          <w:numId w:val="11"/>
         </w:numPr>
         <w:spacing w:after="0"/>
         <w:rPr>
@@ -2117,33 +2266,204 @@
       </w:pPr>
       <w:r>
         <w:rPr>
+          <w:lang w:val="en-US"/>
+        </w:rPr>
+        <w:t>F</w:t>
+      </w:r>
+      <w:r>
+        <w:rPr>
+          <w:lang w:val="en-US"/>
+        </w:rPr>
+        <w:t>or verses</w:t>
+      </w:r>
+      <w:r>
+        <w:rPr>
+          <w:lang w:val="en-US"/>
+        </w:rPr>
+        <w:t>,</w:t>
+      </w:r>
+      <w:r>
+        <w:rPr>
+          <w:lang w:val="en-US"/>
+        </w:rPr>
+        <w:t xml:space="preserve"> here are </w:t>
+      </w:r>
+      <w:r>
+        <w:rPr>
+          <w:lang w:val="en-US"/>
+        </w:rPr>
+        <w:t>the</w:t>
+      </w:r>
+      <w:r>
+        <w:rPr>
+          <w:lang w:val="en-US"/>
+        </w:rPr>
+        <w:t xml:space="preserve"> </w:t>
+      </w:r>
+      <w:r>
+        <w:rPr>
+          <w:lang w:val="en-US"/>
+        </w:rPr>
+        <w:t>possible</w:t>
+      </w:r>
+      <w:r>
+        <w:rPr>
+          <w:lang w:val="en-US"/>
+        </w:rPr>
+        <w:t xml:space="preserve"> </w:t>
+      </w:r>
+      <w:r>
+        <w:rPr>
+          <w:lang w:val="en-US"/>
+        </w:rPr>
+        <w:t>input variations</w:t>
+      </w:r>
+      <w:r>
+        <w:rPr>
+          <w:lang w:val="en-US"/>
+        </w:rPr>
+        <w:t xml:space="preserve"> (an error would be produced otherwise)</w:t>
+      </w:r>
+      <w:r>
+        <w:rPr>
+          <w:lang w:val="en-US"/>
+        </w:rPr>
+        <w:t>:</w:t>
+      </w:r>
+    </w:p>
+    <w:p>
+      <w:pPr>
+        <w:pStyle w:val="ListParagraph"/>
+        <w:numPr>
+          <w:ilvl w:val="1"/>
+          <w:numId w:val="11"/>
+        </w:numPr>
+        <w:spacing w:after="0"/>
+        <w:rPr>
+          <w:lang w:val="en-US"/>
+        </w:rPr>
+      </w:pPr>
+      <w:r>
+        <w:rPr>
           <w:i/>
           <w:iCs/>
           <w:lang w:val="en-US"/>
         </w:rPr>
-        <w:t>1 Peter 5:</w:t>
-      </w:r>
-      <w:r>
-        <w:rPr>
-          <w:lang w:val="en-US"/>
-        </w:rPr>
-        <w:t xml:space="preserve">7, </w:t>
-      </w:r>
+        <w:t>Ephesians 6</w:t>
+      </w:r>
+      <w:r>
+        <w:rPr>
+          <w:lang w:val="en-US"/>
+        </w:rPr>
+        <w:tab/>
+      </w:r>
+      <w:r>
+        <w:rPr>
+          <w:lang w:val="en-US"/>
+        </w:rPr>
+        <w:tab/>
+      </w:r>
+      <w:r>
+        <w:rPr>
+          <w:lang w:val="en-US"/>
+        </w:rPr>
+        <w:tab/>
+      </w:r>
+      <w:r>
+        <w:rPr>
+          <w:lang w:val="en-US"/>
+        </w:rPr>
+        <w:t>(the entire chapter 6</w:t>
+      </w:r>
+      <w:r>
+        <w:rPr>
+          <w:lang w:val="en-US"/>
+        </w:rPr>
+        <w:t xml:space="preserve"> of Ephesians</w:t>
+      </w:r>
+      <w:r>
+        <w:rPr>
+          <w:lang w:val="en-US"/>
+        </w:rPr>
+        <w:t>)</w:t>
+      </w:r>
+    </w:p>
+    <w:p>
+      <w:pPr>
+        <w:pStyle w:val="ListParagraph"/>
+        <w:numPr>
+          <w:ilvl w:val="1"/>
+          <w:numId w:val="11"/>
+        </w:numPr>
+        <w:spacing w:after="0"/>
+        <w:rPr>
+          <w:lang w:val="en-US"/>
+        </w:rPr>
+      </w:pPr>
       <w:r>
         <w:rPr>
           <w:i/>
           <w:iCs/>
           <w:lang w:val="en-US"/>
         </w:rPr>
-        <w:t>Proverbs 3:3-6</w:t>
-      </w:r>
+        <w:t>Genesis 1:1-10</w:t>
+      </w:r>
+      <w:r>
+        <w:rPr>
+          <w:lang w:val="en-US"/>
+        </w:rPr>
+        <w:tab/>
+      </w:r>
+      <w:r>
+        <w:rPr>
+          <w:lang w:val="en-US"/>
+        </w:rPr>
+        <w:tab/>
+      </w:r>
+      <w:r>
+        <w:rPr>
+          <w:lang w:val="en-US"/>
+        </w:rPr>
+        <w:tab/>
+      </w:r>
+      <w:r>
+        <w:rPr>
+          <w:lang w:val="en-US"/>
+        </w:rPr>
+        <w:t xml:space="preserve">(verses 1 to 10 of </w:t>
+      </w:r>
+      <w:r>
+        <w:rPr>
+          <w:lang w:val="en-US"/>
+        </w:rPr>
+        <w:t xml:space="preserve">chapter 1 of </w:t>
+      </w:r>
+      <w:r>
+        <w:rPr>
+          <w:lang w:val="en-US"/>
+        </w:rPr>
+        <w:t>Genesis)</w:t>
+      </w:r>
+    </w:p>
+    <w:p>
+      <w:pPr>
+        <w:pStyle w:val="ListParagraph"/>
+        <w:numPr>
+          <w:ilvl w:val="1"/>
+          <w:numId w:val="11"/>
+        </w:numPr>
+        <w:spacing w:after="0"/>
+        <w:rPr>
+          <w:lang w:val="en-US"/>
+        </w:rPr>
+      </w:pPr>
       <w:r>
         <w:rPr>
           <w:i/>
           <w:iCs/>
           <w:lang w:val="en-US"/>
         </w:rPr>
-        <w:t xml:space="preserve"> </w:t>
+        <w:t xml:space="preserve">1 John </w:t>
       </w:r>
       <w:r>
         <w:rPr>
@@ -2151,22 +2471,131 @@
           <w:iCs/>
           <w:lang w:val="en-US"/>
         </w:rPr>
+        <w:t>3</w:t>
+      </w:r>
+      <w:r>
+        <w:rPr>
+          <w:i/>
+          <w:iCs/>
+          <w:lang w:val="en-US"/>
+        </w:rPr>
+        <w:t>:</w:t>
+      </w:r>
+      <w:r>
+        <w:rPr>
+          <w:i/>
+          <w:iCs/>
+          <w:lang w:val="en-US"/>
+        </w:rPr>
+        <w:t>11-</w:t>
+      </w:r>
+      <w:r>
+        <w:rPr>
+          <w:lang w:val="en-US"/>
+        </w:rPr>
         <w:tab/>
       </w:r>
       <w:r>
         <w:rPr>
           <w:lang w:val="en-US"/>
         </w:rPr>
-        <w:t>(returns</w:t>
-      </w:r>
-      <w:r>
-        <w:rPr>
+        <w:tab/>
+      </w:r>
+      <w:r>
+        <w:rPr>
+          <w:lang w:val="en-US"/>
+        </w:rPr>
+        <w:tab/>
+      </w:r>
+      <w:r>
+        <w:rPr>
+          <w:lang w:val="en-US"/>
+        </w:rPr>
+        <w:t>(</w:t>
+      </w:r>
+      <w:r>
+        <w:rPr>
+          <w:lang w:val="en-US"/>
+        </w:rPr>
+        <w:t xml:space="preserve">everything </w:t>
+      </w:r>
+      <w:r>
+        <w:rPr>
+          <w:lang w:val="en-US"/>
+        </w:rPr>
+        <w:t xml:space="preserve">from verse 11 to end of chapter </w:t>
+      </w:r>
+      <w:r>
+        <w:rPr>
+          <w:lang w:val="en-US"/>
+        </w:rPr>
+        <w:t>3</w:t>
+      </w:r>
+      <w:r>
+        <w:rPr>
+          <w:lang w:val="en-US"/>
+        </w:rPr>
+        <w:t xml:space="preserve"> of 1 John)</w:t>
+      </w:r>
+    </w:p>
+    <w:p>
+      <w:pPr>
+        <w:pStyle w:val="ListParagraph"/>
+        <w:numPr>
+          <w:ilvl w:val="1"/>
+          <w:numId w:val="11"/>
+        </w:numPr>
+        <w:spacing w:after="0"/>
+        <w:rPr>
+          <w:lang w:val="en-US"/>
+        </w:rPr>
+      </w:pPr>
+      <w:r>
+        <w:rPr>
+          <w:i/>
+          <w:iCs/>
+          <w:lang w:val="en-US"/>
+        </w:rPr>
+        <w:t>1 Peter 5:</w:t>
+      </w:r>
+      <w:r>
+        <w:rPr>
+          <w:lang w:val="en-US"/>
+        </w:rPr>
+        <w:t xml:space="preserve">7, </w:t>
+      </w:r>
+      <w:r>
+        <w:rPr>
+          <w:i/>
+          <w:iCs/>
+          <w:lang w:val="en-US"/>
+        </w:rPr>
+        <w:t>Proverbs 3:3-6</w:t>
+      </w:r>
+      <w:r>
+        <w:rPr>
+          <w:i/>
+          <w:iCs/>
           <w:lang w:val="en-US"/>
         </w:rPr>
         <w:t xml:space="preserve"> </w:t>
       </w:r>
       <w:r>
         <w:rPr>
+          <w:i/>
+          <w:iCs/>
+          <w:lang w:val="en-US"/>
+        </w:rPr>
+        <w:tab/>
+      </w:r>
+      <w:r>
+        <w:rPr>
+          <w:lang w:val="en-US"/>
+        </w:rPr>
+        <w:t>(</w:t>
+      </w:r>
+      <w:r>
+        <w:rPr>
           <w:lang w:val="en-US"/>
         </w:rPr>
         <w:t>verses</w:t>
@@ -2176,55 +2605,6 @@
           <w:lang w:val="en-US"/>
         </w:rPr>
         <w:t xml:space="preserve"> from two different sources)</w:t>
-      </w:r>
-    </w:p>
-    <w:p>
-      <w:pPr>
-        <w:pStyle w:val="ListParagraph"/>
-        <w:spacing w:after="0"/>
-        <w:ind w:left="1440"/>
-        <w:rPr>
-          <w:lang w:val="en-US"/>
-        </w:rPr>
-      </w:pPr>
-    </w:p>
-    <w:p>
-      <w:pPr>
-        <w:spacing w:after="0"/>
-        <w:ind w:left="720"/>
-        <w:rPr>
-          <w:lang w:val="en-US"/>
-        </w:rPr>
-      </w:pPr>
-      <w:r>
-        <w:rPr>
-          <w:lang w:val="en-US"/>
-        </w:rPr>
-        <w:t>For h</w:t>
-      </w:r>
-      <w:r>
-        <w:rPr>
-          <w:lang w:val="en-US"/>
-        </w:rPr>
-        <w:t>ymns</w:t>
-      </w:r>
-      <w:r>
-        <w:rPr>
-          <w:lang w:val="en-US"/>
-        </w:rPr>
-        <w:t xml:space="preserve">, here are some </w:t>
-      </w:r>
-      <w:r>
-        <w:rPr>
-          <w:lang w:val="en-US"/>
-        </w:rPr>
-        <w:t xml:space="preserve">possible </w:t>
-      </w:r>
-      <w:r>
-        <w:rPr>
-          <w:lang w:val="en-US"/>
-        </w:rPr>
-        <w:t>inputs:</w:t>
       </w:r>
     </w:p>
     <w:p>
@@ -2232,7 +2612,7 @@
         <w:pStyle w:val="ListParagraph"/>
         <w:numPr>
           <w:ilvl w:val="0"/>
-          <w:numId w:val="3"/>
+          <w:numId w:val="11"/>
         </w:numPr>
         <w:spacing w:after="0"/>
         <w:rPr>
@@ -2243,7 +2623,115 @@
         <w:rPr>
           <w:lang w:val="en-US"/>
         </w:rPr>
-        <w:t>Doxology</w:t>
+        <w:t>Input can be blank, a slide would be generated regardless</w:t>
+      </w:r>
+    </w:p>
+    <w:p>
+      <w:pPr>
+        <w:pStyle w:val="ListParagraph"/>
+        <w:numPr>
+          <w:ilvl w:val="1"/>
+          <w:numId w:val="11"/>
+        </w:numPr>
+        <w:spacing w:after="0"/>
+        <w:rPr>
+          <w:lang w:val="en-US"/>
+        </w:rPr>
+      </w:pPr>
+      <w:r>
+        <w:rPr>
+          <w:highlight w:val="yellow"/>
+          <w:lang w:val="en-US"/>
+        </w:rPr>
+        <w:t>Special Case</w:t>
+      </w:r>
+      <w:r>
+        <w:rPr>
+          <w:lang w:val="en-US"/>
+        </w:rPr>
+        <w:t xml:space="preserve">: A blank </w:t>
+      </w:r>
+      <w:proofErr w:type="spellStart"/>
+      <w:r>
+        <w:rPr>
+          <w:lang w:val="en-US"/>
+        </w:rPr>
+        <w:t>PrayerofConfessionSource</w:t>
+      </w:r>
+      <w:proofErr w:type="spellEnd"/>
+      <w:r>
+        <w:rPr>
+          <w:lang w:val="en-US"/>
+        </w:rPr>
+        <w:t xml:space="preserve"> would result in the Pray of Confession slide being </w:t>
+      </w:r>
+      <w:r>
+        <w:rPr>
+          <w:lang w:val="en-US"/>
+        </w:rPr>
+        <w:t xml:space="preserve">excluded </w:t>
+      </w:r>
+      <w:r>
+        <w:rPr>
+          <w:lang w:val="en-US"/>
+        </w:rPr>
+        <w:t>in the output</w:t>
+      </w:r>
+      <w:r>
+        <w:rPr>
+          <w:lang w:val="en-US"/>
+        </w:rPr>
+        <w:t xml:space="preserve">. </w:t>
+      </w:r>
+    </w:p>
+    <w:p>
+      <w:pPr>
+        <w:spacing w:after="0"/>
+        <w:rPr>
+          <w:lang w:val="en-US"/>
+        </w:rPr>
+      </w:pPr>
+    </w:p>
+    <w:p>
+      <w:pPr>
+        <w:spacing w:after="0"/>
+        <w:rPr>
+          <w:lang w:val="en-US"/>
+        </w:rPr>
+      </w:pPr>
+      <w:r>
+        <w:rPr>
+          <w:b/>
+          <w:bCs/>
+          <w:lang w:val="en-US"/>
+        </w:rPr>
+        <w:t>(Hymn</w:t>
+      </w:r>
+      <w:r>
+        <w:rPr>
+          <w:lang w:val="en-US"/>
+        </w:rPr>
+        <w:t xml:space="preserve">) </w:t>
+      </w:r>
+      <w:r>
+        <w:rPr>
+          <w:b/>
+          <w:bCs/>
+          <w:lang w:val="en-US"/>
+        </w:rPr>
+        <w:t>Source Parameters</w:t>
+      </w:r>
+      <w:r>
+        <w:rPr>
+          <w:lang w:val="en-US"/>
+        </w:rPr>
+        <w:t xml:space="preserve"> </w:t>
+      </w:r>
+      <w:r>
+        <w:rPr>
+          <w:lang w:val="en-US"/>
+        </w:rPr>
+        <w:t>(e.g., Hymn1Source):</w:t>
       </w:r>
     </w:p>
     <w:p>
@@ -2251,18 +2739,18 @@
         <w:pStyle w:val="ListParagraph"/>
         <w:numPr>
           <w:ilvl w:val="0"/>
-          <w:numId w:val="3"/>
+          <w:numId w:val="13"/>
         </w:numPr>
         <w:spacing w:after="0"/>
-        <w:rPr>
-          <w:lang w:val="en-US"/>
-        </w:rPr>
-      </w:pPr>
-      <w:r>
-        <w:rPr>
-          <w:lang w:val="en-US"/>
-        </w:rPr>
-        <w:t>As the Deer</w:t>
+      </w:pPr>
+      <w:r>
+        <w:t>Lyrics are extracted locally through a SQL database (ensuring accuracy) or through the web (any song can be inputted</w:t>
+      </w:r>
+      <w:r>
+        <w:t>!</w:t>
+      </w:r>
+      <w:r>
+        <w:t>)</w:t>
       </w:r>
     </w:p>
     <w:p>
@@ -2270,7 +2758,88 @@
         <w:pStyle w:val="ListParagraph"/>
         <w:numPr>
           <w:ilvl w:val="0"/>
-          <w:numId w:val="3"/>
+          <w:numId w:val="12"/>
+        </w:numPr>
+        <w:spacing w:after="0"/>
+        <w:rPr>
+          <w:lang w:val="en-US"/>
+        </w:rPr>
+      </w:pPr>
+      <w:r>
+        <w:rPr>
+          <w:lang w:val="en-US"/>
+        </w:rPr>
+        <w:t>For h</w:t>
+      </w:r>
+      <w:r>
+        <w:rPr>
+          <w:lang w:val="en-US"/>
+        </w:rPr>
+        <w:t>ymns</w:t>
+      </w:r>
+      <w:r>
+        <w:rPr>
+          <w:lang w:val="en-US"/>
+        </w:rPr>
+        <w:t xml:space="preserve">, here are some </w:t>
+      </w:r>
+      <w:r>
+        <w:rPr>
+          <w:lang w:val="en-US"/>
+        </w:rPr>
+        <w:t xml:space="preserve">possible </w:t>
+      </w:r>
+      <w:r>
+        <w:rPr>
+          <w:lang w:val="en-US"/>
+        </w:rPr>
+        <w:t>inputs:</w:t>
+      </w:r>
+    </w:p>
+    <w:p>
+      <w:pPr>
+        <w:pStyle w:val="ListParagraph"/>
+        <w:numPr>
+          <w:ilvl w:val="1"/>
+          <w:numId w:val="12"/>
+        </w:numPr>
+        <w:spacing w:after="0"/>
+        <w:rPr>
+          <w:lang w:val="en-US"/>
+        </w:rPr>
+      </w:pPr>
+      <w:r>
+        <w:rPr>
+          <w:lang w:val="en-US"/>
+        </w:rPr>
+        <w:t>Doxology</w:t>
+      </w:r>
+    </w:p>
+    <w:p>
+      <w:pPr>
+        <w:pStyle w:val="ListParagraph"/>
+        <w:numPr>
+          <w:ilvl w:val="1"/>
+          <w:numId w:val="12"/>
+        </w:numPr>
+        <w:spacing w:after="0"/>
+        <w:rPr>
+          <w:lang w:val="en-US"/>
+        </w:rPr>
+      </w:pPr>
+      <w:r>
+        <w:rPr>
+          <w:lang w:val="en-US"/>
+        </w:rPr>
+        <w:t>As the Deer</w:t>
+      </w:r>
+    </w:p>
+    <w:p>
+      <w:pPr>
+        <w:pStyle w:val="ListParagraph"/>
+        <w:numPr>
+          <w:ilvl w:val="1"/>
+          <w:numId w:val="12"/>
         </w:numPr>
         <w:spacing w:after="0"/>
         <w:rPr>
@@ -2338,9 +2907,287 @@
         <w:t>)</w:t>
       </w:r>
     </w:p>
+    <w:p>
+      <w:pPr>
+        <w:pStyle w:val="ListParagraph"/>
+        <w:numPr>
+          <w:ilvl w:val="0"/>
+          <w:numId w:val="12"/>
+        </w:numPr>
+        <w:spacing w:after="0"/>
+        <w:rPr>
+          <w:lang w:val="en-US"/>
+        </w:rPr>
+      </w:pPr>
+      <w:r>
+        <w:rPr>
+          <w:lang w:val="en-US"/>
+        </w:rPr>
+        <w:t>When</w:t>
+      </w:r>
+      <w:r>
+        <w:rPr>
+          <w:lang w:val="en-US"/>
+        </w:rPr>
+        <w:t xml:space="preserve"> the input is</w:t>
+      </w:r>
+      <w:r>
+        <w:rPr>
+          <w:lang w:val="en-US"/>
+        </w:rPr>
+        <w:t xml:space="preserve"> blank, </w:t>
+      </w:r>
+      <w:r>
+        <w:rPr>
+          <w:lang w:val="en-US"/>
+        </w:rPr>
+        <w:t>the</w:t>
+      </w:r>
+      <w:r>
+        <w:rPr>
+          <w:lang w:val="en-US"/>
+        </w:rPr>
+        <w:t xml:space="preserve"> corresponding hymn slide set would be </w:t>
+      </w:r>
+      <w:r>
+        <w:rPr>
+          <w:lang w:val="en-US"/>
+        </w:rPr>
+        <w:t>excluded</w:t>
+      </w:r>
+      <w:r>
+        <w:rPr>
+          <w:lang w:val="en-US"/>
+        </w:rPr>
+        <w:t xml:space="preserve"> in the output</w:t>
+      </w:r>
+      <w:r>
+        <w:rPr>
+          <w:lang w:val="en-US"/>
+        </w:rPr>
+        <w:t>.</w:t>
+      </w:r>
+    </w:p>
+    <w:p>
+      <w:pPr>
+        <w:spacing w:after="0"/>
+        <w:ind w:left="360"/>
+        <w:rPr>
+          <w:lang w:val="en-US"/>
+        </w:rPr>
+      </w:pPr>
+    </w:p>
+    <w:p>
+      <w:pPr>
+        <w:spacing w:after="0"/>
+        <w:rPr>
+          <w:lang w:val="en-US"/>
+        </w:rPr>
+      </w:pPr>
+      <w:proofErr w:type="spellStart"/>
+      <w:r>
+        <w:rPr>
+          <w:b/>
+          <w:bCs/>
+          <w:lang w:val="en-US"/>
+        </w:rPr>
+        <w:t>HolyCommunionEnabled</w:t>
+      </w:r>
+      <w:proofErr w:type="spellEnd"/>
+      <w:r>
+        <w:rPr>
+          <w:lang w:val="en-US"/>
+        </w:rPr>
+        <w:t xml:space="preserve">: </w:t>
+      </w:r>
+    </w:p>
+    <w:p>
+      <w:pPr>
+        <w:pStyle w:val="ListParagraph"/>
+        <w:numPr>
+          <w:ilvl w:val="0"/>
+          <w:numId w:val="14"/>
+        </w:numPr>
+        <w:spacing w:after="0"/>
+        <w:rPr>
+          <w:lang w:val="en-US"/>
+        </w:rPr>
+      </w:pPr>
+      <w:r>
+        <w:rPr>
+          <w:lang w:val="en-US"/>
+        </w:rPr>
+        <w:t>Anything inputs except for “False” would result in the following slides being generated</w:t>
+      </w:r>
+      <w:r>
+        <w:rPr>
+          <w:lang w:val="en-US"/>
+        </w:rPr>
+        <w:t xml:space="preserve"> between Hymn #2 and Apostle’s Creed</w:t>
+      </w:r>
+      <w:r>
+        <w:rPr>
+          <w:lang w:val="en-US"/>
+        </w:rPr>
+        <w:t>:</w:t>
+      </w:r>
+    </w:p>
+    <w:p>
+      <w:pPr>
+        <w:spacing w:after="0"/>
+        <w:jc w:val="center"/>
+        <w:rPr>
+          <w:lang w:val="en-US"/>
+        </w:rPr>
+      </w:pPr>
+      <w:r>
+        <w:rPr>
+          <w:noProof/>
+          <w:lang w:val="en-US"/>
+        </w:rPr>
+        <w:drawing>
+          <wp:inline distT="0" distB="0" distL="0" distR="0" wp14:anchorId="03EA281C" wp14:editId="2EC1F460">
+            <wp:extent cx="1572705" cy="1453526"/>
+            <wp:effectExtent l="0" t="0" r="8890" b="0"/>
+            <wp:docPr id="25" name="Picture 25" descr="Graphical user interface, text&#10;&#10;Description automatically generated"/>
+            <wp:cNvGraphicFramePr>
+              <a:graphicFrameLocks xmlns:a="http://schemas.openxmlformats.org/drawingml/2006/main" noChangeAspect="1"/>
+            </wp:cNvGraphicFramePr>
+            <a:graphic xmlns:a="http://schemas.openxmlformats.org/drawingml/2006/main">
+              <a:graphicData uri="http://schemas.openxmlformats.org/drawingml/2006/picture">
+                <pic:pic xmlns:pic="http://schemas.openxmlformats.org/drawingml/2006/picture">
+                  <pic:nvPicPr>
+                    <pic:cNvPr id="25" name="Picture 25" descr="Graphical user interface, text&#10;&#10;Description automatically generated"/>
+                    <pic:cNvPicPr/>
+                  </pic:nvPicPr>
+                  <pic:blipFill rotWithShape="1">
+                    <a:blip r:embed="rId24"/>
+                    <a:srcRect b="65651"/>
+                    <a:stretch/>
+                  </pic:blipFill>
+                  <pic:spPr bwMode="auto">
+                    <a:xfrm>
+                      <a:off x="0" y="0"/>
+                      <a:ext cx="1595575" cy="1474663"/>
+                    </a:xfrm>
+                    <a:prstGeom prst="rect">
+                      <a:avLst/>
+                    </a:prstGeom>
+                    <a:ln>
+                      <a:noFill/>
+                    </a:ln>
+                    <a:extLst>
+                      <a:ext uri="{53640926-AAD7-44D8-BBD7-CCE9431645EC}">
+                        <a14:shadowObscured xmlns:a14="http://schemas.microsoft.com/office/drawing/2010/main"/>
+                      </a:ext>
+                    </a:extLst>
+                  </pic:spPr>
+                </pic:pic>
+              </a:graphicData>
+            </a:graphic>
+          </wp:inline>
+        </w:drawing>
+      </w:r>
+      <w:r>
+        <w:rPr>
+          <w:noProof/>
+          <w:lang w:val="en-US"/>
+        </w:rPr>
+        <w:drawing>
+          <wp:inline distT="0" distB="0" distL="0" distR="0" wp14:anchorId="0DAD8440" wp14:editId="304467DE">
+            <wp:extent cx="1559237" cy="1397389"/>
+            <wp:effectExtent l="0" t="0" r="3175" b="0"/>
+            <wp:docPr id="3" name="Picture 3" descr="Graphical user interface, text&#10;&#10;Description automatically generated"/>
+            <wp:cNvGraphicFramePr>
+              <a:graphicFrameLocks xmlns:a="http://schemas.openxmlformats.org/drawingml/2006/main" noChangeAspect="1"/>
+            </wp:cNvGraphicFramePr>
+            <a:graphic xmlns:a="http://schemas.openxmlformats.org/drawingml/2006/main">
+              <a:graphicData uri="http://schemas.openxmlformats.org/drawingml/2006/picture">
+                <pic:pic xmlns:pic="http://schemas.openxmlformats.org/drawingml/2006/picture">
+                  <pic:nvPicPr>
+                    <pic:cNvPr id="25" name="Picture 25" descr="Graphical user interface, text&#10;&#10;Description automatically generated"/>
+                    <pic:cNvPicPr/>
+                  </pic:nvPicPr>
+                  <pic:blipFill rotWithShape="1">
+                    <a:blip r:embed="rId24"/>
+                    <a:srcRect t="33918" b="32775"/>
+                    <a:stretch/>
+                  </pic:blipFill>
+                  <pic:spPr bwMode="auto">
+                    <a:xfrm>
+                      <a:off x="0" y="0"/>
+                      <a:ext cx="1605698" cy="1439028"/>
+                    </a:xfrm>
+                    <a:prstGeom prst="rect">
+                      <a:avLst/>
+                    </a:prstGeom>
+                    <a:ln>
+                      <a:noFill/>
+                    </a:ln>
+                    <a:extLst>
+                      <a:ext uri="{53640926-AAD7-44D8-BBD7-CCE9431645EC}">
+                        <a14:shadowObscured xmlns:a14="http://schemas.microsoft.com/office/drawing/2010/main"/>
+                      </a:ext>
+                    </a:extLst>
+                  </pic:spPr>
+                </pic:pic>
+              </a:graphicData>
+            </a:graphic>
+          </wp:inline>
+        </w:drawing>
+      </w:r>
+      <w:r>
+        <w:rPr>
+          <w:noProof/>
+          <w:lang w:val="en-US"/>
+        </w:rPr>
+        <w:drawing>
+          <wp:inline distT="0" distB="0" distL="0" distR="0" wp14:anchorId="483D2D30" wp14:editId="4A416F87">
+            <wp:extent cx="1572854" cy="1432384"/>
+            <wp:effectExtent l="0" t="0" r="8890" b="0"/>
+            <wp:docPr id="5" name="Picture 5" descr="Graphical user interface, text&#10;&#10;Description automatically generated"/>
+            <wp:cNvGraphicFramePr>
+              <a:graphicFrameLocks xmlns:a="http://schemas.openxmlformats.org/drawingml/2006/main" noChangeAspect="1"/>
+            </wp:cNvGraphicFramePr>
+            <a:graphic xmlns:a="http://schemas.openxmlformats.org/drawingml/2006/main">
+              <a:graphicData uri="http://schemas.openxmlformats.org/drawingml/2006/picture">
+                <pic:pic xmlns:pic="http://schemas.openxmlformats.org/drawingml/2006/picture">
+                  <pic:nvPicPr>
+                    <pic:cNvPr id="25" name="Picture 25" descr="Graphical user interface, text&#10;&#10;Description automatically generated"/>
+                    <pic:cNvPicPr/>
+                  </pic:nvPicPr>
+                  <pic:blipFill rotWithShape="1">
+                    <a:blip r:embed="rId24"/>
+                    <a:srcRect t="65880" b="274"/>
+                    <a:stretch/>
+                  </pic:blipFill>
+                  <pic:spPr bwMode="auto">
+                    <a:xfrm>
+                      <a:off x="0" y="0"/>
+                      <a:ext cx="1610059" cy="1466266"/>
+                    </a:xfrm>
+                    <a:prstGeom prst="rect">
+                      <a:avLst/>
+                    </a:prstGeom>
+                    <a:ln>
+                      <a:noFill/>
+                    </a:ln>
+                    <a:extLst>
+                      <a:ext uri="{53640926-AAD7-44D8-BBD7-CCE9431645EC}">
+                        <a14:shadowObscured xmlns:a14="http://schemas.microsoft.com/office/drawing/2010/main"/>
+                      </a:ext>
+                    </a:extLst>
+                  </pic:spPr>
+                </pic:pic>
+              </a:graphicData>
+            </a:graphic>
+          </wp:inline>
+        </w:drawing>
+      </w:r>
+    </w:p>
     <w:sectPr>
-      <w:headerReference w:type="default" r:id="rId15"/>
-      <w:footerReference w:type="default" r:id="rId16"/>
+      <w:headerReference w:type="default" r:id="rId25"/>
+      <w:footerReference w:type="default" r:id="rId26"/>
       <w:pgSz w:w="12240" w:h="15840"/>
       <w:pgMar w:top="1440" w:right="1440" w:bottom="1440" w:left="1440" w:header="708" w:footer="708" w:gutter="0"/>
       <w:cols w:space="708"/>
@@ -2351,7 +3198,7 @@
 </file>
 
 <file path=word/endnotes.xml><?xml version="1.0" encoding="utf-8"?>
-<w:endnotes xmlns:wpc="http://schemas.microsoft.com/office/word/2010/wordprocessingCanvas" xmlns:cx="http://schemas.microsoft.com/office/drawing/2014/chartex" xmlns:cx1="http://schemas.microsoft.com/office/drawing/2015/9/8/chartex" xmlns:cx2="http://schemas.microsoft.com/office/drawing/2015/10/21/chartex" xmlns:cx3="http://schemas.microsoft.com/office/drawing/2016/5/9/chartex" xmlns:cx4="http://schemas.microsoft.com/office/drawing/2016/5/10/chartex" xmlns:cx5="http://schemas.microsoft.com/office/drawing/2016/5/11/chartex" xmlns:cx6="http://schemas.microsoft.com/office/drawing/2016/5/12/chartex" xmlns:cx7="http://schemas.microsoft.com/office/drawing/2016/5/13/chartex" xmlns:cx8="http://schemas.microsoft.com/office/drawing/2016/5/14/chartex" xmlns:mc="http://schemas.openxmlformats.org/markup-compatibility/2006" xmlns:aink="http://schemas.microsoft.com/office/drawing/2016/ink" xmlns:am3d="http://schemas.microsoft.com/office/drawing/2017/model3d" xmlns:o="urn:schemas-microsoft-com:office:office" xmlns:r="http://schemas.openxmlformats.org/officeDocument/2006/relationships" xmlns:m="http://schemas.openxmlformats.org/officeDocument/2006/math" xmlns:v="urn:schemas-microsoft-com:vml" xmlns:wp14="http://schemas.microsoft.com/office/word/2010/wordprocessingDrawing" xmlns:wp="http://schemas.openxmlformats.org/drawingml/2006/wordprocessingDrawing" xmlns:w10="urn:schemas-microsoft-com:office:word" xmlns:w="http://schemas.openxmlformats.org/wordprocessingml/2006/main" xmlns:w14="http://schemas.microsoft.com/office/word/2010/wordml" xmlns:w15="http://schemas.microsoft.com/office/word/2012/wordml" xmlns:w16cex="http://schemas.microsoft.com/office/word/2018/wordml/cex" xmlns:w16cid="http://schemas.microsoft.com/office/word/2016/wordml/cid" xmlns:w16="http://schemas.microsoft.com/office/word/2018/wordml" xmlns:w16se="http://schemas.microsoft.com/office/word/2015/wordml/symex" xmlns:wpg="http://schemas.microsoft.com/office/word/2010/wordprocessingGroup" xmlns:wpi="http://schemas.microsoft.com/office/word/2010/wordprocessingInk" xmlns:wne="http://schemas.microsoft.com/office/word/2006/wordml" xmlns:wps="http://schemas.microsoft.com/office/word/2010/wordprocessingShape" mc:Ignorable="w14 w15 w16se w16cid w16 w16cex wp14">
+<w:endnotes xmlns:wpc="http://schemas.microsoft.com/office/word/2010/wordprocessingCanvas" xmlns:cx="http://schemas.microsoft.com/office/drawing/2014/chartex" xmlns:cx1="http://schemas.microsoft.com/office/drawing/2015/9/8/chartex" xmlns:cx2="http://schemas.microsoft.com/office/drawing/2015/10/21/chartex" xmlns:cx3="http://schemas.microsoft.com/office/drawing/2016/5/9/chartex" xmlns:cx4="http://schemas.microsoft.com/office/drawing/2016/5/10/chartex" xmlns:cx5="http://schemas.microsoft.com/office/drawing/2016/5/11/chartex" xmlns:cx6="http://schemas.microsoft.com/office/drawing/2016/5/12/chartex" xmlns:cx7="http://schemas.microsoft.com/office/drawing/2016/5/13/chartex" xmlns:cx8="http://schemas.microsoft.com/office/drawing/2016/5/14/chartex" xmlns:mc="http://schemas.openxmlformats.org/markup-compatibility/2006" xmlns:aink="http://schemas.microsoft.com/office/drawing/2016/ink" xmlns:am3d="http://schemas.microsoft.com/office/drawing/2017/model3d" xmlns:o="urn:schemas-microsoft-com:office:office" xmlns:r="http://schemas.openxmlformats.org/officeDocument/2006/relationships" xmlns:m="http://schemas.openxmlformats.org/officeDocument/2006/math" xmlns:v="urn:schemas-microsoft-com:vml" xmlns:wp14="http://schemas.microsoft.com/office/word/2010/wordprocessingDrawing" xmlns:wp="http://schemas.openxmlformats.org/drawingml/2006/wordprocessingDrawing" xmlns:w10="urn:schemas-microsoft-com:office:word" xmlns:w="http://schemas.openxmlformats.org/wordprocessingml/2006/main" xmlns:w14="http://schemas.microsoft.com/office/word/2010/wordml" xmlns:w15="http://schemas.microsoft.com/office/word/2012/wordml" xmlns:w16cex="http://schemas.microsoft.com/office/word/2018/wordml/cex" xmlns:w16cid="http://schemas.microsoft.com/office/word/2016/wordml/cid" xmlns:w16="http://schemas.microsoft.com/office/word/2018/wordml" xmlns:w16sdtdh="http://schemas.microsoft.com/office/word/2020/wordml/sdtdatahash" xmlns:w16se="http://schemas.microsoft.com/office/word/2015/wordml/symex" xmlns:wpg="http://schemas.microsoft.com/office/word/2010/wordprocessingGroup" xmlns:wpi="http://schemas.microsoft.com/office/word/2010/wordprocessingInk" xmlns:wne="http://schemas.microsoft.com/office/word/2006/wordml" xmlns:wps="http://schemas.microsoft.com/office/word/2010/wordprocessingShape" mc:Ignorable="w14 w15 w16se w16cid w16 w16cex w16sdtdh wp14">
   <w:endnote w:type="separator" w:id="-1">
     <w:p>
       <w:pPr>
@@ -2376,7 +3223,7 @@
 </file>
 
 <file path=word/footer1.xml><?xml version="1.0" encoding="utf-8"?>
-<w:ftr xmlns:wpc="http://schemas.microsoft.com/office/word/2010/wordprocessingCanvas" xmlns:cx="http://schemas.microsoft.com/office/drawing/2014/chartex" xmlns:cx1="http://schemas.microsoft.com/office/drawing/2015/9/8/chartex" xmlns:cx2="http://schemas.microsoft.com/office/drawing/2015/10/21/chartex" xmlns:cx3="http://schemas.microsoft.com/office/drawing/2016/5/9/chartex" xmlns:cx4="http://schemas.microsoft.com/office/drawing/2016/5/10/chartex" xmlns:cx5="http://schemas.microsoft.com/office/drawing/2016/5/11/chartex" xmlns:cx6="http://schemas.microsoft.com/office/drawing/2016/5/12/chartex" xmlns:cx7="http://schemas.microsoft.com/office/drawing/2016/5/13/chartex" xmlns:cx8="http://schemas.microsoft.com/office/drawing/2016/5/14/chartex" xmlns:mc="http://schemas.openxmlformats.org/markup-compatibility/2006" xmlns:aink="http://schemas.microsoft.com/office/drawing/2016/ink" xmlns:am3d="http://schemas.microsoft.com/office/drawing/2017/model3d" xmlns:o="urn:schemas-microsoft-com:office:office" xmlns:r="http://schemas.openxmlformats.org/officeDocument/2006/relationships" xmlns:m="http://schemas.openxmlformats.org/officeDocument/2006/math" xmlns:v="urn:schemas-microsoft-com:vml" xmlns:wp14="http://schemas.microsoft.com/office/word/2010/wordprocessingDrawing" xmlns:wp="http://schemas.openxmlformats.org/drawingml/2006/wordprocessingDrawing" xmlns:w10="urn:schemas-microsoft-com:office:word" xmlns:w="http://schemas.openxmlformats.org/wordprocessingml/2006/main" xmlns:w14="http://schemas.microsoft.com/office/word/2010/wordml" xmlns:w15="http://schemas.microsoft.com/office/word/2012/wordml" xmlns:w16cex="http://schemas.microsoft.com/office/word/2018/wordml/cex" xmlns:w16cid="http://schemas.microsoft.com/office/word/2016/wordml/cid" xmlns:w16="http://schemas.microsoft.com/office/word/2018/wordml" xmlns:w16se="http://schemas.microsoft.com/office/word/2015/wordml/symex" xmlns:wpg="http://schemas.microsoft.com/office/word/2010/wordprocessingGroup" xmlns:wpi="http://schemas.microsoft.com/office/word/2010/wordprocessingInk" xmlns:wne="http://schemas.microsoft.com/office/word/2006/wordml" xmlns:wps="http://schemas.microsoft.com/office/word/2010/wordprocessingShape" mc:Ignorable="w14 w15 w16se w16cid w16 w16cex wp14">
+<w:ftr xmlns:wpc="http://schemas.microsoft.com/office/word/2010/wordprocessingCanvas" xmlns:cx="http://schemas.microsoft.com/office/drawing/2014/chartex" xmlns:cx1="http://schemas.microsoft.com/office/drawing/2015/9/8/chartex" xmlns:cx2="http://schemas.microsoft.com/office/drawing/2015/10/21/chartex" xmlns:cx3="http://schemas.microsoft.com/office/drawing/2016/5/9/chartex" xmlns:cx4="http://schemas.microsoft.com/office/drawing/2016/5/10/chartex" xmlns:cx5="http://schemas.microsoft.com/office/drawing/2016/5/11/chartex" xmlns:cx6="http://schemas.microsoft.com/office/drawing/2016/5/12/chartex" xmlns:cx7="http://schemas.microsoft.com/office/drawing/2016/5/13/chartex" xmlns:cx8="http://schemas.microsoft.com/office/drawing/2016/5/14/chartex" xmlns:mc="http://schemas.openxmlformats.org/markup-compatibility/2006" xmlns:aink="http://schemas.microsoft.com/office/drawing/2016/ink" xmlns:am3d="http://schemas.microsoft.com/office/drawing/2017/model3d" xmlns:o="urn:schemas-microsoft-com:office:office" xmlns:r="http://schemas.openxmlformats.org/officeDocument/2006/relationships" xmlns:m="http://schemas.openxmlformats.org/officeDocument/2006/math" xmlns:v="urn:schemas-microsoft-com:vml" xmlns:wp14="http://schemas.microsoft.com/office/word/2010/wordprocessingDrawing" xmlns:wp="http://schemas.openxmlformats.org/drawingml/2006/wordprocessingDrawing" xmlns:w10="urn:schemas-microsoft-com:office:word" xmlns:w="http://schemas.openxmlformats.org/wordprocessingml/2006/main" xmlns:w14="http://schemas.microsoft.com/office/word/2010/wordml" xmlns:w15="http://schemas.microsoft.com/office/word/2012/wordml" xmlns:w16cex="http://schemas.microsoft.com/office/word/2018/wordml/cex" xmlns:w16cid="http://schemas.microsoft.com/office/word/2016/wordml/cid" xmlns:w16="http://schemas.microsoft.com/office/word/2018/wordml" xmlns:w16sdtdh="http://schemas.microsoft.com/office/word/2020/wordml/sdtdatahash" xmlns:w16se="http://schemas.microsoft.com/office/word/2015/wordml/symex" xmlns:wpg="http://schemas.microsoft.com/office/word/2010/wordprocessingGroup" xmlns:wpi="http://schemas.microsoft.com/office/word/2010/wordprocessingInk" xmlns:wne="http://schemas.microsoft.com/office/word/2006/wordml" xmlns:wps="http://schemas.microsoft.com/office/word/2010/wordprocessingShape" mc:Ignorable="w14 w15 w16se w16cid w16 w16cex w16sdtdh wp14">
   <w:sdt>
     <w:sdtPr>
       <w:id w:val="-1852642342"/>
@@ -2429,7 +3276,7 @@
 </file>
 
 <file path=word/footnotes.xml><?xml version="1.0" encoding="utf-8"?>
-<w:footnotes xmlns:wpc="http://schemas.microsoft.com/office/word/2010/wordprocessingCanvas" xmlns:cx="http://schemas.microsoft.com/office/drawing/2014/chartex" xmlns:cx1="http://schemas.microsoft.com/office/drawing/2015/9/8/chartex" xmlns:cx2="http://schemas.microsoft.com/office/drawing/2015/10/21/chartex" xmlns:cx3="http://schemas.microsoft.com/office/drawing/2016/5/9/chartex" xmlns:cx4="http://schemas.microsoft.com/office/drawing/2016/5/10/chartex" xmlns:cx5="http://schemas.microsoft.com/office/drawing/2016/5/11/chartex" xmlns:cx6="http://schemas.microsoft.com/office/drawing/2016/5/12/chartex" xmlns:cx7="http://schemas.microsoft.com/office/drawing/2016/5/13/chartex" xmlns:cx8="http://schemas.microsoft.com/office/drawing/2016/5/14/chartex" xmlns:mc="http://schemas.openxmlformats.org/markup-compatibility/2006" xmlns:aink="http://schemas.microsoft.com/office/drawing/2016/ink" xmlns:am3d="http://schemas.microsoft.com/office/drawing/2017/model3d" xmlns:o="urn:schemas-microsoft-com:office:office" xmlns:r="http://schemas.openxmlformats.org/officeDocument/2006/relationships" xmlns:m="http://schemas.openxmlformats.org/officeDocument/2006/math" xmlns:v="urn:schemas-microsoft-com:vml" xmlns:wp14="http://schemas.microsoft.com/office/word/2010/wordprocessingDrawing" xmlns:wp="http://schemas.openxmlformats.org/drawingml/2006/wordprocessingDrawing" xmlns:w10="urn:schemas-microsoft-com:office:word" xmlns:w="http://schemas.openxmlformats.org/wordprocessingml/2006/main" xmlns:w14="http://schemas.microsoft.com/office/word/2010/wordml" xmlns:w15="http://schemas.microsoft.com/office/word/2012/wordml" xmlns:w16cex="http://schemas.microsoft.com/office/word/2018/wordml/cex" xmlns:w16cid="http://schemas.microsoft.com/office/word/2016/wordml/cid" xmlns:w16="http://schemas.microsoft.com/office/word/2018/wordml" xmlns:w16se="http://schemas.microsoft.com/office/word/2015/wordml/symex" xmlns:wpg="http://schemas.microsoft.com/office/word/2010/wordprocessingGroup" xmlns:wpi="http://schemas.microsoft.com/office/word/2010/wordprocessingInk" xmlns:wne="http://schemas.microsoft.com/office/word/2006/wordml" xmlns:wps="http://schemas.microsoft.com/office/word/2010/wordprocessingShape" mc:Ignorable="w14 w15 w16se w16cid w16 w16cex wp14">
+<w:footnotes xmlns:wpc="http://schemas.microsoft.com/office/word/2010/wordprocessingCanvas" xmlns:cx="http://schemas.microsoft.com/office/drawing/2014/chartex" xmlns:cx1="http://schemas.microsoft.com/office/drawing/2015/9/8/chartex" xmlns:cx2="http://schemas.microsoft.com/office/drawing/2015/10/21/chartex" xmlns:cx3="http://schemas.microsoft.com/office/drawing/2016/5/9/chartex" xmlns:cx4="http://schemas.microsoft.com/office/drawing/2016/5/10/chartex" xmlns:cx5="http://schemas.microsoft.com/office/drawing/2016/5/11/chartex" xmlns:cx6="http://schemas.microsoft.com/office/drawing/2016/5/12/chartex" xmlns:cx7="http://schemas.microsoft.com/office/drawing/2016/5/13/chartex" xmlns:cx8="http://schemas.microsoft.com/office/drawing/2016/5/14/chartex" xmlns:mc="http://schemas.openxmlformats.org/markup-compatibility/2006" xmlns:aink="http://schemas.microsoft.com/office/drawing/2016/ink" xmlns:am3d="http://schemas.microsoft.com/office/drawing/2017/model3d" xmlns:o="urn:schemas-microsoft-com:office:office" xmlns:r="http://schemas.openxmlformats.org/officeDocument/2006/relationships" xmlns:m="http://schemas.openxmlformats.org/officeDocument/2006/math" xmlns:v="urn:schemas-microsoft-com:vml" xmlns:wp14="http://schemas.microsoft.com/office/word/2010/wordprocessingDrawing" xmlns:wp="http://schemas.openxmlformats.org/drawingml/2006/wordprocessingDrawing" xmlns:w10="urn:schemas-microsoft-com:office:word" xmlns:w="http://schemas.openxmlformats.org/wordprocessingml/2006/main" xmlns:w14="http://schemas.microsoft.com/office/word/2010/wordml" xmlns:w15="http://schemas.microsoft.com/office/word/2012/wordml" xmlns:w16cex="http://schemas.microsoft.com/office/word/2018/wordml/cex" xmlns:w16cid="http://schemas.microsoft.com/office/word/2016/wordml/cid" xmlns:w16="http://schemas.microsoft.com/office/word/2018/wordml" xmlns:w16sdtdh="http://schemas.microsoft.com/office/word/2020/wordml/sdtdatahash" xmlns:w16se="http://schemas.microsoft.com/office/word/2015/wordml/symex" xmlns:wpg="http://schemas.microsoft.com/office/word/2010/wordprocessingGroup" xmlns:wpi="http://schemas.microsoft.com/office/word/2010/wordprocessingInk" xmlns:wne="http://schemas.microsoft.com/office/word/2006/wordml" xmlns:wps="http://schemas.microsoft.com/office/word/2010/wordprocessingShape" mc:Ignorable="w14 w15 w16se w16cid w16 w16cex w16sdtdh wp14">
   <w:footnote w:type="separator" w:id="-1">
     <w:p>
       <w:pPr>
@@ -2454,7 +3301,7 @@
 </file>
 
 <file path=word/header1.xml><?xml version="1.0" encoding="utf-8"?>
-<w:hdr xmlns:wpc="http://schemas.microsoft.com/office/word/2010/wordprocessingCanvas" xmlns:cx="http://schemas.microsoft.com/office/drawing/2014/chartex" xmlns:cx1="http://schemas.microsoft.com/office/drawing/2015/9/8/chartex" xmlns:cx2="http://schemas.microsoft.com/office/drawing/2015/10/21/chartex" xmlns:cx3="http://schemas.microsoft.com/office/drawing/2016/5/9/chartex" xmlns:cx4="http://schemas.microsoft.com/office/drawing/2016/5/10/chartex" xmlns:cx5="http://schemas.microsoft.com/office/drawing/2016/5/11/chartex" xmlns:cx6="http://schemas.microsoft.com/office/drawing/2016/5/12/chartex" xmlns:cx7="http://schemas.microsoft.com/office/drawing/2016/5/13/chartex" xmlns:cx8="http://schemas.microsoft.com/office/drawing/2016/5/14/chartex" xmlns:mc="http://schemas.openxmlformats.org/markup-compatibility/2006" xmlns:aink="http://schemas.microsoft.com/office/drawing/2016/ink" xmlns:am3d="http://schemas.microsoft.com/office/drawing/2017/model3d" xmlns:o="urn:schemas-microsoft-com:office:office" xmlns:r="http://schemas.openxmlformats.org/officeDocument/2006/relationships" xmlns:m="http://schemas.openxmlformats.org/officeDocument/2006/math" xmlns:v="urn:schemas-microsoft-com:vml" xmlns:wp14="http://schemas.microsoft.com/office/word/2010/wordprocessingDrawing" xmlns:wp="http://schemas.openxmlformats.org/drawingml/2006/wordprocessingDrawing" xmlns:w10="urn:schemas-microsoft-com:office:word" xmlns:w="http://schemas.openxmlformats.org/wordprocessingml/2006/main" xmlns:w14="http://schemas.microsoft.com/office/word/2010/wordml" xmlns:w15="http://schemas.microsoft.com/office/word/2012/wordml" xmlns:w16cex="http://schemas.microsoft.com/office/word/2018/wordml/cex" xmlns:w16cid="http://schemas.microsoft.com/office/word/2016/wordml/cid" xmlns:w16="http://schemas.microsoft.com/office/word/2018/wordml" xmlns:w16se="http://schemas.microsoft.com/office/word/2015/wordml/symex" xmlns:wpg="http://schemas.microsoft.com/office/word/2010/wordprocessingGroup" xmlns:wpi="http://schemas.microsoft.com/office/word/2010/wordprocessingInk" xmlns:wne="http://schemas.microsoft.com/office/word/2006/wordml" xmlns:wps="http://schemas.microsoft.com/office/word/2010/wordprocessingShape" mc:Ignorable="w14 w15 w16se w16cid w16 w16cex wp14">
+<w:hdr xmlns:wpc="http://schemas.microsoft.com/office/word/2010/wordprocessingCanvas" xmlns:cx="http://schemas.microsoft.com/office/drawing/2014/chartex" xmlns:cx1="http://schemas.microsoft.com/office/drawing/2015/9/8/chartex" xmlns:cx2="http://schemas.microsoft.com/office/drawing/2015/10/21/chartex" xmlns:cx3="http://schemas.microsoft.com/office/drawing/2016/5/9/chartex" xmlns:cx4="http://schemas.microsoft.com/office/drawing/2016/5/10/chartex" xmlns:cx5="http://schemas.microsoft.com/office/drawing/2016/5/11/chartex" xmlns:cx6="http://schemas.microsoft.com/office/drawing/2016/5/12/chartex" xmlns:cx7="http://schemas.microsoft.com/office/drawing/2016/5/13/chartex" xmlns:cx8="http://schemas.microsoft.com/office/drawing/2016/5/14/chartex" xmlns:mc="http://schemas.openxmlformats.org/markup-compatibility/2006" xmlns:aink="http://schemas.microsoft.com/office/drawing/2016/ink" xmlns:am3d="http://schemas.microsoft.com/office/drawing/2017/model3d" xmlns:o="urn:schemas-microsoft-com:office:office" xmlns:r="http://schemas.openxmlformats.org/officeDocument/2006/relationships" xmlns:m="http://schemas.openxmlformats.org/officeDocument/2006/math" xmlns:v="urn:schemas-microsoft-com:vml" xmlns:wp14="http://schemas.microsoft.com/office/word/2010/wordprocessingDrawing" xmlns:wp="http://schemas.openxmlformats.org/drawingml/2006/wordprocessingDrawing" xmlns:w10="urn:schemas-microsoft-com:office:word" xmlns:w="http://schemas.openxmlformats.org/wordprocessingml/2006/main" xmlns:w14="http://schemas.microsoft.com/office/word/2010/wordml" xmlns:w15="http://schemas.microsoft.com/office/word/2012/wordml" xmlns:w16cex="http://schemas.microsoft.com/office/word/2018/wordml/cex" xmlns:w16cid="http://schemas.microsoft.com/office/word/2016/wordml/cid" xmlns:w16="http://schemas.microsoft.com/office/word/2018/wordml" xmlns:w16sdtdh="http://schemas.microsoft.com/office/word/2020/wordml/sdtdatahash" xmlns:w16se="http://schemas.microsoft.com/office/word/2015/wordml/symex" xmlns:wpg="http://schemas.microsoft.com/office/word/2010/wordprocessingGroup" xmlns:wpi="http://schemas.microsoft.com/office/word/2010/wordprocessingInk" xmlns:wne="http://schemas.microsoft.com/office/word/2006/wordml" xmlns:wps="http://schemas.microsoft.com/office/word/2010/wordprocessingShape" mc:Ignorable="w14 w15 w16se w16cid w16 w16cex w16sdtdh wp14">
   <w:tbl>
     <w:tblPr>
       <w:tblStyle w:val="TableGrid"/>
@@ -2509,21 +3356,19 @@
             <w:rPr>
               <w:lang w:val="en-US"/>
             </w:rPr>
-            <w:t xml:space="preserve">Last </w:t>
+            <w:t xml:space="preserve">Last Updated:  </w:t>
           </w:r>
-          <w:proofErr w:type="gramStart"/>
           <w:r>
             <w:rPr>
               <w:lang w:val="en-US"/>
             </w:rPr>
-            <w:t>Updated :</w:t>
+            <w:t>9</w:t>
           </w:r>
-          <w:proofErr w:type="gramEnd"/>
           <w:r>
             <w:rPr>
               <w:lang w:val="en-US"/>
             </w:rPr>
-            <w:t xml:space="preserve">  </w:t>
+            <w:t>/</w:t>
           </w:r>
           <w:r>
             <w:rPr>
@@ -2535,19 +3380,19 @@
             <w:rPr>
               <w:lang w:val="en-US"/>
             </w:rPr>
-            <w:t>/2</w:t>
+            <w:t>8</w:t>
           </w:r>
           <w:r>
             <w:rPr>
               <w:lang w:val="en-US"/>
             </w:rPr>
-            <w:t>4</w:t>
+            <w:t>/202</w:t>
           </w:r>
           <w:r>
             <w:rPr>
               <w:lang w:val="en-US"/>
             </w:rPr>
-            <w:t>/2020</w:t>
+            <w:t>1</w:t>
           </w:r>
         </w:p>
       </w:tc>
@@ -2566,7 +3411,7 @@
 </file>
 
 <file path=word/numbering.xml><?xml version="1.0" encoding="utf-8"?>
-<w:numbering xmlns:wpc="http://schemas.microsoft.com/office/word/2010/wordprocessingCanvas" xmlns:cx="http://schemas.microsoft.com/office/drawing/2014/chartex" xmlns:cx1="http://schemas.microsoft.com/office/drawing/2015/9/8/chartex" xmlns:cx2="http://schemas.microsoft.com/office/drawing/2015/10/21/chartex" xmlns:cx3="http://schemas.microsoft.com/office/drawing/2016/5/9/chartex" xmlns:cx4="http://schemas.microsoft.com/office/drawing/2016/5/10/chartex" xmlns:cx5="http://schemas.microsoft.com/office/drawing/2016/5/11/chartex" xmlns:cx6="http://schemas.microsoft.com/office/drawing/2016/5/12/chartex" xmlns:cx7="http://schemas.microsoft.com/office/drawing/2016/5/13/chartex" xmlns:cx8="http://schemas.microsoft.com/office/drawing/2016/5/14/chartex" xmlns:mc="http://schemas.openxmlformats.org/markup-compatibility/2006" xmlns:aink="http://schemas.microsoft.com/office/drawing/2016/ink" xmlns:am3d="http://schemas.microsoft.com/office/drawing/2017/model3d" xmlns:o="urn:schemas-microsoft-com:office:office" xmlns:r="http://schemas.openxmlformats.org/officeDocument/2006/relationships" xmlns:m="http://schemas.openxmlformats.org/officeDocument/2006/math" xmlns:v="urn:schemas-microsoft-com:vml" xmlns:wp14="http://schemas.microsoft.com/office/word/2010/wordprocessingDrawing" xmlns:wp="http://schemas.openxmlformats.org/drawingml/2006/wordprocessingDrawing" xmlns:w10="urn:schemas-microsoft-com:office:word" xmlns:w="http://schemas.openxmlformats.org/wordprocessingml/2006/main" xmlns:w14="http://schemas.microsoft.com/office/word/2010/wordml" xmlns:w15="http://schemas.microsoft.com/office/word/2012/wordml" xmlns:w16cex="http://schemas.microsoft.com/office/word/2018/wordml/cex" xmlns:w16cid="http://schemas.microsoft.com/office/word/2016/wordml/cid" xmlns:w16="http://schemas.microsoft.com/office/word/2018/wordml" xmlns:w16se="http://schemas.microsoft.com/office/word/2015/wordml/symex" xmlns:wpg="http://schemas.microsoft.com/office/word/2010/wordprocessingGroup" xmlns:wpi="http://schemas.microsoft.com/office/word/2010/wordprocessingInk" xmlns:wne="http://schemas.microsoft.com/office/word/2006/wordml" xmlns:wps="http://schemas.microsoft.com/office/word/2010/wordprocessingShape" mc:Ignorable="w14 w15 w16se w16cid w16 w16cex wp14">
+<w:numbering xmlns:wpc="http://schemas.microsoft.com/office/word/2010/wordprocessingCanvas" xmlns:cx="http://schemas.microsoft.com/office/drawing/2014/chartex" xmlns:cx1="http://schemas.microsoft.com/office/drawing/2015/9/8/chartex" xmlns:cx2="http://schemas.microsoft.com/office/drawing/2015/10/21/chartex" xmlns:cx3="http://schemas.microsoft.com/office/drawing/2016/5/9/chartex" xmlns:cx4="http://schemas.microsoft.com/office/drawing/2016/5/10/chartex" xmlns:cx5="http://schemas.microsoft.com/office/drawing/2016/5/11/chartex" xmlns:cx6="http://schemas.microsoft.com/office/drawing/2016/5/12/chartex" xmlns:cx7="http://schemas.microsoft.com/office/drawing/2016/5/13/chartex" xmlns:cx8="http://schemas.microsoft.com/office/drawing/2016/5/14/chartex" xmlns:mc="http://schemas.openxmlformats.org/markup-compatibility/2006" xmlns:aink="http://schemas.microsoft.com/office/drawing/2016/ink" xmlns:am3d="http://schemas.microsoft.com/office/drawing/2017/model3d" xmlns:o="urn:schemas-microsoft-com:office:office" xmlns:r="http://schemas.openxmlformats.org/officeDocument/2006/relationships" xmlns:m="http://schemas.openxmlformats.org/officeDocument/2006/math" xmlns:v="urn:schemas-microsoft-com:vml" xmlns:wp14="http://schemas.microsoft.com/office/word/2010/wordprocessingDrawing" xmlns:wp="http://schemas.openxmlformats.org/drawingml/2006/wordprocessingDrawing" xmlns:w10="urn:schemas-microsoft-com:office:word" xmlns:w="http://schemas.openxmlformats.org/wordprocessingml/2006/main" xmlns:w14="http://schemas.microsoft.com/office/word/2010/wordml" xmlns:w15="http://schemas.microsoft.com/office/word/2012/wordml" xmlns:w16cex="http://schemas.microsoft.com/office/word/2018/wordml/cex" xmlns:w16cid="http://schemas.microsoft.com/office/word/2016/wordml/cid" xmlns:w16="http://schemas.microsoft.com/office/word/2018/wordml" xmlns:w16sdtdh="http://schemas.microsoft.com/office/word/2020/wordml/sdtdatahash" xmlns:w16se="http://schemas.microsoft.com/office/word/2015/wordml/symex" xmlns:wpg="http://schemas.microsoft.com/office/word/2010/wordprocessingGroup" xmlns:wpi="http://schemas.microsoft.com/office/word/2010/wordprocessingInk" xmlns:wne="http://schemas.microsoft.com/office/word/2006/wordml" xmlns:wps="http://schemas.microsoft.com/office/word/2010/wordprocessingShape" mc:Ignorable="w14 w15 w16se w16cid w16 w16cex w16sdtdh wp14">
   <w:abstractNum w:abstractNumId="0" w15:restartNumberingAfterBreak="0">
     <w:nsid w:val="0A837188"/>
     <w:multiLevelType w:val="hybridMultilevel"/>
@@ -2772,6 +3617,331 @@
     </w:lvl>
   </w:abstractNum>
   <w:abstractNum w:abstractNumId="2" w15:restartNumberingAfterBreak="0">
+    <w:nsid w:val="1F8F78A9"/>
+    <w:multiLevelType w:val="hybridMultilevel"/>
+    <w:tmpl w:val="5B8ED0F6"/>
+    <w:lvl w:ilvl="0" w:tplc="CB6443C8">
+      <w:start w:val="1"/>
+      <w:numFmt w:val="decimal"/>
+      <w:lvlText w:val="%1)"/>
+      <w:lvlJc w:val="left"/>
+      <w:pPr>
+        <w:ind w:left="720" w:hanging="360"/>
+      </w:pPr>
+      <w:rPr>
+        <w:rFonts w:hint="default"/>
+        <w:b w:val="0"/>
+        <w:bCs w:val="0"/>
+      </w:rPr>
+    </w:lvl>
+    <w:lvl w:ilvl="1" w:tplc="04E03FB6">
+      <w:start w:val="1"/>
+      <w:numFmt w:val="upperRoman"/>
+      <w:lvlText w:val="%2."/>
+      <w:lvlJc w:val="right"/>
+      <w:pPr>
+        <w:ind w:left="1440" w:hanging="360"/>
+      </w:pPr>
+      <w:rPr>
+        <w:rFonts w:hint="default"/>
+        <w:b w:val="0"/>
+        <w:bCs w:val="0"/>
+      </w:rPr>
+    </w:lvl>
+    <w:lvl w:ilvl="2" w:tplc="10090001">
+      <w:start w:val="1"/>
+      <w:numFmt w:val="bullet"/>
+      <w:lvlText w:val=""/>
+      <w:lvlJc w:val="left"/>
+      <w:pPr>
+        <w:ind w:left="2160" w:hanging="180"/>
+      </w:pPr>
+      <w:rPr>
+        <w:rFonts w:ascii="Symbol" w:hAnsi="Symbol" w:hint="default"/>
+      </w:rPr>
+    </w:lvl>
+    <w:lvl w:ilvl="3" w:tplc="1009000F" w:tentative="1">
+      <w:start w:val="1"/>
+      <w:numFmt w:val="decimal"/>
+      <w:lvlText w:val="%4."/>
+      <w:lvlJc w:val="left"/>
+      <w:pPr>
+        <w:ind w:left="2880" w:hanging="360"/>
+      </w:pPr>
+    </w:lvl>
+    <w:lvl w:ilvl="4" w:tplc="10090019" w:tentative="1">
+      <w:start w:val="1"/>
+      <w:numFmt w:val="lowerLetter"/>
+      <w:lvlText w:val="%5."/>
+      <w:lvlJc w:val="left"/>
+      <w:pPr>
+        <w:ind w:left="3600" w:hanging="360"/>
+      </w:pPr>
+    </w:lvl>
+    <w:lvl w:ilvl="5" w:tplc="1009001B" w:tentative="1">
+      <w:start w:val="1"/>
+      <w:numFmt w:val="lowerRoman"/>
+      <w:lvlText w:val="%6."/>
+      <w:lvlJc w:val="right"/>
+      <w:pPr>
+        <w:ind w:left="4320" w:hanging="180"/>
+      </w:pPr>
+    </w:lvl>
+    <w:lvl w:ilvl="6" w:tplc="1009000F" w:tentative="1">
+      <w:start w:val="1"/>
+      <w:numFmt w:val="decimal"/>
+      <w:lvlText w:val="%7."/>
+      <w:lvlJc w:val="left"/>
+      <w:pPr>
+        <w:ind w:left="5040" w:hanging="360"/>
+      </w:pPr>
+    </w:lvl>
+    <w:lvl w:ilvl="7" w:tplc="10090019" w:tentative="1">
+      <w:start w:val="1"/>
+      <w:numFmt w:val="lowerLetter"/>
+      <w:lvlText w:val="%8."/>
+      <w:lvlJc w:val="left"/>
+      <w:pPr>
+        <w:ind w:left="5760" w:hanging="360"/>
+      </w:pPr>
+    </w:lvl>
+    <w:lvl w:ilvl="8" w:tplc="1009001B" w:tentative="1">
+      <w:start w:val="1"/>
+      <w:numFmt w:val="lowerRoman"/>
+      <w:lvlText w:val="%9."/>
+      <w:lvlJc w:val="right"/>
+      <w:pPr>
+        <w:ind w:left="6480" w:hanging="180"/>
+      </w:pPr>
+    </w:lvl>
+  </w:abstractNum>
+  <w:abstractNum w:abstractNumId="3" w15:restartNumberingAfterBreak="0">
+    <w:nsid w:val="31CB7991"/>
+    <w:multiLevelType w:val="hybridMultilevel"/>
+    <w:tmpl w:val="4F142D2C"/>
+    <w:lvl w:ilvl="0" w:tplc="10090001">
+      <w:start w:val="1"/>
+      <w:numFmt w:val="bullet"/>
+      <w:lvlText w:val=""/>
+      <w:lvlJc w:val="left"/>
+      <w:pPr>
+        <w:ind w:left="720" w:hanging="360"/>
+      </w:pPr>
+      <w:rPr>
+        <w:rFonts w:ascii="Symbol" w:hAnsi="Symbol" w:hint="default"/>
+      </w:rPr>
+    </w:lvl>
+    <w:lvl w:ilvl="1" w:tplc="10090003">
+      <w:start w:val="1"/>
+      <w:numFmt w:val="bullet"/>
+      <w:lvlText w:val="o"/>
+      <w:lvlJc w:val="left"/>
+      <w:pPr>
+        <w:ind w:left="1440" w:hanging="360"/>
+      </w:pPr>
+      <w:rPr>
+        <w:rFonts w:ascii="Courier New" w:hAnsi="Courier New" w:cs="Courier New" w:hint="default"/>
+      </w:rPr>
+    </w:lvl>
+    <w:lvl w:ilvl="2" w:tplc="10090005" w:tentative="1">
+      <w:start w:val="1"/>
+      <w:numFmt w:val="bullet"/>
+      <w:lvlText w:val=""/>
+      <w:lvlJc w:val="left"/>
+      <w:pPr>
+        <w:ind w:left="2160" w:hanging="360"/>
+      </w:pPr>
+      <w:rPr>
+        <w:rFonts w:ascii="Wingdings" w:hAnsi="Wingdings" w:hint="default"/>
+      </w:rPr>
+    </w:lvl>
+    <w:lvl w:ilvl="3" w:tplc="10090001" w:tentative="1">
+      <w:start w:val="1"/>
+      <w:numFmt w:val="bullet"/>
+      <w:lvlText w:val=""/>
+      <w:lvlJc w:val="left"/>
+      <w:pPr>
+        <w:ind w:left="2880" w:hanging="360"/>
+      </w:pPr>
+      <w:rPr>
+        <w:rFonts w:ascii="Symbol" w:hAnsi="Symbol" w:hint="default"/>
+      </w:rPr>
+    </w:lvl>
+    <w:lvl w:ilvl="4" w:tplc="10090003" w:tentative="1">
+      <w:start w:val="1"/>
+      <w:numFmt w:val="bullet"/>
+      <w:lvlText w:val="o"/>
+      <w:lvlJc w:val="left"/>
+      <w:pPr>
+        <w:ind w:left="3600" w:hanging="360"/>
+      </w:pPr>
+      <w:rPr>
+        <w:rFonts w:ascii="Courier New" w:hAnsi="Courier New" w:cs="Courier New" w:hint="default"/>
+      </w:rPr>
+    </w:lvl>
+    <w:lvl w:ilvl="5" w:tplc="10090005" w:tentative="1">
+      <w:start w:val="1"/>
+      <w:numFmt w:val="bullet"/>
+      <w:lvlText w:val=""/>
+      <w:lvlJc w:val="left"/>
+      <w:pPr>
+        <w:ind w:left="4320" w:hanging="360"/>
+      </w:pPr>
+      <w:rPr>
+        <w:rFonts w:ascii="Wingdings" w:hAnsi="Wingdings" w:hint="default"/>
+      </w:rPr>
+    </w:lvl>
+    <w:lvl w:ilvl="6" w:tplc="10090001" w:tentative="1">
+      <w:start w:val="1"/>
+      <w:numFmt w:val="bullet"/>
+      <w:lvlText w:val=""/>
+      <w:lvlJc w:val="left"/>
+      <w:pPr>
+        <w:ind w:left="5040" w:hanging="360"/>
+      </w:pPr>
+      <w:rPr>
+        <w:rFonts w:ascii="Symbol" w:hAnsi="Symbol" w:hint="default"/>
+      </w:rPr>
+    </w:lvl>
+    <w:lvl w:ilvl="7" w:tplc="10090003" w:tentative="1">
+      <w:start w:val="1"/>
+      <w:numFmt w:val="bullet"/>
+      <w:lvlText w:val="o"/>
+      <w:lvlJc w:val="left"/>
+      <w:pPr>
+        <w:ind w:left="5760" w:hanging="360"/>
+      </w:pPr>
+      <w:rPr>
+        <w:rFonts w:ascii="Courier New" w:hAnsi="Courier New" w:cs="Courier New" w:hint="default"/>
+      </w:rPr>
+    </w:lvl>
+    <w:lvl w:ilvl="8" w:tplc="10090005" w:tentative="1">
+      <w:start w:val="1"/>
+      <w:numFmt w:val="bullet"/>
+      <w:lvlText w:val=""/>
+      <w:lvlJc w:val="left"/>
+      <w:pPr>
+        <w:ind w:left="6480" w:hanging="360"/>
+      </w:pPr>
+      <w:rPr>
+        <w:rFonts w:ascii="Wingdings" w:hAnsi="Wingdings" w:hint="default"/>
+      </w:rPr>
+    </w:lvl>
+  </w:abstractNum>
+  <w:abstractNum w:abstractNumId="4" w15:restartNumberingAfterBreak="0">
+    <w:nsid w:val="36E8213A"/>
+    <w:multiLevelType w:val="hybridMultilevel"/>
+    <w:tmpl w:val="C66CC7CA"/>
+    <w:lvl w:ilvl="0" w:tplc="10090001">
+      <w:start w:val="1"/>
+      <w:numFmt w:val="bullet"/>
+      <w:lvlText w:val=""/>
+      <w:lvlJc w:val="left"/>
+      <w:pPr>
+        <w:ind w:left="720" w:hanging="360"/>
+      </w:pPr>
+      <w:rPr>
+        <w:rFonts w:ascii="Symbol" w:hAnsi="Symbol" w:hint="default"/>
+      </w:rPr>
+    </w:lvl>
+    <w:lvl w:ilvl="1" w:tplc="10090003">
+      <w:start w:val="1"/>
+      <w:numFmt w:val="bullet"/>
+      <w:lvlText w:val="o"/>
+      <w:lvlJc w:val="left"/>
+      <w:pPr>
+        <w:ind w:left="1440" w:hanging="360"/>
+      </w:pPr>
+      <w:rPr>
+        <w:rFonts w:ascii="Courier New" w:hAnsi="Courier New" w:cs="Courier New" w:hint="default"/>
+      </w:rPr>
+    </w:lvl>
+    <w:lvl w:ilvl="2" w:tplc="10090005" w:tentative="1">
+      <w:start w:val="1"/>
+      <w:numFmt w:val="bullet"/>
+      <w:lvlText w:val=""/>
+      <w:lvlJc w:val="left"/>
+      <w:pPr>
+        <w:ind w:left="2160" w:hanging="360"/>
+      </w:pPr>
+      <w:rPr>
+        <w:rFonts w:ascii="Wingdings" w:hAnsi="Wingdings" w:hint="default"/>
+      </w:rPr>
+    </w:lvl>
+    <w:lvl w:ilvl="3" w:tplc="10090001" w:tentative="1">
+      <w:start w:val="1"/>
+      <w:numFmt w:val="bullet"/>
+      <w:lvlText w:val=""/>
+      <w:lvlJc w:val="left"/>
+      <w:pPr>
+        <w:ind w:left="2880" w:hanging="360"/>
+      </w:pPr>
+      <w:rPr>
+        <w:rFonts w:ascii="Symbol" w:hAnsi="Symbol" w:hint="default"/>
+      </w:rPr>
+    </w:lvl>
+    <w:lvl w:ilvl="4" w:tplc="10090003" w:tentative="1">
+      <w:start w:val="1"/>
+      <w:numFmt w:val="bullet"/>
+      <w:lvlText w:val="o"/>
+      <w:lvlJc w:val="left"/>
+      <w:pPr>
+        <w:ind w:left="3600" w:hanging="360"/>
+      </w:pPr>
+      <w:rPr>
+        <w:rFonts w:ascii="Courier New" w:hAnsi="Courier New" w:cs="Courier New" w:hint="default"/>
+      </w:rPr>
+    </w:lvl>
+    <w:lvl w:ilvl="5" w:tplc="10090005" w:tentative="1">
+      <w:start w:val="1"/>
+      <w:numFmt w:val="bullet"/>
+      <w:lvlText w:val=""/>
+      <w:lvlJc w:val="left"/>
+      <w:pPr>
+        <w:ind w:left="4320" w:hanging="360"/>
+      </w:pPr>
+      <w:rPr>
+        <w:rFonts w:ascii="Wingdings" w:hAnsi="Wingdings" w:hint="default"/>
+      </w:rPr>
+    </w:lvl>
+    <w:lvl w:ilvl="6" w:tplc="10090001" w:tentative="1">
+      <w:start w:val="1"/>
+      <w:numFmt w:val="bullet"/>
+      <w:lvlText w:val=""/>
+      <w:lvlJc w:val="left"/>
+      <w:pPr>
+        <w:ind w:left="5040" w:hanging="360"/>
+      </w:pPr>
+      <w:rPr>
+        <w:rFonts w:ascii="Symbol" w:hAnsi="Symbol" w:hint="default"/>
+      </w:rPr>
+    </w:lvl>
+    <w:lvl w:ilvl="7" w:tplc="10090003" w:tentative="1">
+      <w:start w:val="1"/>
+      <w:numFmt w:val="bullet"/>
+      <w:lvlText w:val="o"/>
+      <w:lvlJc w:val="left"/>
+      <w:pPr>
+        <w:ind w:left="5760" w:hanging="360"/>
+      </w:pPr>
+      <w:rPr>
+        <w:rFonts w:ascii="Courier New" w:hAnsi="Courier New" w:cs="Courier New" w:hint="default"/>
+      </w:rPr>
+    </w:lvl>
+    <w:lvl w:ilvl="8" w:tplc="10090005" w:tentative="1">
+      <w:start w:val="1"/>
+      <w:numFmt w:val="bullet"/>
+      <w:lvlText w:val=""/>
+      <w:lvlJc w:val="left"/>
+      <w:pPr>
+        <w:ind w:left="6480" w:hanging="360"/>
+      </w:pPr>
+      <w:rPr>
+        <w:rFonts w:ascii="Wingdings" w:hAnsi="Wingdings" w:hint="default"/>
+      </w:rPr>
+    </w:lvl>
+  </w:abstractNum>
+  <w:abstractNum w:abstractNumId="5" w15:restartNumberingAfterBreak="0">
     <w:nsid w:val="42241C13"/>
     <w:multiLevelType w:val="hybridMultilevel"/>
     <w:tmpl w:val="9118D30E"/>
@@ -2884,7 +4054,7 @@
       </w:rPr>
     </w:lvl>
   </w:abstractNum>
-  <w:abstractNum w:abstractNumId="3" w15:restartNumberingAfterBreak="0">
+  <w:abstractNum w:abstractNumId="6" w15:restartNumberingAfterBreak="0">
     <w:nsid w:val="42296661"/>
     <w:multiLevelType w:val="hybridMultilevel"/>
     <w:tmpl w:val="D9566472"/>
@@ -2997,7 +4167,7 @@
       </w:rPr>
     </w:lvl>
   </w:abstractNum>
-  <w:abstractNum w:abstractNumId="4" w15:restartNumberingAfterBreak="0">
+  <w:abstractNum w:abstractNumId="7" w15:restartNumberingAfterBreak="0">
     <w:nsid w:val="474B59F9"/>
     <w:multiLevelType w:val="hybridMultilevel"/>
     <w:tmpl w:val="C6843BB6"/>
@@ -3104,6 +4274,638 @@
       <w:lvlJc w:val="left"/>
       <w:pPr>
         <w:ind w:left="6480" w:hanging="360"/>
+      </w:pPr>
+      <w:rPr>
+        <w:rFonts w:ascii="Wingdings" w:hAnsi="Wingdings" w:hint="default"/>
+      </w:rPr>
+    </w:lvl>
+  </w:abstractNum>
+  <w:abstractNum w:abstractNumId="8" w15:restartNumberingAfterBreak="0">
+    <w:nsid w:val="550D2833"/>
+    <w:multiLevelType w:val="hybridMultilevel"/>
+    <w:tmpl w:val="EB7CB484"/>
+    <w:lvl w:ilvl="0" w:tplc="10090001">
+      <w:start w:val="1"/>
+      <w:numFmt w:val="bullet"/>
+      <w:lvlText w:val=""/>
+      <w:lvlJc w:val="left"/>
+      <w:pPr>
+        <w:ind w:left="720" w:hanging="360"/>
+      </w:pPr>
+      <w:rPr>
+        <w:rFonts w:ascii="Symbol" w:hAnsi="Symbol" w:hint="default"/>
+      </w:rPr>
+    </w:lvl>
+    <w:lvl w:ilvl="1" w:tplc="10090003" w:tentative="1">
+      <w:start w:val="1"/>
+      <w:numFmt w:val="bullet"/>
+      <w:lvlText w:val="o"/>
+      <w:lvlJc w:val="left"/>
+      <w:pPr>
+        <w:ind w:left="1440" w:hanging="360"/>
+      </w:pPr>
+      <w:rPr>
+        <w:rFonts w:ascii="Courier New" w:hAnsi="Courier New" w:cs="Courier New" w:hint="default"/>
+      </w:rPr>
+    </w:lvl>
+    <w:lvl w:ilvl="2" w:tplc="10090005" w:tentative="1">
+      <w:start w:val="1"/>
+      <w:numFmt w:val="bullet"/>
+      <w:lvlText w:val=""/>
+      <w:lvlJc w:val="left"/>
+      <w:pPr>
+        <w:ind w:left="2160" w:hanging="360"/>
+      </w:pPr>
+      <w:rPr>
+        <w:rFonts w:ascii="Wingdings" w:hAnsi="Wingdings" w:hint="default"/>
+      </w:rPr>
+    </w:lvl>
+    <w:lvl w:ilvl="3" w:tplc="10090001" w:tentative="1">
+      <w:start w:val="1"/>
+      <w:numFmt w:val="bullet"/>
+      <w:lvlText w:val=""/>
+      <w:lvlJc w:val="left"/>
+      <w:pPr>
+        <w:ind w:left="2880" w:hanging="360"/>
+      </w:pPr>
+      <w:rPr>
+        <w:rFonts w:ascii="Symbol" w:hAnsi="Symbol" w:hint="default"/>
+      </w:rPr>
+    </w:lvl>
+    <w:lvl w:ilvl="4" w:tplc="10090003" w:tentative="1">
+      <w:start w:val="1"/>
+      <w:numFmt w:val="bullet"/>
+      <w:lvlText w:val="o"/>
+      <w:lvlJc w:val="left"/>
+      <w:pPr>
+        <w:ind w:left="3600" w:hanging="360"/>
+      </w:pPr>
+      <w:rPr>
+        <w:rFonts w:ascii="Courier New" w:hAnsi="Courier New" w:cs="Courier New" w:hint="default"/>
+      </w:rPr>
+    </w:lvl>
+    <w:lvl w:ilvl="5" w:tplc="10090005" w:tentative="1">
+      <w:start w:val="1"/>
+      <w:numFmt w:val="bullet"/>
+      <w:lvlText w:val=""/>
+      <w:lvlJc w:val="left"/>
+      <w:pPr>
+        <w:ind w:left="4320" w:hanging="360"/>
+      </w:pPr>
+      <w:rPr>
+        <w:rFonts w:ascii="Wingdings" w:hAnsi="Wingdings" w:hint="default"/>
+      </w:rPr>
+    </w:lvl>
+    <w:lvl w:ilvl="6" w:tplc="10090001" w:tentative="1">
+      <w:start w:val="1"/>
+      <w:numFmt w:val="bullet"/>
+      <w:lvlText w:val=""/>
+      <w:lvlJc w:val="left"/>
+      <w:pPr>
+        <w:ind w:left="5040" w:hanging="360"/>
+      </w:pPr>
+      <w:rPr>
+        <w:rFonts w:ascii="Symbol" w:hAnsi="Symbol" w:hint="default"/>
+      </w:rPr>
+    </w:lvl>
+    <w:lvl w:ilvl="7" w:tplc="10090003" w:tentative="1">
+      <w:start w:val="1"/>
+      <w:numFmt w:val="bullet"/>
+      <w:lvlText w:val="o"/>
+      <w:lvlJc w:val="left"/>
+      <w:pPr>
+        <w:ind w:left="5760" w:hanging="360"/>
+      </w:pPr>
+      <w:rPr>
+        <w:rFonts w:ascii="Courier New" w:hAnsi="Courier New" w:cs="Courier New" w:hint="default"/>
+      </w:rPr>
+    </w:lvl>
+    <w:lvl w:ilvl="8" w:tplc="10090005" w:tentative="1">
+      <w:start w:val="1"/>
+      <w:numFmt w:val="bullet"/>
+      <w:lvlText w:val=""/>
+      <w:lvlJc w:val="left"/>
+      <w:pPr>
+        <w:ind w:left="6480" w:hanging="360"/>
+      </w:pPr>
+      <w:rPr>
+        <w:rFonts w:ascii="Wingdings" w:hAnsi="Wingdings" w:hint="default"/>
+      </w:rPr>
+    </w:lvl>
+  </w:abstractNum>
+  <w:abstractNum w:abstractNumId="9" w15:restartNumberingAfterBreak="0">
+    <w:nsid w:val="60671AC2"/>
+    <w:multiLevelType w:val="hybridMultilevel"/>
+    <w:tmpl w:val="7CA6803C"/>
+    <w:lvl w:ilvl="0" w:tplc="10090001">
+      <w:start w:val="1"/>
+      <w:numFmt w:val="bullet"/>
+      <w:lvlText w:val=""/>
+      <w:lvlJc w:val="left"/>
+      <w:pPr>
+        <w:ind w:left="720" w:hanging="360"/>
+      </w:pPr>
+      <w:rPr>
+        <w:rFonts w:ascii="Symbol" w:hAnsi="Symbol" w:hint="default"/>
+      </w:rPr>
+    </w:lvl>
+    <w:lvl w:ilvl="1" w:tplc="10090003" w:tentative="1">
+      <w:start w:val="1"/>
+      <w:numFmt w:val="bullet"/>
+      <w:lvlText w:val="o"/>
+      <w:lvlJc w:val="left"/>
+      <w:pPr>
+        <w:ind w:left="1440" w:hanging="360"/>
+      </w:pPr>
+      <w:rPr>
+        <w:rFonts w:ascii="Courier New" w:hAnsi="Courier New" w:cs="Courier New" w:hint="default"/>
+      </w:rPr>
+    </w:lvl>
+    <w:lvl w:ilvl="2" w:tplc="10090005" w:tentative="1">
+      <w:start w:val="1"/>
+      <w:numFmt w:val="bullet"/>
+      <w:lvlText w:val=""/>
+      <w:lvlJc w:val="left"/>
+      <w:pPr>
+        <w:ind w:left="2160" w:hanging="360"/>
+      </w:pPr>
+      <w:rPr>
+        <w:rFonts w:ascii="Wingdings" w:hAnsi="Wingdings" w:hint="default"/>
+      </w:rPr>
+    </w:lvl>
+    <w:lvl w:ilvl="3" w:tplc="10090001" w:tentative="1">
+      <w:start w:val="1"/>
+      <w:numFmt w:val="bullet"/>
+      <w:lvlText w:val=""/>
+      <w:lvlJc w:val="left"/>
+      <w:pPr>
+        <w:ind w:left="2880" w:hanging="360"/>
+      </w:pPr>
+      <w:rPr>
+        <w:rFonts w:ascii="Symbol" w:hAnsi="Symbol" w:hint="default"/>
+      </w:rPr>
+    </w:lvl>
+    <w:lvl w:ilvl="4" w:tplc="10090003" w:tentative="1">
+      <w:start w:val="1"/>
+      <w:numFmt w:val="bullet"/>
+      <w:lvlText w:val="o"/>
+      <w:lvlJc w:val="left"/>
+      <w:pPr>
+        <w:ind w:left="3600" w:hanging="360"/>
+      </w:pPr>
+      <w:rPr>
+        <w:rFonts w:ascii="Courier New" w:hAnsi="Courier New" w:cs="Courier New" w:hint="default"/>
+      </w:rPr>
+    </w:lvl>
+    <w:lvl w:ilvl="5" w:tplc="10090005" w:tentative="1">
+      <w:start w:val="1"/>
+      <w:numFmt w:val="bullet"/>
+      <w:lvlText w:val=""/>
+      <w:lvlJc w:val="left"/>
+      <w:pPr>
+        <w:ind w:left="4320" w:hanging="360"/>
+      </w:pPr>
+      <w:rPr>
+        <w:rFonts w:ascii="Wingdings" w:hAnsi="Wingdings" w:hint="default"/>
+      </w:rPr>
+    </w:lvl>
+    <w:lvl w:ilvl="6" w:tplc="10090001" w:tentative="1">
+      <w:start w:val="1"/>
+      <w:numFmt w:val="bullet"/>
+      <w:lvlText w:val=""/>
+      <w:lvlJc w:val="left"/>
+      <w:pPr>
+        <w:ind w:left="5040" w:hanging="360"/>
+      </w:pPr>
+      <w:rPr>
+        <w:rFonts w:ascii="Symbol" w:hAnsi="Symbol" w:hint="default"/>
+      </w:rPr>
+    </w:lvl>
+    <w:lvl w:ilvl="7" w:tplc="10090003" w:tentative="1">
+      <w:start w:val="1"/>
+      <w:numFmt w:val="bullet"/>
+      <w:lvlText w:val="o"/>
+      <w:lvlJc w:val="left"/>
+      <w:pPr>
+        <w:ind w:left="5760" w:hanging="360"/>
+      </w:pPr>
+      <w:rPr>
+        <w:rFonts w:ascii="Courier New" w:hAnsi="Courier New" w:cs="Courier New" w:hint="default"/>
+      </w:rPr>
+    </w:lvl>
+    <w:lvl w:ilvl="8" w:tplc="10090005" w:tentative="1">
+      <w:start w:val="1"/>
+      <w:numFmt w:val="bullet"/>
+      <w:lvlText w:val=""/>
+      <w:lvlJc w:val="left"/>
+      <w:pPr>
+        <w:ind w:left="6480" w:hanging="360"/>
+      </w:pPr>
+      <w:rPr>
+        <w:rFonts w:ascii="Wingdings" w:hAnsi="Wingdings" w:hint="default"/>
+      </w:rPr>
+    </w:lvl>
+  </w:abstractNum>
+  <w:abstractNum w:abstractNumId="10" w15:restartNumberingAfterBreak="0">
+    <w:nsid w:val="6F560A30"/>
+    <w:multiLevelType w:val="hybridMultilevel"/>
+    <w:tmpl w:val="FF94646A"/>
+    <w:lvl w:ilvl="0" w:tplc="A1A0F83C">
+      <w:start w:val="1"/>
+      <w:numFmt w:val="decimal"/>
+      <w:lvlText w:val="%1."/>
+      <w:lvlJc w:val="left"/>
+      <w:pPr>
+        <w:ind w:left="720" w:hanging="360"/>
+      </w:pPr>
+      <w:rPr>
+        <w:rFonts w:hint="default"/>
+        <w:b w:val="0"/>
+        <w:bCs w:val="0"/>
+      </w:rPr>
+    </w:lvl>
+    <w:lvl w:ilvl="1" w:tplc="10090019" w:tentative="1">
+      <w:start w:val="1"/>
+      <w:numFmt w:val="lowerLetter"/>
+      <w:lvlText w:val="%2."/>
+      <w:lvlJc w:val="left"/>
+      <w:pPr>
+        <w:ind w:left="1440" w:hanging="360"/>
+      </w:pPr>
+    </w:lvl>
+    <w:lvl w:ilvl="2" w:tplc="1009001B" w:tentative="1">
+      <w:start w:val="1"/>
+      <w:numFmt w:val="lowerRoman"/>
+      <w:lvlText w:val="%3."/>
+      <w:lvlJc w:val="right"/>
+      <w:pPr>
+        <w:ind w:left="2160" w:hanging="180"/>
+      </w:pPr>
+    </w:lvl>
+    <w:lvl w:ilvl="3" w:tplc="1009000F" w:tentative="1">
+      <w:start w:val="1"/>
+      <w:numFmt w:val="decimal"/>
+      <w:lvlText w:val="%4."/>
+      <w:lvlJc w:val="left"/>
+      <w:pPr>
+        <w:ind w:left="2880" w:hanging="360"/>
+      </w:pPr>
+    </w:lvl>
+    <w:lvl w:ilvl="4" w:tplc="10090019" w:tentative="1">
+      <w:start w:val="1"/>
+      <w:numFmt w:val="lowerLetter"/>
+      <w:lvlText w:val="%5."/>
+      <w:lvlJc w:val="left"/>
+      <w:pPr>
+        <w:ind w:left="3600" w:hanging="360"/>
+      </w:pPr>
+    </w:lvl>
+    <w:lvl w:ilvl="5" w:tplc="1009001B" w:tentative="1">
+      <w:start w:val="1"/>
+      <w:numFmt w:val="lowerRoman"/>
+      <w:lvlText w:val="%6."/>
+      <w:lvlJc w:val="right"/>
+      <w:pPr>
+        <w:ind w:left="4320" w:hanging="180"/>
+      </w:pPr>
+    </w:lvl>
+    <w:lvl w:ilvl="6" w:tplc="1009000F" w:tentative="1">
+      <w:start w:val="1"/>
+      <w:numFmt w:val="decimal"/>
+      <w:lvlText w:val="%7."/>
+      <w:lvlJc w:val="left"/>
+      <w:pPr>
+        <w:ind w:left="5040" w:hanging="360"/>
+      </w:pPr>
+    </w:lvl>
+    <w:lvl w:ilvl="7" w:tplc="10090019" w:tentative="1">
+      <w:start w:val="1"/>
+      <w:numFmt w:val="lowerLetter"/>
+      <w:lvlText w:val="%8."/>
+      <w:lvlJc w:val="left"/>
+      <w:pPr>
+        <w:ind w:left="5760" w:hanging="360"/>
+      </w:pPr>
+    </w:lvl>
+    <w:lvl w:ilvl="8" w:tplc="1009001B" w:tentative="1">
+      <w:start w:val="1"/>
+      <w:numFmt w:val="lowerRoman"/>
+      <w:lvlText w:val="%9."/>
+      <w:lvlJc w:val="right"/>
+      <w:pPr>
+        <w:ind w:left="6480" w:hanging="180"/>
+      </w:pPr>
+    </w:lvl>
+  </w:abstractNum>
+  <w:abstractNum w:abstractNumId="11" w15:restartNumberingAfterBreak="0">
+    <w:nsid w:val="70F549DD"/>
+    <w:multiLevelType w:val="hybridMultilevel"/>
+    <w:tmpl w:val="376A5048"/>
+    <w:lvl w:ilvl="0" w:tplc="10090013">
+      <w:start w:val="1"/>
+      <w:numFmt w:val="upperRoman"/>
+      <w:lvlText w:val="%1."/>
+      <w:lvlJc w:val="right"/>
+      <w:pPr>
+        <w:ind w:left="1080" w:hanging="360"/>
+      </w:pPr>
+    </w:lvl>
+    <w:lvl w:ilvl="1" w:tplc="10090001">
+      <w:start w:val="1"/>
+      <w:numFmt w:val="bullet"/>
+      <w:lvlText w:val=""/>
+      <w:lvlJc w:val="left"/>
+      <w:pPr>
+        <w:ind w:left="1800" w:hanging="360"/>
+      </w:pPr>
+      <w:rPr>
+        <w:rFonts w:ascii="Symbol" w:hAnsi="Symbol" w:hint="default"/>
+      </w:rPr>
+    </w:lvl>
+    <w:lvl w:ilvl="2" w:tplc="1009001B" w:tentative="1">
+      <w:start w:val="1"/>
+      <w:numFmt w:val="lowerRoman"/>
+      <w:lvlText w:val="%3."/>
+      <w:lvlJc w:val="right"/>
+      <w:pPr>
+        <w:ind w:left="2520" w:hanging="180"/>
+      </w:pPr>
+    </w:lvl>
+    <w:lvl w:ilvl="3" w:tplc="1009000F" w:tentative="1">
+      <w:start w:val="1"/>
+      <w:numFmt w:val="decimal"/>
+      <w:lvlText w:val="%4."/>
+      <w:lvlJc w:val="left"/>
+      <w:pPr>
+        <w:ind w:left="3240" w:hanging="360"/>
+      </w:pPr>
+    </w:lvl>
+    <w:lvl w:ilvl="4" w:tplc="10090019" w:tentative="1">
+      <w:start w:val="1"/>
+      <w:numFmt w:val="lowerLetter"/>
+      <w:lvlText w:val="%5."/>
+      <w:lvlJc w:val="left"/>
+      <w:pPr>
+        <w:ind w:left="3960" w:hanging="360"/>
+      </w:pPr>
+    </w:lvl>
+    <w:lvl w:ilvl="5" w:tplc="1009001B" w:tentative="1">
+      <w:start w:val="1"/>
+      <w:numFmt w:val="lowerRoman"/>
+      <w:lvlText w:val="%6."/>
+      <w:lvlJc w:val="right"/>
+      <w:pPr>
+        <w:ind w:left="4680" w:hanging="180"/>
+      </w:pPr>
+    </w:lvl>
+    <w:lvl w:ilvl="6" w:tplc="1009000F" w:tentative="1">
+      <w:start w:val="1"/>
+      <w:numFmt w:val="decimal"/>
+      <w:lvlText w:val="%7."/>
+      <w:lvlJc w:val="left"/>
+      <w:pPr>
+        <w:ind w:left="5400" w:hanging="360"/>
+      </w:pPr>
+    </w:lvl>
+    <w:lvl w:ilvl="7" w:tplc="10090019" w:tentative="1">
+      <w:start w:val="1"/>
+      <w:numFmt w:val="lowerLetter"/>
+      <w:lvlText w:val="%8."/>
+      <w:lvlJc w:val="left"/>
+      <w:pPr>
+        <w:ind w:left="6120" w:hanging="360"/>
+      </w:pPr>
+    </w:lvl>
+    <w:lvl w:ilvl="8" w:tplc="1009001B" w:tentative="1">
+      <w:start w:val="1"/>
+      <w:numFmt w:val="lowerRoman"/>
+      <w:lvlText w:val="%9."/>
+      <w:lvlJc w:val="right"/>
+      <w:pPr>
+        <w:ind w:left="6840" w:hanging="180"/>
+      </w:pPr>
+    </w:lvl>
+  </w:abstractNum>
+  <w:abstractNum w:abstractNumId="12" w15:restartNumberingAfterBreak="0">
+    <w:nsid w:val="71D26508"/>
+    <w:multiLevelType w:val="hybridMultilevel"/>
+    <w:tmpl w:val="6A40A964"/>
+    <w:lvl w:ilvl="0" w:tplc="10090001">
+      <w:start w:val="1"/>
+      <w:numFmt w:val="bullet"/>
+      <w:lvlText w:val=""/>
+      <w:lvlJc w:val="left"/>
+      <w:pPr>
+        <w:ind w:left="720" w:hanging="360"/>
+      </w:pPr>
+      <w:rPr>
+        <w:rFonts w:ascii="Symbol" w:hAnsi="Symbol" w:hint="default"/>
+      </w:rPr>
+    </w:lvl>
+    <w:lvl w:ilvl="1" w:tplc="10090003" w:tentative="1">
+      <w:start w:val="1"/>
+      <w:numFmt w:val="bullet"/>
+      <w:lvlText w:val="o"/>
+      <w:lvlJc w:val="left"/>
+      <w:pPr>
+        <w:ind w:left="1440" w:hanging="360"/>
+      </w:pPr>
+      <w:rPr>
+        <w:rFonts w:ascii="Courier New" w:hAnsi="Courier New" w:cs="Courier New" w:hint="default"/>
+      </w:rPr>
+    </w:lvl>
+    <w:lvl w:ilvl="2" w:tplc="10090005" w:tentative="1">
+      <w:start w:val="1"/>
+      <w:numFmt w:val="bullet"/>
+      <w:lvlText w:val=""/>
+      <w:lvlJc w:val="left"/>
+      <w:pPr>
+        <w:ind w:left="2160" w:hanging="360"/>
+      </w:pPr>
+      <w:rPr>
+        <w:rFonts w:ascii="Wingdings" w:hAnsi="Wingdings" w:hint="default"/>
+      </w:rPr>
+    </w:lvl>
+    <w:lvl w:ilvl="3" w:tplc="10090001" w:tentative="1">
+      <w:start w:val="1"/>
+      <w:numFmt w:val="bullet"/>
+      <w:lvlText w:val=""/>
+      <w:lvlJc w:val="left"/>
+      <w:pPr>
+        <w:ind w:left="2880" w:hanging="360"/>
+      </w:pPr>
+      <w:rPr>
+        <w:rFonts w:ascii="Symbol" w:hAnsi="Symbol" w:hint="default"/>
+      </w:rPr>
+    </w:lvl>
+    <w:lvl w:ilvl="4" w:tplc="10090003" w:tentative="1">
+      <w:start w:val="1"/>
+      <w:numFmt w:val="bullet"/>
+      <w:lvlText w:val="o"/>
+      <w:lvlJc w:val="left"/>
+      <w:pPr>
+        <w:ind w:left="3600" w:hanging="360"/>
+      </w:pPr>
+      <w:rPr>
+        <w:rFonts w:ascii="Courier New" w:hAnsi="Courier New" w:cs="Courier New" w:hint="default"/>
+      </w:rPr>
+    </w:lvl>
+    <w:lvl w:ilvl="5" w:tplc="10090005" w:tentative="1">
+      <w:start w:val="1"/>
+      <w:numFmt w:val="bullet"/>
+      <w:lvlText w:val=""/>
+      <w:lvlJc w:val="left"/>
+      <w:pPr>
+        <w:ind w:left="4320" w:hanging="360"/>
+      </w:pPr>
+      <w:rPr>
+        <w:rFonts w:ascii="Wingdings" w:hAnsi="Wingdings" w:hint="default"/>
+      </w:rPr>
+    </w:lvl>
+    <w:lvl w:ilvl="6" w:tplc="10090001" w:tentative="1">
+      <w:start w:val="1"/>
+      <w:numFmt w:val="bullet"/>
+      <w:lvlText w:val=""/>
+      <w:lvlJc w:val="left"/>
+      <w:pPr>
+        <w:ind w:left="5040" w:hanging="360"/>
+      </w:pPr>
+      <w:rPr>
+        <w:rFonts w:ascii="Symbol" w:hAnsi="Symbol" w:hint="default"/>
+      </w:rPr>
+    </w:lvl>
+    <w:lvl w:ilvl="7" w:tplc="10090003" w:tentative="1">
+      <w:start w:val="1"/>
+      <w:numFmt w:val="bullet"/>
+      <w:lvlText w:val="o"/>
+      <w:lvlJc w:val="left"/>
+      <w:pPr>
+        <w:ind w:left="5760" w:hanging="360"/>
+      </w:pPr>
+      <w:rPr>
+        <w:rFonts w:ascii="Courier New" w:hAnsi="Courier New" w:cs="Courier New" w:hint="default"/>
+      </w:rPr>
+    </w:lvl>
+    <w:lvl w:ilvl="8" w:tplc="10090005" w:tentative="1">
+      <w:start w:val="1"/>
+      <w:numFmt w:val="bullet"/>
+      <w:lvlText w:val=""/>
+      <w:lvlJc w:val="left"/>
+      <w:pPr>
+        <w:ind w:left="6480" w:hanging="360"/>
+      </w:pPr>
+      <w:rPr>
+        <w:rFonts w:ascii="Wingdings" w:hAnsi="Wingdings" w:hint="default"/>
+      </w:rPr>
+    </w:lvl>
+  </w:abstractNum>
+  <w:abstractNum w:abstractNumId="13" w15:restartNumberingAfterBreak="0">
+    <w:nsid w:val="7AB4246F"/>
+    <w:multiLevelType w:val="hybridMultilevel"/>
+    <w:tmpl w:val="C8504C1E"/>
+    <w:lvl w:ilvl="0" w:tplc="10090001">
+      <w:start w:val="1"/>
+      <w:numFmt w:val="bullet"/>
+      <w:lvlText w:val=""/>
+      <w:lvlJc w:val="left"/>
+      <w:pPr>
+        <w:ind w:left="1440" w:hanging="360"/>
+      </w:pPr>
+      <w:rPr>
+        <w:rFonts w:ascii="Symbol" w:hAnsi="Symbol" w:hint="default"/>
+      </w:rPr>
+    </w:lvl>
+    <w:lvl w:ilvl="1" w:tplc="10090003" w:tentative="1">
+      <w:start w:val="1"/>
+      <w:numFmt w:val="bullet"/>
+      <w:lvlText w:val="o"/>
+      <w:lvlJc w:val="left"/>
+      <w:pPr>
+        <w:ind w:left="2160" w:hanging="360"/>
+      </w:pPr>
+      <w:rPr>
+        <w:rFonts w:ascii="Courier New" w:hAnsi="Courier New" w:cs="Courier New" w:hint="default"/>
+      </w:rPr>
+    </w:lvl>
+    <w:lvl w:ilvl="2" w:tplc="10090005" w:tentative="1">
+      <w:start w:val="1"/>
+      <w:numFmt w:val="bullet"/>
+      <w:lvlText w:val=""/>
+      <w:lvlJc w:val="left"/>
+      <w:pPr>
+        <w:ind w:left="2880" w:hanging="360"/>
+      </w:pPr>
+      <w:rPr>
+        <w:rFonts w:ascii="Wingdings" w:hAnsi="Wingdings" w:hint="default"/>
+      </w:rPr>
+    </w:lvl>
+    <w:lvl w:ilvl="3" w:tplc="10090001" w:tentative="1">
+      <w:start w:val="1"/>
+      <w:numFmt w:val="bullet"/>
+      <w:lvlText w:val=""/>
+      <w:lvlJc w:val="left"/>
+      <w:pPr>
+        <w:ind w:left="3600" w:hanging="360"/>
+      </w:pPr>
+      <w:rPr>
+        <w:rFonts w:ascii="Symbol" w:hAnsi="Symbol" w:hint="default"/>
+      </w:rPr>
+    </w:lvl>
+    <w:lvl w:ilvl="4" w:tplc="10090003" w:tentative="1">
+      <w:start w:val="1"/>
+      <w:numFmt w:val="bullet"/>
+      <w:lvlText w:val="o"/>
+      <w:lvlJc w:val="left"/>
+      <w:pPr>
+        <w:ind w:left="4320" w:hanging="360"/>
+      </w:pPr>
+      <w:rPr>
+        <w:rFonts w:ascii="Courier New" w:hAnsi="Courier New" w:cs="Courier New" w:hint="default"/>
+      </w:rPr>
+    </w:lvl>
+    <w:lvl w:ilvl="5" w:tplc="10090005" w:tentative="1">
+      <w:start w:val="1"/>
+      <w:numFmt w:val="bullet"/>
+      <w:lvlText w:val=""/>
+      <w:lvlJc w:val="left"/>
+      <w:pPr>
+        <w:ind w:left="5040" w:hanging="360"/>
+      </w:pPr>
+      <w:rPr>
+        <w:rFonts w:ascii="Wingdings" w:hAnsi="Wingdings" w:hint="default"/>
+      </w:rPr>
+    </w:lvl>
+    <w:lvl w:ilvl="6" w:tplc="10090001" w:tentative="1">
+      <w:start w:val="1"/>
+      <w:numFmt w:val="bullet"/>
+      <w:lvlText w:val=""/>
+      <w:lvlJc w:val="left"/>
+      <w:pPr>
+        <w:ind w:left="5760" w:hanging="360"/>
+      </w:pPr>
+      <w:rPr>
+        <w:rFonts w:ascii="Symbol" w:hAnsi="Symbol" w:hint="default"/>
+      </w:rPr>
+    </w:lvl>
+    <w:lvl w:ilvl="7" w:tplc="10090003" w:tentative="1">
+      <w:start w:val="1"/>
+      <w:numFmt w:val="bullet"/>
+      <w:lvlText w:val="o"/>
+      <w:lvlJc w:val="left"/>
+      <w:pPr>
+        <w:ind w:left="6480" w:hanging="360"/>
+      </w:pPr>
+      <w:rPr>
+        <w:rFonts w:ascii="Courier New" w:hAnsi="Courier New" w:cs="Courier New" w:hint="default"/>
+      </w:rPr>
+    </w:lvl>
+    <w:lvl w:ilvl="8" w:tplc="10090005" w:tentative="1">
+      <w:start w:val="1"/>
+      <w:numFmt w:val="bullet"/>
+      <w:lvlText w:val=""/>
+      <w:lvlJc w:val="left"/>
+      <w:pPr>
+        <w:ind w:left="7200" w:hanging="360"/>
       </w:pPr>
       <w:rPr>
         <w:rFonts w:ascii="Wingdings" w:hAnsi="Wingdings" w:hint="default"/>
@@ -3114,22 +4916,49 @@
     <w:abstractNumId w:val="1"/>
   </w:num>
   <w:num w:numId="2">
-    <w:abstractNumId w:val="3"/>
+    <w:abstractNumId w:val="6"/>
   </w:num>
   <w:num w:numId="3">
-    <w:abstractNumId w:val="2"/>
+    <w:abstractNumId w:val="5"/>
   </w:num>
   <w:num w:numId="4">
-    <w:abstractNumId w:val="4"/>
+    <w:abstractNumId w:val="7"/>
   </w:num>
   <w:num w:numId="5">
     <w:abstractNumId w:val="0"/>
+  </w:num>
+  <w:num w:numId="6">
+    <w:abstractNumId w:val="10"/>
+  </w:num>
+  <w:num w:numId="7">
+    <w:abstractNumId w:val="8"/>
+  </w:num>
+  <w:num w:numId="8">
+    <w:abstractNumId w:val="2"/>
+  </w:num>
+  <w:num w:numId="9">
+    <w:abstractNumId w:val="11"/>
+  </w:num>
+  <w:num w:numId="10">
+    <w:abstractNumId w:val="13"/>
+  </w:num>
+  <w:num w:numId="11">
+    <w:abstractNumId w:val="3"/>
+  </w:num>
+  <w:num w:numId="12">
+    <w:abstractNumId w:val="4"/>
+  </w:num>
+  <w:num w:numId="13">
+    <w:abstractNumId w:val="12"/>
+  </w:num>
+  <w:num w:numId="14">
+    <w:abstractNumId w:val="9"/>
   </w:num>
 </w:numbering>
 </file>
 
 <file path=word/styles.xml><?xml version="1.0" encoding="utf-8"?>
-<w:styles xmlns:mc="http://schemas.openxmlformats.org/markup-compatibility/2006" xmlns:r="http://schemas.openxmlformats.org/officeDocument/2006/relationships" xmlns:w="http://schemas.openxmlformats.org/wordprocessingml/2006/main" xmlns:w14="http://schemas.microsoft.com/office/word/2010/wordml" xmlns:w15="http://schemas.microsoft.com/office/word/2012/wordml" xmlns:w16cex="http://schemas.microsoft.com/office/word/2018/wordml/cex" xmlns:w16cid="http://schemas.microsoft.com/office/word/2016/wordml/cid" xmlns:w16="http://schemas.microsoft.com/office/word/2018/wordml" xmlns:w16se="http://schemas.microsoft.com/office/word/2015/wordml/symex" mc:Ignorable="w14 w15 w16se w16cid w16 w16cex">
+<w:styles xmlns:mc="http://schemas.openxmlformats.org/markup-compatibility/2006" xmlns:r="http://schemas.openxmlformats.org/officeDocument/2006/relationships" xmlns:w="http://schemas.openxmlformats.org/wordprocessingml/2006/main" xmlns:w14="http://schemas.microsoft.com/office/word/2010/wordml" xmlns:w15="http://schemas.microsoft.com/office/word/2012/wordml" xmlns:w16cex="http://schemas.microsoft.com/office/word/2018/wordml/cex" xmlns:w16cid="http://schemas.microsoft.com/office/word/2016/wordml/cid" xmlns:w16="http://schemas.microsoft.com/office/word/2018/wordml" xmlns:w16sdtdh="http://schemas.microsoft.com/office/word/2020/wordml/sdtdatahash" xmlns:w16se="http://schemas.microsoft.com/office/word/2015/wordml/symex" mc:Ignorable="w14 w15 w16se w16cid w16 w16cex w16sdtdh">
   <w:docDefaults>
     <w:rPrDefault>
       <w:rPr>
@@ -4248,12 +6077,7 @@
 </file>
 
 <file path=customXml/item2.xml><?xml version="1.0" encoding="utf-8"?>
-<?mso-contentType ?>
-<FormTemplates xmlns="http://schemas.microsoft.com/sharepoint/v3/contenttype/forms">
-  <Display>DocumentLibraryForm</Display>
-  <Edit>DocumentLibraryForm</Edit>
-  <New>DocumentLibraryForm</New>
-</FormTemplates>
+<b:Sources xmlns:b="http://schemas.openxmlformats.org/officeDocument/2006/bibliography" xmlns="http://schemas.openxmlformats.org/officeDocument/2006/bibliography" SelectedStyle="\APASixthEditionOfficeOnline.xsl" StyleName="APA" Version="6"/>
 </file>
 
 <file path=customXml/item3.xml><?xml version="1.0" encoding="utf-8"?>
@@ -4263,7 +6087,12 @@
 </file>
 
 <file path=customXml/item4.xml><?xml version="1.0" encoding="utf-8"?>
-<b:Sources xmlns:b="http://schemas.openxmlformats.org/officeDocument/2006/bibliography" xmlns="http://schemas.openxmlformats.org/officeDocument/2006/bibliography" SelectedStyle="\APASixthEditionOfficeOnline.xsl" StyleName="APA" Version="6"/>
+<?mso-contentType ?>
+<FormTemplates xmlns="http://schemas.microsoft.com/sharepoint/v3/contenttype/forms">
+  <Display>DocumentLibraryForm</Display>
+  <Edit>DocumentLibraryForm</Edit>
+  <New>DocumentLibraryForm</New>
+</FormTemplates>
 </file>
 
 <file path=customXml/itemProps1.xml><?xml version="1.0" encoding="utf-8"?>
@@ -4285,9 +6114,9 @@
 </file>
 
 <file path=customXml/itemProps2.xml><?xml version="1.0" encoding="utf-8"?>
-<ds:datastoreItem xmlns:ds="http://schemas.openxmlformats.org/officeDocument/2006/customXml" ds:itemID="{0E280E72-3FBB-4497-965C-8023AB551CA9}">
+<ds:datastoreItem xmlns:ds="http://schemas.openxmlformats.org/officeDocument/2006/customXml" ds:itemID="{F3A59B3A-E114-4462-A81E-C21333712760}">
   <ds:schemaRefs>
-    <ds:schemaRef ds:uri="http://schemas.microsoft.com/sharepoint/v3/contenttype/forms"/>
+    <ds:schemaRef ds:uri="http://schemas.openxmlformats.org/officeDocument/2006/bibliography"/>
   </ds:schemaRefs>
 </ds:datastoreItem>
 </file>
@@ -4302,9 +6131,9 @@
 </file>
 
 <file path=customXml/itemProps4.xml><?xml version="1.0" encoding="utf-8"?>
-<ds:datastoreItem xmlns:ds="http://schemas.openxmlformats.org/officeDocument/2006/customXml" ds:itemID="{F3A59B3A-E114-4462-A81E-C21333712760}">
+<ds:datastoreItem xmlns:ds="http://schemas.openxmlformats.org/officeDocument/2006/customXml" ds:itemID="{0E280E72-3FBB-4497-965C-8023AB551CA9}">
   <ds:schemaRefs>
-    <ds:schemaRef ds:uri="http://schemas.openxmlformats.org/officeDocument/2006/bibliography"/>
+    <ds:schemaRef ds:uri="http://schemas.microsoft.com/sharepoint/v3/contenttype/forms"/>
   </ds:schemaRefs>
 </ds:datastoreItem>
 </file>
</xml_diff>

<commit_message>
Reverting workaround changes for PyInstaller bug (refer to ReadMe.md) and added new Hymns to database.
</commit_message>
<xml_diff>
--- a/Auto PPT Maker Instructions.docx
+++ b/Auto PPT Maker Instructions.docx
@@ -1049,35 +1049,7 @@
         <w:rPr>
           <w:lang w:val="en-US"/>
         </w:rPr>
-        <w:t>Please replace the existing inputs (i.e. right side of “</w:t>
-      </w:r>
-      <w:proofErr w:type="spellStart"/>
-      <w:r>
-        <w:rPr>
-          <w:lang w:val="en-US"/>
-        </w:rPr>
-        <w:t>CallToWorshipSource</w:t>
-      </w:r>
-      <w:proofErr w:type="spellEnd"/>
-      <w:r>
-        <w:rPr>
-          <w:lang w:val="en-US"/>
-        </w:rPr>
-        <w:t xml:space="preserve"> </w:t>
-      </w:r>
-      <w:proofErr w:type="gramStart"/>
-      <w:r>
-        <w:rPr>
-          <w:lang w:val="en-US"/>
-        </w:rPr>
-        <w:t>= ”</w:t>
-      </w:r>
-      <w:proofErr w:type="gramEnd"/>
-      <w:r>
-        <w:rPr>
-          <w:lang w:val="en-US"/>
-        </w:rPr>
-        <w:t xml:space="preserve">) with your own. With development, the above image might not accurately reflect what you currently observe; </w:t>
+        <w:t xml:space="preserve">Please replace the existing inputs (i.e. right side of “CallToWorshipSource = ”) with your own. With development, the above image might not accurately reflect what you currently observe; </w:t>
       </w:r>
       <w:r>
         <w:rPr>
@@ -1473,21 +1445,7 @@
         <w:rPr>
           <w:lang w:val="en-US"/>
         </w:rPr>
-        <w:t xml:space="preserve">Press “Advanced” and then “Go to </w:t>
-      </w:r>
-      <w:proofErr w:type="spellStart"/>
-      <w:r>
-        <w:rPr>
-          <w:lang w:val="en-US"/>
-        </w:rPr>
-        <w:t>Quickstart</w:t>
-      </w:r>
-      <w:proofErr w:type="spellEnd"/>
-      <w:r>
-        <w:rPr>
-          <w:lang w:val="en-US"/>
-        </w:rPr>
-        <w:t xml:space="preserve"> (unsafe)”</w:t>
+        <w:t>Press “Advanced” and then “Go to Quickstart (unsafe)”</w:t>
       </w:r>
     </w:p>
     <w:p>
@@ -2139,21 +2097,7 @@
         <w:rPr>
           <w:lang w:val="en-US"/>
         </w:rPr>
-        <w:t xml:space="preserve">(e.g., </w:t>
-      </w:r>
-      <w:proofErr w:type="spellStart"/>
-      <w:r>
-        <w:rPr>
-          <w:lang w:val="en-US"/>
-        </w:rPr>
-        <w:t>SundayServiceHeaderTitle</w:t>
-      </w:r>
-      <w:proofErr w:type="spellEnd"/>
-      <w:r>
-        <w:rPr>
-          <w:lang w:val="en-US"/>
-        </w:rPr>
-        <w:t>):</w:t>
+        <w:t>(e.g., SundayServiceHeaderTitle):</w:t>
       </w:r>
     </w:p>
     <w:p>
@@ -2197,16 +2141,8 @@
         <w:rPr>
           <w:lang w:val="en-US"/>
         </w:rPr>
-        <w:t xml:space="preserve">The title parameter property is shared with </w:t>
-      </w:r>
-      <w:proofErr w:type="spellStart"/>
-      <w:r>
-        <w:rPr>
-          <w:lang w:val="en-US"/>
-        </w:rPr>
-        <w:t>SermonHeaderSpeaker</w:t>
-      </w:r>
-      <w:proofErr w:type="spellEnd"/>
+        <w:t>The title parameter property is shared with SermonHeaderSpeaker</w:t>
+      </w:r>
     </w:p>
     <w:p>
       <w:pPr>
@@ -2235,21 +2171,7 @@
         <w:rPr>
           <w:lang w:val="en-US"/>
         </w:rPr>
-        <w:t xml:space="preserve">(e.g., </w:t>
-      </w:r>
-      <w:proofErr w:type="spellStart"/>
-      <w:r>
-        <w:rPr>
-          <w:lang w:val="en-US"/>
-        </w:rPr>
-        <w:t>SermonVerseSource</w:t>
-      </w:r>
-      <w:proofErr w:type="spellEnd"/>
-      <w:r>
-        <w:rPr>
-          <w:lang w:val="en-US"/>
-        </w:rPr>
-        <w:t xml:space="preserve">): </w:t>
+        <w:t xml:space="preserve">(e.g., SermonVerseSource): </w:t>
       </w:r>
     </w:p>
     <w:p>
@@ -2649,21 +2571,7 @@
         <w:rPr>
           <w:lang w:val="en-US"/>
         </w:rPr>
-        <w:t xml:space="preserve">: A blank </w:t>
-      </w:r>
-      <w:proofErr w:type="spellStart"/>
-      <w:r>
-        <w:rPr>
-          <w:lang w:val="en-US"/>
-        </w:rPr>
-        <w:t>PrayerofConfessionSource</w:t>
-      </w:r>
-      <w:proofErr w:type="spellEnd"/>
-      <w:r>
-        <w:rPr>
-          <w:lang w:val="en-US"/>
-        </w:rPr>
-        <w:t xml:space="preserve"> would result in the Pray of Confession slide being </w:t>
+        <w:t xml:space="preserve">: A blank PrayerofConfessionSource would result in the Pray of Confession slide being </w:t>
       </w:r>
       <w:r>
         <w:rPr>
@@ -2846,28 +2754,12 @@
           <w:lang w:val="en-US"/>
         </w:rPr>
       </w:pPr>
-      <w:proofErr w:type="spellStart"/>
-      <w:r>
-        <w:rPr>
-          <w:lang w:val="en-US"/>
-        </w:rPr>
-        <w:t>Guren</w:t>
-      </w:r>
-      <w:proofErr w:type="spellEnd"/>
-      <w:r>
-        <w:rPr>
-          <w:lang w:val="en-US"/>
-        </w:rPr>
-        <w:t xml:space="preserve"> no </w:t>
-      </w:r>
-      <w:proofErr w:type="spellStart"/>
-      <w:r>
-        <w:rPr>
-          <w:lang w:val="en-US"/>
-        </w:rPr>
-        <w:t>Yumiya</w:t>
-      </w:r>
-      <w:proofErr w:type="spellEnd"/>
+      <w:r>
+        <w:rPr>
+          <w:lang w:val="en-US"/>
+        </w:rPr>
+        <w:t>Guren no Yumiya</w:t>
+      </w:r>
       <w:r>
         <w:rPr>
           <w:lang w:val="en-US"/>
@@ -2984,7 +2876,6 @@
           <w:lang w:val="en-US"/>
         </w:rPr>
       </w:pPr>
-      <w:proofErr w:type="spellStart"/>
       <w:r>
         <w:rPr>
           <w:b/>
@@ -2993,7 +2884,6 @@
         </w:rPr>
         <w:t>HolyCommunionEnabled</w:t>
       </w:r>
-      <w:proofErr w:type="spellEnd"/>
       <w:r>
         <w:rPr>
           <w:lang w:val="en-US"/>
@@ -3017,7 +2907,7 @@
         <w:rPr>
           <w:lang w:val="en-US"/>
         </w:rPr>
-        <w:t>Anything inputs except for “False” would result in the following slides being generated</w:t>
+        <w:t>Any inputs except for “False” would result in the following slides being generated</w:t>
       </w:r>
       <w:r>
         <w:rPr>
@@ -3186,8 +3076,12 @@
       </w:r>
     </w:p>
     <w:sectPr>
-      <w:headerReference w:type="default" r:id="rId25"/>
-      <w:footerReference w:type="default" r:id="rId26"/>
+      <w:headerReference w:type="even" r:id="rId25"/>
+      <w:headerReference w:type="default" r:id="rId26"/>
+      <w:footerReference w:type="even" r:id="rId27"/>
+      <w:footerReference w:type="default" r:id="rId28"/>
+      <w:headerReference w:type="first" r:id="rId29"/>
+      <w:footerReference w:type="first" r:id="rId30"/>
       <w:pgSz w:w="12240" w:h="15840"/>
       <w:pgMar w:top="1440" w:right="1440" w:bottom="1440" w:left="1440" w:header="708" w:footer="708" w:gutter="0"/>
       <w:cols w:space="708"/>
@@ -3223,6 +3117,16 @@
 </file>
 
 <file path=word/footer1.xml><?xml version="1.0" encoding="utf-8"?>
+<w:ftr xmlns:wpc="http://schemas.microsoft.com/office/word/2010/wordprocessingCanvas" xmlns:cx="http://schemas.microsoft.com/office/drawing/2014/chartex" xmlns:cx1="http://schemas.microsoft.com/office/drawing/2015/9/8/chartex" xmlns:cx2="http://schemas.microsoft.com/office/drawing/2015/10/21/chartex" xmlns:cx3="http://schemas.microsoft.com/office/drawing/2016/5/9/chartex" xmlns:cx4="http://schemas.microsoft.com/office/drawing/2016/5/10/chartex" xmlns:cx5="http://schemas.microsoft.com/office/drawing/2016/5/11/chartex" xmlns:cx6="http://schemas.microsoft.com/office/drawing/2016/5/12/chartex" xmlns:cx7="http://schemas.microsoft.com/office/drawing/2016/5/13/chartex" xmlns:cx8="http://schemas.microsoft.com/office/drawing/2016/5/14/chartex" xmlns:mc="http://schemas.openxmlformats.org/markup-compatibility/2006" xmlns:aink="http://schemas.microsoft.com/office/drawing/2016/ink" xmlns:am3d="http://schemas.microsoft.com/office/drawing/2017/model3d" xmlns:o="urn:schemas-microsoft-com:office:office" xmlns:r="http://schemas.openxmlformats.org/officeDocument/2006/relationships" xmlns:m="http://schemas.openxmlformats.org/officeDocument/2006/math" xmlns:v="urn:schemas-microsoft-com:vml" xmlns:wp14="http://schemas.microsoft.com/office/word/2010/wordprocessingDrawing" xmlns:wp="http://schemas.openxmlformats.org/drawingml/2006/wordprocessingDrawing" xmlns:w10="urn:schemas-microsoft-com:office:word" xmlns:w="http://schemas.openxmlformats.org/wordprocessingml/2006/main" xmlns:w14="http://schemas.microsoft.com/office/word/2010/wordml" xmlns:w15="http://schemas.microsoft.com/office/word/2012/wordml" xmlns:w16cex="http://schemas.microsoft.com/office/word/2018/wordml/cex" xmlns:w16cid="http://schemas.microsoft.com/office/word/2016/wordml/cid" xmlns:w16="http://schemas.microsoft.com/office/word/2018/wordml" xmlns:w16sdtdh="http://schemas.microsoft.com/office/word/2020/wordml/sdtdatahash" xmlns:w16se="http://schemas.microsoft.com/office/word/2015/wordml/symex" xmlns:wpg="http://schemas.microsoft.com/office/word/2010/wordprocessingGroup" xmlns:wpi="http://schemas.microsoft.com/office/word/2010/wordprocessingInk" xmlns:wne="http://schemas.microsoft.com/office/word/2006/wordml" xmlns:wps="http://schemas.microsoft.com/office/word/2010/wordprocessingShape" mc:Ignorable="w14 w15 w16se w16cid w16 w16cex w16sdtdh wp14">
+  <w:p>
+    <w:pPr>
+      <w:pStyle w:val="Footer"/>
+    </w:pPr>
+  </w:p>
+</w:ftr>
+</file>
+
+<file path=word/footer2.xml><?xml version="1.0" encoding="utf-8"?>
 <w:ftr xmlns:wpc="http://schemas.microsoft.com/office/word/2010/wordprocessingCanvas" xmlns:cx="http://schemas.microsoft.com/office/drawing/2014/chartex" xmlns:cx1="http://schemas.microsoft.com/office/drawing/2015/9/8/chartex" xmlns:cx2="http://schemas.microsoft.com/office/drawing/2015/10/21/chartex" xmlns:cx3="http://schemas.microsoft.com/office/drawing/2016/5/9/chartex" xmlns:cx4="http://schemas.microsoft.com/office/drawing/2016/5/10/chartex" xmlns:cx5="http://schemas.microsoft.com/office/drawing/2016/5/11/chartex" xmlns:cx6="http://schemas.microsoft.com/office/drawing/2016/5/12/chartex" xmlns:cx7="http://schemas.microsoft.com/office/drawing/2016/5/13/chartex" xmlns:cx8="http://schemas.microsoft.com/office/drawing/2016/5/14/chartex" xmlns:mc="http://schemas.openxmlformats.org/markup-compatibility/2006" xmlns:aink="http://schemas.microsoft.com/office/drawing/2016/ink" xmlns:am3d="http://schemas.microsoft.com/office/drawing/2017/model3d" xmlns:o="urn:schemas-microsoft-com:office:office" xmlns:r="http://schemas.openxmlformats.org/officeDocument/2006/relationships" xmlns:m="http://schemas.openxmlformats.org/officeDocument/2006/math" xmlns:v="urn:schemas-microsoft-com:vml" xmlns:wp14="http://schemas.microsoft.com/office/word/2010/wordprocessingDrawing" xmlns:wp="http://schemas.openxmlformats.org/drawingml/2006/wordprocessingDrawing" xmlns:w10="urn:schemas-microsoft-com:office:word" xmlns:w="http://schemas.openxmlformats.org/wordprocessingml/2006/main" xmlns:w14="http://schemas.microsoft.com/office/word/2010/wordml" xmlns:w15="http://schemas.microsoft.com/office/word/2012/wordml" xmlns:w16cex="http://schemas.microsoft.com/office/word/2018/wordml/cex" xmlns:w16cid="http://schemas.microsoft.com/office/word/2016/wordml/cid" xmlns:w16="http://schemas.microsoft.com/office/word/2018/wordml" xmlns:w16sdtdh="http://schemas.microsoft.com/office/word/2020/wordml/sdtdatahash" xmlns:w16se="http://schemas.microsoft.com/office/word/2015/wordml/symex" xmlns:wpg="http://schemas.microsoft.com/office/word/2010/wordprocessingGroup" xmlns:wpi="http://schemas.microsoft.com/office/word/2010/wordprocessingInk" xmlns:wne="http://schemas.microsoft.com/office/word/2006/wordml" xmlns:wps="http://schemas.microsoft.com/office/word/2010/wordprocessingShape" mc:Ignorable="w14 w15 w16se w16cid w16 w16cex w16sdtdh wp14">
   <w:sdt>
     <w:sdtPr>
@@ -3275,6 +3179,16 @@
 </w:ftr>
 </file>
 
+<file path=word/footer3.xml><?xml version="1.0" encoding="utf-8"?>
+<w:ftr xmlns:wpc="http://schemas.microsoft.com/office/word/2010/wordprocessingCanvas" xmlns:cx="http://schemas.microsoft.com/office/drawing/2014/chartex" xmlns:cx1="http://schemas.microsoft.com/office/drawing/2015/9/8/chartex" xmlns:cx2="http://schemas.microsoft.com/office/drawing/2015/10/21/chartex" xmlns:cx3="http://schemas.microsoft.com/office/drawing/2016/5/9/chartex" xmlns:cx4="http://schemas.microsoft.com/office/drawing/2016/5/10/chartex" xmlns:cx5="http://schemas.microsoft.com/office/drawing/2016/5/11/chartex" xmlns:cx6="http://schemas.microsoft.com/office/drawing/2016/5/12/chartex" xmlns:cx7="http://schemas.microsoft.com/office/drawing/2016/5/13/chartex" xmlns:cx8="http://schemas.microsoft.com/office/drawing/2016/5/14/chartex" xmlns:mc="http://schemas.openxmlformats.org/markup-compatibility/2006" xmlns:aink="http://schemas.microsoft.com/office/drawing/2016/ink" xmlns:am3d="http://schemas.microsoft.com/office/drawing/2017/model3d" xmlns:o="urn:schemas-microsoft-com:office:office" xmlns:r="http://schemas.openxmlformats.org/officeDocument/2006/relationships" xmlns:m="http://schemas.openxmlformats.org/officeDocument/2006/math" xmlns:v="urn:schemas-microsoft-com:vml" xmlns:wp14="http://schemas.microsoft.com/office/word/2010/wordprocessingDrawing" xmlns:wp="http://schemas.openxmlformats.org/drawingml/2006/wordprocessingDrawing" xmlns:w10="urn:schemas-microsoft-com:office:word" xmlns:w="http://schemas.openxmlformats.org/wordprocessingml/2006/main" xmlns:w14="http://schemas.microsoft.com/office/word/2010/wordml" xmlns:w15="http://schemas.microsoft.com/office/word/2012/wordml" xmlns:w16cex="http://schemas.microsoft.com/office/word/2018/wordml/cex" xmlns:w16cid="http://schemas.microsoft.com/office/word/2016/wordml/cid" xmlns:w16="http://schemas.microsoft.com/office/word/2018/wordml" xmlns:w16sdtdh="http://schemas.microsoft.com/office/word/2020/wordml/sdtdatahash" xmlns:w16se="http://schemas.microsoft.com/office/word/2015/wordml/symex" xmlns:wpg="http://schemas.microsoft.com/office/word/2010/wordprocessingGroup" xmlns:wpi="http://schemas.microsoft.com/office/word/2010/wordprocessingInk" xmlns:wne="http://schemas.microsoft.com/office/word/2006/wordml" xmlns:wps="http://schemas.microsoft.com/office/word/2010/wordprocessingShape" mc:Ignorable="w14 w15 w16se w16cid w16 w16cex w16sdtdh wp14">
+  <w:p>
+    <w:pPr>
+      <w:pStyle w:val="Footer"/>
+    </w:pPr>
+  </w:p>
+</w:ftr>
+</file>
+
 <file path=word/footnotes.xml><?xml version="1.0" encoding="utf-8"?>
 <w:footnotes xmlns:wpc="http://schemas.microsoft.com/office/word/2010/wordprocessingCanvas" xmlns:cx="http://schemas.microsoft.com/office/drawing/2014/chartex" xmlns:cx1="http://schemas.microsoft.com/office/drawing/2015/9/8/chartex" xmlns:cx2="http://schemas.microsoft.com/office/drawing/2015/10/21/chartex" xmlns:cx3="http://schemas.microsoft.com/office/drawing/2016/5/9/chartex" xmlns:cx4="http://schemas.microsoft.com/office/drawing/2016/5/10/chartex" xmlns:cx5="http://schemas.microsoft.com/office/drawing/2016/5/11/chartex" xmlns:cx6="http://schemas.microsoft.com/office/drawing/2016/5/12/chartex" xmlns:cx7="http://schemas.microsoft.com/office/drawing/2016/5/13/chartex" xmlns:cx8="http://schemas.microsoft.com/office/drawing/2016/5/14/chartex" xmlns:mc="http://schemas.openxmlformats.org/markup-compatibility/2006" xmlns:aink="http://schemas.microsoft.com/office/drawing/2016/ink" xmlns:am3d="http://schemas.microsoft.com/office/drawing/2017/model3d" xmlns:o="urn:schemas-microsoft-com:office:office" xmlns:r="http://schemas.openxmlformats.org/officeDocument/2006/relationships" xmlns:m="http://schemas.openxmlformats.org/officeDocument/2006/math" xmlns:v="urn:schemas-microsoft-com:vml" xmlns:wp14="http://schemas.microsoft.com/office/word/2010/wordprocessingDrawing" xmlns:wp="http://schemas.openxmlformats.org/drawingml/2006/wordprocessingDrawing" xmlns:w10="urn:schemas-microsoft-com:office:word" xmlns:w="http://schemas.openxmlformats.org/wordprocessingml/2006/main" xmlns:w14="http://schemas.microsoft.com/office/word/2010/wordml" xmlns:w15="http://schemas.microsoft.com/office/word/2012/wordml" xmlns:w16cex="http://schemas.microsoft.com/office/word/2018/wordml/cex" xmlns:w16cid="http://schemas.microsoft.com/office/word/2016/wordml/cid" xmlns:w16="http://schemas.microsoft.com/office/word/2018/wordml" xmlns:w16sdtdh="http://schemas.microsoft.com/office/word/2020/wordml/sdtdatahash" xmlns:w16se="http://schemas.microsoft.com/office/word/2015/wordml/symex" xmlns:wpg="http://schemas.microsoft.com/office/word/2010/wordprocessingGroup" xmlns:wpi="http://schemas.microsoft.com/office/word/2010/wordprocessingInk" xmlns:wne="http://schemas.microsoft.com/office/word/2006/wordml" xmlns:wps="http://schemas.microsoft.com/office/word/2010/wordprocessingShape" mc:Ignorable="w14 w15 w16se w16cid w16 w16cex w16sdtdh wp14">
   <w:footnote w:type="separator" w:id="-1">
@@ -3301,6 +3215,16 @@
 </file>
 
 <file path=word/header1.xml><?xml version="1.0" encoding="utf-8"?>
+<w:hdr xmlns:wpc="http://schemas.microsoft.com/office/word/2010/wordprocessingCanvas" xmlns:cx="http://schemas.microsoft.com/office/drawing/2014/chartex" xmlns:cx1="http://schemas.microsoft.com/office/drawing/2015/9/8/chartex" xmlns:cx2="http://schemas.microsoft.com/office/drawing/2015/10/21/chartex" xmlns:cx3="http://schemas.microsoft.com/office/drawing/2016/5/9/chartex" xmlns:cx4="http://schemas.microsoft.com/office/drawing/2016/5/10/chartex" xmlns:cx5="http://schemas.microsoft.com/office/drawing/2016/5/11/chartex" xmlns:cx6="http://schemas.microsoft.com/office/drawing/2016/5/12/chartex" xmlns:cx7="http://schemas.microsoft.com/office/drawing/2016/5/13/chartex" xmlns:cx8="http://schemas.microsoft.com/office/drawing/2016/5/14/chartex" xmlns:mc="http://schemas.openxmlformats.org/markup-compatibility/2006" xmlns:aink="http://schemas.microsoft.com/office/drawing/2016/ink" xmlns:am3d="http://schemas.microsoft.com/office/drawing/2017/model3d" xmlns:o="urn:schemas-microsoft-com:office:office" xmlns:r="http://schemas.openxmlformats.org/officeDocument/2006/relationships" xmlns:m="http://schemas.openxmlformats.org/officeDocument/2006/math" xmlns:v="urn:schemas-microsoft-com:vml" xmlns:wp14="http://schemas.microsoft.com/office/word/2010/wordprocessingDrawing" xmlns:wp="http://schemas.openxmlformats.org/drawingml/2006/wordprocessingDrawing" xmlns:w10="urn:schemas-microsoft-com:office:word" xmlns:w="http://schemas.openxmlformats.org/wordprocessingml/2006/main" xmlns:w14="http://schemas.microsoft.com/office/word/2010/wordml" xmlns:w15="http://schemas.microsoft.com/office/word/2012/wordml" xmlns:w16cex="http://schemas.microsoft.com/office/word/2018/wordml/cex" xmlns:w16cid="http://schemas.microsoft.com/office/word/2016/wordml/cid" xmlns:w16="http://schemas.microsoft.com/office/word/2018/wordml" xmlns:w16sdtdh="http://schemas.microsoft.com/office/word/2020/wordml/sdtdatahash" xmlns:w16se="http://schemas.microsoft.com/office/word/2015/wordml/symex" xmlns:wpg="http://schemas.microsoft.com/office/word/2010/wordprocessingGroup" xmlns:wpi="http://schemas.microsoft.com/office/word/2010/wordprocessingInk" xmlns:wne="http://schemas.microsoft.com/office/word/2006/wordml" xmlns:wps="http://schemas.microsoft.com/office/word/2010/wordprocessingShape" mc:Ignorable="w14 w15 w16se w16cid w16 w16cex w16sdtdh wp14">
+  <w:p>
+    <w:pPr>
+      <w:pStyle w:val="Header"/>
+    </w:pPr>
+  </w:p>
+</w:hdr>
+</file>
+
+<file path=word/header2.xml><?xml version="1.0" encoding="utf-8"?>
 <w:hdr xmlns:wpc="http://schemas.microsoft.com/office/word/2010/wordprocessingCanvas" xmlns:cx="http://schemas.microsoft.com/office/drawing/2014/chartex" xmlns:cx1="http://schemas.microsoft.com/office/drawing/2015/9/8/chartex" xmlns:cx2="http://schemas.microsoft.com/office/drawing/2015/10/21/chartex" xmlns:cx3="http://schemas.microsoft.com/office/drawing/2016/5/9/chartex" xmlns:cx4="http://schemas.microsoft.com/office/drawing/2016/5/10/chartex" xmlns:cx5="http://schemas.microsoft.com/office/drawing/2016/5/11/chartex" xmlns:cx6="http://schemas.microsoft.com/office/drawing/2016/5/12/chartex" xmlns:cx7="http://schemas.microsoft.com/office/drawing/2016/5/13/chartex" xmlns:cx8="http://schemas.microsoft.com/office/drawing/2016/5/14/chartex" xmlns:mc="http://schemas.openxmlformats.org/markup-compatibility/2006" xmlns:aink="http://schemas.microsoft.com/office/drawing/2016/ink" xmlns:am3d="http://schemas.microsoft.com/office/drawing/2017/model3d" xmlns:o="urn:schemas-microsoft-com:office:office" xmlns:r="http://schemas.openxmlformats.org/officeDocument/2006/relationships" xmlns:m="http://schemas.openxmlformats.org/officeDocument/2006/math" xmlns:v="urn:schemas-microsoft-com:vml" xmlns:wp14="http://schemas.microsoft.com/office/word/2010/wordprocessingDrawing" xmlns:wp="http://schemas.openxmlformats.org/drawingml/2006/wordprocessingDrawing" xmlns:w10="urn:schemas-microsoft-com:office:word" xmlns:w="http://schemas.openxmlformats.org/wordprocessingml/2006/main" xmlns:w14="http://schemas.microsoft.com/office/word/2010/wordml" xmlns:w15="http://schemas.microsoft.com/office/word/2012/wordml" xmlns:w16cex="http://schemas.microsoft.com/office/word/2018/wordml/cex" xmlns:w16cid="http://schemas.microsoft.com/office/word/2016/wordml/cid" xmlns:w16="http://schemas.microsoft.com/office/word/2018/wordml" xmlns:w16sdtdh="http://schemas.microsoft.com/office/word/2020/wordml/sdtdatahash" xmlns:w16se="http://schemas.microsoft.com/office/word/2015/wordml/symex" xmlns:wpg="http://schemas.microsoft.com/office/word/2010/wordprocessingGroup" xmlns:wpi="http://schemas.microsoft.com/office/word/2010/wordprocessingInk" xmlns:wne="http://schemas.microsoft.com/office/word/2006/wordml" xmlns:wps="http://schemas.microsoft.com/office/word/2010/wordprocessingShape" mc:Ignorable="w14 w15 w16se w16cid w16 w16cex w16sdtdh wp14">
   <w:tbl>
     <w:tblPr>
@@ -3362,7 +3286,7 @@
             <w:rPr>
               <w:lang w:val="en-US"/>
             </w:rPr>
-            <w:t>9</w:t>
+            <w:t>11</w:t>
           </w:r>
           <w:r>
             <w:rPr>
@@ -3380,7 +3304,7 @@
             <w:rPr>
               <w:lang w:val="en-US"/>
             </w:rPr>
-            <w:t>8</w:t>
+            <w:t>9</w:t>
           </w:r>
           <w:r>
             <w:rPr>
@@ -3405,6 +3329,16 @@
       <w:rPr>
         <w:lang w:val="en-US"/>
       </w:rPr>
+    </w:pPr>
+  </w:p>
+</w:hdr>
+</file>
+
+<file path=word/header3.xml><?xml version="1.0" encoding="utf-8"?>
+<w:hdr xmlns:wpc="http://schemas.microsoft.com/office/word/2010/wordprocessingCanvas" xmlns:cx="http://schemas.microsoft.com/office/drawing/2014/chartex" xmlns:cx1="http://schemas.microsoft.com/office/drawing/2015/9/8/chartex" xmlns:cx2="http://schemas.microsoft.com/office/drawing/2015/10/21/chartex" xmlns:cx3="http://schemas.microsoft.com/office/drawing/2016/5/9/chartex" xmlns:cx4="http://schemas.microsoft.com/office/drawing/2016/5/10/chartex" xmlns:cx5="http://schemas.microsoft.com/office/drawing/2016/5/11/chartex" xmlns:cx6="http://schemas.microsoft.com/office/drawing/2016/5/12/chartex" xmlns:cx7="http://schemas.microsoft.com/office/drawing/2016/5/13/chartex" xmlns:cx8="http://schemas.microsoft.com/office/drawing/2016/5/14/chartex" xmlns:mc="http://schemas.openxmlformats.org/markup-compatibility/2006" xmlns:aink="http://schemas.microsoft.com/office/drawing/2016/ink" xmlns:am3d="http://schemas.microsoft.com/office/drawing/2017/model3d" xmlns:o="urn:schemas-microsoft-com:office:office" xmlns:r="http://schemas.openxmlformats.org/officeDocument/2006/relationships" xmlns:m="http://schemas.openxmlformats.org/officeDocument/2006/math" xmlns:v="urn:schemas-microsoft-com:vml" xmlns:wp14="http://schemas.microsoft.com/office/word/2010/wordprocessingDrawing" xmlns:wp="http://schemas.openxmlformats.org/drawingml/2006/wordprocessingDrawing" xmlns:w10="urn:schemas-microsoft-com:office:word" xmlns:w="http://schemas.openxmlformats.org/wordprocessingml/2006/main" xmlns:w14="http://schemas.microsoft.com/office/word/2010/wordml" xmlns:w15="http://schemas.microsoft.com/office/word/2012/wordml" xmlns:w16cex="http://schemas.microsoft.com/office/word/2018/wordml/cex" xmlns:w16cid="http://schemas.microsoft.com/office/word/2016/wordml/cid" xmlns:w16="http://schemas.microsoft.com/office/word/2018/wordml" xmlns:w16sdtdh="http://schemas.microsoft.com/office/word/2020/wordml/sdtdatahash" xmlns:w16se="http://schemas.microsoft.com/office/word/2015/wordml/symex" xmlns:wpg="http://schemas.microsoft.com/office/word/2010/wordprocessingGroup" xmlns:wpi="http://schemas.microsoft.com/office/word/2010/wordprocessingInk" xmlns:wne="http://schemas.microsoft.com/office/word/2006/wordml" xmlns:wps="http://schemas.microsoft.com/office/word/2010/wordprocessingShape" mc:Ignorable="w14 w15 w16se w16cid w16 w16cex w16sdtdh wp14">
+  <w:p>
+    <w:pPr>
+      <w:pStyle w:val="Header"/>
     </w:pPr>
   </w:p>
 </w:hdr>
@@ -5893,6 +5827,10 @@
 </file>
 
 <file path=customXml/item1.xml><?xml version="1.0" encoding="utf-8"?>
+<b:Sources xmlns:b="http://schemas.openxmlformats.org/officeDocument/2006/bibliography" xmlns="http://schemas.openxmlformats.org/officeDocument/2006/bibliography" SelectedStyle="\APASixthEditionOfficeOnline.xsl" StyleName="APA" Version="6"/>
+</file>
+
+<file path=customXml/item2.xml><?xml version="1.0" encoding="utf-8"?>
 <ct:contentTypeSchema xmlns:ct="http://schemas.microsoft.com/office/2006/metadata/contentType" xmlns:ma="http://schemas.microsoft.com/office/2006/metadata/properties/metaAttributes" ct:_="" ma:_="" ma:contentTypeName="Document" ma:contentTypeID="0x01010034A76C9AA24DE042B9C6F263464C1E78" ma:contentTypeVersion="10" ma:contentTypeDescription="Create a new document." ma:contentTypeScope="" ma:versionID="cff7e0efacd13409053c13a2556d56ec">
   <xsd:schema xmlns:xsd="http://www.w3.org/2001/XMLSchema" xmlns:xs="http://www.w3.org/2001/XMLSchema" xmlns:p="http://schemas.microsoft.com/office/2006/metadata/properties" xmlns:ns3="f259a244-8fa1-4985-a97a-c1e6d295c353" targetNamespace="http://schemas.microsoft.com/office/2006/metadata/properties" ma:root="true" ma:fieldsID="f671b52949b0194d548e3901d0f9e004" ns3:_="">
     <xsd:import namespace="f259a244-8fa1-4985-a97a-c1e6d295c353"/>
@@ -6076,17 +6014,7 @@
 </ct:contentTypeSchema>
 </file>
 
-<file path=customXml/item2.xml><?xml version="1.0" encoding="utf-8"?>
-<b:Sources xmlns:b="http://schemas.openxmlformats.org/officeDocument/2006/bibliography" xmlns="http://schemas.openxmlformats.org/officeDocument/2006/bibliography" SelectedStyle="\APASixthEditionOfficeOnline.xsl" StyleName="APA" Version="6"/>
-</file>
-
 <file path=customXml/item3.xml><?xml version="1.0" encoding="utf-8"?>
-<p:properties xmlns:p="http://schemas.microsoft.com/office/2006/metadata/properties" xmlns:xsi="http://www.w3.org/2001/XMLSchema-instance" xmlns:pc="http://schemas.microsoft.com/office/infopath/2007/PartnerControls">
-  <documentManagement/>
-</p:properties>
-</file>
-
-<file path=customXml/item4.xml><?xml version="1.0" encoding="utf-8"?>
 <?mso-contentType ?>
 <FormTemplates xmlns="http://schemas.microsoft.com/sharepoint/v3/contenttype/forms">
   <Display>DocumentLibraryForm</Display>
@@ -6095,7 +6023,21 @@
 </FormTemplates>
 </file>
 
+<file path=customXml/item4.xml><?xml version="1.0" encoding="utf-8"?>
+<p:properties xmlns:p="http://schemas.microsoft.com/office/2006/metadata/properties" xmlns:xsi="http://www.w3.org/2001/XMLSchema-instance" xmlns:pc="http://schemas.microsoft.com/office/infopath/2007/PartnerControls">
+  <documentManagement/>
+</p:properties>
+</file>
+
 <file path=customXml/itemProps1.xml><?xml version="1.0" encoding="utf-8"?>
+<ds:datastoreItem xmlns:ds="http://schemas.openxmlformats.org/officeDocument/2006/customXml" ds:itemID="{F3A59B3A-E114-4462-A81E-C21333712760}">
+  <ds:schemaRefs>
+    <ds:schemaRef ds:uri="http://schemas.openxmlformats.org/officeDocument/2006/bibliography"/>
+  </ds:schemaRefs>
+</ds:datastoreItem>
+</file>
+
+<file path=customXml/itemProps2.xml><?xml version="1.0" encoding="utf-8"?>
 <ds:datastoreItem xmlns:ds="http://schemas.openxmlformats.org/officeDocument/2006/customXml" ds:itemID="{EE2EDEE1-81A2-4260-A644-5EF7E4CA0419}">
   <ds:schemaRefs>
     <ds:schemaRef ds:uri="http://schemas.microsoft.com/office/2006/metadata/contentType"/>
@@ -6113,27 +6055,19 @@
 </ds:datastoreItem>
 </file>
 
-<file path=customXml/itemProps2.xml><?xml version="1.0" encoding="utf-8"?>
-<ds:datastoreItem xmlns:ds="http://schemas.openxmlformats.org/officeDocument/2006/customXml" ds:itemID="{F3A59B3A-E114-4462-A81E-C21333712760}">
+<file path=customXml/itemProps3.xml><?xml version="1.0" encoding="utf-8"?>
+<ds:datastoreItem xmlns:ds="http://schemas.openxmlformats.org/officeDocument/2006/customXml" ds:itemID="{0E280E72-3FBB-4497-965C-8023AB551CA9}">
   <ds:schemaRefs>
-    <ds:schemaRef ds:uri="http://schemas.openxmlformats.org/officeDocument/2006/bibliography"/>
+    <ds:schemaRef ds:uri="http://schemas.microsoft.com/sharepoint/v3/contenttype/forms"/>
   </ds:schemaRefs>
 </ds:datastoreItem>
 </file>
 
-<file path=customXml/itemProps3.xml><?xml version="1.0" encoding="utf-8"?>
+<file path=customXml/itemProps4.xml><?xml version="1.0" encoding="utf-8"?>
 <ds:datastoreItem xmlns:ds="http://schemas.openxmlformats.org/officeDocument/2006/customXml" ds:itemID="{3FB08FB8-30E6-4341-91A9-8587E380772F}">
   <ds:schemaRefs>
     <ds:schemaRef ds:uri="http://schemas.microsoft.com/office/2006/metadata/properties"/>
     <ds:schemaRef ds:uri="http://schemas.microsoft.com/office/infopath/2007/PartnerControls"/>
   </ds:schemaRefs>
 </ds:datastoreItem>
-</file>
-
-<file path=customXml/itemProps4.xml><?xml version="1.0" encoding="utf-8"?>
-<ds:datastoreItem xmlns:ds="http://schemas.openxmlformats.org/officeDocument/2006/customXml" ds:itemID="{0E280E72-3FBB-4497-965C-8023AB551CA9}">
-  <ds:schemaRefs>
-    <ds:schemaRef ds:uri="http://schemas.microsoft.com/sharepoint/v3/contenttype/forms"/>
-  </ds:schemaRefs>
-</ds:datastoreItem>
 </file>
</xml_diff>

<commit_message>
Updated class naming and reorganized config files. Added auto SQL database update from Google Drive.
</commit_message>
<xml_diff>
--- a/Auto PPT Maker Instructions.docx
+++ b/Auto PPT Maker Instructions.docx
@@ -1049,7 +1049,35 @@
         <w:rPr>
           <w:lang w:val="en-US"/>
         </w:rPr>
-        <w:t xml:space="preserve">Please replace the existing inputs (i.e. right side of “CallToWorshipSource = ”) with your own. With development, the above image might not accurately reflect what you currently observe; </w:t>
+        <w:t>Please replace the existing inputs (i.e. right side of “</w:t>
+      </w:r>
+      <w:proofErr w:type="spellStart"/>
+      <w:r>
+        <w:rPr>
+          <w:lang w:val="en-US"/>
+        </w:rPr>
+        <w:t>CallToWorshipSource</w:t>
+      </w:r>
+      <w:proofErr w:type="spellEnd"/>
+      <w:r>
+        <w:rPr>
+          <w:lang w:val="en-US"/>
+        </w:rPr>
+        <w:t xml:space="preserve"> </w:t>
+      </w:r>
+      <w:proofErr w:type="gramStart"/>
+      <w:r>
+        <w:rPr>
+          <w:lang w:val="en-US"/>
+        </w:rPr>
+        <w:t>= ”</w:t>
+      </w:r>
+      <w:proofErr w:type="gramEnd"/>
+      <w:r>
+        <w:rPr>
+          <w:lang w:val="en-US"/>
+        </w:rPr>
+        <w:t xml:space="preserve">) with your own. With development, the above image might not accurately reflect what you currently observe; </w:t>
       </w:r>
       <w:r>
         <w:rPr>
@@ -1362,7 +1390,31 @@
         <w:rPr>
           <w:lang w:val="en-US"/>
         </w:rPr>
-        <w:t>hoose the account to grant access with:</w:t>
+        <w:t xml:space="preserve">hoose </w:t>
+      </w:r>
+      <w:r>
+        <w:rPr>
+          <w:lang w:val="en-US"/>
+        </w:rPr>
+        <w:t>an</w:t>
+      </w:r>
+      <w:r>
+        <w:rPr>
+          <w:lang w:val="en-US"/>
+        </w:rPr>
+        <w:t xml:space="preserve"> account</w:t>
+      </w:r>
+      <w:r>
+        <w:rPr>
+          <w:lang w:val="en-US"/>
+        </w:rPr>
+        <w:t xml:space="preserve"> (any account will work)</w:t>
+      </w:r>
+      <w:r>
+        <w:rPr>
+          <w:lang w:val="en-US"/>
+        </w:rPr>
+        <w:t xml:space="preserve"> to grant access with:</w:t>
       </w:r>
     </w:p>
     <w:p>
@@ -1445,7 +1497,21 @@
         <w:rPr>
           <w:lang w:val="en-US"/>
         </w:rPr>
-        <w:t>Press “Advanced” and then “Go to Quickstart (unsafe)”</w:t>
+        <w:t xml:space="preserve">Press “Advanced” and then “Go to </w:t>
+      </w:r>
+      <w:proofErr w:type="spellStart"/>
+      <w:r>
+        <w:rPr>
+          <w:lang w:val="en-US"/>
+        </w:rPr>
+        <w:t>Quickstart</w:t>
+      </w:r>
+      <w:proofErr w:type="spellEnd"/>
+      <w:r>
+        <w:rPr>
+          <w:lang w:val="en-US"/>
+        </w:rPr>
+        <w:t xml:space="preserve"> (unsafe)”</w:t>
       </w:r>
     </w:p>
     <w:p>
@@ -2097,7 +2163,21 @@
         <w:rPr>
           <w:lang w:val="en-US"/>
         </w:rPr>
-        <w:t>(e.g., SundayServiceHeaderTitle):</w:t>
+        <w:t xml:space="preserve">(e.g., </w:t>
+      </w:r>
+      <w:proofErr w:type="spellStart"/>
+      <w:r>
+        <w:rPr>
+          <w:lang w:val="en-US"/>
+        </w:rPr>
+        <w:t>SundayServiceHeaderTitle</w:t>
+      </w:r>
+      <w:proofErr w:type="spellEnd"/>
+      <w:r>
+        <w:rPr>
+          <w:lang w:val="en-US"/>
+        </w:rPr>
+        <w:t>):</w:t>
       </w:r>
     </w:p>
     <w:p>
@@ -2141,8 +2221,16 @@
         <w:rPr>
           <w:lang w:val="en-US"/>
         </w:rPr>
-        <w:t>The title parameter property is shared with SermonHeaderSpeaker</w:t>
-      </w:r>
+        <w:t xml:space="preserve">The title parameter property is shared with </w:t>
+      </w:r>
+      <w:proofErr w:type="spellStart"/>
+      <w:r>
+        <w:rPr>
+          <w:lang w:val="en-US"/>
+        </w:rPr>
+        <w:t>SermonHeaderSpeaker</w:t>
+      </w:r>
+      <w:proofErr w:type="spellEnd"/>
     </w:p>
     <w:p>
       <w:pPr>
@@ -2171,7 +2259,21 @@
         <w:rPr>
           <w:lang w:val="en-US"/>
         </w:rPr>
-        <w:t xml:space="preserve">(e.g., SermonVerseSource): </w:t>
+        <w:t xml:space="preserve">(e.g., </w:t>
+      </w:r>
+      <w:proofErr w:type="spellStart"/>
+      <w:r>
+        <w:rPr>
+          <w:lang w:val="en-US"/>
+        </w:rPr>
+        <w:t>SermonVerseSource</w:t>
+      </w:r>
+      <w:proofErr w:type="spellEnd"/>
+      <w:r>
+        <w:rPr>
+          <w:lang w:val="en-US"/>
+        </w:rPr>
+        <w:t xml:space="preserve">): </w:t>
       </w:r>
     </w:p>
     <w:p>
@@ -2571,7 +2673,21 @@
         <w:rPr>
           <w:lang w:val="en-US"/>
         </w:rPr>
-        <w:t xml:space="preserve">: A blank PrayerofConfessionSource would result in the Pray of Confession slide being </w:t>
+        <w:t xml:space="preserve">: A blank </w:t>
+      </w:r>
+      <w:proofErr w:type="spellStart"/>
+      <w:r>
+        <w:rPr>
+          <w:lang w:val="en-US"/>
+        </w:rPr>
+        <w:t>PrayerofConfessionSource</w:t>
+      </w:r>
+      <w:proofErr w:type="spellEnd"/>
+      <w:r>
+        <w:rPr>
+          <w:lang w:val="en-US"/>
+        </w:rPr>
+        <w:t xml:space="preserve"> would result in the Pray of Confession slide being </w:t>
       </w:r>
       <w:r>
         <w:rPr>
@@ -2754,12 +2870,28 @@
           <w:lang w:val="en-US"/>
         </w:rPr>
       </w:pPr>
-      <w:r>
-        <w:rPr>
-          <w:lang w:val="en-US"/>
-        </w:rPr>
-        <w:t>Guren no Yumiya</w:t>
-      </w:r>
+      <w:proofErr w:type="spellStart"/>
+      <w:r>
+        <w:rPr>
+          <w:lang w:val="en-US"/>
+        </w:rPr>
+        <w:t>Guren</w:t>
+      </w:r>
+      <w:proofErr w:type="spellEnd"/>
+      <w:r>
+        <w:rPr>
+          <w:lang w:val="en-US"/>
+        </w:rPr>
+        <w:t xml:space="preserve"> no </w:t>
+      </w:r>
+      <w:proofErr w:type="spellStart"/>
+      <w:r>
+        <w:rPr>
+          <w:lang w:val="en-US"/>
+        </w:rPr>
+        <w:t>Yumiya</w:t>
+      </w:r>
+      <w:proofErr w:type="spellEnd"/>
       <w:r>
         <w:rPr>
           <w:lang w:val="en-US"/>
@@ -2876,6 +3008,7 @@
           <w:lang w:val="en-US"/>
         </w:rPr>
       </w:pPr>
+      <w:proofErr w:type="spellStart"/>
       <w:r>
         <w:rPr>
           <w:b/>
@@ -2884,6 +3017,7 @@
         </w:rPr>
         <w:t>HolyCommunionEnabled</w:t>
       </w:r>
+      <w:proofErr w:type="spellEnd"/>
       <w:r>
         <w:rPr>
           <w:lang w:val="en-US"/>
@@ -3076,12 +3210,8 @@
       </w:r>
     </w:p>
     <w:sectPr>
-      <w:headerReference w:type="even" r:id="rId25"/>
-      <w:headerReference w:type="default" r:id="rId26"/>
-      <w:footerReference w:type="even" r:id="rId27"/>
-      <w:footerReference w:type="default" r:id="rId28"/>
-      <w:headerReference w:type="first" r:id="rId29"/>
-      <w:footerReference w:type="first" r:id="rId30"/>
+      <w:headerReference w:type="default" r:id="rId25"/>
+      <w:footerReference w:type="default" r:id="rId26"/>
       <w:pgSz w:w="12240" w:h="15840"/>
       <w:pgMar w:top="1440" w:right="1440" w:bottom="1440" w:left="1440" w:header="708" w:footer="708" w:gutter="0"/>
       <w:cols w:space="708"/>
@@ -3117,16 +3247,6 @@
 </file>
 
 <file path=word/footer1.xml><?xml version="1.0" encoding="utf-8"?>
-<w:ftr xmlns:wpc="http://schemas.microsoft.com/office/word/2010/wordprocessingCanvas" xmlns:cx="http://schemas.microsoft.com/office/drawing/2014/chartex" xmlns:cx1="http://schemas.microsoft.com/office/drawing/2015/9/8/chartex" xmlns:cx2="http://schemas.microsoft.com/office/drawing/2015/10/21/chartex" xmlns:cx3="http://schemas.microsoft.com/office/drawing/2016/5/9/chartex" xmlns:cx4="http://schemas.microsoft.com/office/drawing/2016/5/10/chartex" xmlns:cx5="http://schemas.microsoft.com/office/drawing/2016/5/11/chartex" xmlns:cx6="http://schemas.microsoft.com/office/drawing/2016/5/12/chartex" xmlns:cx7="http://schemas.microsoft.com/office/drawing/2016/5/13/chartex" xmlns:cx8="http://schemas.microsoft.com/office/drawing/2016/5/14/chartex" xmlns:mc="http://schemas.openxmlformats.org/markup-compatibility/2006" xmlns:aink="http://schemas.microsoft.com/office/drawing/2016/ink" xmlns:am3d="http://schemas.microsoft.com/office/drawing/2017/model3d" xmlns:o="urn:schemas-microsoft-com:office:office" xmlns:r="http://schemas.openxmlformats.org/officeDocument/2006/relationships" xmlns:m="http://schemas.openxmlformats.org/officeDocument/2006/math" xmlns:v="urn:schemas-microsoft-com:vml" xmlns:wp14="http://schemas.microsoft.com/office/word/2010/wordprocessingDrawing" xmlns:wp="http://schemas.openxmlformats.org/drawingml/2006/wordprocessingDrawing" xmlns:w10="urn:schemas-microsoft-com:office:word" xmlns:w="http://schemas.openxmlformats.org/wordprocessingml/2006/main" xmlns:w14="http://schemas.microsoft.com/office/word/2010/wordml" xmlns:w15="http://schemas.microsoft.com/office/word/2012/wordml" xmlns:w16cex="http://schemas.microsoft.com/office/word/2018/wordml/cex" xmlns:w16cid="http://schemas.microsoft.com/office/word/2016/wordml/cid" xmlns:w16="http://schemas.microsoft.com/office/word/2018/wordml" xmlns:w16sdtdh="http://schemas.microsoft.com/office/word/2020/wordml/sdtdatahash" xmlns:w16se="http://schemas.microsoft.com/office/word/2015/wordml/symex" xmlns:wpg="http://schemas.microsoft.com/office/word/2010/wordprocessingGroup" xmlns:wpi="http://schemas.microsoft.com/office/word/2010/wordprocessingInk" xmlns:wne="http://schemas.microsoft.com/office/word/2006/wordml" xmlns:wps="http://schemas.microsoft.com/office/word/2010/wordprocessingShape" mc:Ignorable="w14 w15 w16se w16cid w16 w16cex w16sdtdh wp14">
-  <w:p>
-    <w:pPr>
-      <w:pStyle w:val="Footer"/>
-    </w:pPr>
-  </w:p>
-</w:ftr>
-</file>
-
-<file path=word/footer2.xml><?xml version="1.0" encoding="utf-8"?>
 <w:ftr xmlns:wpc="http://schemas.microsoft.com/office/word/2010/wordprocessingCanvas" xmlns:cx="http://schemas.microsoft.com/office/drawing/2014/chartex" xmlns:cx1="http://schemas.microsoft.com/office/drawing/2015/9/8/chartex" xmlns:cx2="http://schemas.microsoft.com/office/drawing/2015/10/21/chartex" xmlns:cx3="http://schemas.microsoft.com/office/drawing/2016/5/9/chartex" xmlns:cx4="http://schemas.microsoft.com/office/drawing/2016/5/10/chartex" xmlns:cx5="http://schemas.microsoft.com/office/drawing/2016/5/11/chartex" xmlns:cx6="http://schemas.microsoft.com/office/drawing/2016/5/12/chartex" xmlns:cx7="http://schemas.microsoft.com/office/drawing/2016/5/13/chartex" xmlns:cx8="http://schemas.microsoft.com/office/drawing/2016/5/14/chartex" xmlns:mc="http://schemas.openxmlformats.org/markup-compatibility/2006" xmlns:aink="http://schemas.microsoft.com/office/drawing/2016/ink" xmlns:am3d="http://schemas.microsoft.com/office/drawing/2017/model3d" xmlns:o="urn:schemas-microsoft-com:office:office" xmlns:r="http://schemas.openxmlformats.org/officeDocument/2006/relationships" xmlns:m="http://schemas.openxmlformats.org/officeDocument/2006/math" xmlns:v="urn:schemas-microsoft-com:vml" xmlns:wp14="http://schemas.microsoft.com/office/word/2010/wordprocessingDrawing" xmlns:wp="http://schemas.openxmlformats.org/drawingml/2006/wordprocessingDrawing" xmlns:w10="urn:schemas-microsoft-com:office:word" xmlns:w="http://schemas.openxmlformats.org/wordprocessingml/2006/main" xmlns:w14="http://schemas.microsoft.com/office/word/2010/wordml" xmlns:w15="http://schemas.microsoft.com/office/word/2012/wordml" xmlns:w16cex="http://schemas.microsoft.com/office/word/2018/wordml/cex" xmlns:w16cid="http://schemas.microsoft.com/office/word/2016/wordml/cid" xmlns:w16="http://schemas.microsoft.com/office/word/2018/wordml" xmlns:w16sdtdh="http://schemas.microsoft.com/office/word/2020/wordml/sdtdatahash" xmlns:w16se="http://schemas.microsoft.com/office/word/2015/wordml/symex" xmlns:wpg="http://schemas.microsoft.com/office/word/2010/wordprocessingGroup" xmlns:wpi="http://schemas.microsoft.com/office/word/2010/wordprocessingInk" xmlns:wne="http://schemas.microsoft.com/office/word/2006/wordml" xmlns:wps="http://schemas.microsoft.com/office/word/2010/wordprocessingShape" mc:Ignorable="w14 w15 w16se w16cid w16 w16cex w16sdtdh wp14">
   <w:sdt>
     <w:sdtPr>
@@ -3179,16 +3299,6 @@
 </w:ftr>
 </file>
 
-<file path=word/footer3.xml><?xml version="1.0" encoding="utf-8"?>
-<w:ftr xmlns:wpc="http://schemas.microsoft.com/office/word/2010/wordprocessingCanvas" xmlns:cx="http://schemas.microsoft.com/office/drawing/2014/chartex" xmlns:cx1="http://schemas.microsoft.com/office/drawing/2015/9/8/chartex" xmlns:cx2="http://schemas.microsoft.com/office/drawing/2015/10/21/chartex" xmlns:cx3="http://schemas.microsoft.com/office/drawing/2016/5/9/chartex" xmlns:cx4="http://schemas.microsoft.com/office/drawing/2016/5/10/chartex" xmlns:cx5="http://schemas.microsoft.com/office/drawing/2016/5/11/chartex" xmlns:cx6="http://schemas.microsoft.com/office/drawing/2016/5/12/chartex" xmlns:cx7="http://schemas.microsoft.com/office/drawing/2016/5/13/chartex" xmlns:cx8="http://schemas.microsoft.com/office/drawing/2016/5/14/chartex" xmlns:mc="http://schemas.openxmlformats.org/markup-compatibility/2006" xmlns:aink="http://schemas.microsoft.com/office/drawing/2016/ink" xmlns:am3d="http://schemas.microsoft.com/office/drawing/2017/model3d" xmlns:o="urn:schemas-microsoft-com:office:office" xmlns:r="http://schemas.openxmlformats.org/officeDocument/2006/relationships" xmlns:m="http://schemas.openxmlformats.org/officeDocument/2006/math" xmlns:v="urn:schemas-microsoft-com:vml" xmlns:wp14="http://schemas.microsoft.com/office/word/2010/wordprocessingDrawing" xmlns:wp="http://schemas.openxmlformats.org/drawingml/2006/wordprocessingDrawing" xmlns:w10="urn:schemas-microsoft-com:office:word" xmlns:w="http://schemas.openxmlformats.org/wordprocessingml/2006/main" xmlns:w14="http://schemas.microsoft.com/office/word/2010/wordml" xmlns:w15="http://schemas.microsoft.com/office/word/2012/wordml" xmlns:w16cex="http://schemas.microsoft.com/office/word/2018/wordml/cex" xmlns:w16cid="http://schemas.microsoft.com/office/word/2016/wordml/cid" xmlns:w16="http://schemas.microsoft.com/office/word/2018/wordml" xmlns:w16sdtdh="http://schemas.microsoft.com/office/word/2020/wordml/sdtdatahash" xmlns:w16se="http://schemas.microsoft.com/office/word/2015/wordml/symex" xmlns:wpg="http://schemas.microsoft.com/office/word/2010/wordprocessingGroup" xmlns:wpi="http://schemas.microsoft.com/office/word/2010/wordprocessingInk" xmlns:wne="http://schemas.microsoft.com/office/word/2006/wordml" xmlns:wps="http://schemas.microsoft.com/office/word/2010/wordprocessingShape" mc:Ignorable="w14 w15 w16se w16cid w16 w16cex w16sdtdh wp14">
-  <w:p>
-    <w:pPr>
-      <w:pStyle w:val="Footer"/>
-    </w:pPr>
-  </w:p>
-</w:ftr>
-</file>
-
 <file path=word/footnotes.xml><?xml version="1.0" encoding="utf-8"?>
 <w:footnotes xmlns:wpc="http://schemas.microsoft.com/office/word/2010/wordprocessingCanvas" xmlns:cx="http://schemas.microsoft.com/office/drawing/2014/chartex" xmlns:cx1="http://schemas.microsoft.com/office/drawing/2015/9/8/chartex" xmlns:cx2="http://schemas.microsoft.com/office/drawing/2015/10/21/chartex" xmlns:cx3="http://schemas.microsoft.com/office/drawing/2016/5/9/chartex" xmlns:cx4="http://schemas.microsoft.com/office/drawing/2016/5/10/chartex" xmlns:cx5="http://schemas.microsoft.com/office/drawing/2016/5/11/chartex" xmlns:cx6="http://schemas.microsoft.com/office/drawing/2016/5/12/chartex" xmlns:cx7="http://schemas.microsoft.com/office/drawing/2016/5/13/chartex" xmlns:cx8="http://schemas.microsoft.com/office/drawing/2016/5/14/chartex" xmlns:mc="http://schemas.openxmlformats.org/markup-compatibility/2006" xmlns:aink="http://schemas.microsoft.com/office/drawing/2016/ink" xmlns:am3d="http://schemas.microsoft.com/office/drawing/2017/model3d" xmlns:o="urn:schemas-microsoft-com:office:office" xmlns:r="http://schemas.openxmlformats.org/officeDocument/2006/relationships" xmlns:m="http://schemas.openxmlformats.org/officeDocument/2006/math" xmlns:v="urn:schemas-microsoft-com:vml" xmlns:wp14="http://schemas.microsoft.com/office/word/2010/wordprocessingDrawing" xmlns:wp="http://schemas.openxmlformats.org/drawingml/2006/wordprocessingDrawing" xmlns:w10="urn:schemas-microsoft-com:office:word" xmlns:w="http://schemas.openxmlformats.org/wordprocessingml/2006/main" xmlns:w14="http://schemas.microsoft.com/office/word/2010/wordml" xmlns:w15="http://schemas.microsoft.com/office/word/2012/wordml" xmlns:w16cex="http://schemas.microsoft.com/office/word/2018/wordml/cex" xmlns:w16cid="http://schemas.microsoft.com/office/word/2016/wordml/cid" xmlns:w16="http://schemas.microsoft.com/office/word/2018/wordml" xmlns:w16sdtdh="http://schemas.microsoft.com/office/word/2020/wordml/sdtdatahash" xmlns:w16se="http://schemas.microsoft.com/office/word/2015/wordml/symex" xmlns:wpg="http://schemas.microsoft.com/office/word/2010/wordprocessingGroup" xmlns:wpi="http://schemas.microsoft.com/office/word/2010/wordprocessingInk" xmlns:wne="http://schemas.microsoft.com/office/word/2006/wordml" xmlns:wps="http://schemas.microsoft.com/office/word/2010/wordprocessingShape" mc:Ignorable="w14 w15 w16se w16cid w16 w16cex w16sdtdh wp14">
   <w:footnote w:type="separator" w:id="-1">
@@ -3215,16 +3325,6 @@
 </file>
 
 <file path=word/header1.xml><?xml version="1.0" encoding="utf-8"?>
-<w:hdr xmlns:wpc="http://schemas.microsoft.com/office/word/2010/wordprocessingCanvas" xmlns:cx="http://schemas.microsoft.com/office/drawing/2014/chartex" xmlns:cx1="http://schemas.microsoft.com/office/drawing/2015/9/8/chartex" xmlns:cx2="http://schemas.microsoft.com/office/drawing/2015/10/21/chartex" xmlns:cx3="http://schemas.microsoft.com/office/drawing/2016/5/9/chartex" xmlns:cx4="http://schemas.microsoft.com/office/drawing/2016/5/10/chartex" xmlns:cx5="http://schemas.microsoft.com/office/drawing/2016/5/11/chartex" xmlns:cx6="http://schemas.microsoft.com/office/drawing/2016/5/12/chartex" xmlns:cx7="http://schemas.microsoft.com/office/drawing/2016/5/13/chartex" xmlns:cx8="http://schemas.microsoft.com/office/drawing/2016/5/14/chartex" xmlns:mc="http://schemas.openxmlformats.org/markup-compatibility/2006" xmlns:aink="http://schemas.microsoft.com/office/drawing/2016/ink" xmlns:am3d="http://schemas.microsoft.com/office/drawing/2017/model3d" xmlns:o="urn:schemas-microsoft-com:office:office" xmlns:r="http://schemas.openxmlformats.org/officeDocument/2006/relationships" xmlns:m="http://schemas.openxmlformats.org/officeDocument/2006/math" xmlns:v="urn:schemas-microsoft-com:vml" xmlns:wp14="http://schemas.microsoft.com/office/word/2010/wordprocessingDrawing" xmlns:wp="http://schemas.openxmlformats.org/drawingml/2006/wordprocessingDrawing" xmlns:w10="urn:schemas-microsoft-com:office:word" xmlns:w="http://schemas.openxmlformats.org/wordprocessingml/2006/main" xmlns:w14="http://schemas.microsoft.com/office/word/2010/wordml" xmlns:w15="http://schemas.microsoft.com/office/word/2012/wordml" xmlns:w16cex="http://schemas.microsoft.com/office/word/2018/wordml/cex" xmlns:w16cid="http://schemas.microsoft.com/office/word/2016/wordml/cid" xmlns:w16="http://schemas.microsoft.com/office/word/2018/wordml" xmlns:w16sdtdh="http://schemas.microsoft.com/office/word/2020/wordml/sdtdatahash" xmlns:w16se="http://schemas.microsoft.com/office/word/2015/wordml/symex" xmlns:wpg="http://schemas.microsoft.com/office/word/2010/wordprocessingGroup" xmlns:wpi="http://schemas.microsoft.com/office/word/2010/wordprocessingInk" xmlns:wne="http://schemas.microsoft.com/office/word/2006/wordml" xmlns:wps="http://schemas.microsoft.com/office/word/2010/wordprocessingShape" mc:Ignorable="w14 w15 w16se w16cid w16 w16cex w16sdtdh wp14">
-  <w:p>
-    <w:pPr>
-      <w:pStyle w:val="Header"/>
-    </w:pPr>
-  </w:p>
-</w:hdr>
-</file>
-
-<file path=word/header2.xml><?xml version="1.0" encoding="utf-8"?>
 <w:hdr xmlns:wpc="http://schemas.microsoft.com/office/word/2010/wordprocessingCanvas" xmlns:cx="http://schemas.microsoft.com/office/drawing/2014/chartex" xmlns:cx1="http://schemas.microsoft.com/office/drawing/2015/9/8/chartex" xmlns:cx2="http://schemas.microsoft.com/office/drawing/2015/10/21/chartex" xmlns:cx3="http://schemas.microsoft.com/office/drawing/2016/5/9/chartex" xmlns:cx4="http://schemas.microsoft.com/office/drawing/2016/5/10/chartex" xmlns:cx5="http://schemas.microsoft.com/office/drawing/2016/5/11/chartex" xmlns:cx6="http://schemas.microsoft.com/office/drawing/2016/5/12/chartex" xmlns:cx7="http://schemas.microsoft.com/office/drawing/2016/5/13/chartex" xmlns:cx8="http://schemas.microsoft.com/office/drawing/2016/5/14/chartex" xmlns:mc="http://schemas.openxmlformats.org/markup-compatibility/2006" xmlns:aink="http://schemas.microsoft.com/office/drawing/2016/ink" xmlns:am3d="http://schemas.microsoft.com/office/drawing/2017/model3d" xmlns:o="urn:schemas-microsoft-com:office:office" xmlns:r="http://schemas.openxmlformats.org/officeDocument/2006/relationships" xmlns:m="http://schemas.openxmlformats.org/officeDocument/2006/math" xmlns:v="urn:schemas-microsoft-com:vml" xmlns:wp14="http://schemas.microsoft.com/office/word/2010/wordprocessingDrawing" xmlns:wp="http://schemas.openxmlformats.org/drawingml/2006/wordprocessingDrawing" xmlns:w10="urn:schemas-microsoft-com:office:word" xmlns:w="http://schemas.openxmlformats.org/wordprocessingml/2006/main" xmlns:w14="http://schemas.microsoft.com/office/word/2010/wordml" xmlns:w15="http://schemas.microsoft.com/office/word/2012/wordml" xmlns:w16cex="http://schemas.microsoft.com/office/word/2018/wordml/cex" xmlns:w16cid="http://schemas.microsoft.com/office/word/2016/wordml/cid" xmlns:w16="http://schemas.microsoft.com/office/word/2018/wordml" xmlns:w16sdtdh="http://schemas.microsoft.com/office/word/2020/wordml/sdtdatahash" xmlns:w16se="http://schemas.microsoft.com/office/word/2015/wordml/symex" xmlns:wpg="http://schemas.microsoft.com/office/word/2010/wordprocessingGroup" xmlns:wpi="http://schemas.microsoft.com/office/word/2010/wordprocessingInk" xmlns:wne="http://schemas.microsoft.com/office/word/2006/wordml" xmlns:wps="http://schemas.microsoft.com/office/word/2010/wordprocessingShape" mc:Ignorable="w14 w15 w16se w16cid w16 w16cex w16sdtdh wp14">
   <w:tbl>
     <w:tblPr>
@@ -3286,7 +3386,13 @@
             <w:rPr>
               <w:lang w:val="en-US"/>
             </w:rPr>
-            <w:t>11</w:t>
+            <w:t>1</w:t>
+          </w:r>
+          <w:r>
+            <w:rPr>
+              <w:lang w:val="en-US"/>
+            </w:rPr>
+            <w:t>2</w:t>
           </w:r>
           <w:r>
             <w:rPr>
@@ -3298,13 +3404,7 @@
             <w:rPr>
               <w:lang w:val="en-US"/>
             </w:rPr>
-            <w:t>1</w:t>
-          </w:r>
-          <w:r>
-            <w:rPr>
-              <w:lang w:val="en-US"/>
-            </w:rPr>
-            <w:t>9</w:t>
+            <w:t>10</w:t>
           </w:r>
           <w:r>
             <w:rPr>
@@ -3329,16 +3429,6 @@
       <w:rPr>
         <w:lang w:val="en-US"/>
       </w:rPr>
-    </w:pPr>
-  </w:p>
-</w:hdr>
-</file>
-
-<file path=word/header3.xml><?xml version="1.0" encoding="utf-8"?>
-<w:hdr xmlns:wpc="http://schemas.microsoft.com/office/word/2010/wordprocessingCanvas" xmlns:cx="http://schemas.microsoft.com/office/drawing/2014/chartex" xmlns:cx1="http://schemas.microsoft.com/office/drawing/2015/9/8/chartex" xmlns:cx2="http://schemas.microsoft.com/office/drawing/2015/10/21/chartex" xmlns:cx3="http://schemas.microsoft.com/office/drawing/2016/5/9/chartex" xmlns:cx4="http://schemas.microsoft.com/office/drawing/2016/5/10/chartex" xmlns:cx5="http://schemas.microsoft.com/office/drawing/2016/5/11/chartex" xmlns:cx6="http://schemas.microsoft.com/office/drawing/2016/5/12/chartex" xmlns:cx7="http://schemas.microsoft.com/office/drawing/2016/5/13/chartex" xmlns:cx8="http://schemas.microsoft.com/office/drawing/2016/5/14/chartex" xmlns:mc="http://schemas.openxmlformats.org/markup-compatibility/2006" xmlns:aink="http://schemas.microsoft.com/office/drawing/2016/ink" xmlns:am3d="http://schemas.microsoft.com/office/drawing/2017/model3d" xmlns:o="urn:schemas-microsoft-com:office:office" xmlns:r="http://schemas.openxmlformats.org/officeDocument/2006/relationships" xmlns:m="http://schemas.openxmlformats.org/officeDocument/2006/math" xmlns:v="urn:schemas-microsoft-com:vml" xmlns:wp14="http://schemas.microsoft.com/office/word/2010/wordprocessingDrawing" xmlns:wp="http://schemas.openxmlformats.org/drawingml/2006/wordprocessingDrawing" xmlns:w10="urn:schemas-microsoft-com:office:word" xmlns:w="http://schemas.openxmlformats.org/wordprocessingml/2006/main" xmlns:w14="http://schemas.microsoft.com/office/word/2010/wordml" xmlns:w15="http://schemas.microsoft.com/office/word/2012/wordml" xmlns:w16cex="http://schemas.microsoft.com/office/word/2018/wordml/cex" xmlns:w16cid="http://schemas.microsoft.com/office/word/2016/wordml/cid" xmlns:w16="http://schemas.microsoft.com/office/word/2018/wordml" xmlns:w16sdtdh="http://schemas.microsoft.com/office/word/2020/wordml/sdtdatahash" xmlns:w16se="http://schemas.microsoft.com/office/word/2015/wordml/symex" xmlns:wpg="http://schemas.microsoft.com/office/word/2010/wordprocessingGroup" xmlns:wpi="http://schemas.microsoft.com/office/word/2010/wordprocessingInk" xmlns:wne="http://schemas.microsoft.com/office/word/2006/wordml" xmlns:wps="http://schemas.microsoft.com/office/word/2010/wordprocessingShape" mc:Ignorable="w14 w15 w16se w16cid w16 w16cex w16sdtdh wp14">
-  <w:p>
-    <w:pPr>
-      <w:pStyle w:val="Header"/>
     </w:pPr>
   </w:p>
 </w:hdr>
@@ -5827,10 +5917,6 @@
 </file>
 
 <file path=customXml/item1.xml><?xml version="1.0" encoding="utf-8"?>
-<b:Sources xmlns:b="http://schemas.openxmlformats.org/officeDocument/2006/bibliography" xmlns="http://schemas.openxmlformats.org/officeDocument/2006/bibliography" SelectedStyle="\APASixthEditionOfficeOnline.xsl" StyleName="APA" Version="6"/>
-</file>
-
-<file path=customXml/item2.xml><?xml version="1.0" encoding="utf-8"?>
 <ct:contentTypeSchema xmlns:ct="http://schemas.microsoft.com/office/2006/metadata/contentType" xmlns:ma="http://schemas.microsoft.com/office/2006/metadata/properties/metaAttributes" ct:_="" ma:_="" ma:contentTypeName="Document" ma:contentTypeID="0x01010034A76C9AA24DE042B9C6F263464C1E78" ma:contentTypeVersion="10" ma:contentTypeDescription="Create a new document." ma:contentTypeScope="" ma:versionID="cff7e0efacd13409053c13a2556d56ec">
   <xsd:schema xmlns:xsd="http://www.w3.org/2001/XMLSchema" xmlns:xs="http://www.w3.org/2001/XMLSchema" xmlns:p="http://schemas.microsoft.com/office/2006/metadata/properties" xmlns:ns3="f259a244-8fa1-4985-a97a-c1e6d295c353" targetNamespace="http://schemas.microsoft.com/office/2006/metadata/properties" ma:root="true" ma:fieldsID="f671b52949b0194d548e3901d0f9e004" ns3:_="">
     <xsd:import namespace="f259a244-8fa1-4985-a97a-c1e6d295c353"/>
@@ -6014,7 +6100,17 @@
 </ct:contentTypeSchema>
 </file>
 
+<file path=customXml/item2.xml><?xml version="1.0" encoding="utf-8"?>
+<b:Sources xmlns:b="http://schemas.openxmlformats.org/officeDocument/2006/bibliography" xmlns="http://schemas.openxmlformats.org/officeDocument/2006/bibliography" SelectedStyle="\APASixthEditionOfficeOnline.xsl" StyleName="APA" Version="6"/>
+</file>
+
 <file path=customXml/item3.xml><?xml version="1.0" encoding="utf-8"?>
+<p:properties xmlns:p="http://schemas.microsoft.com/office/2006/metadata/properties" xmlns:xsi="http://www.w3.org/2001/XMLSchema-instance" xmlns:pc="http://schemas.microsoft.com/office/infopath/2007/PartnerControls">
+  <documentManagement/>
+</p:properties>
+</file>
+
+<file path=customXml/item4.xml><?xml version="1.0" encoding="utf-8"?>
 <?mso-contentType ?>
 <FormTemplates xmlns="http://schemas.microsoft.com/sharepoint/v3/contenttype/forms">
   <Display>DocumentLibraryForm</Display>
@@ -6023,21 +6119,7 @@
 </FormTemplates>
 </file>
 
-<file path=customXml/item4.xml><?xml version="1.0" encoding="utf-8"?>
-<p:properties xmlns:p="http://schemas.microsoft.com/office/2006/metadata/properties" xmlns:xsi="http://www.w3.org/2001/XMLSchema-instance" xmlns:pc="http://schemas.microsoft.com/office/infopath/2007/PartnerControls">
-  <documentManagement/>
-</p:properties>
-</file>
-
 <file path=customXml/itemProps1.xml><?xml version="1.0" encoding="utf-8"?>
-<ds:datastoreItem xmlns:ds="http://schemas.openxmlformats.org/officeDocument/2006/customXml" ds:itemID="{F3A59B3A-E114-4462-A81E-C21333712760}">
-  <ds:schemaRefs>
-    <ds:schemaRef ds:uri="http://schemas.openxmlformats.org/officeDocument/2006/bibliography"/>
-  </ds:schemaRefs>
-</ds:datastoreItem>
-</file>
-
-<file path=customXml/itemProps2.xml><?xml version="1.0" encoding="utf-8"?>
 <ds:datastoreItem xmlns:ds="http://schemas.openxmlformats.org/officeDocument/2006/customXml" ds:itemID="{EE2EDEE1-81A2-4260-A644-5EF7E4CA0419}">
   <ds:schemaRefs>
     <ds:schemaRef ds:uri="http://schemas.microsoft.com/office/2006/metadata/contentType"/>
@@ -6055,19 +6137,27 @@
 </ds:datastoreItem>
 </file>
 
-<file path=customXml/itemProps3.xml><?xml version="1.0" encoding="utf-8"?>
-<ds:datastoreItem xmlns:ds="http://schemas.openxmlformats.org/officeDocument/2006/customXml" ds:itemID="{0E280E72-3FBB-4497-965C-8023AB551CA9}">
+<file path=customXml/itemProps2.xml><?xml version="1.0" encoding="utf-8"?>
+<ds:datastoreItem xmlns:ds="http://schemas.openxmlformats.org/officeDocument/2006/customXml" ds:itemID="{F3A59B3A-E114-4462-A81E-C21333712760}">
   <ds:schemaRefs>
-    <ds:schemaRef ds:uri="http://schemas.microsoft.com/sharepoint/v3/contenttype/forms"/>
+    <ds:schemaRef ds:uri="http://schemas.openxmlformats.org/officeDocument/2006/bibliography"/>
   </ds:schemaRefs>
 </ds:datastoreItem>
 </file>
 
-<file path=customXml/itemProps4.xml><?xml version="1.0" encoding="utf-8"?>
+<file path=customXml/itemProps3.xml><?xml version="1.0" encoding="utf-8"?>
 <ds:datastoreItem xmlns:ds="http://schemas.openxmlformats.org/officeDocument/2006/customXml" ds:itemID="{3FB08FB8-30E6-4341-91A9-8587E380772F}">
   <ds:schemaRefs>
     <ds:schemaRef ds:uri="http://schemas.microsoft.com/office/2006/metadata/properties"/>
     <ds:schemaRef ds:uri="http://schemas.microsoft.com/office/infopath/2007/PartnerControls"/>
   </ds:schemaRefs>
 </ds:datastoreItem>
+</file>
+
+<file path=customXml/itemProps4.xml><?xml version="1.0" encoding="utf-8"?>
+<ds:datastoreItem xmlns:ds="http://schemas.openxmlformats.org/officeDocument/2006/customXml" ds:itemID="{0E280E72-3FBB-4497-965C-8023AB551CA9}">
+  <ds:schemaRefs>
+    <ds:schemaRef ds:uri="http://schemas.microsoft.com/sharepoint/v3/contenttype/forms"/>
+  </ds:schemaRefs>
+</ds:datastoreItem>
 </file>
</xml_diff>

<commit_message>
Update Auto PPT Maker Instructions.docx
</commit_message>
<xml_diff>
--- a/Auto PPT Maker Instructions.docx
+++ b/Auto PPT Maker Instructions.docx
@@ -45,6 +45,11 @@
       </w:r>
     </w:p>
     <w:p>
+      <w:pPr>
+        <w:rPr>
+          <w:rStyle w:val="Hyperlink"/>
+        </w:rPr>
+      </w:pPr>
       <w:hyperlink r:id="rId11" w:history="1">
         <w:r>
           <w:rPr>
@@ -68,11 +73,51 @@
           <w:bCs/>
           <w:u w:val="single"/>
         </w:rPr>
+        <w:t>Announcements/Supplications/Logging Spreadsheet</w:t>
+      </w:r>
+      <w:r>
+        <w:rPr>
+          <w:b/>
+          <w:bCs/>
+          <w:u w:val="single"/>
+        </w:rPr>
+        <w:t>:</w:t>
+      </w:r>
+    </w:p>
+    <w:p>
+      <w:hyperlink r:id="rId12" w:history="1">
+        <w:r>
+          <w:rPr>
+            <w:rStyle w:val="Hyperlink"/>
+          </w:rPr>
+          <w:t>https://docs.google.com/spreadsheets/d/1QwHVxwxD_MWQANNvx-YE5KuhwyQQVCgmpWnojajbW4k/edit?usp=sharing</w:t>
+        </w:r>
+      </w:hyperlink>
+    </w:p>
+    <w:p>
+      <w:r>
+        <w:t>HINT: Use ALT+ENTER to put new lines in cells</w:t>
+      </w:r>
+    </w:p>
+    <w:p>
+      <w:pPr>
+        <w:rPr>
+          <w:b/>
+          <w:bCs/>
+          <w:u w:val="single"/>
+        </w:rPr>
+      </w:pPr>
+      <w:r>
+        <w:rPr>
+          <w:b/>
+          <w:bCs/>
+          <w:u w:val="single"/>
+        </w:rPr>
         <w:t>Source Code:</w:t>
       </w:r>
     </w:p>
     <w:p>
-      <w:hyperlink r:id="rId12" w:history="1">
+      <w:hyperlink r:id="rId13" w:history="1">
         <w:r>
           <w:rPr>
             <w:rStyle w:val="Hyperlink"/>
@@ -162,7 +207,7 @@
         <w:rPr>
           <w:lang w:val="en-US"/>
         </w:rPr>
-        <w:t>Announcement Slide</w:t>
+        <w:t>Next Week Schedule Slide</w:t>
       </w:r>
       <w:r>
         <w:rPr>
@@ -188,39 +233,31 @@
         <w:rPr>
           <w:lang w:val="en-US"/>
         </w:rPr>
-        <w:t>Catechism Slide</w:t>
-      </w:r>
-      <w:r>
-        <w:rPr>
-          <w:lang w:val="en-US"/>
-        </w:rPr>
-        <w:t>s</w:t>
-      </w:r>
-    </w:p>
-    <w:p>
-      <w:pPr>
-        <w:pStyle w:val="ListParagraph"/>
-        <w:numPr>
-          <w:ilvl w:val="0"/>
-          <w:numId w:val="2"/>
-        </w:numPr>
-        <w:spacing w:after="0"/>
-        <w:ind w:left="720"/>
-        <w:rPr>
-          <w:lang w:val="en-US"/>
-        </w:rPr>
-      </w:pPr>
-      <w:r>
-        <w:rPr>
-          <w:lang w:val="en-US"/>
-        </w:rPr>
-        <w:t>Next Week Schedule Slide</w:t>
-      </w:r>
-      <w:r>
-        <w:rPr>
-          <w:lang w:val="en-US"/>
-        </w:rPr>
-        <w:t>s</w:t>
+        <w:t xml:space="preserve">Slide reordering for Holy </w:t>
+      </w:r>
+      <w:r>
+        <w:rPr>
+          <w:lang w:val="en-US"/>
+        </w:rPr>
+        <w:t>Communion</w:t>
+      </w:r>
+      <w:r>
+        <w:rPr>
+          <w:lang w:val="en-US"/>
+        </w:rPr>
+        <w:t xml:space="preserve"> (coming </w:t>
+      </w:r>
+      <w:r>
+        <w:rPr>
+          <w:lang w:val="en-US"/>
+        </w:rPr>
+        <w:t>soon!</w:t>
+      </w:r>
+      <w:r>
+        <w:rPr>
+          <w:lang w:val="en-US"/>
+        </w:rPr>
+        <w:t>)</w:t>
       </w:r>
     </w:p>
     <w:p>
@@ -593,7 +630,7 @@
                     <pic:cNvPicPr/>
                   </pic:nvPicPr>
                   <pic:blipFill>
-                    <a:blip r:embed="rId13"/>
+                    <a:blip r:embed="rId14"/>
                     <a:stretch>
                       <a:fillRect/>
                     </a:stretch>
@@ -613,36 +650,6 @@
           </wp:inline>
         </w:drawing>
       </w:r>
-    </w:p>
-    <w:p>
-      <w:pPr>
-        <w:pBdr>
-          <w:bottom w:val="single" w:sz="6" w:space="1" w:color="auto"/>
-        </w:pBdr>
-        <w:rPr>
-          <w:lang w:val="en-US"/>
-        </w:rPr>
-      </w:pPr>
-    </w:p>
-    <w:p>
-      <w:pPr>
-        <w:pBdr>
-          <w:bottom w:val="single" w:sz="6" w:space="1" w:color="auto"/>
-        </w:pBdr>
-        <w:rPr>
-          <w:lang w:val="en-US"/>
-        </w:rPr>
-      </w:pPr>
-    </w:p>
-    <w:p>
-      <w:pPr>
-        <w:pBdr>
-          <w:bottom w:val="single" w:sz="6" w:space="1" w:color="auto"/>
-        </w:pBdr>
-        <w:rPr>
-          <w:lang w:val="en-US"/>
-        </w:rPr>
-      </w:pPr>
     </w:p>
     <w:p>
       <w:pPr>
@@ -895,7 +902,7 @@
                     <pic:cNvPicPr/>
                   </pic:nvPicPr>
                   <pic:blipFill>
-                    <a:blip r:embed="rId14"/>
+                    <a:blip r:embed="rId15"/>
                     <a:stretch>
                       <a:fillRect/>
                     </a:stretch>
@@ -1011,7 +1018,7 @@
                     <pic:cNvPicPr/>
                   </pic:nvPicPr>
                   <pic:blipFill>
-                    <a:blip r:embed="rId15"/>
+                    <a:blip r:embed="rId16"/>
                     <a:stretch>
                       <a:fillRect/>
                     </a:stretch>
@@ -1217,7 +1224,7 @@
                     <pic:cNvPicPr/>
                   </pic:nvPicPr>
                   <pic:blipFill>
-                    <a:blip r:embed="rId16"/>
+                    <a:blip r:embed="rId17"/>
                     <a:stretch>
                       <a:fillRect/>
                     </a:stretch>
@@ -1273,7 +1280,7 @@
                     <pic:cNvPicPr/>
                   </pic:nvPicPr>
                   <pic:blipFill>
-                    <a:blip r:embed="rId17"/>
+                    <a:blip r:embed="rId18"/>
                     <a:stretch>
                       <a:fillRect/>
                     </a:stretch>
@@ -1451,7 +1458,7 @@
                     <pic:cNvPicPr/>
                   </pic:nvPicPr>
                   <pic:blipFill rotWithShape="1">
-                    <a:blip r:embed="rId18"/>
+                    <a:blip r:embed="rId19"/>
                     <a:srcRect l="15863" t="12383" r="22729" b="16141"/>
                     <a:stretch/>
                   </pic:blipFill>
@@ -1704,7 +1711,7 @@
                     <pic:cNvPicPr/>
                   </pic:nvPicPr>
                   <pic:blipFill>
-                    <a:blip r:embed="rId19"/>
+                    <a:blip r:embed="rId20"/>
                     <a:stretch>
                       <a:fillRect/>
                     </a:stretch>
@@ -1751,7 +1758,7 @@
                     <pic:cNvPicPr/>
                   </pic:nvPicPr>
                   <pic:blipFill>
-                    <a:blip r:embed="rId20"/>
+                    <a:blip r:embed="rId21"/>
                     <a:stretch>
                       <a:fillRect/>
                     </a:stretch>
@@ -1840,6 +1847,46 @@
     </w:p>
     <w:p>
       <w:pPr>
+        <w:pStyle w:val="ListParagraph"/>
+        <w:numPr>
+          <w:ilvl w:val="2"/>
+          <w:numId w:val="8"/>
+        </w:numPr>
+        <w:rPr>
+          <w:lang w:val="en-US"/>
+        </w:rPr>
+      </w:pPr>
+      <w:r>
+        <w:rPr>
+          <w:lang w:val="en-US"/>
+        </w:rPr>
+        <w:t xml:space="preserve">Sheet permission is needed to read from the </w:t>
+      </w:r>
+      <w:proofErr w:type="spellStart"/>
+      <w:r>
+        <w:rPr>
+          <w:lang w:val="en-US"/>
+        </w:rPr>
+        <w:t>SlideMaker</w:t>
+      </w:r>
+      <w:proofErr w:type="spellEnd"/>
+      <w:r>
+        <w:rPr>
+          <w:lang w:val="en-US"/>
+        </w:rPr>
+        <w:t xml:space="preserve"> </w:t>
+      </w:r>
+      <w:proofErr w:type="spellStart"/>
+      <w:r>
+        <w:rPr>
+          <w:lang w:val="en-US"/>
+        </w:rPr>
+        <w:t>SpreadSheet</w:t>
+      </w:r>
+      <w:proofErr w:type="spellEnd"/>
+    </w:p>
+    <w:p>
+      <w:pPr>
         <w:ind w:left="360"/>
         <w:jc w:val="center"/>
         <w:rPr>
@@ -1853,10 +1900,10 @@
         </w:rPr>
         <w:lastRenderedPageBreak/>
         <w:drawing>
-          <wp:inline distT="0" distB="0" distL="0" distR="0" wp14:anchorId="0B955BD3" wp14:editId="24342CF6">
-            <wp:extent cx="2426067" cy="3441101"/>
-            <wp:effectExtent l="0" t="0" r="0" b="6985"/>
-            <wp:docPr id="22" name="Picture 22" descr="Graphical user interface, text, application&#10;&#10;Description automatically generated"/>
+          <wp:inline distT="0" distB="0" distL="0" distR="0" wp14:anchorId="152944A2" wp14:editId="67B4CF5E">
+            <wp:extent cx="2326234" cy="3918127"/>
+            <wp:effectExtent l="0" t="0" r="0" b="6350"/>
+            <wp:docPr id="7" name="Picture 7" descr="Graphical user interface, text, application&#10;&#10;Description automatically generated"/>
             <wp:cNvGraphicFramePr>
               <a:graphicFrameLocks xmlns:a="http://schemas.openxmlformats.org/drawingml/2006/main" noChangeAspect="1"/>
             </wp:cNvGraphicFramePr>
@@ -1864,11 +1911,11 @@
               <a:graphicData uri="http://schemas.openxmlformats.org/drawingml/2006/picture">
                 <pic:pic xmlns:pic="http://schemas.openxmlformats.org/drawingml/2006/picture">
                   <pic:nvPicPr>
-                    <pic:cNvPr id="22" name="Picture 22" descr="Graphical user interface, text, application&#10;&#10;Description automatically generated"/>
+                    <pic:cNvPr id="7" name="Picture 7" descr="Graphical user interface, text, application&#10;&#10;Description automatically generated"/>
                     <pic:cNvPicPr/>
                   </pic:nvPicPr>
                   <pic:blipFill>
-                    <a:blip r:embed="rId21"/>
+                    <a:blip r:embed="rId22"/>
                     <a:stretch>
                       <a:fillRect/>
                     </a:stretch>
@@ -1876,7 +1923,7 @@
                   <pic:spPr>
                     <a:xfrm>
                       <a:off x="0" y="0"/>
-                      <a:ext cx="2443013" cy="3465136"/>
+                      <a:ext cx="2338026" cy="3937989"/>
                     </a:xfrm>
                     <a:prstGeom prst="rect">
                       <a:avLst/>
@@ -1941,7 +1988,7 @@
                     <pic:cNvPicPr/>
                   </pic:nvPicPr>
                   <pic:blipFill>
-                    <a:blip r:embed="rId22"/>
+                    <a:blip r:embed="rId23"/>
                     <a:stretch>
                       <a:fillRect/>
                     </a:stretch>
@@ -1988,7 +2035,7 @@
                     <pic:cNvPicPr/>
                   </pic:nvPicPr>
                   <pic:blipFill>
-                    <a:blip r:embed="rId23"/>
+                    <a:blip r:embed="rId24"/>
                     <a:stretch>
                       <a:fillRect/>
                     </a:stretch>
@@ -2051,26 +2098,6 @@
     </w:p>
     <w:p>
       <w:pPr>
-        <w:pBdr>
-          <w:bottom w:val="single" w:sz="6" w:space="1" w:color="auto"/>
-        </w:pBdr>
-        <w:rPr>
-          <w:lang w:val="en-US"/>
-        </w:rPr>
-      </w:pPr>
-    </w:p>
-    <w:p>
-      <w:pPr>
-        <w:pBdr>
-          <w:bottom w:val="single" w:sz="6" w:space="1" w:color="auto"/>
-        </w:pBdr>
-        <w:rPr>
-          <w:lang w:val="en-US"/>
-        </w:rPr>
-      </w:pPr>
-    </w:p>
-    <w:p>
-      <w:pPr>
         <w:rPr>
           <w:b/>
           <w:bCs/>
@@ -3005,7 +3032,8 @@
       <w:pPr>
         <w:spacing w:after="0"/>
         <w:rPr>
-          <w:lang w:val="en-US"/>
+          <w:b/>
+          <w:bCs/>
         </w:rPr>
       </w:pPr>
       <w:proofErr w:type="spellStart"/>
@@ -3013,9 +3041,8 @@
         <w:rPr>
           <w:b/>
           <w:bCs/>
-          <w:lang w:val="en-US"/>
-        </w:rPr>
-        <w:t>HolyCommunionEnabled</w:t>
+        </w:rPr>
+        <w:t>HolyCommunionSlidesEnabled</w:t>
       </w:r>
       <w:proofErr w:type="spellEnd"/>
       <w:r>
@@ -3085,7 +3112,7 @@
                     <pic:cNvPicPr/>
                   </pic:nvPicPr>
                   <pic:blipFill rotWithShape="1">
-                    <a:blip r:embed="rId24"/>
+                    <a:blip r:embed="rId25"/>
                     <a:srcRect b="65651"/>
                     <a:stretch/>
                   </pic:blipFill>
@@ -3133,7 +3160,7 @@
                     <pic:cNvPicPr/>
                   </pic:nvPicPr>
                   <pic:blipFill rotWithShape="1">
-                    <a:blip r:embed="rId24"/>
+                    <a:blip r:embed="rId25"/>
                     <a:srcRect t="33918" b="32775"/>
                     <a:stretch/>
                   </pic:blipFill>
@@ -3181,7 +3208,7 @@
                     <pic:cNvPicPr/>
                   </pic:nvPicPr>
                   <pic:blipFill rotWithShape="1">
-                    <a:blip r:embed="rId24"/>
+                    <a:blip r:embed="rId25"/>
                     <a:srcRect t="65880" b="274"/>
                     <a:stretch/>
                   </pic:blipFill>
@@ -3210,8 +3237,8 @@
       </w:r>
     </w:p>
     <w:sectPr>
-      <w:headerReference w:type="default" r:id="rId25"/>
-      <w:footerReference w:type="default" r:id="rId26"/>
+      <w:headerReference w:type="default" r:id="rId26"/>
+      <w:footerReference w:type="default" r:id="rId27"/>
       <w:pgSz w:w="12240" w:h="15840"/>
       <w:pgMar w:top="1440" w:right="1440" w:bottom="1440" w:left="1440" w:header="708" w:footer="708" w:gutter="0"/>
       <w:cols w:space="708"/>
@@ -3404,7 +3431,13 @@
             <w:rPr>
               <w:lang w:val="en-US"/>
             </w:rPr>
-            <w:t>10</w:t>
+            <w:t>1</w:t>
+          </w:r>
+          <w:r>
+            <w:rPr>
+              <w:lang w:val="en-US"/>
+            </w:rPr>
+            <w:t>6</w:t>
           </w:r>
           <w:r>
             <w:rPr>
@@ -5917,6 +5950,10 @@
 </file>
 
 <file path=customXml/item1.xml><?xml version="1.0" encoding="utf-8"?>
+<b:Sources xmlns:b="http://schemas.openxmlformats.org/officeDocument/2006/bibliography" xmlns="http://schemas.openxmlformats.org/officeDocument/2006/bibliography" SelectedStyle="\APASixthEditionOfficeOnline.xsl" StyleName="APA" Version="6"/>
+</file>
+
+<file path=customXml/item2.xml><?xml version="1.0" encoding="utf-8"?>
 <ct:contentTypeSchema xmlns:ct="http://schemas.microsoft.com/office/2006/metadata/contentType" xmlns:ma="http://schemas.microsoft.com/office/2006/metadata/properties/metaAttributes" ct:_="" ma:_="" ma:contentTypeName="Document" ma:contentTypeID="0x01010034A76C9AA24DE042B9C6F263464C1E78" ma:contentTypeVersion="10" ma:contentTypeDescription="Create a new document." ma:contentTypeScope="" ma:versionID="cff7e0efacd13409053c13a2556d56ec">
   <xsd:schema xmlns:xsd="http://www.w3.org/2001/XMLSchema" xmlns:xs="http://www.w3.org/2001/XMLSchema" xmlns:p="http://schemas.microsoft.com/office/2006/metadata/properties" xmlns:ns3="f259a244-8fa1-4985-a97a-c1e6d295c353" targetNamespace="http://schemas.microsoft.com/office/2006/metadata/properties" ma:root="true" ma:fieldsID="f671b52949b0194d548e3901d0f9e004" ns3:_="">
     <xsd:import namespace="f259a244-8fa1-4985-a97a-c1e6d295c353"/>
@@ -6100,17 +6137,7 @@
 </ct:contentTypeSchema>
 </file>
 
-<file path=customXml/item2.xml><?xml version="1.0" encoding="utf-8"?>
-<b:Sources xmlns:b="http://schemas.openxmlformats.org/officeDocument/2006/bibliography" xmlns="http://schemas.openxmlformats.org/officeDocument/2006/bibliography" SelectedStyle="\APASixthEditionOfficeOnline.xsl" StyleName="APA" Version="6"/>
-</file>
-
 <file path=customXml/item3.xml><?xml version="1.0" encoding="utf-8"?>
-<p:properties xmlns:p="http://schemas.microsoft.com/office/2006/metadata/properties" xmlns:xsi="http://www.w3.org/2001/XMLSchema-instance" xmlns:pc="http://schemas.microsoft.com/office/infopath/2007/PartnerControls">
-  <documentManagement/>
-</p:properties>
-</file>
-
-<file path=customXml/item4.xml><?xml version="1.0" encoding="utf-8"?>
 <?mso-contentType ?>
 <FormTemplates xmlns="http://schemas.microsoft.com/sharepoint/v3/contenttype/forms">
   <Display>DocumentLibraryForm</Display>
@@ -6119,7 +6146,21 @@
 </FormTemplates>
 </file>
 
+<file path=customXml/item4.xml><?xml version="1.0" encoding="utf-8"?>
+<p:properties xmlns:p="http://schemas.microsoft.com/office/2006/metadata/properties" xmlns:xsi="http://www.w3.org/2001/XMLSchema-instance" xmlns:pc="http://schemas.microsoft.com/office/infopath/2007/PartnerControls">
+  <documentManagement/>
+</p:properties>
+</file>
+
 <file path=customXml/itemProps1.xml><?xml version="1.0" encoding="utf-8"?>
+<ds:datastoreItem xmlns:ds="http://schemas.openxmlformats.org/officeDocument/2006/customXml" ds:itemID="{F3A59B3A-E114-4462-A81E-C21333712760}">
+  <ds:schemaRefs>
+    <ds:schemaRef ds:uri="http://schemas.openxmlformats.org/officeDocument/2006/bibliography"/>
+  </ds:schemaRefs>
+</ds:datastoreItem>
+</file>
+
+<file path=customXml/itemProps2.xml><?xml version="1.0" encoding="utf-8"?>
 <ds:datastoreItem xmlns:ds="http://schemas.openxmlformats.org/officeDocument/2006/customXml" ds:itemID="{EE2EDEE1-81A2-4260-A644-5EF7E4CA0419}">
   <ds:schemaRefs>
     <ds:schemaRef ds:uri="http://schemas.microsoft.com/office/2006/metadata/contentType"/>
@@ -6137,27 +6178,19 @@
 </ds:datastoreItem>
 </file>
 
-<file path=customXml/itemProps2.xml><?xml version="1.0" encoding="utf-8"?>
-<ds:datastoreItem xmlns:ds="http://schemas.openxmlformats.org/officeDocument/2006/customXml" ds:itemID="{F3A59B3A-E114-4462-A81E-C21333712760}">
+<file path=customXml/itemProps3.xml><?xml version="1.0" encoding="utf-8"?>
+<ds:datastoreItem xmlns:ds="http://schemas.openxmlformats.org/officeDocument/2006/customXml" ds:itemID="{0E280E72-3FBB-4497-965C-8023AB551CA9}">
   <ds:schemaRefs>
-    <ds:schemaRef ds:uri="http://schemas.openxmlformats.org/officeDocument/2006/bibliography"/>
+    <ds:schemaRef ds:uri="http://schemas.microsoft.com/sharepoint/v3/contenttype/forms"/>
   </ds:schemaRefs>
 </ds:datastoreItem>
 </file>
 
-<file path=customXml/itemProps3.xml><?xml version="1.0" encoding="utf-8"?>
+<file path=customXml/itemProps4.xml><?xml version="1.0" encoding="utf-8"?>
 <ds:datastoreItem xmlns:ds="http://schemas.openxmlformats.org/officeDocument/2006/customXml" ds:itemID="{3FB08FB8-30E6-4341-91A9-8587E380772F}">
   <ds:schemaRefs>
     <ds:schemaRef ds:uri="http://schemas.microsoft.com/office/2006/metadata/properties"/>
     <ds:schemaRef ds:uri="http://schemas.microsoft.com/office/infopath/2007/PartnerControls"/>
   </ds:schemaRefs>
 </ds:datastoreItem>
-</file>
-
-<file path=customXml/itemProps4.xml><?xml version="1.0" encoding="utf-8"?>
-<ds:datastoreItem xmlns:ds="http://schemas.openxmlformats.org/officeDocument/2006/customXml" ds:itemID="{0E280E72-3FBB-4497-965C-8023AB551CA9}">
-  <ds:schemaRefs>
-    <ds:schemaRef ds:uri="http://schemas.microsoft.com/sharepoint/v3/contenttype/forms"/>
-  </ds:schemaRefs>
-</ds:datastoreItem>
 </file>
</xml_diff>

<commit_message>
Error text output adjustments and added config files for multiple churches.
</commit_message>
<xml_diff>
--- a/Auto PPT Maker Instructions.docx
+++ b/Auto PPT Maker Instructions.docx
@@ -17,6 +17,20 @@
           <w:lang w:val="en-US"/>
         </w:rPr>
         <w:t>Auto PPT Maker</w:t>
+      </w:r>
+      <w:r>
+        <w:rPr>
+          <w:u w:val="single"/>
+          <w:lang w:val="en-US"/>
+        </w:rPr>
+        <w:t xml:space="preserve"> v2.0</w:t>
+      </w:r>
+      <w:r>
+        <w:rPr>
+          <w:u w:val="single"/>
+          <w:lang w:val="en-US"/>
+        </w:rPr>
+        <w:t xml:space="preserve">  - FCNABC</w:t>
       </w:r>
     </w:p>
     <w:p>
@@ -96,7 +110,16 @@
     </w:p>
     <w:p>
       <w:r>
-        <w:t>HINT: Use ALT+ENTER to put new lines in cells</w:t>
+        <w:t xml:space="preserve">HINT: </w:t>
+      </w:r>
+      <w:r>
+        <w:t>For announcements, u</w:t>
+      </w:r>
+      <w:r>
+        <w:t>se ALT+ENTER to put new lines in cells</w:t>
+      </w:r>
+      <w:r>
+        <w:t xml:space="preserve"> </w:t>
       </w:r>
     </w:p>
     <w:p>
@@ -128,13 +151,24 @@
     </w:p>
     <w:p>
       <w:pPr>
+        <w:pBdr>
+          <w:bottom w:val="single" w:sz="6" w:space="1" w:color="auto"/>
+        </w:pBdr>
+        <w:rPr>
+          <w:b/>
+          <w:bCs/>
+          <w:lang w:val="en-US"/>
+        </w:rPr>
+      </w:pPr>
+      <w:r>
         <w:rPr>
           <w:b/>
           <w:bCs/>
           <w:u w:val="single"/>
           <w:lang w:val="en-US"/>
         </w:rPr>
-      </w:pPr>
+        <w:t xml:space="preserve">I </w:t>
+      </w:r>
       <w:r>
         <w:rPr>
           <w:b/>
@@ -142,131 +176,61 @@
           <w:u w:val="single"/>
           <w:lang w:val="en-US"/>
         </w:rPr>
-        <w:t>What</w:t>
+        <w:t>don’t get it</w:t>
       </w:r>
       <w:r>
         <w:rPr>
           <w:b/>
           <w:bCs/>
-          <w:u w:val="single"/>
           <w:lang w:val="en-US"/>
         </w:rPr>
         <w:t xml:space="preserve"> </w:t>
       </w:r>
       <w:r>
         <w:rPr>
+          <w:rFonts w:hint="eastAsia"/>
           <w:b/>
           <w:bCs/>
-          <w:u w:val="single"/>
-          <w:lang w:val="en-US"/>
-        </w:rPr>
-        <w:t>features</w:t>
-      </w:r>
-      <w:r>
-        <w:rPr>
+          <w:lang w:val="en-US"/>
+        </w:rPr>
+        <w:t>¯</w:t>
+      </w:r>
+      <w:r>
+        <w:rPr>
+          <w:rFonts w:hint="eastAsia"/>
           <w:b/>
           <w:bCs/>
-          <w:u w:val="single"/>
-          <w:lang w:val="en-US"/>
-        </w:rPr>
-        <w:t xml:space="preserve"> are not</w:t>
-      </w:r>
-      <w:r>
-        <w:rPr>
+          <w:lang w:val="en-US"/>
+        </w:rPr>
+        <w:t>\_(</w:t>
+      </w:r>
+      <w:r>
+        <w:rPr>
+          <w:rFonts w:hint="eastAsia"/>
           <w:b/>
           <w:bCs/>
-          <w:u w:val="single"/>
-          <w:lang w:val="en-US"/>
-        </w:rPr>
-        <w:t xml:space="preserve"> yet</w:t>
-      </w:r>
-      <w:r>
-        <w:rPr>
+          <w:lang w:val="en-US"/>
+        </w:rPr>
+        <w:t>ツ</w:t>
+      </w:r>
+      <w:r>
+        <w:rPr>
+          <w:rFonts w:hint="eastAsia"/>
           <w:b/>
           <w:bCs/>
-          <w:u w:val="single"/>
-          <w:lang w:val="en-US"/>
-        </w:rPr>
-        <w:t xml:space="preserve"> available?</w:t>
-      </w:r>
-    </w:p>
-    <w:p>
-      <w:pPr>
-        <w:pStyle w:val="ListParagraph"/>
-        <w:numPr>
-          <w:ilvl w:val="0"/>
-          <w:numId w:val="2"/>
-        </w:numPr>
-        <w:spacing w:after="0"/>
-        <w:ind w:left="720"/>
-        <w:rPr>
-          <w:lang w:val="en-US"/>
-        </w:rPr>
-      </w:pPr>
-      <w:r>
-        <w:rPr>
-          <w:lang w:val="en-US"/>
-        </w:rPr>
-        <w:t>Next Week Schedule Slide</w:t>
-      </w:r>
-      <w:r>
-        <w:rPr>
-          <w:lang w:val="en-US"/>
-        </w:rPr>
-        <w:t>s</w:t>
-      </w:r>
-    </w:p>
-    <w:p>
-      <w:pPr>
-        <w:pStyle w:val="ListParagraph"/>
-        <w:numPr>
-          <w:ilvl w:val="0"/>
-          <w:numId w:val="2"/>
-        </w:numPr>
-        <w:spacing w:after="0"/>
-        <w:ind w:left="720"/>
-        <w:rPr>
-          <w:lang w:val="en-US"/>
-        </w:rPr>
-      </w:pPr>
-      <w:r>
-        <w:rPr>
-          <w:lang w:val="en-US"/>
-        </w:rPr>
-        <w:t xml:space="preserve">Slide reordering for Holy </w:t>
-      </w:r>
-      <w:r>
-        <w:rPr>
-          <w:lang w:val="en-US"/>
-        </w:rPr>
-        <w:t>Communion</w:t>
-      </w:r>
-      <w:r>
-        <w:rPr>
-          <w:lang w:val="en-US"/>
-        </w:rPr>
-        <w:t xml:space="preserve"> (coming </w:t>
-      </w:r>
-      <w:r>
-        <w:rPr>
-          <w:lang w:val="en-US"/>
-        </w:rPr>
-        <w:t>soon!</w:t>
-      </w:r>
-      <w:r>
-        <w:rPr>
-          <w:lang w:val="en-US"/>
-        </w:rPr>
-        <w:t>)</w:t>
-      </w:r>
-    </w:p>
-    <w:p>
-      <w:pPr>
-        <w:spacing w:after="0"/>
-        <w:rPr>
-          <w:lang w:val="en-US"/>
-        </w:rPr>
-      </w:pPr>
+          <w:lang w:val="en-US"/>
+        </w:rPr>
+        <w:t>)_/</w:t>
+      </w:r>
+      <w:r>
+        <w:rPr>
+          <w:rFonts w:hint="eastAsia"/>
+          <w:b/>
+          <w:bCs/>
+          <w:lang w:val="en-US"/>
+        </w:rPr>
+        <w:t>¯</w:t>
+      </w:r>
     </w:p>
     <w:p>
       <w:pPr>
@@ -274,81 +238,56 @@
           <w:bottom w:val="single" w:sz="6" w:space="1" w:color="auto"/>
         </w:pBdr>
         <w:rPr>
-          <w:b/>
-          <w:bCs/>
-          <w:lang w:val="en-US"/>
-        </w:rPr>
-      </w:pPr>
-      <w:r>
-        <w:rPr>
-          <w:b/>
-          <w:bCs/>
-          <w:u w:val="single"/>
-          <w:lang w:val="en-US"/>
-        </w:rPr>
-        <w:t xml:space="preserve">I </w:t>
-      </w:r>
-      <w:r>
-        <w:rPr>
-          <w:b/>
-          <w:bCs/>
-          <w:u w:val="single"/>
-          <w:lang w:val="en-US"/>
-        </w:rPr>
-        <w:t>don’t get it</w:t>
-      </w:r>
-      <w:r>
-        <w:rPr>
-          <w:b/>
-          <w:bCs/>
-          <w:lang w:val="en-US"/>
-        </w:rPr>
-        <w:t xml:space="preserve"> </w:t>
-      </w:r>
-      <w:r>
-        <w:rPr>
-          <w:rFonts w:hint="eastAsia"/>
-          <w:b/>
-          <w:bCs/>
-          <w:lang w:val="en-US"/>
-        </w:rPr>
-        <w:t>¯</w:t>
-      </w:r>
-      <w:r>
-        <w:rPr>
-          <w:rFonts w:hint="eastAsia"/>
-          <w:b/>
-          <w:bCs/>
-          <w:lang w:val="en-US"/>
-        </w:rPr>
-        <w:t>\_(</w:t>
-      </w:r>
-      <w:r>
-        <w:rPr>
-          <w:rFonts w:hint="eastAsia"/>
-          <w:b/>
-          <w:bCs/>
-          <w:lang w:val="en-US"/>
-        </w:rPr>
-        <w:t>ツ</w:t>
-      </w:r>
-      <w:r>
-        <w:rPr>
-          <w:rFonts w:hint="eastAsia"/>
-          <w:b/>
-          <w:bCs/>
-          <w:lang w:val="en-US"/>
-        </w:rPr>
-        <w:t>)_/</w:t>
-      </w:r>
-      <w:r>
-        <w:rPr>
-          <w:rFonts w:hint="eastAsia"/>
-          <w:b/>
-          <w:bCs/>
-          <w:lang w:val="en-US"/>
-        </w:rPr>
-        <w:t>¯</w:t>
+          <w:lang w:val="en-US"/>
+        </w:rPr>
+      </w:pPr>
+      <w:r>
+        <w:rPr>
+          <w:lang w:val="en-US"/>
+        </w:rPr>
+        <w:t>Message</w:t>
+      </w:r>
+      <w:r>
+        <w:rPr>
+          <w:lang w:val="en-US"/>
+        </w:rPr>
+        <w:t xml:space="preserve"> David </w:t>
+      </w:r>
+      <w:r>
+        <w:rPr>
+          <w:lang w:val="en-US"/>
+        </w:rPr>
+        <w:t>on</w:t>
+      </w:r>
+      <w:r>
+        <w:rPr>
+          <w:lang w:val="en-US"/>
+        </w:rPr>
+        <w:t xml:space="preserve"> Facebook</w:t>
+      </w:r>
+      <w:r>
+        <w:rPr>
+          <w:lang w:val="en-US"/>
+        </w:rPr>
+        <w:t xml:space="preserve"> Messenger if you have any</w:t>
+      </w:r>
+      <w:r>
+        <w:rPr>
+          <w:lang w:val="en-US"/>
+        </w:rPr>
+        <w:t xml:space="preserve"> questions </w:t>
+      </w:r>
+      <w:r>
+        <w:rPr>
+          <w:lang w:val="en-US"/>
+        </w:rPr>
+        <w:t>or</w:t>
+      </w:r>
+      <w:r>
+        <w:rPr>
+          <w:lang w:val="en-US"/>
+        </w:rPr>
+        <w:t xml:space="preserve"> concerns.</w:t>
       </w:r>
     </w:p>
     <w:p>
@@ -360,70 +299,14 @@
           <w:lang w:val="en-US"/>
         </w:rPr>
       </w:pPr>
-      <w:r>
-        <w:rPr>
-          <w:lang w:val="en-US"/>
-        </w:rPr>
-        <w:t>Message</w:t>
-      </w:r>
-      <w:r>
-        <w:rPr>
-          <w:lang w:val="en-US"/>
-        </w:rPr>
-        <w:t xml:space="preserve"> David </w:t>
-      </w:r>
-      <w:r>
-        <w:rPr>
-          <w:lang w:val="en-US"/>
-        </w:rPr>
-        <w:t>on</w:t>
-      </w:r>
-      <w:r>
-        <w:rPr>
-          <w:lang w:val="en-US"/>
-        </w:rPr>
-        <w:t xml:space="preserve"> Facebook</w:t>
-      </w:r>
-      <w:r>
-        <w:rPr>
-          <w:lang w:val="en-US"/>
-        </w:rPr>
-        <w:t xml:space="preserve"> Messenger if you have any</w:t>
-      </w:r>
-      <w:r>
-        <w:rPr>
-          <w:lang w:val="en-US"/>
-        </w:rPr>
-        <w:t xml:space="preserve"> questions </w:t>
-      </w:r>
-      <w:r>
-        <w:rPr>
-          <w:lang w:val="en-US"/>
-        </w:rPr>
-        <w:t>or</w:t>
-      </w:r>
-      <w:r>
-        <w:rPr>
-          <w:lang w:val="en-US"/>
-        </w:rPr>
-        <w:t xml:space="preserve"> concerns.</w:t>
-      </w:r>
-    </w:p>
-    <w:p>
-      <w:pPr>
-        <w:pBdr>
-          <w:bottom w:val="single" w:sz="6" w:space="1" w:color="auto"/>
-        </w:pBdr>
-        <w:rPr>
-          <w:lang w:val="en-US"/>
-        </w:rPr>
-      </w:pPr>
     </w:p>
     <w:p>
       <w:pPr>
         <w:rPr>
           <w:b/>
           <w:bCs/>
+          <w:sz w:val="24"/>
+          <w:szCs w:val="24"/>
           <w:u w:val="single"/>
           <w:lang w:val="en-US"/>
         </w:rPr>
@@ -432,6 +315,8 @@
         <w:rPr>
           <w:b/>
           <w:bCs/>
+          <w:sz w:val="24"/>
+          <w:szCs w:val="24"/>
           <w:u w:val="single"/>
           <w:lang w:val="en-US"/>
         </w:rPr>
@@ -441,6 +326,8 @@
         <w:rPr>
           <w:b/>
           <w:bCs/>
+          <w:sz w:val="24"/>
+          <w:szCs w:val="24"/>
           <w:u w:val="single"/>
           <w:lang w:val="en-US"/>
         </w:rPr>
@@ -482,7 +369,19 @@
         <w:rPr>
           <w:lang w:val="en-US"/>
         </w:rPr>
-        <w:t xml:space="preserve">the latest executable </w:t>
+        <w:t>the latest</w:t>
+      </w:r>
+      <w:r>
+        <w:rPr>
+          <w:lang w:val="en-US"/>
+        </w:rPr>
+        <w:t xml:space="preserve"> </w:t>
+      </w:r>
+      <w:r>
+        <w:rPr>
+          <w:lang w:val="en-US"/>
+        </w:rPr>
+        <w:t xml:space="preserve">executable </w:t>
       </w:r>
       <w:r>
         <w:rPr>
@@ -494,13 +393,55 @@
         <w:rPr>
           <w:lang w:val="en-US"/>
         </w:rPr>
-        <w:t>package from the download link</w:t>
-      </w:r>
-      <w:r>
-        <w:rPr>
-          <w:lang w:val="en-US"/>
-        </w:rPr>
-        <w:t xml:space="preserve"> (in this case, v1.0.1)</w:t>
+        <w:t xml:space="preserve">package </w:t>
+      </w:r>
+      <w:r>
+        <w:rPr>
+          <w:lang w:val="en-US"/>
+        </w:rPr>
+        <w:t xml:space="preserve">for your respective church </w:t>
+      </w:r>
+      <w:r>
+        <w:rPr>
+          <w:lang w:val="en-US"/>
+        </w:rPr>
+        <w:t xml:space="preserve">from the </w:t>
+      </w:r>
+      <w:r>
+        <w:rPr>
+          <w:lang w:val="en-US"/>
+        </w:rPr>
+        <w:t xml:space="preserve">provided </w:t>
+      </w:r>
+      <w:r>
+        <w:rPr>
+          <w:lang w:val="en-US"/>
+        </w:rPr>
+        <w:t>download link</w:t>
+      </w:r>
+      <w:r>
+        <w:rPr>
+          <w:lang w:val="en-US"/>
+        </w:rPr>
+        <w:t xml:space="preserve"> (in this case, v</w:t>
+      </w:r>
+      <w:r>
+        <w:rPr>
+          <w:lang w:val="en-US"/>
+        </w:rPr>
+        <w:t>2.0.0</w:t>
+      </w:r>
+      <w:r>
+        <w:rPr>
+          <w:lang w:val="en-US"/>
+        </w:rPr>
+        <w:t>-FCNABC</w:t>
+      </w:r>
+      <w:r>
+        <w:rPr>
+          <w:lang w:val="en-US"/>
+        </w:rPr>
+        <w:t>)</w:t>
       </w:r>
       <w:r>
         <w:rPr>
@@ -528,97 +469,13 @@
         <w:rPr>
           <w:b/>
           <w:bCs/>
-          <w:noProof/>
-          <w:lang w:val="en-US"/>
-        </w:rPr>
-        <mc:AlternateContent>
-          <mc:Choice Requires="wps">
-            <w:drawing>
-              <wp:anchor distT="0" distB="0" distL="114300" distR="114300" simplePos="0" relativeHeight="251659264" behindDoc="0" locked="0" layoutInCell="1" allowOverlap="1" wp14:anchorId="42B28E9F" wp14:editId="0619CEBC">
-                <wp:simplePos x="0" y="0"/>
-                <wp:positionH relativeFrom="column">
-                  <wp:posOffset>358445</wp:posOffset>
-                </wp:positionH>
-                <wp:positionV relativeFrom="paragraph">
-                  <wp:posOffset>1384503</wp:posOffset>
-                </wp:positionV>
-                <wp:extent cx="967255" cy="173913"/>
-                <wp:effectExtent l="0" t="0" r="23495" b="17145"/>
-                <wp:wrapNone/>
-                <wp:docPr id="4" name="Rectangle 4"/>
-                <wp:cNvGraphicFramePr/>
-                <a:graphic xmlns:a="http://schemas.openxmlformats.org/drawingml/2006/main">
-                  <a:graphicData uri="http://schemas.microsoft.com/office/word/2010/wordprocessingShape">
-                    <wps:wsp>
-                      <wps:cNvSpPr/>
-                      <wps:spPr>
-                        <a:xfrm>
-                          <a:off x="0" y="0"/>
-                          <a:ext cx="967255" cy="173913"/>
-                        </a:xfrm>
-                        <a:prstGeom prst="rect">
-                          <a:avLst/>
-                        </a:prstGeom>
-                        <a:noFill/>
-                        <a:ln w="19050">
-                          <a:solidFill>
-                            <a:srgbClr val="C00000"/>
-                          </a:solidFill>
-                        </a:ln>
-                      </wps:spPr>
-                      <wps:style>
-                        <a:lnRef idx="2">
-                          <a:schemeClr val="accent1">
-                            <a:shade val="50000"/>
-                          </a:schemeClr>
-                        </a:lnRef>
-                        <a:fillRef idx="1">
-                          <a:schemeClr val="accent1"/>
-                        </a:fillRef>
-                        <a:effectRef idx="0">
-                          <a:schemeClr val="accent1"/>
-                        </a:effectRef>
-                        <a:fontRef idx="minor">
-                          <a:schemeClr val="lt1"/>
-                        </a:fontRef>
-                      </wps:style>
-                      <wps:bodyPr rot="0" spcFirstLastPara="0" vertOverflow="overflow" horzOverflow="overflow" vert="horz" wrap="square" lIns="91440" tIns="45720" rIns="91440" bIns="45720" numCol="1" spcCol="0" rtlCol="0" fromWordArt="0" anchor="ctr" anchorCtr="0" forceAA="0" compatLnSpc="1">
-                        <a:prstTxWarp prst="textNoShape">
-                          <a:avLst/>
-                        </a:prstTxWarp>
-                        <a:noAutofit/>
-                      </wps:bodyPr>
-                    </wps:wsp>
-                  </a:graphicData>
-                </a:graphic>
-                <wp14:sizeRelH relativeFrom="margin">
-                  <wp14:pctWidth>0</wp14:pctWidth>
-                </wp14:sizeRelH>
-                <wp14:sizeRelV relativeFrom="margin">
-                  <wp14:pctHeight>0</wp14:pctHeight>
-                </wp14:sizeRelV>
-              </wp:anchor>
-            </w:drawing>
-          </mc:Choice>
-          <mc:Fallback>
-            <w:pict>
-              <v:rect w14:anchorId="013DD1EA" id="Rectangle 4" o:spid="_x0000_s1026" style="position:absolute;margin-left:28.2pt;margin-top:109pt;width:76.15pt;height:13.7pt;z-index:251659264;visibility:visible;mso-wrap-style:square;mso-width-percent:0;mso-height-percent:0;mso-wrap-distance-left:9pt;mso-wrap-distance-top:0;mso-wrap-distance-right:9pt;mso-wrap-distance-bottom:0;mso-position-horizontal:absolute;mso-position-horizontal-relative:text;mso-position-vertical:absolute;mso-position-vertical-relative:text;mso-width-percent:0;mso-height-percent:0;mso-width-relative:margin;mso-height-relative:margin;v-text-anchor:middle" o:gfxdata="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" filled="f" strokecolor="#c00000" strokeweight="1.5pt"/>
-            </w:pict>
-          </mc:Fallback>
-        </mc:AlternateContent>
-      </w:r>
-      <w:r>
-        <w:rPr>
-          <w:b/>
-          <w:bCs/>
-          <w:noProof/>
           <w:lang w:val="en-US"/>
         </w:rPr>
         <w:drawing>
-          <wp:inline distT="0" distB="0" distL="0" distR="0" wp14:anchorId="3186ED74" wp14:editId="2C684546">
-            <wp:extent cx="6133703" cy="1975104"/>
-            <wp:effectExtent l="0" t="0" r="635" b="6350"/>
-            <wp:docPr id="1" name="Picture 1" descr="Graphical user interface, text&#10;&#10;Description automatically generated"/>
+          <wp:inline distT="0" distB="0" distL="0" distR="0" wp14:anchorId="7D250B88" wp14:editId="50B7EC74">
+            <wp:extent cx="5040173" cy="2843713"/>
+            <wp:effectExtent l="0" t="0" r="8255" b="0"/>
+            <wp:docPr id="1" name="Picture 1" descr="Graphical user interface, table&#10;&#10;Description automatically generated"/>
             <wp:cNvGraphicFramePr>
               <a:graphicFrameLocks xmlns:a="http://schemas.openxmlformats.org/drawingml/2006/main" noChangeAspect="1"/>
             </wp:cNvGraphicFramePr>
@@ -626,7 +483,7 @@
               <a:graphicData uri="http://schemas.openxmlformats.org/drawingml/2006/picture">
                 <pic:pic xmlns:pic="http://schemas.openxmlformats.org/drawingml/2006/picture">
                   <pic:nvPicPr>
-                    <pic:cNvPr id="1" name="Picture 1" descr="Graphical user interface, text&#10;&#10;Description automatically generated"/>
+                    <pic:cNvPr id="1" name="Picture 1" descr="Graphical user interface, table&#10;&#10;Description automatically generated"/>
                     <pic:cNvPicPr/>
                   </pic:nvPicPr>
                   <pic:blipFill>
@@ -638,7 +495,7 @@
                   <pic:spPr>
                     <a:xfrm>
                       <a:off x="0" y="0"/>
-                      <a:ext cx="6146857" cy="1979340"/>
+                      <a:ext cx="5046735" cy="2847415"/>
                     </a:xfrm>
                     <a:prstGeom prst="rect">
                       <a:avLst/>
@@ -653,16 +510,6 @@
     </w:p>
     <w:p>
       <w:pPr>
-        <w:pBdr>
-          <w:bottom w:val="single" w:sz="6" w:space="1" w:color="auto"/>
-        </w:pBdr>
-        <w:rPr>
-          <w:lang w:val="en-US"/>
-        </w:rPr>
-      </w:pPr>
-    </w:p>
-    <w:p>
-      <w:pPr>
         <w:rPr>
           <w:b/>
           <w:bCs/>
@@ -670,23 +517,39 @@
           <w:lang w:val="en-US"/>
         </w:rPr>
       </w:pPr>
-      <w:r>
+    </w:p>
+    <w:p>
+      <w:pPr>
         <w:rPr>
           <w:b/>
           <w:bCs/>
           <w:u w:val="single"/>
           <w:lang w:val="en-US"/>
         </w:rPr>
-        <w:t>Inputting Parameters</w:t>
-      </w:r>
-      <w:r>
+      </w:pPr>
+    </w:p>
+    <w:p>
+      <w:pPr>
         <w:rPr>
           <w:b/>
           <w:bCs/>
+          <w:sz w:val="24"/>
+          <w:szCs w:val="24"/>
           <w:u w:val="single"/>
           <w:lang w:val="en-US"/>
         </w:rPr>
-        <w:t>:</w:t>
+      </w:pPr>
+      <w:r>
+        <w:rPr>
+          <w:b/>
+          <w:bCs/>
+          <w:sz w:val="24"/>
+          <w:szCs w:val="24"/>
+          <w:u w:val="single"/>
+          <w:lang w:val="en-US"/>
+        </w:rPr>
+        <w:lastRenderedPageBreak/>
+        <w:t>Inputting Parameters:</w:t>
       </w:r>
     </w:p>
     <w:p>
@@ -706,8 +569,25 @@
         <w:rPr>
           <w:lang w:val="en-US"/>
         </w:rPr>
-        <w:lastRenderedPageBreak/>
-        <w:t>Op</w:t>
+        <w:t xml:space="preserve">Within the </w:t>
+      </w:r>
+      <w:r>
+        <w:rPr>
+          <w:lang w:val="en-US"/>
+        </w:rPr>
+        <w:t xml:space="preserve">extracted </w:t>
+      </w:r>
+      <w:r>
+        <w:rPr>
+          <w:lang w:val="en-US"/>
+        </w:rPr>
+        <w:t>application folder, o</w:t>
+      </w:r>
+      <w:r>
+        <w:rPr>
+          <w:lang w:val="en-US"/>
+        </w:rPr>
+        <w:t>p</w:t>
       </w:r>
       <w:r>
         <w:rPr>
@@ -737,7 +617,25 @@
         <w:rPr>
           <w:lang w:val="en-US"/>
         </w:rPr>
-        <w:t xml:space="preserve"> via Notepad: </w:t>
+        <w:t xml:space="preserve"> via Notepad</w:t>
+      </w:r>
+      <w:r>
+        <w:rPr>
+          <w:lang w:val="en-US"/>
+        </w:rPr>
+        <w:t xml:space="preserve"> (or your editor of choice)</w:t>
+      </w:r>
+      <w:r>
+        <w:rPr>
+          <w:lang w:val="en-US"/>
+        </w:rPr>
+        <w:t>:</w:t>
+      </w:r>
+      <w:r>
+        <w:rPr>
+          <w:lang w:val="en-US"/>
+        </w:rPr>
+        <w:t xml:space="preserve"> </w:t>
       </w:r>
       <w:r>
         <w:rPr>
@@ -751,13 +649,7 @@
         <w:rPr>
           <w:lang w:val="en-US"/>
         </w:rPr>
-        <w:t xml:space="preserve"> –</w:t>
-      </w:r>
-      <w:r>
-        <w:rPr>
-          <w:lang w:val="en-US"/>
-        </w:rPr>
-        <w:t xml:space="preserve">&gt; </w:t>
+        <w:t xml:space="preserve"> –&gt; </w:t>
       </w:r>
       <w:r>
         <w:rPr>
@@ -792,105 +684,13 @@
       </w:pPr>
       <w:r>
         <w:rPr>
-          <w:b/>
-          <w:bCs/>
           <w:noProof/>
-          <w:lang w:val="en-US"/>
-        </w:rPr>
-        <mc:AlternateContent>
-          <mc:Choice Requires="wps">
-            <w:drawing>
-              <wp:anchor distT="0" distB="0" distL="114300" distR="114300" simplePos="0" relativeHeight="251661312" behindDoc="0" locked="0" layoutInCell="1" allowOverlap="1" wp14:anchorId="11A8F003" wp14:editId="3F75A137">
-                <wp:simplePos x="0" y="0"/>
-                <wp:positionH relativeFrom="column">
-                  <wp:posOffset>3747135</wp:posOffset>
-                </wp:positionH>
-                <wp:positionV relativeFrom="paragraph">
-                  <wp:posOffset>1059180</wp:posOffset>
-                </wp:positionV>
-                <wp:extent cx="967255" cy="173913"/>
-                <wp:effectExtent l="0" t="0" r="23495" b="17145"/>
-                <wp:wrapNone/>
-                <wp:docPr id="6" name="Rectangle 6"/>
-                <wp:cNvGraphicFramePr/>
-                <a:graphic xmlns:a="http://schemas.openxmlformats.org/drawingml/2006/main">
-                  <a:graphicData uri="http://schemas.microsoft.com/office/word/2010/wordprocessingShape">
-                    <wps:wsp>
-                      <wps:cNvSpPr/>
-                      <wps:spPr>
-                        <a:xfrm>
-                          <a:off x="0" y="0"/>
-                          <a:ext cx="967255" cy="173913"/>
-                        </a:xfrm>
-                        <a:prstGeom prst="rect">
-                          <a:avLst/>
-                        </a:prstGeom>
-                        <a:noFill/>
-                        <a:ln w="19050">
-                          <a:solidFill>
-                            <a:srgbClr val="C00000"/>
-                          </a:solidFill>
-                        </a:ln>
-                      </wps:spPr>
-                      <wps:style>
-                        <a:lnRef idx="2">
-                          <a:schemeClr val="accent1">
-                            <a:shade val="50000"/>
-                          </a:schemeClr>
-                        </a:lnRef>
-                        <a:fillRef idx="1">
-                          <a:schemeClr val="accent1"/>
-                        </a:fillRef>
-                        <a:effectRef idx="0">
-                          <a:schemeClr val="accent1"/>
-                        </a:effectRef>
-                        <a:fontRef idx="minor">
-                          <a:schemeClr val="lt1"/>
-                        </a:fontRef>
-                      </wps:style>
-                      <wps:bodyPr rot="0" spcFirstLastPara="0" vertOverflow="overflow" horzOverflow="overflow" vert="horz" wrap="square" lIns="91440" tIns="45720" rIns="91440" bIns="45720" numCol="1" spcCol="0" rtlCol="0" fromWordArt="0" anchor="ctr" anchorCtr="0" forceAA="0" compatLnSpc="1">
-                        <a:prstTxWarp prst="textNoShape">
-                          <a:avLst/>
-                        </a:prstTxWarp>
-                        <a:noAutofit/>
-                      </wps:bodyPr>
-                    </wps:wsp>
-                  </a:graphicData>
-                </a:graphic>
-                <wp14:sizeRelH relativeFrom="margin">
-                  <wp14:pctWidth>0</wp14:pctWidth>
-                </wp14:sizeRelH>
-                <wp14:sizeRelV relativeFrom="margin">
-                  <wp14:pctHeight>0</wp14:pctHeight>
-                </wp14:sizeRelV>
-              </wp:anchor>
-            </w:drawing>
-          </mc:Choice>
-          <mc:Fallback>
-            <w:pict>
-              <v:rect w14:anchorId="608C673B" id="Rectangle 6" o:spid="_x0000_s1026" style="position:absolute;margin-left:295.05pt;margin-top:83.4pt;width:76.15pt;height:13.7pt;z-index:251661312;visibility:visible;mso-wrap-style:square;mso-width-percent:0;mso-height-percent:0;mso-wrap-distance-left:9pt;mso-wrap-distance-top:0;mso-wrap-distance-right:9pt;mso-wrap-distance-bottom:0;mso-position-horizontal:absolute;mso-position-horizontal-relative:text;mso-position-vertical:absolute;mso-position-vertical-relative:text;mso-width-percent:0;mso-height-percent:0;mso-width-relative:margin;mso-height-relative:margin;v-text-anchor:middle" o:gfxdata="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" filled="f" strokecolor="#c00000" strokeweight="1.5pt"/>
-            </w:pict>
-          </mc:Fallback>
-        </mc:AlternateContent>
-      </w:r>
-      <w:r>
-        <w:rPr>
-          <w:noProof/>
-        </w:rPr>
-        <w:t xml:space="preserve"> </w:t>
-      </w:r>
-      <w:r>
-        <w:rPr>
-          <w:b/>
-          <w:bCs/>
-          <w:noProof/>
-          <w:lang w:val="en-US"/>
         </w:rPr>
         <w:drawing>
-          <wp:inline distT="0" distB="0" distL="0" distR="0" wp14:anchorId="6D88C009" wp14:editId="4A842AB1">
-            <wp:extent cx="3730752" cy="2519055"/>
-            <wp:effectExtent l="0" t="0" r="3175" b="0"/>
-            <wp:docPr id="2" name="Picture 2" descr="Graphical user interface&#10;&#10;Description automatically generated"/>
+          <wp:inline distT="0" distB="0" distL="0" distR="0" wp14:anchorId="7C77CBCC" wp14:editId="54660F60">
+            <wp:extent cx="4089400" cy="1809804"/>
+            <wp:effectExtent l="0" t="0" r="6350" b="0"/>
+            <wp:docPr id="8" name="Picture 8" descr="Graphical user interface&#10;&#10;Description automatically generated"/>
             <wp:cNvGraphicFramePr>
               <a:graphicFrameLocks xmlns:a="http://schemas.openxmlformats.org/drawingml/2006/main" noChangeAspect="1"/>
             </wp:cNvGraphicFramePr>
@@ -898,574 +698,18 @@
               <a:graphicData uri="http://schemas.openxmlformats.org/drawingml/2006/picture">
                 <pic:pic xmlns:pic="http://schemas.openxmlformats.org/drawingml/2006/picture">
                   <pic:nvPicPr>
-                    <pic:cNvPr id="2" name="Picture 2" descr="Graphical user interface&#10;&#10;Description automatically generated"/>
-                    <pic:cNvPicPr/>
-                  </pic:nvPicPr>
-                  <pic:blipFill>
-                    <a:blip r:embed="rId15"/>
-                    <a:stretch>
-                      <a:fillRect/>
-                    </a:stretch>
-                  </pic:blipFill>
-                  <pic:spPr>
-                    <a:xfrm>
-                      <a:off x="0" y="0"/>
-                      <a:ext cx="3746478" cy="2529673"/>
-                    </a:xfrm>
-                    <a:prstGeom prst="rect">
-                      <a:avLst/>
-                    </a:prstGeom>
-                  </pic:spPr>
-                </pic:pic>
-              </a:graphicData>
-            </a:graphic>
-          </wp:inline>
-        </w:drawing>
-      </w:r>
-    </w:p>
-    <w:p>
-      <w:pPr>
-        <w:pStyle w:val="ListParagraph"/>
-        <w:jc w:val="center"/>
-        <w:rPr>
-          <w:b/>
-          <w:bCs/>
-          <w:lang w:val="en-US"/>
-        </w:rPr>
-      </w:pPr>
-    </w:p>
-    <w:p>
-      <w:pPr>
-        <w:pStyle w:val="ListParagraph"/>
-        <w:numPr>
-          <w:ilvl w:val="0"/>
-          <w:numId w:val="6"/>
-        </w:numPr>
-        <w:rPr>
-          <w:b/>
-          <w:bCs/>
-          <w:lang w:val="en-US"/>
-        </w:rPr>
-      </w:pPr>
-      <w:r>
-        <w:rPr>
-          <w:lang w:val="en-US"/>
-        </w:rPr>
-        <w:t>Edit the file</w:t>
-      </w:r>
-      <w:r>
-        <w:rPr>
-          <w:lang w:val="en-US"/>
-        </w:rPr>
-        <w:t xml:space="preserve"> with desired parameters like shown below</w:t>
-      </w:r>
-      <w:r>
-        <w:rPr>
-          <w:lang w:val="en-US"/>
-        </w:rPr>
-        <w:t xml:space="preserve"> (refer to the </w:t>
-      </w:r>
-      <w:r>
-        <w:rPr>
-          <w:i/>
-          <w:iCs/>
-          <w:lang w:val="en-US"/>
-        </w:rPr>
-        <w:t>Parameter Details</w:t>
-      </w:r>
-      <w:r>
-        <w:rPr>
-          <w:lang w:val="en-US"/>
-        </w:rPr>
-        <w:t xml:space="preserve"> section for more info)</w:t>
-      </w:r>
-      <w:r>
-        <w:rPr>
-          <w:lang w:val="en-US"/>
-        </w:rPr>
-        <w:t>:</w:t>
-      </w:r>
-    </w:p>
-    <w:p>
-      <w:pPr>
-        <w:jc w:val="center"/>
-        <w:rPr>
-          <w:b/>
-          <w:bCs/>
-          <w:lang w:val="en-US"/>
-        </w:rPr>
-      </w:pPr>
-      <w:r>
-        <w:rPr>
-          <w:b/>
-          <w:bCs/>
-          <w:noProof/>
-          <w:lang w:val="en-US"/>
-        </w:rPr>
-        <w:drawing>
-          <wp:inline distT="0" distB="0" distL="0" distR="0" wp14:anchorId="6ABCCE1E" wp14:editId="53FC6BD1">
-            <wp:extent cx="3739862" cy="4176980"/>
-            <wp:effectExtent l="0" t="0" r="0" b="0"/>
-            <wp:docPr id="27" name="Picture 27" descr="Graphical user interface, application&#10;&#10;Description automatically generated"/>
-            <wp:cNvGraphicFramePr>
-              <a:graphicFrameLocks xmlns:a="http://schemas.openxmlformats.org/drawingml/2006/main" noChangeAspect="1"/>
-            </wp:cNvGraphicFramePr>
-            <a:graphic xmlns:a="http://schemas.openxmlformats.org/drawingml/2006/main">
-              <a:graphicData uri="http://schemas.openxmlformats.org/drawingml/2006/picture">
-                <pic:pic xmlns:pic="http://schemas.openxmlformats.org/drawingml/2006/picture">
-                  <pic:nvPicPr>
-                    <pic:cNvPr id="27" name="Picture 27" descr="Graphical user interface, application&#10;&#10;Description automatically generated"/>
-                    <pic:cNvPicPr/>
-                  </pic:nvPicPr>
-                  <pic:blipFill>
-                    <a:blip r:embed="rId16"/>
-                    <a:stretch>
-                      <a:fillRect/>
-                    </a:stretch>
-                  </pic:blipFill>
-                  <pic:spPr>
-                    <a:xfrm>
-                      <a:off x="0" y="0"/>
-                      <a:ext cx="3769848" cy="4210471"/>
-                    </a:xfrm>
-                    <a:prstGeom prst="rect">
-                      <a:avLst/>
-                    </a:prstGeom>
-                  </pic:spPr>
-                </pic:pic>
-              </a:graphicData>
-            </a:graphic>
-          </wp:inline>
-        </w:drawing>
-      </w:r>
-      <w:r>
-        <w:rPr>
-          <w:noProof/>
-        </w:rPr>
-        <w:t xml:space="preserve"> </w:t>
-      </w:r>
-    </w:p>
-    <w:p>
-      <w:pPr>
-        <w:pStyle w:val="ListParagraph"/>
-        <w:rPr>
-          <w:lang w:val="en-US"/>
-        </w:rPr>
-      </w:pPr>
-      <w:r>
-        <w:rPr>
-          <w:lang w:val="en-US"/>
-        </w:rPr>
-        <w:t>Please replace the existing inputs (i.e. right side of “</w:t>
-      </w:r>
-      <w:proofErr w:type="spellStart"/>
-      <w:r>
-        <w:rPr>
-          <w:lang w:val="en-US"/>
-        </w:rPr>
-        <w:t>CallToWorshipSource</w:t>
-      </w:r>
-      <w:proofErr w:type="spellEnd"/>
-      <w:r>
-        <w:rPr>
-          <w:lang w:val="en-US"/>
-        </w:rPr>
-        <w:t xml:space="preserve"> </w:t>
-      </w:r>
-      <w:proofErr w:type="gramStart"/>
-      <w:r>
-        <w:rPr>
-          <w:lang w:val="en-US"/>
-        </w:rPr>
-        <w:t>= ”</w:t>
-      </w:r>
-      <w:proofErr w:type="gramEnd"/>
-      <w:r>
-        <w:rPr>
-          <w:lang w:val="en-US"/>
-        </w:rPr>
-        <w:t xml:space="preserve">) with your own. With development, the above image might not accurately reflect what you currently observe; </w:t>
-      </w:r>
-      <w:r>
-        <w:rPr>
-          <w:lang w:val="en-US"/>
-        </w:rPr>
-        <w:lastRenderedPageBreak/>
-        <w:t>however, the mythology remains the same. I hope the variable names are self-explanatory; if you don’t know, ask David.</w:t>
-      </w:r>
-    </w:p>
-    <w:p>
-      <w:pPr>
-        <w:pBdr>
-          <w:bottom w:val="single" w:sz="6" w:space="1" w:color="auto"/>
-        </w:pBdr>
-        <w:rPr>
-          <w:lang w:val="en-US"/>
-        </w:rPr>
-      </w:pPr>
-    </w:p>
-    <w:p>
-      <w:pPr>
-        <w:rPr>
-          <w:b/>
-          <w:bCs/>
-          <w:u w:val="single"/>
-          <w:lang w:val="en-US"/>
-        </w:rPr>
-      </w:pPr>
-      <w:r>
-        <w:rPr>
-          <w:b/>
-          <w:bCs/>
-          <w:u w:val="single"/>
-          <w:lang w:val="en-US"/>
-        </w:rPr>
-        <w:t>Generating</w:t>
-      </w:r>
-      <w:r>
-        <w:rPr>
-          <w:b/>
-          <w:bCs/>
-          <w:u w:val="single"/>
-          <w:lang w:val="en-US"/>
-        </w:rPr>
-        <w:t xml:space="preserve"> Slides:</w:t>
-      </w:r>
-    </w:p>
-    <w:p>
-      <w:pPr>
-        <w:rPr>
-          <w:b/>
-          <w:bCs/>
-          <w:u w:val="single"/>
-          <w:lang w:val="en-US"/>
-        </w:rPr>
-      </w:pPr>
-      <w:r>
-        <w:rPr>
-          <w:b/>
-          <w:bCs/>
-          <w:highlight w:val="yellow"/>
-          <w:lang w:val="en-US"/>
-        </w:rPr>
-        <w:t>THE PROGRAM WILL AUTOMATICALLY DELETE PREVIOUSLY GENERATED SLIDES</w:t>
-      </w:r>
-      <w:r>
-        <w:rPr>
-          <w:b/>
-          <w:bCs/>
-          <w:highlight w:val="yellow"/>
-          <w:lang w:val="en-US"/>
-        </w:rPr>
-        <w:t xml:space="preserve"> UPON GENERAT</w:t>
-      </w:r>
-      <w:r>
-        <w:rPr>
-          <w:b/>
-          <w:bCs/>
-          <w:highlight w:val="yellow"/>
-          <w:lang w:val="en-US"/>
-        </w:rPr>
-        <w:t>ING NEW SLIDES</w:t>
-      </w:r>
-    </w:p>
-    <w:p>
-      <w:pPr>
-        <w:pStyle w:val="ListParagraph"/>
-        <w:numPr>
-          <w:ilvl w:val="0"/>
-          <w:numId w:val="8"/>
-        </w:numPr>
-        <w:rPr>
-          <w:b/>
-          <w:bCs/>
-          <w:u w:val="single"/>
-          <w:lang w:val="en-US"/>
-        </w:rPr>
-      </w:pPr>
-      <w:r>
-        <w:rPr>
-          <w:lang w:val="en-US"/>
-        </w:rPr>
-        <w:t>Double click SlideMaker.exe within the program directory and wait for the console screen to load:</w:t>
-      </w:r>
-    </w:p>
-    <w:p>
-      <w:pPr>
-        <w:ind w:left="360"/>
-        <w:jc w:val="center"/>
-        <w:rPr>
-          <w:b/>
-          <w:bCs/>
-          <w:u w:val="single"/>
-          <w:lang w:val="en-US"/>
-        </w:rPr>
-      </w:pPr>
-      <w:r>
-        <w:rPr>
-          <w:b/>
-          <w:bCs/>
-          <w:noProof/>
-          <w:lang w:val="en-US"/>
-        </w:rPr>
-        <w:drawing>
-          <wp:inline distT="0" distB="0" distL="0" distR="0" wp14:anchorId="50EDF6D5" wp14:editId="238684F9">
-            <wp:extent cx="4019797" cy="1301710"/>
-            <wp:effectExtent l="0" t="0" r="0" b="0"/>
-            <wp:docPr id="13" name="Picture 13" descr="A screenshot of a computer&#10;&#10;Description automatically generated with medium confidence"/>
-            <wp:cNvGraphicFramePr>
-              <a:graphicFrameLocks xmlns:a="http://schemas.openxmlformats.org/drawingml/2006/main" noChangeAspect="1"/>
-            </wp:cNvGraphicFramePr>
-            <a:graphic xmlns:a="http://schemas.openxmlformats.org/drawingml/2006/main">
-              <a:graphicData uri="http://schemas.openxmlformats.org/drawingml/2006/picture">
-                <pic:pic xmlns:pic="http://schemas.openxmlformats.org/drawingml/2006/picture">
-                  <pic:nvPicPr>
-                    <pic:cNvPr id="13" name="Picture 13" descr="A screenshot of a computer&#10;&#10;Description automatically generated with medium confidence"/>
-                    <pic:cNvPicPr/>
-                  </pic:nvPicPr>
-                  <pic:blipFill>
-                    <a:blip r:embed="rId17"/>
-                    <a:stretch>
-                      <a:fillRect/>
-                    </a:stretch>
-                  </pic:blipFill>
-                  <pic:spPr>
-                    <a:xfrm>
-                      <a:off x="0" y="0"/>
-                      <a:ext cx="4034818" cy="1306574"/>
-                    </a:xfrm>
-                    <a:prstGeom prst="rect">
-                      <a:avLst/>
-                    </a:prstGeom>
-                  </pic:spPr>
-                </pic:pic>
-              </a:graphicData>
-            </a:graphic>
-          </wp:inline>
-        </w:drawing>
-      </w:r>
-    </w:p>
-    <w:p>
-      <w:pPr>
-        <w:ind w:left="360"/>
-        <w:jc w:val="center"/>
-        <w:rPr>
-          <w:b/>
-          <w:bCs/>
-          <w:u w:val="single"/>
-          <w:lang w:val="en-US"/>
-        </w:rPr>
-      </w:pPr>
-      <w:r>
-        <w:rPr>
-          <w:b/>
-          <w:bCs/>
-          <w:noProof/>
-          <w:u w:val="single"/>
-          <w:lang w:val="en-US"/>
-        </w:rPr>
-        <w:drawing>
-          <wp:inline distT="0" distB="0" distL="0" distR="0" wp14:anchorId="4D65A9E3" wp14:editId="1AD8314C">
-            <wp:extent cx="4049485" cy="1798040"/>
-            <wp:effectExtent l="0" t="0" r="8255" b="0"/>
-            <wp:docPr id="16" name="Picture 16" descr="Text&#10;&#10;Description automatically generated"/>
-            <wp:cNvGraphicFramePr>
-              <a:graphicFrameLocks xmlns:a="http://schemas.openxmlformats.org/drawingml/2006/main" noChangeAspect="1"/>
-            </wp:cNvGraphicFramePr>
-            <a:graphic xmlns:a="http://schemas.openxmlformats.org/drawingml/2006/main">
-              <a:graphicData uri="http://schemas.openxmlformats.org/drawingml/2006/picture">
-                <pic:pic xmlns:pic="http://schemas.openxmlformats.org/drawingml/2006/picture">
-                  <pic:nvPicPr>
-                    <pic:cNvPr id="16" name="Picture 16" descr="Text&#10;&#10;Description automatically generated"/>
-                    <pic:cNvPicPr/>
-                  </pic:nvPicPr>
-                  <pic:blipFill>
-                    <a:blip r:embed="rId18"/>
-                    <a:stretch>
-                      <a:fillRect/>
-                    </a:stretch>
-                  </pic:blipFill>
-                  <pic:spPr>
-                    <a:xfrm>
-                      <a:off x="0" y="0"/>
-                      <a:ext cx="4058493" cy="1802040"/>
-                    </a:xfrm>
-                    <a:prstGeom prst="rect">
-                      <a:avLst/>
-                    </a:prstGeom>
-                  </pic:spPr>
-                </pic:pic>
-              </a:graphicData>
-            </a:graphic>
-          </wp:inline>
-        </w:drawing>
-      </w:r>
-    </w:p>
-    <w:p>
-      <w:pPr>
-        <w:pStyle w:val="ListParagraph"/>
-        <w:numPr>
-          <w:ilvl w:val="0"/>
-          <w:numId w:val="8"/>
-        </w:numPr>
-        <w:rPr>
-          <w:b/>
-          <w:bCs/>
-          <w:u w:val="single"/>
-          <w:lang w:val="en-US"/>
-        </w:rPr>
-      </w:pPr>
-      <w:r>
-        <w:rPr>
-          <w:lang w:val="en-US"/>
-        </w:rPr>
-        <w:t>Input the type as desired (e.g., for streaming slides, enter “s” and press “enter”)</w:t>
-      </w:r>
-    </w:p>
-    <w:p>
-      <w:pPr>
-        <w:pStyle w:val="ListParagraph"/>
-        <w:numPr>
-          <w:ilvl w:val="0"/>
-          <w:numId w:val="8"/>
-        </w:numPr>
-        <w:rPr>
-          <w:b/>
-          <w:bCs/>
-          <w:u w:val="single"/>
-          <w:lang w:val="en-US"/>
-        </w:rPr>
-      </w:pPr>
-      <w:r>
-        <w:rPr>
-          <w:lang w:val="en-US"/>
-        </w:rPr>
-        <w:t xml:space="preserve">On first run, </w:t>
-      </w:r>
-      <w:r>
-        <w:rPr>
-          <w:lang w:val="en-US"/>
-        </w:rPr>
-        <w:t xml:space="preserve">a browser window would appear </w:t>
-      </w:r>
-      <w:r>
-        <w:rPr>
-          <w:lang w:val="en-US"/>
-        </w:rPr>
-        <w:t>request</w:t>
-      </w:r>
-      <w:r>
-        <w:rPr>
-          <w:lang w:val="en-US"/>
-        </w:rPr>
-        <w:t xml:space="preserve">ing </w:t>
-      </w:r>
-      <w:r>
-        <w:rPr>
-          <w:lang w:val="en-US"/>
-        </w:rPr>
-        <w:t>permissions from your Google Drive account</w:t>
-      </w:r>
-      <w:r>
-        <w:rPr>
-          <w:lang w:val="en-US"/>
-        </w:rPr>
-        <w:t>:</w:t>
-      </w:r>
-    </w:p>
-    <w:p>
-      <w:pPr>
-        <w:pStyle w:val="ListParagraph"/>
-        <w:numPr>
-          <w:ilvl w:val="1"/>
-          <w:numId w:val="8"/>
-        </w:numPr>
-        <w:rPr>
-          <w:b/>
-          <w:bCs/>
-          <w:u w:val="single"/>
-          <w:lang w:val="en-US"/>
-        </w:rPr>
-      </w:pPr>
-      <w:r>
-        <w:rPr>
-          <w:lang w:val="en-US"/>
-        </w:rPr>
-        <w:t>C</w:t>
-      </w:r>
-      <w:r>
-        <w:rPr>
-          <w:lang w:val="en-US"/>
-        </w:rPr>
-        <w:t xml:space="preserve">hoose </w:t>
-      </w:r>
-      <w:r>
-        <w:rPr>
-          <w:lang w:val="en-US"/>
-        </w:rPr>
-        <w:t>an</w:t>
-      </w:r>
-      <w:r>
-        <w:rPr>
-          <w:lang w:val="en-US"/>
-        </w:rPr>
-        <w:t xml:space="preserve"> account</w:t>
-      </w:r>
-      <w:r>
-        <w:rPr>
-          <w:lang w:val="en-US"/>
-        </w:rPr>
-        <w:t xml:space="preserve"> (any account will work)</w:t>
-      </w:r>
-      <w:r>
-        <w:rPr>
-          <w:lang w:val="en-US"/>
-        </w:rPr>
-        <w:t xml:space="preserve"> to grant access with:</w:t>
-      </w:r>
-    </w:p>
-    <w:p>
-      <w:pPr>
-        <w:jc w:val="center"/>
-        <w:rPr>
-          <w:b/>
-          <w:bCs/>
-          <w:u w:val="single"/>
-          <w:lang w:val="en-US"/>
-        </w:rPr>
-      </w:pPr>
-      <w:r>
-        <w:rPr>
-          <w:b/>
-          <w:bCs/>
-          <w:noProof/>
-          <w:lang w:val="en-US"/>
-        </w:rPr>
-        <w:lastRenderedPageBreak/>
-        <w:drawing>
-          <wp:inline distT="0" distB="0" distL="0" distR="0" wp14:anchorId="36FEE1E7" wp14:editId="1E65216A">
-            <wp:extent cx="2337441" cy="2638425"/>
-            <wp:effectExtent l="0" t="0" r="5715" b="0"/>
-            <wp:docPr id="17" name="Picture 17" descr="Graphical user interface, application&#10;&#10;Description automatically generated"/>
-            <wp:cNvGraphicFramePr>
-              <a:graphicFrameLocks xmlns:a="http://schemas.openxmlformats.org/drawingml/2006/main" noChangeAspect="1"/>
-            </wp:cNvGraphicFramePr>
-            <a:graphic xmlns:a="http://schemas.openxmlformats.org/drawingml/2006/main">
-              <a:graphicData uri="http://schemas.openxmlformats.org/drawingml/2006/picture">
-                <pic:pic xmlns:pic="http://schemas.openxmlformats.org/drawingml/2006/picture">
-                  <pic:nvPicPr>
-                    <pic:cNvPr id="17" name="Picture 17" descr="Graphical user interface, application&#10;&#10;Description automatically generated"/>
+                    <pic:cNvPr id="8" name="Picture 8" descr="Graphical user interface&#10;&#10;Description automatically generated"/>
                     <pic:cNvPicPr/>
                   </pic:nvPicPr>
                   <pic:blipFill rotWithShape="1">
-                    <a:blip r:embed="rId19"/>
-                    <a:srcRect l="15863" t="12383" r="22729" b="16141"/>
+                    <a:blip r:embed="rId15"/>
+                    <a:srcRect b="30216"/>
                     <a:stretch/>
                   </pic:blipFill>
                   <pic:spPr bwMode="auto">
                     <a:xfrm>
                       <a:off x="0" y="0"/>
-                      <a:ext cx="2341878" cy="2643433"/>
+                      <a:ext cx="4114997" cy="1821132"/>
                     </a:xfrm>
                     <a:prstGeom prst="rect">
                       <a:avLst/>
@@ -1489,6 +733,752 @@
     <w:p>
       <w:pPr>
         <w:pStyle w:val="ListParagraph"/>
+        <w:jc w:val="center"/>
+        <w:rPr>
+          <w:b/>
+          <w:bCs/>
+          <w:lang w:val="en-US"/>
+        </w:rPr>
+      </w:pPr>
+    </w:p>
+    <w:p>
+      <w:pPr>
+        <w:pStyle w:val="ListParagraph"/>
+        <w:numPr>
+          <w:ilvl w:val="0"/>
+          <w:numId w:val="6"/>
+        </w:numPr>
+        <w:rPr>
+          <w:b/>
+          <w:bCs/>
+          <w:lang w:val="en-US"/>
+        </w:rPr>
+      </w:pPr>
+      <w:r>
+        <w:rPr>
+          <w:lang w:val="en-US"/>
+        </w:rPr>
+        <w:t>Edit the file</w:t>
+      </w:r>
+      <w:r>
+        <w:rPr>
+          <w:lang w:val="en-US"/>
+        </w:rPr>
+        <w:t xml:space="preserve"> with desired parameters like shown below</w:t>
+      </w:r>
+      <w:r>
+        <w:rPr>
+          <w:lang w:val="en-US"/>
+        </w:rPr>
+        <w:t xml:space="preserve"> (refer to the </w:t>
+      </w:r>
+      <w:r>
+        <w:rPr>
+          <w:i/>
+          <w:iCs/>
+          <w:lang w:val="en-US"/>
+        </w:rPr>
+        <w:t>Parameter Details</w:t>
+      </w:r>
+      <w:r>
+        <w:rPr>
+          <w:lang w:val="en-US"/>
+        </w:rPr>
+        <w:t xml:space="preserve"> section for more info)</w:t>
+      </w:r>
+      <w:r>
+        <w:rPr>
+          <w:lang w:val="en-US"/>
+        </w:rPr>
+        <w:t>:</w:t>
+      </w:r>
+    </w:p>
+    <w:p>
+      <w:pPr>
+        <w:pStyle w:val="ListParagraph"/>
+        <w:rPr>
+          <w:lang w:val="en-US"/>
+        </w:rPr>
+      </w:pPr>
+    </w:p>
+    <w:p>
+      <w:pPr>
+        <w:pStyle w:val="ListParagraph"/>
+        <w:jc w:val="center"/>
+        <w:rPr>
+          <w:b/>
+          <w:bCs/>
+          <w:lang w:val="en-US"/>
+        </w:rPr>
+      </w:pPr>
+      <w:r>
+        <w:rPr>
+          <w:noProof/>
+        </w:rPr>
+        <w:drawing>
+          <wp:inline distT="0" distB="0" distL="0" distR="0" wp14:anchorId="0640D7CA" wp14:editId="47319461">
+            <wp:extent cx="4083050" cy="2819429"/>
+            <wp:effectExtent l="0" t="0" r="0" b="0"/>
+            <wp:docPr id="9" name="Picture 9" descr="Text&#10;&#10;Description automatically generated"/>
+            <wp:cNvGraphicFramePr>
+              <a:graphicFrameLocks xmlns:a="http://schemas.openxmlformats.org/drawingml/2006/main" noChangeAspect="1"/>
+            </wp:cNvGraphicFramePr>
+            <a:graphic xmlns:a="http://schemas.openxmlformats.org/drawingml/2006/main">
+              <a:graphicData uri="http://schemas.openxmlformats.org/drawingml/2006/picture">
+                <pic:pic xmlns:pic="http://schemas.openxmlformats.org/drawingml/2006/picture">
+                  <pic:nvPicPr>
+                    <pic:cNvPr id="9" name="Picture 9" descr="Text&#10;&#10;Description automatically generated"/>
+                    <pic:cNvPicPr/>
+                  </pic:nvPicPr>
+                  <pic:blipFill rotWithShape="1">
+                    <a:blip r:embed="rId16"/>
+                    <a:srcRect b="54844"/>
+                    <a:stretch/>
+                  </pic:blipFill>
+                  <pic:spPr bwMode="auto">
+                    <a:xfrm>
+                      <a:off x="0" y="0"/>
+                      <a:ext cx="4098104" cy="2829824"/>
+                    </a:xfrm>
+                    <a:prstGeom prst="rect">
+                      <a:avLst/>
+                    </a:prstGeom>
+                    <a:ln>
+                      <a:noFill/>
+                    </a:ln>
+                    <a:extLst>
+                      <a:ext uri="{53640926-AAD7-44D8-BBD7-CCE9431645EC}">
+                        <a14:shadowObscured xmlns:a14="http://schemas.microsoft.com/office/drawing/2010/main"/>
+                      </a:ext>
+                    </a:extLst>
+                  </pic:spPr>
+                </pic:pic>
+              </a:graphicData>
+            </a:graphic>
+          </wp:inline>
+        </w:drawing>
+      </w:r>
+    </w:p>
+    <w:p>
+      <w:pPr>
+        <w:pStyle w:val="ListParagraph"/>
+        <w:rPr>
+          <w:b/>
+          <w:bCs/>
+          <w:lang w:val="en-US"/>
+        </w:rPr>
+      </w:pPr>
+    </w:p>
+    <w:p>
+      <w:pPr>
+        <w:pStyle w:val="ListParagraph"/>
+        <w:rPr>
+          <w:lang w:val="en-US"/>
+        </w:rPr>
+      </w:pPr>
+      <w:r>
+        <w:rPr>
+          <w:b/>
+          <w:bCs/>
+          <w:lang w:val="en-US"/>
+        </w:rPr>
+        <w:t>Note:</w:t>
+      </w:r>
+      <w:r>
+        <w:rPr>
+          <w:lang w:val="en-US"/>
+        </w:rPr>
+        <w:t xml:space="preserve"> For </w:t>
+      </w:r>
+      <w:r>
+        <w:rPr>
+          <w:lang w:val="en-US"/>
+        </w:rPr>
+        <w:t xml:space="preserve">visual </w:t>
+      </w:r>
+      <w:r>
+        <w:rPr>
+          <w:lang w:val="en-US"/>
+        </w:rPr>
+        <w:t xml:space="preserve">clarity, I am using </w:t>
+      </w:r>
+      <w:r>
+        <w:rPr>
+          <w:lang w:val="en-US"/>
+        </w:rPr>
+        <w:t>another editor</w:t>
+      </w:r>
+      <w:r>
+        <w:rPr>
+          <w:lang w:val="en-US"/>
+        </w:rPr>
+        <w:t xml:space="preserve"> to view the file, your text coloring may vary—this is purely for visual. </w:t>
+      </w:r>
+    </w:p>
+    <w:p>
+      <w:pPr>
+        <w:pStyle w:val="ListParagraph"/>
+        <w:rPr>
+          <w:lang w:val="en-US"/>
+        </w:rPr>
+      </w:pPr>
+    </w:p>
+    <w:p>
+      <w:pPr>
+        <w:pStyle w:val="ListParagraph"/>
+        <w:rPr>
+          <w:lang w:val="en-US"/>
+        </w:rPr>
+      </w:pPr>
+      <w:r>
+        <w:rPr>
+          <w:lang w:val="en-US"/>
+        </w:rPr>
+        <w:t>Please replace the existing inputs (i.e.</w:t>
+      </w:r>
+      <w:r>
+        <w:rPr>
+          <w:lang w:val="en-US"/>
+        </w:rPr>
+        <w:t xml:space="preserve">, the white texts) </w:t>
+      </w:r>
+      <w:r>
+        <w:rPr>
+          <w:lang w:val="en-US"/>
+        </w:rPr>
+        <w:t>with your own. With development, the above image might not accurately reflect what you currently observe; however, the mythology remains the same. I hope the variable names are self-explanatory; if you don’t know, ask David.</w:t>
+      </w:r>
+    </w:p>
+    <w:p>
+      <w:pPr>
+        <w:pStyle w:val="ListParagraph"/>
+        <w:rPr>
+          <w:lang w:val="en-US"/>
+        </w:rPr>
+      </w:pPr>
+    </w:p>
+    <w:p>
+      <w:pPr>
+        <w:pStyle w:val="ListParagraph"/>
+        <w:jc w:val="center"/>
+        <w:rPr>
+          <w:b/>
+          <w:bCs/>
+          <w:lang w:val="en-US"/>
+        </w:rPr>
+      </w:pPr>
+      <w:r>
+        <w:rPr>
+          <w:b/>
+          <w:bCs/>
+          <w:highlight w:val="red"/>
+          <w:lang w:val="en-US"/>
+        </w:rPr>
+        <w:t xml:space="preserve">PLEASE DO NOT DELETE OR </w:t>
+      </w:r>
+      <w:r>
+        <w:rPr>
+          <w:b/>
+          <w:bCs/>
+          <w:highlight w:val="red"/>
+          <w:lang w:val="en-US"/>
+        </w:rPr>
+        <w:t>ALTER</w:t>
+      </w:r>
+      <w:r>
+        <w:rPr>
+          <w:b/>
+          <w:bCs/>
+          <w:highlight w:val="red"/>
+          <w:lang w:val="en-US"/>
+        </w:rPr>
+        <w:t xml:space="preserve"> </w:t>
+      </w:r>
+      <w:r>
+        <w:rPr>
+          <w:b/>
+          <w:bCs/>
+          <w:highlight w:val="red"/>
+          <w:lang w:val="en-US"/>
+        </w:rPr>
+        <w:t>ANY OF THE RED AND BLUE TEXT</w:t>
+      </w:r>
+    </w:p>
+    <w:p>
+      <w:pPr>
+        <w:pStyle w:val="ListParagraph"/>
+        <w:rPr>
+          <w:b/>
+          <w:bCs/>
+          <w:lang w:val="en-US"/>
+        </w:rPr>
+      </w:pPr>
+    </w:p>
+    <w:p>
+      <w:pPr>
+        <w:pStyle w:val="ListParagraph"/>
+        <w:rPr>
+          <w:lang w:val="en-US"/>
+        </w:rPr>
+      </w:pPr>
+    </w:p>
+    <w:p>
+      <w:pPr>
+        <w:rPr>
+          <w:b/>
+          <w:bCs/>
+          <w:sz w:val="24"/>
+          <w:szCs w:val="24"/>
+          <w:u w:val="single"/>
+          <w:lang w:val="en-US"/>
+        </w:rPr>
+      </w:pPr>
+      <w:r>
+        <w:rPr>
+          <w:b/>
+          <w:bCs/>
+          <w:sz w:val="24"/>
+          <w:szCs w:val="24"/>
+          <w:u w:val="single"/>
+          <w:lang w:val="en-US"/>
+        </w:rPr>
+        <w:lastRenderedPageBreak/>
+        <w:t>Announcements/Supplications:</w:t>
+      </w:r>
+    </w:p>
+    <w:p>
+      <w:pPr>
+        <w:pStyle w:val="ListParagraph"/>
+        <w:numPr>
+          <w:ilvl w:val="0"/>
+          <w:numId w:val="19"/>
+        </w:numPr>
+      </w:pPr>
+      <w:r>
+        <w:t>Within the extracted application folder</w:t>
+      </w:r>
+      <w:r>
+        <w:t>, double click the Google Sheets link</w:t>
+      </w:r>
+    </w:p>
+    <w:p>
+      <w:pPr>
+        <w:jc w:val="center"/>
+      </w:pPr>
+      <w:r>
+        <w:drawing>
+          <wp:inline distT="0" distB="0" distL="0" distR="0" wp14:anchorId="640E31B2" wp14:editId="5B60AF05">
+            <wp:extent cx="4826000" cy="1146175"/>
+            <wp:effectExtent l="0" t="0" r="0" b="0"/>
+            <wp:docPr id="10" name="Picture 4" descr="Graphical user interface, text, application&#10;&#10;Description automatically generated">
+              <a:extLst xmlns:a="http://schemas.openxmlformats.org/drawingml/2006/main">
+                <a:ext uri="{FF2B5EF4-FFF2-40B4-BE49-F238E27FC236}">
+                  <a16:creationId xmlns:a16="http://schemas.microsoft.com/office/drawing/2014/main" id="{0C1D7196-D3D9-412F-BE74-20150304EF1D}"/>
+                </a:ext>
+              </a:extLst>
+            </wp:docPr>
+            <wp:cNvGraphicFramePr>
+              <a:graphicFrameLocks xmlns:a="http://schemas.openxmlformats.org/drawingml/2006/main" noChangeAspect="1"/>
+            </wp:cNvGraphicFramePr>
+            <a:graphic xmlns:a="http://schemas.openxmlformats.org/drawingml/2006/main">
+              <a:graphicData uri="http://schemas.openxmlformats.org/drawingml/2006/picture">
+                <pic:pic xmlns:pic="http://schemas.openxmlformats.org/drawingml/2006/picture">
+                  <pic:nvPicPr>
+                    <pic:cNvPr id="10" name="Picture 4" descr="Graphical user interface, text, application&#10;&#10;Description automatically generated">
+                      <a:extLst>
+                        <a:ext uri="{FF2B5EF4-FFF2-40B4-BE49-F238E27FC236}">
+                          <a16:creationId xmlns:a16="http://schemas.microsoft.com/office/drawing/2014/main" id="{0C1D7196-D3D9-412F-BE74-20150304EF1D}"/>
+                        </a:ext>
+                      </a:extLst>
+                    </pic:cNvPr>
+                    <pic:cNvPicPr>
+                      <a:picLocks noChangeAspect="1"/>
+                    </pic:cNvPicPr>
+                  </pic:nvPicPr>
+                  <pic:blipFill>
+                    <a:blip r:embed="rId17"/>
+                    <a:stretch>
+                      <a:fillRect/>
+                    </a:stretch>
+                  </pic:blipFill>
+                  <pic:spPr>
+                    <a:xfrm>
+                      <a:off x="0" y="0"/>
+                      <a:ext cx="4838178" cy="1149067"/>
+                    </a:xfrm>
+                    <a:prstGeom prst="rect">
+                      <a:avLst/>
+                    </a:prstGeom>
+                  </pic:spPr>
+                </pic:pic>
+              </a:graphicData>
+            </a:graphic>
+          </wp:inline>
+        </w:drawing>
+      </w:r>
+    </w:p>
+    <w:p>
+      <w:pPr>
+        <w:pStyle w:val="ListParagraph"/>
+        <w:numPr>
+          <w:ilvl w:val="0"/>
+          <w:numId w:val="6"/>
+        </w:numPr>
+      </w:pPr>
+      <w:r>
+        <w:t>Input supplication/announcement items like shown in the corresponding sheets. Note that supplication items should consist of a single paragraph per cell, and announcement items can have multiple paragraphs per cell.</w:t>
+      </w:r>
+    </w:p>
+    <w:p>
+      <w:pPr>
+        <w:ind w:left="360"/>
+        <w:jc w:val="center"/>
+      </w:pPr>
+      <w:r>
+        <w:drawing>
+          <wp:inline distT="0" distB="0" distL="0" distR="0" wp14:anchorId="48DD7C11" wp14:editId="7CAA6114">
+            <wp:extent cx="2941725" cy="4121150"/>
+            <wp:effectExtent l="0" t="0" r="0" b="0"/>
+            <wp:docPr id="12" name="Picture 12" descr="Text, application&#10;&#10;Description automatically generated"/>
+            <wp:cNvGraphicFramePr>
+              <a:graphicFrameLocks xmlns:a="http://schemas.openxmlformats.org/drawingml/2006/main" noChangeAspect="1"/>
+            </wp:cNvGraphicFramePr>
+            <a:graphic xmlns:a="http://schemas.openxmlformats.org/drawingml/2006/main">
+              <a:graphicData uri="http://schemas.openxmlformats.org/drawingml/2006/picture">
+                <pic:pic xmlns:pic="http://schemas.openxmlformats.org/drawingml/2006/picture">
+                  <pic:nvPicPr>
+                    <pic:cNvPr id="12" name="Picture 12" descr="Text, application&#10;&#10;Description automatically generated"/>
+                    <pic:cNvPicPr/>
+                  </pic:nvPicPr>
+                  <pic:blipFill>
+                    <a:blip r:embed="rId18"/>
+                    <a:stretch>
+                      <a:fillRect/>
+                    </a:stretch>
+                  </pic:blipFill>
+                  <pic:spPr>
+                    <a:xfrm>
+                      <a:off x="0" y="0"/>
+                      <a:ext cx="2952991" cy="4136932"/>
+                    </a:xfrm>
+                    <a:prstGeom prst="rect">
+                      <a:avLst/>
+                    </a:prstGeom>
+                  </pic:spPr>
+                </pic:pic>
+              </a:graphicData>
+            </a:graphic>
+          </wp:inline>
+        </w:drawing>
+      </w:r>
+    </w:p>
+    <w:p>
+      <w:pPr>
+        <w:ind w:left="360"/>
+        <w:jc w:val="center"/>
+      </w:pPr>
+    </w:p>
+    <w:p>
+      <w:pPr>
+        <w:ind w:left="360"/>
+        <w:jc w:val="center"/>
+      </w:pPr>
+    </w:p>
+    <w:p>
+      <w:pPr>
+        <w:ind w:left="360"/>
+        <w:jc w:val="center"/>
+      </w:pPr>
+    </w:p>
+    <w:p>
+      <w:pPr>
+        <w:ind w:left="360"/>
+        <w:jc w:val="center"/>
+      </w:pPr>
+    </w:p>
+    <w:p>
+      <w:pPr>
+        <w:ind w:left="360"/>
+        <w:jc w:val="center"/>
+      </w:pPr>
+    </w:p>
+    <w:p>
+      <w:pPr>
+        <w:rPr>
+          <w:b/>
+          <w:bCs/>
+          <w:sz w:val="24"/>
+          <w:szCs w:val="24"/>
+          <w:u w:val="single"/>
+          <w:lang w:val="en-US"/>
+        </w:rPr>
+      </w:pPr>
+      <w:r>
+        <w:rPr>
+          <w:b/>
+          <w:bCs/>
+          <w:sz w:val="24"/>
+          <w:szCs w:val="24"/>
+          <w:u w:val="single"/>
+          <w:lang w:val="en-US"/>
+        </w:rPr>
+        <w:lastRenderedPageBreak/>
+        <w:t>Generating</w:t>
+      </w:r>
+      <w:r>
+        <w:rPr>
+          <w:b/>
+          <w:bCs/>
+          <w:sz w:val="24"/>
+          <w:szCs w:val="24"/>
+          <w:u w:val="single"/>
+          <w:lang w:val="en-US"/>
+        </w:rPr>
+        <w:t xml:space="preserve"> Slides:</w:t>
+      </w:r>
+    </w:p>
+    <w:p>
+      <w:pPr>
+        <w:rPr>
+          <w:b/>
+          <w:bCs/>
+          <w:u w:val="single"/>
+          <w:lang w:val="en-US"/>
+        </w:rPr>
+      </w:pPr>
+      <w:r>
+        <w:rPr>
+          <w:b/>
+          <w:bCs/>
+          <w:highlight w:val="yellow"/>
+          <w:lang w:val="en-US"/>
+        </w:rPr>
+        <w:t>THE PROGRAM WILL AUTOMATICALLY DELETE PREVIOUSLY GENERATED SLIDES</w:t>
+      </w:r>
+      <w:r>
+        <w:rPr>
+          <w:b/>
+          <w:bCs/>
+          <w:highlight w:val="yellow"/>
+          <w:lang w:val="en-US"/>
+        </w:rPr>
+        <w:t xml:space="preserve"> UPON GENERAT</w:t>
+      </w:r>
+      <w:r>
+        <w:rPr>
+          <w:b/>
+          <w:bCs/>
+          <w:highlight w:val="yellow"/>
+          <w:lang w:val="en-US"/>
+        </w:rPr>
+        <w:t>ING NEW SLIDES</w:t>
+      </w:r>
+    </w:p>
+    <w:p>
+      <w:pPr>
+        <w:pStyle w:val="ListParagraph"/>
+        <w:numPr>
+          <w:ilvl w:val="0"/>
+          <w:numId w:val="8"/>
+        </w:numPr>
+        <w:rPr>
+          <w:b/>
+          <w:bCs/>
+          <w:u w:val="single"/>
+          <w:lang w:val="en-US"/>
+        </w:rPr>
+      </w:pPr>
+      <w:r>
+        <w:rPr>
+          <w:lang w:val="en-US"/>
+        </w:rPr>
+        <w:t>Double click SlideMaker.exe within the program directory and wait for the console screen to load:</w:t>
+      </w:r>
+    </w:p>
+    <w:p>
+      <w:pPr>
+        <w:ind w:left="360"/>
+        <w:jc w:val="center"/>
+        <w:rPr>
+          <w:b/>
+          <w:bCs/>
+          <w:u w:val="single"/>
+          <w:lang w:val="en-US"/>
+        </w:rPr>
+      </w:pPr>
+      <w:r>
+        <w:rPr>
+          <w:b/>
+          <w:bCs/>
+          <w:lang w:val="en-US"/>
+        </w:rPr>
+        <w:drawing>
+          <wp:inline distT="0" distB="0" distL="0" distR="0" wp14:anchorId="4FE618FB" wp14:editId="2819C1D9">
+            <wp:extent cx="4843322" cy="1168400"/>
+            <wp:effectExtent l="0" t="0" r="0" b="0"/>
+            <wp:docPr id="14" name="Picture 14" descr="A screenshot of a computer&#10;&#10;Description automatically generated"/>
+            <wp:cNvGraphicFramePr>
+              <a:graphicFrameLocks xmlns:a="http://schemas.openxmlformats.org/drawingml/2006/main" noChangeAspect="1"/>
+            </wp:cNvGraphicFramePr>
+            <a:graphic xmlns:a="http://schemas.openxmlformats.org/drawingml/2006/main">
+              <a:graphicData uri="http://schemas.openxmlformats.org/drawingml/2006/picture">
+                <pic:pic xmlns:pic="http://schemas.openxmlformats.org/drawingml/2006/picture">
+                  <pic:nvPicPr>
+                    <pic:cNvPr id="14" name="Picture 14" descr="A screenshot of a computer&#10;&#10;Description automatically generated"/>
+                    <pic:cNvPicPr/>
+                  </pic:nvPicPr>
+                  <pic:blipFill>
+                    <a:blip r:embed="rId19"/>
+                    <a:stretch>
+                      <a:fillRect/>
+                    </a:stretch>
+                  </pic:blipFill>
+                  <pic:spPr>
+                    <a:xfrm>
+                      <a:off x="0" y="0"/>
+                      <a:ext cx="4891134" cy="1179934"/>
+                    </a:xfrm>
+                    <a:prstGeom prst="rect">
+                      <a:avLst/>
+                    </a:prstGeom>
+                  </pic:spPr>
+                </pic:pic>
+              </a:graphicData>
+            </a:graphic>
+          </wp:inline>
+        </w:drawing>
+      </w:r>
+    </w:p>
+    <w:p>
+      <w:pPr>
+        <w:ind w:left="360"/>
+        <w:jc w:val="center"/>
+        <w:rPr>
+          <w:b/>
+          <w:bCs/>
+          <w:u w:val="single"/>
+          <w:lang w:val="en-US"/>
+        </w:rPr>
+      </w:pPr>
+      <w:r>
+        <w:rPr>
+          <w:b/>
+          <w:bCs/>
+          <w:noProof/>
+          <w:lang w:val="en-US"/>
+        </w:rPr>
+        <w:drawing>
+          <wp:inline distT="0" distB="0" distL="0" distR="0" wp14:anchorId="4D65A9E3" wp14:editId="7DFA5E61">
+            <wp:extent cx="4862426" cy="2159000"/>
+            <wp:effectExtent l="0" t="0" r="0" b="0"/>
+            <wp:docPr id="16" name="Picture 16" descr="Text&#10;&#10;Description automatically generated"/>
+            <wp:cNvGraphicFramePr>
+              <a:graphicFrameLocks xmlns:a="http://schemas.openxmlformats.org/drawingml/2006/main" noChangeAspect="1"/>
+            </wp:cNvGraphicFramePr>
+            <a:graphic xmlns:a="http://schemas.openxmlformats.org/drawingml/2006/main">
+              <a:graphicData uri="http://schemas.openxmlformats.org/drawingml/2006/picture">
+                <pic:pic xmlns:pic="http://schemas.openxmlformats.org/drawingml/2006/picture">
+                  <pic:nvPicPr>
+                    <pic:cNvPr id="16" name="Picture 16" descr="Text&#10;&#10;Description automatically generated"/>
+                    <pic:cNvPicPr/>
+                  </pic:nvPicPr>
+                  <pic:blipFill>
+                    <a:blip r:embed="rId20"/>
+                    <a:stretch>
+                      <a:fillRect/>
+                    </a:stretch>
+                  </pic:blipFill>
+                  <pic:spPr>
+                    <a:xfrm>
+                      <a:off x="0" y="0"/>
+                      <a:ext cx="4885168" cy="2169098"/>
+                    </a:xfrm>
+                    <a:prstGeom prst="rect">
+                      <a:avLst/>
+                    </a:prstGeom>
+                  </pic:spPr>
+                </pic:pic>
+              </a:graphicData>
+            </a:graphic>
+          </wp:inline>
+        </w:drawing>
+      </w:r>
+    </w:p>
+    <w:p>
+      <w:pPr>
+        <w:pStyle w:val="ListParagraph"/>
+        <w:numPr>
+          <w:ilvl w:val="0"/>
+          <w:numId w:val="8"/>
+        </w:numPr>
+        <w:rPr>
+          <w:b/>
+          <w:bCs/>
+          <w:u w:val="single"/>
+          <w:lang w:val="en-US"/>
+        </w:rPr>
+      </w:pPr>
+      <w:r>
+        <w:rPr>
+          <w:lang w:val="en-US"/>
+        </w:rPr>
+        <w:t>Input the type as desired (e.g., for streaming slides, enter “s” and press “enter”)</w:t>
+      </w:r>
+    </w:p>
+    <w:p>
+      <w:pPr>
+        <w:pStyle w:val="ListParagraph"/>
+        <w:numPr>
+          <w:ilvl w:val="0"/>
+          <w:numId w:val="8"/>
+        </w:numPr>
+        <w:rPr>
+          <w:b/>
+          <w:bCs/>
+          <w:u w:val="single"/>
+          <w:lang w:val="en-US"/>
+        </w:rPr>
+      </w:pPr>
+      <w:r>
+        <w:rPr>
+          <w:lang w:val="en-US"/>
+        </w:rPr>
+        <w:t xml:space="preserve">On first run, </w:t>
+      </w:r>
+      <w:r>
+        <w:rPr>
+          <w:lang w:val="en-US"/>
+        </w:rPr>
+        <w:t xml:space="preserve">a browser window would appear </w:t>
+      </w:r>
+      <w:r>
+        <w:rPr>
+          <w:lang w:val="en-US"/>
+        </w:rPr>
+        <w:t>request</w:t>
+      </w:r>
+      <w:r>
+        <w:rPr>
+          <w:lang w:val="en-US"/>
+        </w:rPr>
+        <w:t xml:space="preserve">ing </w:t>
+      </w:r>
+      <w:r>
+        <w:rPr>
+          <w:lang w:val="en-US"/>
+        </w:rPr>
+        <w:t>permissions from your Google Drive account</w:t>
+      </w:r>
+      <w:r>
+        <w:rPr>
+          <w:lang w:val="en-US"/>
+        </w:rPr>
+        <w:t>:</w:t>
+      </w:r>
+    </w:p>
+    <w:p>
+      <w:pPr>
+        <w:pStyle w:val="ListParagraph"/>
         <w:numPr>
           <w:ilvl w:val="1"/>
           <w:numId w:val="8"/>
@@ -1504,21 +1494,120 @@
         <w:rPr>
           <w:lang w:val="en-US"/>
         </w:rPr>
-        <w:t xml:space="preserve">Press “Advanced” and then “Go to </w:t>
-      </w:r>
-      <w:proofErr w:type="spellStart"/>
-      <w:r>
-        <w:rPr>
-          <w:lang w:val="en-US"/>
-        </w:rPr>
-        <w:t>Quickstart</w:t>
-      </w:r>
-      <w:proofErr w:type="spellEnd"/>
-      <w:r>
-        <w:rPr>
-          <w:lang w:val="en-US"/>
-        </w:rPr>
-        <w:t xml:space="preserve"> (unsafe)”</w:t>
+        <w:t>C</w:t>
+      </w:r>
+      <w:r>
+        <w:rPr>
+          <w:lang w:val="en-US"/>
+        </w:rPr>
+        <w:t xml:space="preserve">hoose </w:t>
+      </w:r>
+      <w:r>
+        <w:rPr>
+          <w:lang w:val="en-US"/>
+        </w:rPr>
+        <w:t>an</w:t>
+      </w:r>
+      <w:r>
+        <w:rPr>
+          <w:lang w:val="en-US"/>
+        </w:rPr>
+        <w:t xml:space="preserve"> account</w:t>
+      </w:r>
+      <w:r>
+        <w:rPr>
+          <w:lang w:val="en-US"/>
+        </w:rPr>
+        <w:t xml:space="preserve"> (any account will work)</w:t>
+      </w:r>
+      <w:r>
+        <w:rPr>
+          <w:lang w:val="en-US"/>
+        </w:rPr>
+        <w:t xml:space="preserve"> to grant access with:</w:t>
+      </w:r>
+    </w:p>
+    <w:p>
+      <w:pPr>
+        <w:jc w:val="center"/>
+        <w:rPr>
+          <w:b/>
+          <w:bCs/>
+          <w:u w:val="single"/>
+          <w:lang w:val="en-US"/>
+        </w:rPr>
+      </w:pPr>
+      <w:r>
+        <w:rPr>
+          <w:b/>
+          <w:bCs/>
+          <w:noProof/>
+          <w:lang w:val="en-US"/>
+        </w:rPr>
+        <w:lastRenderedPageBreak/>
+        <w:drawing>
+          <wp:inline distT="0" distB="0" distL="0" distR="0" wp14:anchorId="36FEE1E7" wp14:editId="30B0E6E9">
+            <wp:extent cx="2616200" cy="2953079"/>
+            <wp:effectExtent l="0" t="0" r="0" b="0"/>
+            <wp:docPr id="17" name="Picture 17" descr="Graphical user interface, application&#10;&#10;Description automatically generated"/>
+            <wp:cNvGraphicFramePr>
+              <a:graphicFrameLocks xmlns:a="http://schemas.openxmlformats.org/drawingml/2006/main" noChangeAspect="1"/>
+            </wp:cNvGraphicFramePr>
+            <a:graphic xmlns:a="http://schemas.openxmlformats.org/drawingml/2006/main">
+              <a:graphicData uri="http://schemas.openxmlformats.org/drawingml/2006/picture">
+                <pic:pic xmlns:pic="http://schemas.openxmlformats.org/drawingml/2006/picture">
+                  <pic:nvPicPr>
+                    <pic:cNvPr id="17" name="Picture 17" descr="Graphical user interface, application&#10;&#10;Description automatically generated"/>
+                    <pic:cNvPicPr/>
+                  </pic:nvPicPr>
+                  <pic:blipFill rotWithShape="1">
+                    <a:blip r:embed="rId21"/>
+                    <a:srcRect l="15863" t="12383" r="22729" b="16141"/>
+                    <a:stretch/>
+                  </pic:blipFill>
+                  <pic:spPr bwMode="auto">
+                    <a:xfrm>
+                      <a:off x="0" y="0"/>
+                      <a:ext cx="2625050" cy="2963069"/>
+                    </a:xfrm>
+                    <a:prstGeom prst="rect">
+                      <a:avLst/>
+                    </a:prstGeom>
+                    <a:ln>
+                      <a:noFill/>
+                    </a:ln>
+                    <a:extLst>
+                      <a:ext uri="{53640926-AAD7-44D8-BBD7-CCE9431645EC}">
+                        <a14:shadowObscured xmlns:a14="http://schemas.microsoft.com/office/drawing/2010/main"/>
+                      </a:ext>
+                    </a:extLst>
+                  </pic:spPr>
+                </pic:pic>
+              </a:graphicData>
+            </a:graphic>
+          </wp:inline>
+        </w:drawing>
+      </w:r>
+    </w:p>
+    <w:p>
+      <w:pPr>
+        <w:pStyle w:val="ListParagraph"/>
+        <w:numPr>
+          <w:ilvl w:val="1"/>
+          <w:numId w:val="8"/>
+        </w:numPr>
+        <w:rPr>
+          <w:b/>
+          <w:bCs/>
+          <w:u w:val="single"/>
+          <w:lang w:val="en-US"/>
+        </w:rPr>
+      </w:pPr>
+      <w:r>
+        <w:rPr>
+          <w:lang w:val="en-US"/>
+        </w:rPr>
+        <w:t>Press “Advanced” and then “Go to Quickstart (unsafe)”</w:t>
       </w:r>
     </w:p>
     <w:p>
@@ -1696,9 +1785,9 @@
           <w:lang w:val="en-US"/>
         </w:rPr>
         <w:drawing>
-          <wp:inline distT="0" distB="0" distL="0" distR="0" wp14:anchorId="102E6746" wp14:editId="4D6A9B97">
-            <wp:extent cx="2620371" cy="1755872"/>
-            <wp:effectExtent l="0" t="0" r="8890" b="0"/>
+          <wp:inline distT="0" distB="0" distL="0" distR="0" wp14:anchorId="102E6746" wp14:editId="04CF9D72">
+            <wp:extent cx="2672347" cy="1790700"/>
+            <wp:effectExtent l="0" t="0" r="0" b="0"/>
             <wp:docPr id="18" name="Picture 18" descr="Graphical user interface, text, application, Teams&#10;&#10;Description automatically generated"/>
             <wp:cNvGraphicFramePr>
               <a:graphicFrameLocks xmlns:a="http://schemas.openxmlformats.org/drawingml/2006/main" noChangeAspect="1"/>
@@ -1711,7 +1800,7 @@
                     <pic:cNvPicPr/>
                   </pic:nvPicPr>
                   <pic:blipFill>
-                    <a:blip r:embed="rId20"/>
+                    <a:blip r:embed="rId22"/>
                     <a:stretch>
                       <a:fillRect/>
                     </a:stretch>
@@ -1719,7 +1808,7 @@
                   <pic:spPr>
                     <a:xfrm>
                       <a:off x="0" y="0"/>
-                      <a:ext cx="2620371" cy="1755872"/>
+                      <a:ext cx="2677068" cy="1793864"/>
                     </a:xfrm>
                     <a:prstGeom prst="rect">
                       <a:avLst/>
@@ -1758,7 +1847,7 @@
                     <pic:cNvPicPr/>
                   </pic:nvPicPr>
                   <pic:blipFill>
-                    <a:blip r:embed="rId21"/>
+                    <a:blip r:embed="rId23"/>
                     <a:stretch>
                       <a:fillRect/>
                     </a:stretch>
@@ -1806,6 +1895,12 @@
         <w:rPr>
           <w:lang w:val="en-US"/>
         </w:rPr>
+        <w:t xml:space="preserve"> via the “Continue” button</w:t>
+      </w:r>
+      <w:r>
+        <w:rPr>
+          <w:lang w:val="en-US"/>
+        </w:rPr>
         <w:t>:</w:t>
       </w:r>
     </w:p>
@@ -1860,30 +1955,26 @@
         <w:rPr>
           <w:lang w:val="en-US"/>
         </w:rPr>
-        <w:t xml:space="preserve">Sheet permission is needed to read from the </w:t>
-      </w:r>
-      <w:proofErr w:type="spellStart"/>
-      <w:r>
-        <w:rPr>
-          <w:lang w:val="en-US"/>
-        </w:rPr>
-        <w:t>SlideMaker</w:t>
-      </w:r>
-      <w:proofErr w:type="spellEnd"/>
+        <w:t xml:space="preserve">Sheet permission is needed to read </w:t>
+      </w:r>
+      <w:r>
+        <w:rPr>
+          <w:lang w:val="en-US"/>
+        </w:rPr>
+        <w:t>/write</w:t>
+      </w:r>
       <w:r>
         <w:rPr>
           <w:lang w:val="en-US"/>
         </w:rPr>
         <w:t xml:space="preserve"> </w:t>
       </w:r>
-      <w:proofErr w:type="spellStart"/>
-      <w:r>
-        <w:rPr>
-          <w:lang w:val="en-US"/>
-        </w:rPr>
-        <w:t>SpreadSheet</w:t>
-      </w:r>
-      <w:proofErr w:type="spellEnd"/>
+      <w:r>
+        <w:rPr>
+          <w:lang w:val="en-US"/>
+        </w:rPr>
+        <w:t>from the SlideMaker SpreadSheet</w:t>
+      </w:r>
     </w:p>
     <w:p>
       <w:pPr>
@@ -1915,7 +2006,7 @@
                     <pic:cNvPicPr/>
                   </pic:nvPicPr>
                   <pic:blipFill>
-                    <a:blip r:embed="rId22"/>
+                    <a:blip r:embed="rId24"/>
                     <a:stretch>
                       <a:fillRect/>
                     </a:stretch>
@@ -1957,7 +2048,19 @@
         <w:rPr>
           <w:lang w:val="en-US"/>
         </w:rPr>
-        <w:t>d open a browser window with the generated slides:</w:t>
+        <w:t xml:space="preserve">d </w:t>
+      </w:r>
+      <w:r>
+        <w:rPr>
+          <w:lang w:val="en-US"/>
+        </w:rPr>
+        <w:t xml:space="preserve">automatically </w:t>
+      </w:r>
+      <w:r>
+        <w:rPr>
+          <w:lang w:val="en-US"/>
+        </w:rPr>
+        <w:t>open a browser window with the generated slides:</w:t>
       </w:r>
     </w:p>
     <w:p>
@@ -1988,7 +2091,7 @@
                     <pic:cNvPicPr/>
                   </pic:nvPicPr>
                   <pic:blipFill>
-                    <a:blip r:embed="rId23"/>
+                    <a:blip r:embed="rId25"/>
                     <a:stretch>
                       <a:fillRect/>
                     </a:stretch>
@@ -2035,7 +2138,7 @@
                     <pic:cNvPicPr/>
                   </pic:nvPicPr>
                   <pic:blipFill>
-                    <a:blip r:embed="rId24"/>
+                    <a:blip r:embed="rId26"/>
                     <a:stretch>
                       <a:fillRect/>
                     </a:stretch>
@@ -2056,41 +2159,9 @@
         </w:drawing>
       </w:r>
     </w:p>
-    <w:p>
-      <w:pPr>
-        <w:pBdr>
-          <w:bottom w:val="single" w:sz="6" w:space="1" w:color="auto"/>
-        </w:pBdr>
-        <w:rPr>
-          <w:lang w:val="en-US"/>
-        </w:rPr>
-      </w:pPr>
-    </w:p>
-    <w:p>
-      <w:pPr>
-        <w:pBdr>
-          <w:bottom w:val="single" w:sz="6" w:space="1" w:color="auto"/>
-        </w:pBdr>
-        <w:rPr>
-          <w:lang w:val="en-US"/>
-        </w:rPr>
-      </w:pPr>
-    </w:p>
-    <w:p>
-      <w:pPr>
-        <w:pBdr>
-          <w:bottom w:val="single" w:sz="6" w:space="1" w:color="auto"/>
-        </w:pBdr>
-        <w:rPr>
-          <w:lang w:val="en-US"/>
-        </w:rPr>
-      </w:pPr>
-    </w:p>
-    <w:p>
-      <w:pPr>
-        <w:pBdr>
-          <w:bottom w:val="single" w:sz="6" w:space="1" w:color="auto"/>
-        </w:pBdr>
+    <w:p/>
+    <w:p>
+      <w:pPr>
         <w:rPr>
           <w:lang w:val="en-US"/>
         </w:rPr>
@@ -2101,7 +2172,8 @@
         <w:rPr>
           <w:b/>
           <w:bCs/>
-          <w:u w:val="single"/>
+          <w:sz w:val="24"/>
+          <w:szCs w:val="24"/>
           <w:lang w:val="en-US"/>
         </w:rPr>
       </w:pPr>
@@ -2109,81 +2181,28 @@
         <w:rPr>
           <w:b/>
           <w:bCs/>
+          <w:sz w:val="24"/>
+          <w:szCs w:val="24"/>
           <w:u w:val="single"/>
           <w:lang w:val="en-US"/>
         </w:rPr>
+        <w:lastRenderedPageBreak/>
         <w:t>Parameter Details:</w:t>
       </w:r>
     </w:p>
     <w:p>
       <w:pPr>
         <w:spacing w:after="0"/>
+        <w:rPr>
+          <w:lang w:val="en-US"/>
+        </w:rPr>
+      </w:pPr>
+      <w:r>
         <w:rPr>
           <w:b/>
           <w:bCs/>
           <w:lang w:val="en-US"/>
         </w:rPr>
-      </w:pPr>
-      <w:r>
-        <w:rPr>
-          <w:b/>
-          <w:bCs/>
-          <w:highlight w:val="red"/>
-          <w:lang w:val="en-US"/>
-        </w:rPr>
-        <w:t>PLEASE DO NOT DELETE OR CHANGE THE VARIABLE NAMES</w:t>
-      </w:r>
-      <w:r>
-        <w:rPr>
-          <w:b/>
-          <w:bCs/>
-          <w:highlight w:val="red"/>
-          <w:lang w:val="en-US"/>
-        </w:rPr>
-        <w:t xml:space="preserve"> OR THE HEADER</w:t>
-      </w:r>
-      <w:r>
-        <w:rPr>
-          <w:b/>
-          <w:bCs/>
-          <w:highlight w:val="red"/>
-          <w:lang w:val="en-US"/>
-        </w:rPr>
-        <w:t>S</w:t>
-      </w:r>
-      <w:r>
-        <w:rPr>
-          <w:b/>
-          <w:bCs/>
-          <w:highlight w:val="red"/>
-          <w:lang w:val="en-US"/>
-        </w:rPr>
-        <w:t>.</w:t>
-      </w:r>
-    </w:p>
-    <w:p>
-      <w:pPr>
-        <w:spacing w:after="0"/>
-        <w:rPr>
-          <w:b/>
-          <w:bCs/>
-          <w:lang w:val="en-US"/>
-        </w:rPr>
-      </w:pPr>
-    </w:p>
-    <w:p>
-      <w:pPr>
-        <w:spacing w:after="0"/>
-        <w:rPr>
-          <w:lang w:val="en-US"/>
-        </w:rPr>
-      </w:pPr>
-      <w:r>
-        <w:rPr>
-          <w:b/>
-          <w:bCs/>
-          <w:lang w:val="en-US"/>
-        </w:rPr>
         <w:t xml:space="preserve">Title Parameters </w:t>
       </w:r>
       <w:r>
@@ -2192,14 +2211,14 @@
         </w:rPr>
         <w:t xml:space="preserve">(e.g., </w:t>
       </w:r>
-      <w:proofErr w:type="spellStart"/>
-      <w:r>
-        <w:rPr>
+      <w:r>
+        <w:rPr>
+          <w:i/>
+          <w:iCs/>
           <w:lang w:val="en-US"/>
         </w:rPr>
         <w:t>SundayServiceHeaderTitle</w:t>
       </w:r>
-      <w:proofErr w:type="spellEnd"/>
       <w:r>
         <w:rPr>
           <w:lang w:val="en-US"/>
@@ -2250,14 +2269,14 @@
         </w:rPr>
         <w:t xml:space="preserve">The title parameter property is shared with </w:t>
       </w:r>
-      <w:proofErr w:type="spellStart"/>
-      <w:r>
-        <w:rPr>
+      <w:r>
+        <w:rPr>
+          <w:i/>
+          <w:iCs/>
           <w:lang w:val="en-US"/>
         </w:rPr>
         <w:t>SermonHeaderSpeaker</w:t>
       </w:r>
-      <w:proofErr w:type="spellEnd"/>
     </w:p>
     <w:p>
       <w:pPr>
@@ -2288,14 +2307,14 @@
         </w:rPr>
         <w:t xml:space="preserve">(e.g., </w:t>
       </w:r>
-      <w:proofErr w:type="spellStart"/>
-      <w:r>
-        <w:rPr>
+      <w:r>
+        <w:rPr>
+          <w:i/>
+          <w:iCs/>
           <w:lang w:val="en-US"/>
         </w:rPr>
         <w:t>SermonVerseSource</w:t>
       </w:r>
-      <w:proofErr w:type="spellEnd"/>
       <w:r>
         <w:rPr>
           <w:lang w:val="en-US"/>
@@ -2702,14 +2721,14 @@
         </w:rPr>
         <w:t xml:space="preserve">: A blank </w:t>
       </w:r>
-      <w:proofErr w:type="spellStart"/>
-      <w:r>
-        <w:rPr>
+      <w:r>
+        <w:rPr>
+          <w:i/>
+          <w:iCs/>
           <w:lang w:val="en-US"/>
         </w:rPr>
         <w:t>PrayerofConfessionSource</w:t>
       </w:r>
-      <w:proofErr w:type="spellEnd"/>
       <w:r>
         <w:rPr>
           <w:lang w:val="en-US"/>
@@ -2727,6 +2746,36 @@
           <w:lang w:val="en-US"/>
         </w:rPr>
         <w:t>in the output</w:t>
+      </w:r>
+      <w:r>
+        <w:rPr>
+          <w:lang w:val="en-US"/>
+        </w:rPr>
+        <w:t xml:space="preserve"> (regardless of the “</w:t>
+      </w:r>
+      <w:r>
+        <w:rPr>
+          <w:lang w:val="en-US"/>
+        </w:rPr>
+        <w:t>Enabled</w:t>
+      </w:r>
+      <w:r>
+        <w:rPr>
+          <w:lang w:val="en-US"/>
+        </w:rPr>
+        <w:t xml:space="preserve">” </w:t>
+      </w:r>
+      <w:r>
+        <w:rPr>
+          <w:lang w:val="en-US"/>
+        </w:rPr>
+        <w:t>parameter</w:t>
+      </w:r>
+      <w:r>
+        <w:rPr>
+          <w:lang w:val="en-US"/>
+        </w:rPr>
+        <w:t>)</w:t>
       </w:r>
       <w:r>
         <w:rPr>
@@ -2782,7 +2831,21 @@
         <w:rPr>
           <w:lang w:val="en-US"/>
         </w:rPr>
-        <w:t>(e.g., Hymn1Source):</w:t>
+        <w:t xml:space="preserve">(e.g., </w:t>
+      </w:r>
+      <w:r>
+        <w:rPr>
+          <w:i/>
+          <w:iCs/>
+          <w:lang w:val="en-US"/>
+        </w:rPr>
+        <w:t>Hymn1Source</w:t>
+      </w:r>
+      <w:r>
+        <w:rPr>
+          <w:lang w:val="en-US"/>
+        </w:rPr>
+        <w:t>):</w:t>
       </w:r>
     </w:p>
     <w:p>
@@ -2795,7 +2858,19 @@
         <w:spacing w:after="0"/>
       </w:pPr>
       <w:r>
-        <w:t>Lyrics are extracted locally through a SQL database (ensuring accuracy) or through the web (any song can be inputted</w:t>
+        <w:t>Lyrics are</w:t>
+      </w:r>
+      <w:r>
+        <w:t xml:space="preserve"> automatically</w:t>
+      </w:r>
+      <w:r>
+        <w:t xml:space="preserve"> extracted locally through a SQL database (ensuring accuracy) or through the web (</w:t>
+      </w:r>
+      <w:r>
+        <w:t xml:space="preserve">meaning that </w:t>
+      </w:r>
+      <w:r>
+        <w:t>any song can be inputted</w:t>
       </w:r>
       <w:r>
         <w:t>!</w:t>
@@ -2897,28 +2972,12 @@
           <w:lang w:val="en-US"/>
         </w:rPr>
       </w:pPr>
-      <w:proofErr w:type="spellStart"/>
-      <w:r>
-        <w:rPr>
-          <w:lang w:val="en-US"/>
-        </w:rPr>
-        <w:t>Guren</w:t>
-      </w:r>
-      <w:proofErr w:type="spellEnd"/>
-      <w:r>
-        <w:rPr>
-          <w:lang w:val="en-US"/>
-        </w:rPr>
-        <w:t xml:space="preserve"> no </w:t>
-      </w:r>
-      <w:proofErr w:type="spellStart"/>
-      <w:r>
-        <w:rPr>
-          <w:lang w:val="en-US"/>
-        </w:rPr>
-        <w:t>Yumiya</w:t>
-      </w:r>
-      <w:proofErr w:type="spellEnd"/>
+      <w:r>
+        <w:rPr>
+          <w:lang w:val="en-US"/>
+        </w:rPr>
+        <w:t>Guren no Yumiya</w:t>
+      </w:r>
       <w:r>
         <w:rPr>
           <w:lang w:val="en-US"/>
@@ -3016,13 +3075,48 @@
         <w:rPr>
           <w:lang w:val="en-US"/>
         </w:rPr>
+        <w:t xml:space="preserve"> </w:t>
+      </w:r>
+      <w:r>
+        <w:rPr>
+          <w:lang w:val="en-US"/>
+        </w:rPr>
+        <w:t>(regardless of the “</w:t>
+      </w:r>
+      <w:r>
+        <w:rPr>
+          <w:lang w:val="en-US"/>
+        </w:rPr>
+        <w:t>Enabled</w:t>
+      </w:r>
+      <w:r>
+        <w:rPr>
+          <w:lang w:val="en-US"/>
+        </w:rPr>
+        <w:t xml:space="preserve">” </w:t>
+      </w:r>
+      <w:r>
+        <w:rPr>
+          <w:lang w:val="en-US"/>
+        </w:rPr>
+        <w:t>parameter</w:t>
+      </w:r>
+      <w:r>
+        <w:rPr>
+          <w:lang w:val="en-US"/>
+        </w:rPr>
+        <w:t>)</w:t>
+      </w:r>
+      <w:r>
+        <w:rPr>
+          <w:lang w:val="en-US"/>
+        </w:rPr>
         <w:t>.</w:t>
       </w:r>
     </w:p>
     <w:p>
       <w:pPr>
         <w:spacing w:after="0"/>
-        <w:ind w:left="360"/>
         <w:rPr>
           <w:lang w:val="en-US"/>
         </w:rPr>
@@ -3031,25 +3125,37 @@
     <w:p>
       <w:pPr>
         <w:spacing w:after="0"/>
+        <w:rPr>
+          <w:lang w:val="en-US"/>
+        </w:rPr>
+      </w:pPr>
+      <w:r>
         <w:rPr>
           <w:b/>
           <w:bCs/>
-        </w:rPr>
-      </w:pPr>
-      <w:proofErr w:type="spellStart"/>
-      <w:r>
-        <w:rPr>
-          <w:b/>
-          <w:bCs/>
-        </w:rPr>
-        <w:t>HolyCommunionSlidesEnabled</w:t>
-      </w:r>
-      <w:proofErr w:type="spellEnd"/>
-      <w:r>
-        <w:rPr>
-          <w:lang w:val="en-US"/>
-        </w:rPr>
-        <w:t xml:space="preserve">: </w:t>
+          <w:lang w:val="en-US"/>
+        </w:rPr>
+        <w:t>Enabled Parameters</w:t>
+      </w:r>
+      <w:r>
+        <w:rPr>
+          <w:lang w:val="en-US"/>
+        </w:rPr>
+        <w:t xml:space="preserve"> (e.g., </w:t>
+      </w:r>
+      <w:r>
+        <w:rPr>
+          <w:i/>
+          <w:iCs/>
+          <w:lang w:val="en-US"/>
+        </w:rPr>
+        <w:t>SupplicationsEnabled</w:t>
+      </w:r>
+      <w:r>
+        <w:rPr>
+          <w:lang w:val="en-US"/>
+        </w:rPr>
+        <w:t>):</w:t>
       </w:r>
     </w:p>
     <w:p>
@@ -3057,35 +3163,95 @@
         <w:pStyle w:val="ListParagraph"/>
         <w:numPr>
           <w:ilvl w:val="0"/>
-          <w:numId w:val="14"/>
+          <w:numId w:val="20"/>
+        </w:numPr>
+        <w:rPr>
+          <w:lang w:val="en-US"/>
+        </w:rPr>
+      </w:pPr>
+      <w:r>
+        <w:rPr>
+          <w:lang w:val="en-US"/>
+        </w:rPr>
+        <w:t>Any inputs except for “</w:t>
+      </w:r>
+      <w:r>
+        <w:rPr>
+          <w:lang w:val="en-US"/>
+        </w:rPr>
+        <w:t>True</w:t>
+      </w:r>
+      <w:r>
+        <w:rPr>
+          <w:lang w:val="en-US"/>
+        </w:rPr>
+        <w:t xml:space="preserve">” would result in the </w:t>
+      </w:r>
+      <w:r>
+        <w:rPr>
+          <w:lang w:val="en-US"/>
+        </w:rPr>
+        <w:t xml:space="preserve">corresponding </w:t>
+      </w:r>
+      <w:r>
+        <w:rPr>
+          <w:lang w:val="en-US"/>
+        </w:rPr>
+        <w:t xml:space="preserve">slides </w:t>
+      </w:r>
+      <w:r>
+        <w:rPr>
+          <w:lang w:val="en-US"/>
+        </w:rPr>
+        <w:t>to not</w:t>
+      </w:r>
+      <w:r>
+        <w:rPr>
+          <w:lang w:val="en-US"/>
+        </w:rPr>
+        <w:t xml:space="preserve"> </w:t>
+      </w:r>
+      <w:r>
+        <w:rPr>
+          <w:lang w:val="en-US"/>
+        </w:rPr>
+        <w:t>generate</w:t>
+      </w:r>
+    </w:p>
+    <w:p>
+      <w:pPr>
+        <w:pStyle w:val="ListParagraph"/>
+        <w:numPr>
+          <w:ilvl w:val="0"/>
+          <w:numId w:val="20"/>
         </w:numPr>
         <w:spacing w:after="0"/>
         <w:rPr>
-          <w:lang w:val="en-US"/>
-        </w:rPr>
-      </w:pPr>
-      <w:r>
-        <w:rPr>
-          <w:lang w:val="en-US"/>
-        </w:rPr>
-        <w:t>Any inputs except for “False” would result in the following slides being generated</w:t>
-      </w:r>
-      <w:r>
-        <w:rPr>
-          <w:lang w:val="en-US"/>
-        </w:rPr>
-        <w:t xml:space="preserve"> between Hymn #2 and Apostle’s Creed</w:t>
-      </w:r>
-      <w:r>
-        <w:rPr>
-          <w:lang w:val="en-US"/>
-        </w:rPr>
-        <w:t>:</w:t>
+          <w:b/>
+          <w:bCs/>
+        </w:rPr>
+      </w:pPr>
+      <w:r>
+        <w:t xml:space="preserve">Setting </w:t>
+      </w:r>
+      <w:r>
+        <w:rPr>
+          <w:i/>
+          <w:iCs/>
+        </w:rPr>
+        <w:t>HolyCommunionSlidesEnabled</w:t>
+      </w:r>
+      <w:r>
+        <w:rPr>
+          <w:lang w:val="en-US"/>
+        </w:rPr>
+        <w:t xml:space="preserve"> to “True” generates the following slides</w:t>
       </w:r>
     </w:p>
     <w:p>
       <w:pPr>
         <w:spacing w:after="0"/>
+        <w:ind w:left="360"/>
         <w:jc w:val="center"/>
         <w:rPr>
           <w:lang w:val="en-US"/>
@@ -3112,7 +3278,7 @@
                     <pic:cNvPicPr/>
                   </pic:nvPicPr>
                   <pic:blipFill rotWithShape="1">
-                    <a:blip r:embed="rId25"/>
+                    <a:blip r:embed="rId27"/>
                     <a:srcRect b="65651"/>
                     <a:stretch/>
                   </pic:blipFill>
@@ -3160,7 +3326,7 @@
                     <pic:cNvPicPr/>
                   </pic:nvPicPr>
                   <pic:blipFill rotWithShape="1">
-                    <a:blip r:embed="rId25"/>
+                    <a:blip r:embed="rId27"/>
                     <a:srcRect t="33918" b="32775"/>
                     <a:stretch/>
                   </pic:blipFill>
@@ -3208,7 +3374,7 @@
                     <pic:cNvPicPr/>
                   </pic:nvPicPr>
                   <pic:blipFill rotWithShape="1">
-                    <a:blip r:embed="rId25"/>
+                    <a:blip r:embed="rId27"/>
                     <a:srcRect t="65880" b="274"/>
                     <a:stretch/>
                   </pic:blipFill>
@@ -3236,12 +3402,818 @@
         </w:drawing>
       </w:r>
     </w:p>
+    <w:p>
+      <w:pPr>
+        <w:spacing w:after="0"/>
+        <w:ind w:left="360"/>
+        <w:jc w:val="center"/>
+        <w:rPr>
+          <w:lang w:val="en-US"/>
+        </w:rPr>
+      </w:pPr>
+    </w:p>
+    <w:p>
+      <w:pPr>
+        <w:spacing w:after="0"/>
+        <w:rPr>
+          <w:lang w:val="en-US"/>
+        </w:rPr>
+      </w:pPr>
+      <w:r>
+        <w:rPr>
+          <w:b/>
+          <w:bCs/>
+          <w:lang w:val="en-US"/>
+        </w:rPr>
+        <w:t>Auto Retrieve</w:t>
+      </w:r>
+      <w:r>
+        <w:rPr>
+          <w:b/>
+          <w:bCs/>
+          <w:lang w:val="en-US"/>
+        </w:rPr>
+        <w:t xml:space="preserve"> Parameters</w:t>
+      </w:r>
+      <w:r>
+        <w:rPr>
+          <w:lang w:val="en-US"/>
+        </w:rPr>
+        <w:t xml:space="preserve"> (e.g., </w:t>
+      </w:r>
+      <w:r>
+        <w:rPr>
+          <w:i/>
+          <w:iCs/>
+          <w:lang w:val="en-US"/>
+        </w:rPr>
+        <w:t>AnnouncementsAutoRetrieve</w:t>
+      </w:r>
+      <w:r>
+        <w:rPr>
+          <w:lang w:val="en-US"/>
+        </w:rPr>
+        <w:t>):</w:t>
+      </w:r>
+    </w:p>
+    <w:p>
+      <w:pPr>
+        <w:pStyle w:val="ListParagraph"/>
+        <w:numPr>
+          <w:ilvl w:val="0"/>
+          <w:numId w:val="20"/>
+        </w:numPr>
+        <w:rPr>
+          <w:lang w:val="en-US"/>
+        </w:rPr>
+      </w:pPr>
+      <w:r>
+        <w:rPr>
+          <w:lang w:val="en-US"/>
+        </w:rPr>
+        <w:t>Like the “Enabled” parameters, any inputs except for “True” would result in whatever web resources to not being automatically used by the respective slide (e.g., resulting in a single blank announcement slide)</w:t>
+      </w:r>
+    </w:p>
+    <w:p>
+      <w:pPr>
+        <w:rPr>
+          <w:lang w:val="en-US"/>
+        </w:rPr>
+      </w:pPr>
+    </w:p>
+    <w:p>
+      <w:pPr>
+        <w:rPr>
+          <w:sz w:val="24"/>
+          <w:szCs w:val="24"/>
+          <w:u w:val="single"/>
+          <w:lang w:val="en-US"/>
+        </w:rPr>
+      </w:pPr>
+      <w:r>
+        <w:rPr>
+          <w:b/>
+          <w:bCs/>
+          <w:sz w:val="24"/>
+          <w:szCs w:val="24"/>
+          <w:u w:val="single"/>
+          <w:lang w:val="en-US"/>
+        </w:rPr>
+        <w:lastRenderedPageBreak/>
+        <w:t>Slide</w:t>
+      </w:r>
+      <w:r>
+        <w:rPr>
+          <w:b/>
+          <w:bCs/>
+          <w:sz w:val="24"/>
+          <w:szCs w:val="24"/>
+          <w:u w:val="single"/>
+          <w:lang w:val="en-US"/>
+        </w:rPr>
+        <w:t xml:space="preserve"> </w:t>
+      </w:r>
+      <w:r>
+        <w:rPr>
+          <w:b/>
+          <w:bCs/>
+          <w:sz w:val="24"/>
+          <w:szCs w:val="24"/>
+          <w:u w:val="single"/>
+          <w:lang w:val="en-US"/>
+        </w:rPr>
+        <w:t>Order</w:t>
+      </w:r>
+      <w:r>
+        <w:rPr>
+          <w:b/>
+          <w:bCs/>
+          <w:sz w:val="24"/>
+          <w:szCs w:val="24"/>
+          <w:u w:val="single"/>
+          <w:lang w:val="en-US"/>
+        </w:rPr>
+        <w:t xml:space="preserve"> </w:t>
+      </w:r>
+      <w:r>
+        <w:rPr>
+          <w:b/>
+          <w:bCs/>
+          <w:sz w:val="24"/>
+          <w:szCs w:val="24"/>
+          <w:u w:val="single"/>
+          <w:lang w:val="en-US"/>
+        </w:rPr>
+        <w:t>Mode</w:t>
+      </w:r>
+      <w:r>
+        <w:rPr>
+          <w:sz w:val="24"/>
+          <w:szCs w:val="24"/>
+          <w:u w:val="single"/>
+          <w:lang w:val="en-US"/>
+        </w:rPr>
+        <w:t>:</w:t>
+      </w:r>
+    </w:p>
+    <w:p>
+      <w:pPr>
+        <w:numPr>
+          <w:ilvl w:val="0"/>
+          <w:numId w:val="21"/>
+        </w:numPr>
+        <w:spacing w:after="0" w:line="240" w:lineRule="auto"/>
+        <w:rPr>
+          <w:rFonts w:eastAsia="Times New Roman" w:cstheme="minorHAnsi"/>
+          <w:color w:val="0E101A"/>
+        </w:rPr>
+      </w:pPr>
+      <w:r>
+        <w:rPr>
+          <w:rFonts w:eastAsia="Times New Roman" w:cstheme="minorHAnsi"/>
+          <w:color w:val="0E101A"/>
+        </w:rPr>
+        <w:t>Determines the ordering of the slides that are to be generated; the mode value refers to the GlobalProperties.ini file’s sections (e.g., [0] and [1]), located in the Data folder. The ordering of the slides is based on the numerical numbers and their corresponding matched slide type. New custom ordering can be created by emulating the structure as seen in [0] and [1].</w:t>
+      </w:r>
+    </w:p>
+    <w:p>
+      <w:pPr>
+        <w:numPr>
+          <w:ilvl w:val="1"/>
+          <w:numId w:val="22"/>
+        </w:numPr>
+        <w:spacing w:after="0" w:line="240" w:lineRule="auto"/>
+        <w:rPr>
+          <w:rFonts w:eastAsia="Times New Roman" w:cstheme="minorHAnsi"/>
+          <w:color w:val="0E101A"/>
+        </w:rPr>
+      </w:pPr>
+      <w:r>
+        <w:rPr>
+          <w:rFonts w:eastAsia="Times New Roman" w:cstheme="minorHAnsi"/>
+          <w:color w:val="0E101A"/>
+        </w:rPr>
+        <w:t>Repeated slide type entries (e.g., two Hymn2 types) are ALLOWED!</w:t>
+      </w:r>
+    </w:p>
+    <w:p>
+      <w:pPr>
+        <w:numPr>
+          <w:ilvl w:val="1"/>
+          <w:numId w:val="22"/>
+        </w:numPr>
+        <w:spacing w:after="0" w:line="240" w:lineRule="auto"/>
+        <w:rPr>
+          <w:rFonts w:eastAsia="Times New Roman" w:cstheme="minorHAnsi"/>
+          <w:color w:val="0E101A"/>
+        </w:rPr>
+      </w:pPr>
+      <w:r>
+        <w:rPr>
+          <w:rFonts w:eastAsia="Times New Roman" w:cstheme="minorHAnsi"/>
+          <w:color w:val="0E101A"/>
+        </w:rPr>
+        <w:t>Slide ordering number</w:t>
+      </w:r>
+      <w:r>
+        <w:rPr>
+          <w:rFonts w:eastAsia="Times New Roman" w:cstheme="minorHAnsi"/>
+          <w:color w:val="0E101A"/>
+        </w:rPr>
+        <w:t>s</w:t>
+      </w:r>
+      <w:r>
+        <w:rPr>
+          <w:rFonts w:eastAsia="Times New Roman" w:cstheme="minorHAnsi"/>
+          <w:color w:val="0E101A"/>
+        </w:rPr>
+        <w:t xml:space="preserve"> must be unique, starting from 1 and incrementing by 1; its matched type must be valid and non-empty.</w:t>
+      </w:r>
+    </w:p>
+    <w:p>
+      <w:pPr>
+        <w:numPr>
+          <w:ilvl w:val="1"/>
+          <w:numId w:val="22"/>
+        </w:numPr>
+        <w:spacing w:after="0" w:line="240" w:lineRule="auto"/>
+        <w:rPr>
+          <w:rFonts w:eastAsia="Times New Roman" w:cstheme="minorHAnsi"/>
+          <w:color w:val="0E101A"/>
+        </w:rPr>
+      </w:pPr>
+      <w:r>
+        <w:rPr>
+          <w:rFonts w:eastAsia="Times New Roman" w:cstheme="minorHAnsi"/>
+          <w:color w:val="0E101A"/>
+        </w:rPr>
+        <w:t xml:space="preserve">Any slide types not included in the ordering </w:t>
+      </w:r>
+      <w:r>
+        <w:rPr>
+          <w:rFonts w:eastAsia="Times New Roman" w:cstheme="minorHAnsi"/>
+          <w:color w:val="0E101A"/>
+        </w:rPr>
+        <w:t xml:space="preserve">are </w:t>
+      </w:r>
+      <w:r>
+        <w:rPr>
+          <w:rFonts w:eastAsia="Times New Roman" w:cstheme="minorHAnsi"/>
+          <w:color w:val="0E101A"/>
+        </w:rPr>
+        <w:t xml:space="preserve">automatically excluded, any corresponding slide input parameters </w:t>
+      </w:r>
+      <w:r>
+        <w:rPr>
+          <w:rFonts w:eastAsia="Times New Roman" w:cstheme="minorHAnsi"/>
+          <w:color w:val="0E101A"/>
+        </w:rPr>
+        <w:t>are</w:t>
+      </w:r>
+      <w:r>
+        <w:rPr>
+          <w:rFonts w:eastAsia="Times New Roman" w:cstheme="minorHAnsi"/>
+          <w:color w:val="0E101A"/>
+        </w:rPr>
+        <w:t xml:space="preserve"> ignored.</w:t>
+      </w:r>
+    </w:p>
+    <w:p>
+      <w:pPr>
+        <w:ind w:left="360"/>
+        <w:jc w:val="center"/>
+        <w:rPr>
+          <w:lang w:val="en-US"/>
+        </w:rPr>
+      </w:pPr>
+      <w:r>
+        <w:rPr>
+          <w:lang w:val="en-US"/>
+        </w:rPr>
+        <w:drawing>
+          <wp:inline distT="0" distB="0" distL="0" distR="0" wp14:anchorId="296CD95E" wp14:editId="1E63FE41">
+            <wp:extent cx="3738410" cy="3511550"/>
+            <wp:effectExtent l="0" t="0" r="0" b="0"/>
+            <wp:docPr id="22" name="Picture 22" descr="Text&#10;&#10;Description automatically generated"/>
+            <wp:cNvGraphicFramePr>
+              <a:graphicFrameLocks xmlns:a="http://schemas.openxmlformats.org/drawingml/2006/main" noChangeAspect="1"/>
+            </wp:cNvGraphicFramePr>
+            <a:graphic xmlns:a="http://schemas.openxmlformats.org/drawingml/2006/main">
+              <a:graphicData uri="http://schemas.openxmlformats.org/drawingml/2006/picture">
+                <pic:pic xmlns:pic="http://schemas.openxmlformats.org/drawingml/2006/picture">
+                  <pic:nvPicPr>
+                    <pic:cNvPr id="22" name="Picture 22" descr="Text&#10;&#10;Description automatically generated"/>
+                    <pic:cNvPicPr/>
+                  </pic:nvPicPr>
+                  <pic:blipFill>
+                    <a:blip r:embed="rId28"/>
+                    <a:stretch>
+                      <a:fillRect/>
+                    </a:stretch>
+                  </pic:blipFill>
+                  <pic:spPr>
+                    <a:xfrm>
+                      <a:off x="0" y="0"/>
+                      <a:ext cx="3745539" cy="3518247"/>
+                    </a:xfrm>
+                    <a:prstGeom prst="rect">
+                      <a:avLst/>
+                    </a:prstGeom>
+                  </pic:spPr>
+                </pic:pic>
+              </a:graphicData>
+            </a:graphic>
+          </wp:inline>
+        </w:drawing>
+      </w:r>
+    </w:p>
+    <w:p>
+      <w:pPr>
+        <w:pStyle w:val="ListParagraph"/>
+        <w:numPr>
+          <w:ilvl w:val="0"/>
+          <w:numId w:val="20"/>
+        </w:numPr>
+        <w:rPr>
+          <w:lang w:val="en-US"/>
+        </w:rPr>
+      </w:pPr>
+      <w:r>
+        <w:rPr>
+          <w:lang w:val="en-US"/>
+        </w:rPr>
+        <w:t xml:space="preserve">As of writing, there are </w:t>
+      </w:r>
+      <w:r>
+        <w:rPr>
+          <w:lang w:val="en-US"/>
+        </w:rPr>
+        <w:t xml:space="preserve">unique </w:t>
+      </w:r>
+      <w:r>
+        <w:rPr>
+          <w:lang w:val="en-US"/>
+        </w:rPr>
+        <w:t>24 slide types that can be chosen from:</w:t>
+      </w:r>
+    </w:p>
+    <w:p>
+      <w:pPr>
+        <w:pStyle w:val="ListParagraph"/>
+        <w:numPr>
+          <w:ilvl w:val="1"/>
+          <w:numId w:val="20"/>
+        </w:numPr>
+        <w:rPr>
+          <w:lang w:val="en-US"/>
+        </w:rPr>
+        <w:sectPr>
+          <w:headerReference w:type="default" r:id="rId29"/>
+          <w:footerReference w:type="default" r:id="rId30"/>
+          <w:pgSz w:w="12240" w:h="15840"/>
+          <w:pgMar w:top="1440" w:right="1440" w:bottom="1440" w:left="1440" w:header="708" w:footer="708" w:gutter="0"/>
+          <w:cols w:space="708"/>
+          <w:docGrid w:linePitch="360"/>
+        </w:sectPr>
+      </w:pPr>
+    </w:p>
+    <w:p>
+      <w:pPr>
+        <w:pStyle w:val="ListParagraph"/>
+        <w:numPr>
+          <w:ilvl w:val="1"/>
+          <w:numId w:val="20"/>
+        </w:numPr>
+        <w:rPr>
+          <w:lang w:val="en-US"/>
+        </w:rPr>
+      </w:pPr>
+      <w:r>
+        <w:rPr>
+          <w:lang w:val="en-US"/>
+        </w:rPr>
+        <w:t>SundayServiceHeader</w:t>
+      </w:r>
+    </w:p>
+    <w:p>
+      <w:pPr>
+        <w:pStyle w:val="ListParagraph"/>
+        <w:numPr>
+          <w:ilvl w:val="1"/>
+          <w:numId w:val="20"/>
+        </w:numPr>
+        <w:rPr>
+          <w:lang w:val="en-US"/>
+        </w:rPr>
+      </w:pPr>
+      <w:r>
+        <w:rPr>
+          <w:lang w:val="en-US"/>
+        </w:rPr>
+        <w:t>MonthlyScripture</w:t>
+      </w:r>
+    </w:p>
+    <w:p>
+      <w:pPr>
+        <w:pStyle w:val="ListParagraph"/>
+        <w:numPr>
+          <w:ilvl w:val="1"/>
+          <w:numId w:val="20"/>
+        </w:numPr>
+        <w:rPr>
+          <w:lang w:val="en-US"/>
+        </w:rPr>
+      </w:pPr>
+      <w:r>
+        <w:rPr>
+          <w:lang w:val="en-US"/>
+        </w:rPr>
+        <w:t>Announcements</w:t>
+      </w:r>
+    </w:p>
+    <w:p>
+      <w:pPr>
+        <w:pStyle w:val="ListParagraph"/>
+        <w:numPr>
+          <w:ilvl w:val="1"/>
+          <w:numId w:val="20"/>
+        </w:numPr>
+        <w:rPr>
+          <w:lang w:val="en-US"/>
+        </w:rPr>
+      </w:pPr>
+      <w:r>
+        <w:rPr>
+          <w:lang w:val="en-US"/>
+        </w:rPr>
+        <w:t>BibleMemorization</w:t>
+      </w:r>
+    </w:p>
+    <w:p>
+      <w:pPr>
+        <w:pStyle w:val="ListParagraph"/>
+        <w:numPr>
+          <w:ilvl w:val="1"/>
+          <w:numId w:val="20"/>
+        </w:numPr>
+        <w:rPr>
+          <w:lang w:val="en-US"/>
+        </w:rPr>
+      </w:pPr>
+      <w:r>
+        <w:rPr>
+          <w:lang w:val="en-US"/>
+        </w:rPr>
+        <w:t>Catechism</w:t>
+      </w:r>
+    </w:p>
+    <w:p>
+      <w:pPr>
+        <w:pStyle w:val="ListParagraph"/>
+        <w:numPr>
+          <w:ilvl w:val="1"/>
+          <w:numId w:val="20"/>
+        </w:numPr>
+        <w:rPr>
+          <w:lang w:val="en-US"/>
+        </w:rPr>
+      </w:pPr>
+      <w:r>
+        <w:rPr>
+          <w:lang w:val="en-US"/>
+        </w:rPr>
+        <w:t>BibleMemorizationNextWeek</w:t>
+      </w:r>
+    </w:p>
+    <w:p>
+      <w:pPr>
+        <w:pStyle w:val="ListParagraph"/>
+        <w:numPr>
+          <w:ilvl w:val="1"/>
+          <w:numId w:val="20"/>
+        </w:numPr>
+        <w:rPr>
+          <w:lang w:val="en-US"/>
+        </w:rPr>
+      </w:pPr>
+      <w:r>
+        <w:rPr>
+          <w:lang w:val="en-US"/>
+        </w:rPr>
+        <w:t>CatechismNextWeek</w:t>
+      </w:r>
+    </w:p>
+    <w:p>
+      <w:pPr>
+        <w:pStyle w:val="ListParagraph"/>
+        <w:numPr>
+          <w:ilvl w:val="1"/>
+          <w:numId w:val="20"/>
+        </w:numPr>
+        <w:rPr>
+          <w:lang w:val="en-US"/>
+        </w:rPr>
+      </w:pPr>
+      <w:r>
+        <w:rPr>
+          <w:lang w:val="en-US"/>
+        </w:rPr>
+        <w:t>Supplications</w:t>
+      </w:r>
+    </w:p>
+    <w:p>
+      <w:pPr>
+        <w:pStyle w:val="ListParagraph"/>
+        <w:numPr>
+          <w:ilvl w:val="1"/>
+          <w:numId w:val="20"/>
+        </w:numPr>
+        <w:rPr>
+          <w:lang w:val="en-US"/>
+        </w:rPr>
+      </w:pPr>
+      <w:r>
+        <w:rPr>
+          <w:lang w:val="en-US"/>
+        </w:rPr>
+        <w:t>WorshipHeader</w:t>
+      </w:r>
+    </w:p>
+    <w:p>
+      <w:pPr>
+        <w:pStyle w:val="ListParagraph"/>
+        <w:numPr>
+          <w:ilvl w:val="1"/>
+          <w:numId w:val="20"/>
+        </w:numPr>
+        <w:rPr>
+          <w:lang w:val="en-US"/>
+        </w:rPr>
+      </w:pPr>
+      <w:r>
+        <w:rPr>
+          <w:lang w:val="en-US"/>
+        </w:rPr>
+        <w:t>CallToWorship</w:t>
+      </w:r>
+    </w:p>
+    <w:p>
+      <w:pPr>
+        <w:pStyle w:val="ListParagraph"/>
+        <w:numPr>
+          <w:ilvl w:val="1"/>
+          <w:numId w:val="20"/>
+        </w:numPr>
+        <w:rPr>
+          <w:lang w:val="en-US"/>
+        </w:rPr>
+      </w:pPr>
+      <w:r>
+        <w:rPr>
+          <w:lang w:val="en-US"/>
+        </w:rPr>
+        <w:t>Hymn1</w:t>
+      </w:r>
+    </w:p>
+    <w:p>
+      <w:pPr>
+        <w:pStyle w:val="ListParagraph"/>
+        <w:numPr>
+          <w:ilvl w:val="1"/>
+          <w:numId w:val="20"/>
+        </w:numPr>
+        <w:rPr>
+          <w:lang w:val="en-US"/>
+        </w:rPr>
+      </w:pPr>
+      <w:r>
+        <w:rPr>
+          <w:lang w:val="en-US"/>
+        </w:rPr>
+        <w:t>PrayerOfConfession</w:t>
+      </w:r>
+    </w:p>
+    <w:p>
+      <w:pPr>
+        <w:pStyle w:val="ListParagraph"/>
+        <w:numPr>
+          <w:ilvl w:val="1"/>
+          <w:numId w:val="20"/>
+        </w:numPr>
+        <w:rPr>
+          <w:lang w:val="en-US"/>
+        </w:rPr>
+      </w:pPr>
+      <w:r>
+        <w:rPr>
+          <w:lang w:val="en-US"/>
+        </w:rPr>
+        <w:t>LordsPrayer</w:t>
+      </w:r>
+    </w:p>
+    <w:p>
+      <w:pPr>
+        <w:pStyle w:val="ListParagraph"/>
+        <w:numPr>
+          <w:ilvl w:val="1"/>
+          <w:numId w:val="20"/>
+        </w:numPr>
+        <w:rPr>
+          <w:lang w:val="en-US"/>
+        </w:rPr>
+      </w:pPr>
+      <w:r>
+        <w:rPr>
+          <w:lang w:val="en-US"/>
+        </w:rPr>
+        <w:t>Hymn2</w:t>
+      </w:r>
+    </w:p>
+    <w:p>
+      <w:pPr>
+        <w:pStyle w:val="ListParagraph"/>
+        <w:numPr>
+          <w:ilvl w:val="1"/>
+          <w:numId w:val="20"/>
+        </w:numPr>
+        <w:rPr>
+          <w:lang w:val="en-US"/>
+        </w:rPr>
+      </w:pPr>
+      <w:r>
+        <w:rPr>
+          <w:lang w:val="en-US"/>
+        </w:rPr>
+        <w:t>HolyCommunion</w:t>
+      </w:r>
+    </w:p>
+    <w:p>
+      <w:pPr>
+        <w:pStyle w:val="ListParagraph"/>
+        <w:numPr>
+          <w:ilvl w:val="1"/>
+          <w:numId w:val="20"/>
+        </w:numPr>
+        <w:rPr>
+          <w:lang w:val="en-US"/>
+        </w:rPr>
+      </w:pPr>
+      <w:r>
+        <w:rPr>
+          <w:lang w:val="en-US"/>
+        </w:rPr>
+        <w:t>ApostleCreed</w:t>
+      </w:r>
+    </w:p>
+    <w:p>
+      <w:pPr>
+        <w:pStyle w:val="ListParagraph"/>
+        <w:numPr>
+          <w:ilvl w:val="1"/>
+          <w:numId w:val="20"/>
+        </w:numPr>
+        <w:rPr>
+          <w:lang w:val="en-US"/>
+        </w:rPr>
+      </w:pPr>
+      <w:r>
+        <w:rPr>
+          <w:lang w:val="en-US"/>
+        </w:rPr>
+        <w:t>SermonHeader</w:t>
+      </w:r>
+    </w:p>
+    <w:p>
+      <w:pPr>
+        <w:pStyle w:val="ListParagraph"/>
+        <w:numPr>
+          <w:ilvl w:val="1"/>
+          <w:numId w:val="20"/>
+        </w:numPr>
+        <w:rPr>
+          <w:lang w:val="en-US"/>
+        </w:rPr>
+      </w:pPr>
+      <w:r>
+        <w:rPr>
+          <w:lang w:val="en-US"/>
+        </w:rPr>
+        <w:t>SermonVerse</w:t>
+      </w:r>
+    </w:p>
+    <w:p>
+      <w:pPr>
+        <w:pStyle w:val="ListParagraph"/>
+        <w:numPr>
+          <w:ilvl w:val="1"/>
+          <w:numId w:val="20"/>
+        </w:numPr>
+        <w:rPr>
+          <w:lang w:val="en-US"/>
+        </w:rPr>
+      </w:pPr>
+      <w:r>
+        <w:rPr>
+          <w:lang w:val="en-US"/>
+        </w:rPr>
+        <w:t>Hymn3</w:t>
+      </w:r>
+    </w:p>
+    <w:p>
+      <w:pPr>
+        <w:pStyle w:val="ListParagraph"/>
+        <w:numPr>
+          <w:ilvl w:val="1"/>
+          <w:numId w:val="20"/>
+        </w:numPr>
+        <w:rPr>
+          <w:lang w:val="en-US"/>
+        </w:rPr>
+      </w:pPr>
+      <w:r>
+        <w:rPr>
+          <w:lang w:val="en-US"/>
+        </w:rPr>
+        <w:t>Offering</w:t>
+      </w:r>
+    </w:p>
+    <w:p>
+      <w:pPr>
+        <w:pStyle w:val="ListParagraph"/>
+        <w:numPr>
+          <w:ilvl w:val="1"/>
+          <w:numId w:val="20"/>
+        </w:numPr>
+        <w:rPr>
+          <w:lang w:val="en-US"/>
+        </w:rPr>
+      </w:pPr>
+      <w:r>
+        <w:rPr>
+          <w:lang w:val="en-US"/>
+        </w:rPr>
+        <w:t>Hymn4</w:t>
+      </w:r>
+    </w:p>
+    <w:p>
+      <w:pPr>
+        <w:pStyle w:val="ListParagraph"/>
+        <w:numPr>
+          <w:ilvl w:val="1"/>
+          <w:numId w:val="20"/>
+        </w:numPr>
+        <w:rPr>
+          <w:lang w:val="en-US"/>
+        </w:rPr>
+      </w:pPr>
+      <w:r>
+        <w:rPr>
+          <w:lang w:val="en-US"/>
+        </w:rPr>
+        <w:t>Doxology</w:t>
+      </w:r>
+    </w:p>
+    <w:p>
+      <w:pPr>
+        <w:pStyle w:val="ListParagraph"/>
+        <w:numPr>
+          <w:ilvl w:val="1"/>
+          <w:numId w:val="20"/>
+        </w:numPr>
+        <w:rPr>
+          <w:lang w:val="en-US"/>
+        </w:rPr>
+      </w:pPr>
+      <w:r>
+        <w:rPr>
+          <w:lang w:val="en-US"/>
+        </w:rPr>
+        <w:t>Benediction</w:t>
+      </w:r>
+    </w:p>
+    <w:p>
+      <w:pPr>
+        <w:pStyle w:val="ListParagraph"/>
+        <w:numPr>
+          <w:ilvl w:val="1"/>
+          <w:numId w:val="20"/>
+        </w:numPr>
+        <w:rPr>
+          <w:lang w:val="en-US"/>
+        </w:rPr>
+      </w:pPr>
+      <w:r>
+        <w:rPr>
+          <w:lang w:val="en-US"/>
+        </w:rPr>
+        <w:t>NextWeekSchedule</w:t>
+      </w:r>
+    </w:p>
     <w:sectPr>
-      <w:headerReference w:type="default" r:id="rId26"/>
-      <w:footerReference w:type="default" r:id="rId27"/>
+      <w:type w:val="continuous"/>
       <w:pgSz w:w="12240" w:h="15840"/>
       <w:pgMar w:top="1440" w:right="1440" w:bottom="1440" w:left="1440" w:header="708" w:footer="708" w:gutter="0"/>
-      <w:cols w:space="708"/>
+      <w:cols w:num="2" w:space="708"/>
       <w:docGrid w:linePitch="360"/>
     </w:sectPr>
   </w:body>
@@ -3431,13 +4403,7 @@
             <w:rPr>
               <w:lang w:val="en-US"/>
             </w:rPr>
-            <w:t>1</w:t>
-          </w:r>
-          <w:r>
-            <w:rPr>
-              <w:lang w:val="en-US"/>
-            </w:rPr>
-            <w:t>6</w:t>
+            <w:t>22</w:t>
           </w:r>
           <w:r>
             <w:rPr>
@@ -3583,6 +4549,333 @@
     </w:lvl>
   </w:abstractNum>
   <w:abstractNum w:abstractNumId="1" w15:restartNumberingAfterBreak="0">
+    <w:nsid w:val="10732F17"/>
+    <w:multiLevelType w:val="multilevel"/>
+    <w:tmpl w:val="938E4638"/>
+    <w:lvl w:ilvl="0">
+      <w:start w:val="1"/>
+      <w:numFmt w:val="bullet"/>
+      <w:lvlText w:val=""/>
+      <w:lvlJc w:val="left"/>
+      <w:pPr>
+        <w:tabs>
+          <w:tab w:val="num" w:pos="720"/>
+        </w:tabs>
+        <w:ind w:left="720" w:hanging="360"/>
+      </w:pPr>
+      <w:rPr>
+        <w:rFonts w:ascii="Symbol" w:hAnsi="Symbol" w:hint="default"/>
+        <w:sz w:val="20"/>
+      </w:rPr>
+    </w:lvl>
+    <w:lvl w:ilvl="1">
+      <w:start w:val="1"/>
+      <w:numFmt w:val="bullet"/>
+      <w:lvlText w:val="o"/>
+      <w:lvlJc w:val="left"/>
+      <w:pPr>
+        <w:tabs>
+          <w:tab w:val="num" w:pos="1440"/>
+        </w:tabs>
+        <w:ind w:left="1440" w:hanging="360"/>
+      </w:pPr>
+      <w:rPr>
+        <w:rFonts w:ascii="Courier New" w:hAnsi="Courier New" w:hint="default"/>
+        <w:sz w:val="20"/>
+      </w:rPr>
+    </w:lvl>
+    <w:lvl w:ilvl="2" w:tentative="1">
+      <w:start w:val="1"/>
+      <w:numFmt w:val="bullet"/>
+      <w:lvlText w:val=""/>
+      <w:lvlJc w:val="left"/>
+      <w:pPr>
+        <w:tabs>
+          <w:tab w:val="num" w:pos="2160"/>
+        </w:tabs>
+        <w:ind w:left="2160" w:hanging="360"/>
+      </w:pPr>
+      <w:rPr>
+        <w:rFonts w:ascii="Wingdings" w:hAnsi="Wingdings" w:hint="default"/>
+        <w:sz w:val="20"/>
+      </w:rPr>
+    </w:lvl>
+    <w:lvl w:ilvl="3" w:tentative="1">
+      <w:start w:val="1"/>
+      <w:numFmt w:val="bullet"/>
+      <w:lvlText w:val=""/>
+      <w:lvlJc w:val="left"/>
+      <w:pPr>
+        <w:tabs>
+          <w:tab w:val="num" w:pos="2880"/>
+        </w:tabs>
+        <w:ind w:left="2880" w:hanging="360"/>
+      </w:pPr>
+      <w:rPr>
+        <w:rFonts w:ascii="Wingdings" w:hAnsi="Wingdings" w:hint="default"/>
+        <w:sz w:val="20"/>
+      </w:rPr>
+    </w:lvl>
+    <w:lvl w:ilvl="4" w:tentative="1">
+      <w:start w:val="1"/>
+      <w:numFmt w:val="bullet"/>
+      <w:lvlText w:val=""/>
+      <w:lvlJc w:val="left"/>
+      <w:pPr>
+        <w:tabs>
+          <w:tab w:val="num" w:pos="3600"/>
+        </w:tabs>
+        <w:ind w:left="3600" w:hanging="360"/>
+      </w:pPr>
+      <w:rPr>
+        <w:rFonts w:ascii="Wingdings" w:hAnsi="Wingdings" w:hint="default"/>
+        <w:sz w:val="20"/>
+      </w:rPr>
+    </w:lvl>
+    <w:lvl w:ilvl="5" w:tentative="1">
+      <w:start w:val="1"/>
+      <w:numFmt w:val="bullet"/>
+      <w:lvlText w:val=""/>
+      <w:lvlJc w:val="left"/>
+      <w:pPr>
+        <w:tabs>
+          <w:tab w:val="num" w:pos="4320"/>
+        </w:tabs>
+        <w:ind w:left="4320" w:hanging="360"/>
+      </w:pPr>
+      <w:rPr>
+        <w:rFonts w:ascii="Wingdings" w:hAnsi="Wingdings" w:hint="default"/>
+        <w:sz w:val="20"/>
+      </w:rPr>
+    </w:lvl>
+    <w:lvl w:ilvl="6" w:tentative="1">
+      <w:start w:val="1"/>
+      <w:numFmt w:val="bullet"/>
+      <w:lvlText w:val=""/>
+      <w:lvlJc w:val="left"/>
+      <w:pPr>
+        <w:tabs>
+          <w:tab w:val="num" w:pos="5040"/>
+        </w:tabs>
+        <w:ind w:left="5040" w:hanging="360"/>
+      </w:pPr>
+      <w:rPr>
+        <w:rFonts w:ascii="Wingdings" w:hAnsi="Wingdings" w:hint="default"/>
+        <w:sz w:val="20"/>
+      </w:rPr>
+    </w:lvl>
+    <w:lvl w:ilvl="7" w:tentative="1">
+      <w:start w:val="1"/>
+      <w:numFmt w:val="bullet"/>
+      <w:lvlText w:val=""/>
+      <w:lvlJc w:val="left"/>
+      <w:pPr>
+        <w:tabs>
+          <w:tab w:val="num" w:pos="5760"/>
+        </w:tabs>
+        <w:ind w:left="5760" w:hanging="360"/>
+      </w:pPr>
+      <w:rPr>
+        <w:rFonts w:ascii="Wingdings" w:hAnsi="Wingdings" w:hint="default"/>
+        <w:sz w:val="20"/>
+      </w:rPr>
+    </w:lvl>
+    <w:lvl w:ilvl="8" w:tentative="1">
+      <w:start w:val="1"/>
+      <w:numFmt w:val="bullet"/>
+      <w:lvlText w:val=""/>
+      <w:lvlJc w:val="left"/>
+      <w:pPr>
+        <w:tabs>
+          <w:tab w:val="num" w:pos="6480"/>
+        </w:tabs>
+        <w:ind w:left="6480" w:hanging="360"/>
+      </w:pPr>
+      <w:rPr>
+        <w:rFonts w:ascii="Wingdings" w:hAnsi="Wingdings" w:hint="default"/>
+        <w:sz w:val="20"/>
+      </w:rPr>
+    </w:lvl>
+  </w:abstractNum>
+  <w:abstractNum w:abstractNumId="2" w15:restartNumberingAfterBreak="0">
+    <w:nsid w:val="143617A7"/>
+    <w:multiLevelType w:val="hybridMultilevel"/>
+    <w:tmpl w:val="2C38D876"/>
+    <w:lvl w:ilvl="0" w:tplc="10090011">
+      <w:start w:val="1"/>
+      <w:numFmt w:val="decimal"/>
+      <w:lvlText w:val="%1)"/>
+      <w:lvlJc w:val="left"/>
+      <w:pPr>
+        <w:ind w:left="720" w:hanging="360"/>
+      </w:pPr>
+      <w:rPr>
+        <w:rFonts w:hint="default"/>
+      </w:rPr>
+    </w:lvl>
+    <w:lvl w:ilvl="1" w:tplc="10090019" w:tentative="1">
+      <w:start w:val="1"/>
+      <w:numFmt w:val="lowerLetter"/>
+      <w:lvlText w:val="%2."/>
+      <w:lvlJc w:val="left"/>
+      <w:pPr>
+        <w:ind w:left="1440" w:hanging="360"/>
+      </w:pPr>
+    </w:lvl>
+    <w:lvl w:ilvl="2" w:tplc="1009001B" w:tentative="1">
+      <w:start w:val="1"/>
+      <w:numFmt w:val="lowerRoman"/>
+      <w:lvlText w:val="%3."/>
+      <w:lvlJc w:val="right"/>
+      <w:pPr>
+        <w:ind w:left="2160" w:hanging="180"/>
+      </w:pPr>
+    </w:lvl>
+    <w:lvl w:ilvl="3" w:tplc="1009000F" w:tentative="1">
+      <w:start w:val="1"/>
+      <w:numFmt w:val="decimal"/>
+      <w:lvlText w:val="%4."/>
+      <w:lvlJc w:val="left"/>
+      <w:pPr>
+        <w:ind w:left="2880" w:hanging="360"/>
+      </w:pPr>
+    </w:lvl>
+    <w:lvl w:ilvl="4" w:tplc="10090019" w:tentative="1">
+      <w:start w:val="1"/>
+      <w:numFmt w:val="lowerLetter"/>
+      <w:lvlText w:val="%5."/>
+      <w:lvlJc w:val="left"/>
+      <w:pPr>
+        <w:ind w:left="3600" w:hanging="360"/>
+      </w:pPr>
+    </w:lvl>
+    <w:lvl w:ilvl="5" w:tplc="1009001B" w:tentative="1">
+      <w:start w:val="1"/>
+      <w:numFmt w:val="lowerRoman"/>
+      <w:lvlText w:val="%6."/>
+      <w:lvlJc w:val="right"/>
+      <w:pPr>
+        <w:ind w:left="4320" w:hanging="180"/>
+      </w:pPr>
+    </w:lvl>
+    <w:lvl w:ilvl="6" w:tplc="1009000F" w:tentative="1">
+      <w:start w:val="1"/>
+      <w:numFmt w:val="decimal"/>
+      <w:lvlText w:val="%7."/>
+      <w:lvlJc w:val="left"/>
+      <w:pPr>
+        <w:ind w:left="5040" w:hanging="360"/>
+      </w:pPr>
+    </w:lvl>
+    <w:lvl w:ilvl="7" w:tplc="10090019" w:tentative="1">
+      <w:start w:val="1"/>
+      <w:numFmt w:val="lowerLetter"/>
+      <w:lvlText w:val="%8."/>
+      <w:lvlJc w:val="left"/>
+      <w:pPr>
+        <w:ind w:left="5760" w:hanging="360"/>
+      </w:pPr>
+    </w:lvl>
+    <w:lvl w:ilvl="8" w:tplc="1009001B" w:tentative="1">
+      <w:start w:val="1"/>
+      <w:numFmt w:val="lowerRoman"/>
+      <w:lvlText w:val="%9."/>
+      <w:lvlJc w:val="right"/>
+      <w:pPr>
+        <w:ind w:left="6480" w:hanging="180"/>
+      </w:pPr>
+    </w:lvl>
+  </w:abstractNum>
+  <w:abstractNum w:abstractNumId="3" w15:restartNumberingAfterBreak="0">
+    <w:nsid w:val="15504D8C"/>
+    <w:multiLevelType w:val="hybridMultilevel"/>
+    <w:tmpl w:val="9EA6D4C6"/>
+    <w:lvl w:ilvl="0" w:tplc="1009000F">
+      <w:start w:val="1"/>
+      <w:numFmt w:val="decimal"/>
+      <w:lvlText w:val="%1."/>
+      <w:lvlJc w:val="left"/>
+      <w:pPr>
+        <w:ind w:left="720" w:hanging="360"/>
+      </w:pPr>
+      <w:rPr>
+        <w:rFonts w:hint="default"/>
+      </w:rPr>
+    </w:lvl>
+    <w:lvl w:ilvl="1" w:tplc="10090019" w:tentative="1">
+      <w:start w:val="1"/>
+      <w:numFmt w:val="lowerLetter"/>
+      <w:lvlText w:val="%2."/>
+      <w:lvlJc w:val="left"/>
+      <w:pPr>
+        <w:ind w:left="1440" w:hanging="360"/>
+      </w:pPr>
+    </w:lvl>
+    <w:lvl w:ilvl="2" w:tplc="1009001B" w:tentative="1">
+      <w:start w:val="1"/>
+      <w:numFmt w:val="lowerRoman"/>
+      <w:lvlText w:val="%3."/>
+      <w:lvlJc w:val="right"/>
+      <w:pPr>
+        <w:ind w:left="2160" w:hanging="180"/>
+      </w:pPr>
+    </w:lvl>
+    <w:lvl w:ilvl="3" w:tplc="1009000F" w:tentative="1">
+      <w:start w:val="1"/>
+      <w:numFmt w:val="decimal"/>
+      <w:lvlText w:val="%4."/>
+      <w:lvlJc w:val="left"/>
+      <w:pPr>
+        <w:ind w:left="2880" w:hanging="360"/>
+      </w:pPr>
+    </w:lvl>
+    <w:lvl w:ilvl="4" w:tplc="10090019" w:tentative="1">
+      <w:start w:val="1"/>
+      <w:numFmt w:val="lowerLetter"/>
+      <w:lvlText w:val="%5."/>
+      <w:lvlJc w:val="left"/>
+      <w:pPr>
+        <w:ind w:left="3600" w:hanging="360"/>
+      </w:pPr>
+    </w:lvl>
+    <w:lvl w:ilvl="5" w:tplc="1009001B" w:tentative="1">
+      <w:start w:val="1"/>
+      <w:numFmt w:val="lowerRoman"/>
+      <w:lvlText w:val="%6."/>
+      <w:lvlJc w:val="right"/>
+      <w:pPr>
+        <w:ind w:left="4320" w:hanging="180"/>
+      </w:pPr>
+    </w:lvl>
+    <w:lvl w:ilvl="6" w:tplc="1009000F" w:tentative="1">
+      <w:start w:val="1"/>
+      <w:numFmt w:val="decimal"/>
+      <w:lvlText w:val="%7."/>
+      <w:lvlJc w:val="left"/>
+      <w:pPr>
+        <w:ind w:left="5040" w:hanging="360"/>
+      </w:pPr>
+    </w:lvl>
+    <w:lvl w:ilvl="7" w:tplc="10090019" w:tentative="1">
+      <w:start w:val="1"/>
+      <w:numFmt w:val="lowerLetter"/>
+      <w:lvlText w:val="%8."/>
+      <w:lvlJc w:val="left"/>
+      <w:pPr>
+        <w:ind w:left="5760" w:hanging="360"/>
+      </w:pPr>
+    </w:lvl>
+    <w:lvl w:ilvl="8" w:tplc="1009001B" w:tentative="1">
+      <w:start w:val="1"/>
+      <w:numFmt w:val="lowerRoman"/>
+      <w:lvlText w:val="%9."/>
+      <w:lvlJc w:val="right"/>
+      <w:pPr>
+        <w:ind w:left="6480" w:hanging="180"/>
+      </w:pPr>
+    </w:lvl>
+  </w:abstractNum>
+  <w:abstractNum w:abstractNumId="4" w15:restartNumberingAfterBreak="0">
     <w:nsid w:val="1CC20354"/>
     <w:multiLevelType w:val="hybridMultilevel"/>
     <w:tmpl w:val="FF94646A"/>
@@ -3673,7 +4966,7 @@
       </w:pPr>
     </w:lvl>
   </w:abstractNum>
-  <w:abstractNum w:abstractNumId="2" w15:restartNumberingAfterBreak="0">
+  <w:abstractNum w:abstractNumId="5" w15:restartNumberingAfterBreak="0">
     <w:nsid w:val="1F8F78A9"/>
     <w:multiLevelType w:val="hybridMultilevel"/>
     <w:tmpl w:val="5B8ED0F6"/>
@@ -3772,7 +5065,93 @@
       </w:pPr>
     </w:lvl>
   </w:abstractNum>
-  <w:abstractNum w:abstractNumId="3" w15:restartNumberingAfterBreak="0">
+  <w:abstractNum w:abstractNumId="6" w15:restartNumberingAfterBreak="0">
+    <w:nsid w:val="28F56E82"/>
+    <w:multiLevelType w:val="hybridMultilevel"/>
+    <w:tmpl w:val="704A62D6"/>
+    <w:lvl w:ilvl="0" w:tplc="1009000F">
+      <w:start w:val="1"/>
+      <w:numFmt w:val="decimal"/>
+      <w:lvlText w:val="%1."/>
+      <w:lvlJc w:val="left"/>
+      <w:pPr>
+        <w:ind w:left="720" w:hanging="360"/>
+      </w:pPr>
+    </w:lvl>
+    <w:lvl w:ilvl="1" w:tplc="10090019" w:tentative="1">
+      <w:start w:val="1"/>
+      <w:numFmt w:val="lowerLetter"/>
+      <w:lvlText w:val="%2."/>
+      <w:lvlJc w:val="left"/>
+      <w:pPr>
+        <w:ind w:left="1440" w:hanging="360"/>
+      </w:pPr>
+    </w:lvl>
+    <w:lvl w:ilvl="2" w:tplc="1009001B" w:tentative="1">
+      <w:start w:val="1"/>
+      <w:numFmt w:val="lowerRoman"/>
+      <w:lvlText w:val="%3."/>
+      <w:lvlJc w:val="right"/>
+      <w:pPr>
+        <w:ind w:left="2160" w:hanging="180"/>
+      </w:pPr>
+    </w:lvl>
+    <w:lvl w:ilvl="3" w:tplc="1009000F" w:tentative="1">
+      <w:start w:val="1"/>
+      <w:numFmt w:val="decimal"/>
+      <w:lvlText w:val="%4."/>
+      <w:lvlJc w:val="left"/>
+      <w:pPr>
+        <w:ind w:left="2880" w:hanging="360"/>
+      </w:pPr>
+    </w:lvl>
+    <w:lvl w:ilvl="4" w:tplc="10090019" w:tentative="1">
+      <w:start w:val="1"/>
+      <w:numFmt w:val="lowerLetter"/>
+      <w:lvlText w:val="%5."/>
+      <w:lvlJc w:val="left"/>
+      <w:pPr>
+        <w:ind w:left="3600" w:hanging="360"/>
+      </w:pPr>
+    </w:lvl>
+    <w:lvl w:ilvl="5" w:tplc="1009001B" w:tentative="1">
+      <w:start w:val="1"/>
+      <w:numFmt w:val="lowerRoman"/>
+      <w:lvlText w:val="%6."/>
+      <w:lvlJc w:val="right"/>
+      <w:pPr>
+        <w:ind w:left="4320" w:hanging="180"/>
+      </w:pPr>
+    </w:lvl>
+    <w:lvl w:ilvl="6" w:tplc="1009000F" w:tentative="1">
+      <w:start w:val="1"/>
+      <w:numFmt w:val="decimal"/>
+      <w:lvlText w:val="%7."/>
+      <w:lvlJc w:val="left"/>
+      <w:pPr>
+        <w:ind w:left="5040" w:hanging="360"/>
+      </w:pPr>
+    </w:lvl>
+    <w:lvl w:ilvl="7" w:tplc="10090019" w:tentative="1">
+      <w:start w:val="1"/>
+      <w:numFmt w:val="lowerLetter"/>
+      <w:lvlText w:val="%8."/>
+      <w:lvlJc w:val="left"/>
+      <w:pPr>
+        <w:ind w:left="5760" w:hanging="360"/>
+      </w:pPr>
+    </w:lvl>
+    <w:lvl w:ilvl="8" w:tplc="1009001B" w:tentative="1">
+      <w:start w:val="1"/>
+      <w:numFmt w:val="lowerRoman"/>
+      <w:lvlText w:val="%9."/>
+      <w:lvlJc w:val="right"/>
+      <w:pPr>
+        <w:ind w:left="6480" w:hanging="180"/>
+      </w:pPr>
+    </w:lvl>
+  </w:abstractNum>
+  <w:abstractNum w:abstractNumId="7" w15:restartNumberingAfterBreak="0">
     <w:nsid w:val="31CB7991"/>
     <w:multiLevelType w:val="hybridMultilevel"/>
     <w:tmpl w:val="4F142D2C"/>
@@ -3885,7 +5264,7 @@
       </w:rPr>
     </w:lvl>
   </w:abstractNum>
-  <w:abstractNum w:abstractNumId="4" w15:restartNumberingAfterBreak="0">
+  <w:abstractNum w:abstractNumId="8" w15:restartNumberingAfterBreak="0">
     <w:nsid w:val="36E8213A"/>
     <w:multiLevelType w:val="hybridMultilevel"/>
     <w:tmpl w:val="C66CC7CA"/>
@@ -3998,7 +5377,96 @@
       </w:rPr>
     </w:lvl>
   </w:abstractNum>
-  <w:abstractNum w:abstractNumId="5" w15:restartNumberingAfterBreak="0">
+  <w:abstractNum w:abstractNumId="9" w15:restartNumberingAfterBreak="0">
+    <w:nsid w:val="39FB0376"/>
+    <w:multiLevelType w:val="hybridMultilevel"/>
+    <w:tmpl w:val="C4126AAA"/>
+    <w:lvl w:ilvl="0" w:tplc="10090011">
+      <w:start w:val="1"/>
+      <w:numFmt w:val="decimal"/>
+      <w:lvlText w:val="%1)"/>
+      <w:lvlJc w:val="left"/>
+      <w:pPr>
+        <w:ind w:left="720" w:hanging="360"/>
+      </w:pPr>
+      <w:rPr>
+        <w:rFonts w:hint="default"/>
+      </w:rPr>
+    </w:lvl>
+    <w:lvl w:ilvl="1" w:tplc="10090019" w:tentative="1">
+      <w:start w:val="1"/>
+      <w:numFmt w:val="lowerLetter"/>
+      <w:lvlText w:val="%2."/>
+      <w:lvlJc w:val="left"/>
+      <w:pPr>
+        <w:ind w:left="1440" w:hanging="360"/>
+      </w:pPr>
+    </w:lvl>
+    <w:lvl w:ilvl="2" w:tplc="1009001B" w:tentative="1">
+      <w:start w:val="1"/>
+      <w:numFmt w:val="lowerRoman"/>
+      <w:lvlText w:val="%3."/>
+      <w:lvlJc w:val="right"/>
+      <w:pPr>
+        <w:ind w:left="2160" w:hanging="180"/>
+      </w:pPr>
+    </w:lvl>
+    <w:lvl w:ilvl="3" w:tplc="1009000F" w:tentative="1">
+      <w:start w:val="1"/>
+      <w:numFmt w:val="decimal"/>
+      <w:lvlText w:val="%4."/>
+      <w:lvlJc w:val="left"/>
+      <w:pPr>
+        <w:ind w:left="2880" w:hanging="360"/>
+      </w:pPr>
+    </w:lvl>
+    <w:lvl w:ilvl="4" w:tplc="10090019" w:tentative="1">
+      <w:start w:val="1"/>
+      <w:numFmt w:val="lowerLetter"/>
+      <w:lvlText w:val="%5."/>
+      <w:lvlJc w:val="left"/>
+      <w:pPr>
+        <w:ind w:left="3600" w:hanging="360"/>
+      </w:pPr>
+    </w:lvl>
+    <w:lvl w:ilvl="5" w:tplc="1009001B" w:tentative="1">
+      <w:start w:val="1"/>
+      <w:numFmt w:val="lowerRoman"/>
+      <w:lvlText w:val="%6."/>
+      <w:lvlJc w:val="right"/>
+      <w:pPr>
+        <w:ind w:left="4320" w:hanging="180"/>
+      </w:pPr>
+    </w:lvl>
+    <w:lvl w:ilvl="6" w:tplc="1009000F" w:tentative="1">
+      <w:start w:val="1"/>
+      <w:numFmt w:val="decimal"/>
+      <w:lvlText w:val="%7."/>
+      <w:lvlJc w:val="left"/>
+      <w:pPr>
+        <w:ind w:left="5040" w:hanging="360"/>
+      </w:pPr>
+    </w:lvl>
+    <w:lvl w:ilvl="7" w:tplc="10090019" w:tentative="1">
+      <w:start w:val="1"/>
+      <w:numFmt w:val="lowerLetter"/>
+      <w:lvlText w:val="%8."/>
+      <w:lvlJc w:val="left"/>
+      <w:pPr>
+        <w:ind w:left="5760" w:hanging="360"/>
+      </w:pPr>
+    </w:lvl>
+    <w:lvl w:ilvl="8" w:tplc="1009001B" w:tentative="1">
+      <w:start w:val="1"/>
+      <w:numFmt w:val="lowerRoman"/>
+      <w:lvlText w:val="%9."/>
+      <w:lvlJc w:val="right"/>
+      <w:pPr>
+        <w:ind w:left="6480" w:hanging="180"/>
+      </w:pPr>
+    </w:lvl>
+  </w:abstractNum>
+  <w:abstractNum w:abstractNumId="10" w15:restartNumberingAfterBreak="0">
     <w:nsid w:val="42241C13"/>
     <w:multiLevelType w:val="hybridMultilevel"/>
     <w:tmpl w:val="9118D30E"/>
@@ -4111,7 +5579,7 @@
       </w:rPr>
     </w:lvl>
   </w:abstractNum>
-  <w:abstractNum w:abstractNumId="6" w15:restartNumberingAfterBreak="0">
+  <w:abstractNum w:abstractNumId="11" w15:restartNumberingAfterBreak="0">
     <w:nsid w:val="42296661"/>
     <w:multiLevelType w:val="hybridMultilevel"/>
     <w:tmpl w:val="D9566472"/>
@@ -4224,7 +5692,7 @@
       </w:rPr>
     </w:lvl>
   </w:abstractNum>
-  <w:abstractNum w:abstractNumId="7" w15:restartNumberingAfterBreak="0">
+  <w:abstractNum w:abstractNumId="12" w15:restartNumberingAfterBreak="0">
     <w:nsid w:val="474B59F9"/>
     <w:multiLevelType w:val="hybridMultilevel"/>
     <w:tmpl w:val="C6843BB6"/>
@@ -4337,7 +5805,96 @@
       </w:rPr>
     </w:lvl>
   </w:abstractNum>
-  <w:abstractNum w:abstractNumId="8" w15:restartNumberingAfterBreak="0">
+  <w:abstractNum w:abstractNumId="13" w15:restartNumberingAfterBreak="0">
+    <w:nsid w:val="508007ED"/>
+    <w:multiLevelType w:val="hybridMultilevel"/>
+    <w:tmpl w:val="4DB6CB70"/>
+    <w:lvl w:ilvl="0" w:tplc="10090011">
+      <w:start w:val="1"/>
+      <w:numFmt w:val="decimal"/>
+      <w:lvlText w:val="%1)"/>
+      <w:lvlJc w:val="left"/>
+      <w:pPr>
+        <w:ind w:left="720" w:hanging="360"/>
+      </w:pPr>
+      <w:rPr>
+        <w:rFonts w:hint="default"/>
+      </w:rPr>
+    </w:lvl>
+    <w:lvl w:ilvl="1" w:tplc="10090019" w:tentative="1">
+      <w:start w:val="1"/>
+      <w:numFmt w:val="lowerLetter"/>
+      <w:lvlText w:val="%2."/>
+      <w:lvlJc w:val="left"/>
+      <w:pPr>
+        <w:ind w:left="1440" w:hanging="360"/>
+      </w:pPr>
+    </w:lvl>
+    <w:lvl w:ilvl="2" w:tplc="1009001B" w:tentative="1">
+      <w:start w:val="1"/>
+      <w:numFmt w:val="lowerRoman"/>
+      <w:lvlText w:val="%3."/>
+      <w:lvlJc w:val="right"/>
+      <w:pPr>
+        <w:ind w:left="2160" w:hanging="180"/>
+      </w:pPr>
+    </w:lvl>
+    <w:lvl w:ilvl="3" w:tplc="1009000F" w:tentative="1">
+      <w:start w:val="1"/>
+      <w:numFmt w:val="decimal"/>
+      <w:lvlText w:val="%4."/>
+      <w:lvlJc w:val="left"/>
+      <w:pPr>
+        <w:ind w:left="2880" w:hanging="360"/>
+      </w:pPr>
+    </w:lvl>
+    <w:lvl w:ilvl="4" w:tplc="10090019" w:tentative="1">
+      <w:start w:val="1"/>
+      <w:numFmt w:val="lowerLetter"/>
+      <w:lvlText w:val="%5."/>
+      <w:lvlJc w:val="left"/>
+      <w:pPr>
+        <w:ind w:left="3600" w:hanging="360"/>
+      </w:pPr>
+    </w:lvl>
+    <w:lvl w:ilvl="5" w:tplc="1009001B" w:tentative="1">
+      <w:start w:val="1"/>
+      <w:numFmt w:val="lowerRoman"/>
+      <w:lvlText w:val="%6."/>
+      <w:lvlJc w:val="right"/>
+      <w:pPr>
+        <w:ind w:left="4320" w:hanging="180"/>
+      </w:pPr>
+    </w:lvl>
+    <w:lvl w:ilvl="6" w:tplc="1009000F" w:tentative="1">
+      <w:start w:val="1"/>
+      <w:numFmt w:val="decimal"/>
+      <w:lvlText w:val="%7."/>
+      <w:lvlJc w:val="left"/>
+      <w:pPr>
+        <w:ind w:left="5040" w:hanging="360"/>
+      </w:pPr>
+    </w:lvl>
+    <w:lvl w:ilvl="7" w:tplc="10090019" w:tentative="1">
+      <w:start w:val="1"/>
+      <w:numFmt w:val="lowerLetter"/>
+      <w:lvlText w:val="%8."/>
+      <w:lvlJc w:val="left"/>
+      <w:pPr>
+        <w:ind w:left="5760" w:hanging="360"/>
+      </w:pPr>
+    </w:lvl>
+    <w:lvl w:ilvl="8" w:tplc="1009001B" w:tentative="1">
+      <w:start w:val="1"/>
+      <w:numFmt w:val="lowerRoman"/>
+      <w:lvlText w:val="%9."/>
+      <w:lvlJc w:val="right"/>
+      <w:pPr>
+        <w:ind w:left="6480" w:hanging="180"/>
+      </w:pPr>
+    </w:lvl>
+  </w:abstractNum>
+  <w:abstractNum w:abstractNumId="14" w15:restartNumberingAfterBreak="0">
     <w:nsid w:val="550D2833"/>
     <w:multiLevelType w:val="hybridMultilevel"/>
     <w:tmpl w:val="EB7CB484"/>
@@ -4450,7 +6007,7 @@
       </w:rPr>
     </w:lvl>
   </w:abstractNum>
-  <w:abstractNum w:abstractNumId="9" w15:restartNumberingAfterBreak="0">
+  <w:abstractNum w:abstractNumId="15" w15:restartNumberingAfterBreak="0">
     <w:nsid w:val="60671AC2"/>
     <w:multiLevelType w:val="hybridMultilevel"/>
     <w:tmpl w:val="7CA6803C"/>
@@ -4563,7 +6120,120 @@
       </w:rPr>
     </w:lvl>
   </w:abstractNum>
-  <w:abstractNum w:abstractNumId="10" w15:restartNumberingAfterBreak="0">
+  <w:abstractNum w:abstractNumId="16" w15:restartNumberingAfterBreak="0">
+    <w:nsid w:val="6487550D"/>
+    <w:multiLevelType w:val="hybridMultilevel"/>
+    <w:tmpl w:val="D2C43C58"/>
+    <w:lvl w:ilvl="0" w:tplc="10090001">
+      <w:start w:val="1"/>
+      <w:numFmt w:val="bullet"/>
+      <w:lvlText w:val=""/>
+      <w:lvlJc w:val="left"/>
+      <w:pPr>
+        <w:ind w:left="720" w:hanging="360"/>
+      </w:pPr>
+      <w:rPr>
+        <w:rFonts w:ascii="Symbol" w:hAnsi="Symbol" w:hint="default"/>
+      </w:rPr>
+    </w:lvl>
+    <w:lvl w:ilvl="1" w:tplc="10090003">
+      <w:start w:val="1"/>
+      <w:numFmt w:val="bullet"/>
+      <w:lvlText w:val="o"/>
+      <w:lvlJc w:val="left"/>
+      <w:pPr>
+        <w:ind w:left="1440" w:hanging="360"/>
+      </w:pPr>
+      <w:rPr>
+        <w:rFonts w:ascii="Courier New" w:hAnsi="Courier New" w:cs="Courier New" w:hint="default"/>
+      </w:rPr>
+    </w:lvl>
+    <w:lvl w:ilvl="2" w:tplc="10090005" w:tentative="1">
+      <w:start w:val="1"/>
+      <w:numFmt w:val="bullet"/>
+      <w:lvlText w:val=""/>
+      <w:lvlJc w:val="left"/>
+      <w:pPr>
+        <w:ind w:left="2160" w:hanging="360"/>
+      </w:pPr>
+      <w:rPr>
+        <w:rFonts w:ascii="Wingdings" w:hAnsi="Wingdings" w:hint="default"/>
+      </w:rPr>
+    </w:lvl>
+    <w:lvl w:ilvl="3" w:tplc="10090001" w:tentative="1">
+      <w:start w:val="1"/>
+      <w:numFmt w:val="bullet"/>
+      <w:lvlText w:val=""/>
+      <w:lvlJc w:val="left"/>
+      <w:pPr>
+        <w:ind w:left="2880" w:hanging="360"/>
+      </w:pPr>
+      <w:rPr>
+        <w:rFonts w:ascii="Symbol" w:hAnsi="Symbol" w:hint="default"/>
+      </w:rPr>
+    </w:lvl>
+    <w:lvl w:ilvl="4" w:tplc="10090003" w:tentative="1">
+      <w:start w:val="1"/>
+      <w:numFmt w:val="bullet"/>
+      <w:lvlText w:val="o"/>
+      <w:lvlJc w:val="left"/>
+      <w:pPr>
+        <w:ind w:left="3600" w:hanging="360"/>
+      </w:pPr>
+      <w:rPr>
+        <w:rFonts w:ascii="Courier New" w:hAnsi="Courier New" w:cs="Courier New" w:hint="default"/>
+      </w:rPr>
+    </w:lvl>
+    <w:lvl w:ilvl="5" w:tplc="10090005" w:tentative="1">
+      <w:start w:val="1"/>
+      <w:numFmt w:val="bullet"/>
+      <w:lvlText w:val=""/>
+      <w:lvlJc w:val="left"/>
+      <w:pPr>
+        <w:ind w:left="4320" w:hanging="360"/>
+      </w:pPr>
+      <w:rPr>
+        <w:rFonts w:ascii="Wingdings" w:hAnsi="Wingdings" w:hint="default"/>
+      </w:rPr>
+    </w:lvl>
+    <w:lvl w:ilvl="6" w:tplc="10090001" w:tentative="1">
+      <w:start w:val="1"/>
+      <w:numFmt w:val="bullet"/>
+      <w:lvlText w:val=""/>
+      <w:lvlJc w:val="left"/>
+      <w:pPr>
+        <w:ind w:left="5040" w:hanging="360"/>
+      </w:pPr>
+      <w:rPr>
+        <w:rFonts w:ascii="Symbol" w:hAnsi="Symbol" w:hint="default"/>
+      </w:rPr>
+    </w:lvl>
+    <w:lvl w:ilvl="7" w:tplc="10090003" w:tentative="1">
+      <w:start w:val="1"/>
+      <w:numFmt w:val="bullet"/>
+      <w:lvlText w:val="o"/>
+      <w:lvlJc w:val="left"/>
+      <w:pPr>
+        <w:ind w:left="5760" w:hanging="360"/>
+      </w:pPr>
+      <w:rPr>
+        <w:rFonts w:ascii="Courier New" w:hAnsi="Courier New" w:cs="Courier New" w:hint="default"/>
+      </w:rPr>
+    </w:lvl>
+    <w:lvl w:ilvl="8" w:tplc="10090005" w:tentative="1">
+      <w:start w:val="1"/>
+      <w:numFmt w:val="bullet"/>
+      <w:lvlText w:val=""/>
+      <w:lvlJc w:val="left"/>
+      <w:pPr>
+        <w:ind w:left="6480" w:hanging="360"/>
+      </w:pPr>
+      <w:rPr>
+        <w:rFonts w:ascii="Wingdings" w:hAnsi="Wingdings" w:hint="default"/>
+      </w:rPr>
+    </w:lvl>
+  </w:abstractNum>
+  <w:abstractNum w:abstractNumId="17" w15:restartNumberingAfterBreak="0">
     <w:nsid w:val="6F560A30"/>
     <w:multiLevelType w:val="hybridMultilevel"/>
     <w:tmpl w:val="FF94646A"/>
@@ -4654,7 +6324,7 @@
       </w:pPr>
     </w:lvl>
   </w:abstractNum>
-  <w:abstractNum w:abstractNumId="11" w15:restartNumberingAfterBreak="0">
+  <w:abstractNum w:abstractNumId="18" w15:restartNumberingAfterBreak="0">
     <w:nsid w:val="70F549DD"/>
     <w:multiLevelType w:val="hybridMultilevel"/>
     <w:tmpl w:val="376A5048"/>
@@ -4743,7 +6413,7 @@
       </w:pPr>
     </w:lvl>
   </w:abstractNum>
-  <w:abstractNum w:abstractNumId="12" w15:restartNumberingAfterBreak="0">
+  <w:abstractNum w:abstractNumId="19" w15:restartNumberingAfterBreak="0">
     <w:nsid w:val="71D26508"/>
     <w:multiLevelType w:val="hybridMultilevel"/>
     <w:tmpl w:val="6A40A964"/>
@@ -4856,7 +6526,7 @@
       </w:rPr>
     </w:lvl>
   </w:abstractNum>
-  <w:abstractNum w:abstractNumId="13" w15:restartNumberingAfterBreak="0">
+  <w:abstractNum w:abstractNumId="20" w15:restartNumberingAfterBreak="0">
     <w:nsid w:val="7AB4246F"/>
     <w:multiLevelType w:val="hybridMultilevel"/>
     <w:tmpl w:val="C8504C1E"/>
@@ -4970,46 +6640,87 @@
     </w:lvl>
   </w:abstractNum>
   <w:num w:numId="1">
-    <w:abstractNumId w:val="1"/>
+    <w:abstractNumId w:val="4"/>
   </w:num>
   <w:num w:numId="2">
-    <w:abstractNumId w:val="6"/>
+    <w:abstractNumId w:val="11"/>
   </w:num>
   <w:num w:numId="3">
-    <w:abstractNumId w:val="5"/>
+    <w:abstractNumId w:val="10"/>
   </w:num>
   <w:num w:numId="4">
-    <w:abstractNumId w:val="7"/>
+    <w:abstractNumId w:val="12"/>
   </w:num>
   <w:num w:numId="5">
     <w:abstractNumId w:val="0"/>
   </w:num>
   <w:num w:numId="6">
-    <w:abstractNumId w:val="10"/>
+    <w:abstractNumId w:val="17"/>
   </w:num>
   <w:num w:numId="7">
+    <w:abstractNumId w:val="14"/>
+  </w:num>
+  <w:num w:numId="8">
+    <w:abstractNumId w:val="5"/>
+  </w:num>
+  <w:num w:numId="9">
+    <w:abstractNumId w:val="18"/>
+  </w:num>
+  <w:num w:numId="10">
+    <w:abstractNumId w:val="20"/>
+  </w:num>
+  <w:num w:numId="11">
+    <w:abstractNumId w:val="7"/>
+  </w:num>
+  <w:num w:numId="12">
     <w:abstractNumId w:val="8"/>
   </w:num>
-  <w:num w:numId="8">
+  <w:num w:numId="13">
+    <w:abstractNumId w:val="19"/>
+  </w:num>
+  <w:num w:numId="14">
+    <w:abstractNumId w:val="15"/>
+  </w:num>
+  <w:num w:numId="15">
+    <w:abstractNumId w:val="13"/>
+  </w:num>
+  <w:num w:numId="16">
     <w:abstractNumId w:val="2"/>
   </w:num>
-  <w:num w:numId="9">
-    <w:abstractNumId w:val="11"/>
+  <w:num w:numId="17">
+    <w:abstractNumId w:val="6"/>
   </w:num>
-  <w:num w:numId="10">
-    <w:abstractNumId w:val="13"/>
-  </w:num>
-  <w:num w:numId="11">
+  <w:num w:numId="18">
     <w:abstractNumId w:val="3"/>
   </w:num>
-  <w:num w:numId="12">
-    <w:abstractNumId w:val="4"/>
+  <w:num w:numId="19">
+    <w:abstractNumId w:val="9"/>
   </w:num>
-  <w:num w:numId="13">
-    <w:abstractNumId w:val="12"/>
+  <w:num w:numId="20">
+    <w:abstractNumId w:val="16"/>
   </w:num>
-  <w:num w:numId="14">
-    <w:abstractNumId w:val="9"/>
+  <w:num w:numId="21">
+    <w:abstractNumId w:val="1"/>
+  </w:num>
+  <w:num w:numId="22">
+    <w:abstractNumId w:val="1"/>
+    <w:lvlOverride w:ilvl="1">
+      <w:lvl w:ilvl="1">
+        <w:numFmt w:val="bullet"/>
+        <w:lvlText w:val=""/>
+        <w:lvlJc w:val="left"/>
+        <w:pPr>
+          <w:tabs>
+            <w:tab w:val="num" w:pos="1440"/>
+          </w:tabs>
+          <w:ind w:left="1440" w:hanging="360"/>
+        </w:pPr>
+        <w:rPr>
+          <w:rFonts w:ascii="Symbol" w:hAnsi="Symbol" w:hint="default"/>
+          <w:sz w:val="20"/>
+        </w:rPr>
+      </w:lvl>
+    </w:lvlOverride>
   </w:num>
 </w:numbering>
 </file>
@@ -5459,7 +7170,6 @@
   <w:style w:type="character" w:default="1" w:styleId="DefaultParagraphFont">
     <w:name w:val="Default Paragraph Font"/>
     <w:uiPriority w:val="1"/>
-    <w:semiHidden/>
     <w:unhideWhenUsed/>
   </w:style>
   <w:style w:type="table" w:default="1" w:styleId="TableNormal">
@@ -5649,6 +7359,19 @@
     <w:rPr>
       <w:b/>
       <w:bCs/>
+    </w:rPr>
+  </w:style>
+  <w:style w:type="paragraph" w:customStyle="1" w:styleId="ql-indent-1">
+    <w:name w:val="ql-indent-1"/>
+    <w:basedOn w:val="Normal"/>
+    <w:rsid w:val="00D2315E"/>
+    <w:pPr>
+      <w:spacing w:before="100" w:beforeAutospacing="1" w:after="100" w:afterAutospacing="1" w:line="240" w:lineRule="auto"/>
+    </w:pPr>
+    <w:rPr>
+      <w:rFonts w:ascii="Times New Roman" w:eastAsia="Times New Roman" w:hAnsi="Times New Roman" w:cs="Times New Roman"/>
+      <w:sz w:val="24"/>
+      <w:szCs w:val="24"/>
     </w:rPr>
   </w:style>
 </w:styles>
@@ -5950,10 +7673,6 @@
 </file>
 
 <file path=customXml/item1.xml><?xml version="1.0" encoding="utf-8"?>
-<b:Sources xmlns:b="http://schemas.openxmlformats.org/officeDocument/2006/bibliography" xmlns="http://schemas.openxmlformats.org/officeDocument/2006/bibliography" SelectedStyle="\APASixthEditionOfficeOnline.xsl" StyleName="APA" Version="6"/>
-</file>
-
-<file path=customXml/item2.xml><?xml version="1.0" encoding="utf-8"?>
 <ct:contentTypeSchema xmlns:ct="http://schemas.microsoft.com/office/2006/metadata/contentType" xmlns:ma="http://schemas.microsoft.com/office/2006/metadata/properties/metaAttributes" ct:_="" ma:_="" ma:contentTypeName="Document" ma:contentTypeID="0x01010034A76C9AA24DE042B9C6F263464C1E78" ma:contentTypeVersion="10" ma:contentTypeDescription="Create a new document." ma:contentTypeScope="" ma:versionID="cff7e0efacd13409053c13a2556d56ec">
   <xsd:schema xmlns:xsd="http://www.w3.org/2001/XMLSchema" xmlns:xs="http://www.w3.org/2001/XMLSchema" xmlns:p="http://schemas.microsoft.com/office/2006/metadata/properties" xmlns:ns3="f259a244-8fa1-4985-a97a-c1e6d295c353" targetNamespace="http://schemas.microsoft.com/office/2006/metadata/properties" ma:root="true" ma:fieldsID="f671b52949b0194d548e3901d0f9e004" ns3:_="">
     <xsd:import namespace="f259a244-8fa1-4985-a97a-c1e6d295c353"/>
@@ -6137,7 +7856,17 @@
 </ct:contentTypeSchema>
 </file>
 
+<file path=customXml/item2.xml><?xml version="1.0" encoding="utf-8"?>
+<b:Sources xmlns:b="http://schemas.openxmlformats.org/officeDocument/2006/bibliography" xmlns="http://schemas.openxmlformats.org/officeDocument/2006/bibliography" SelectedStyle="\APASixthEditionOfficeOnline.xsl" StyleName="APA" Version="6"/>
+</file>
+
 <file path=customXml/item3.xml><?xml version="1.0" encoding="utf-8"?>
+<p:properties xmlns:p="http://schemas.microsoft.com/office/2006/metadata/properties" xmlns:xsi="http://www.w3.org/2001/XMLSchema-instance" xmlns:pc="http://schemas.microsoft.com/office/infopath/2007/PartnerControls">
+  <documentManagement/>
+</p:properties>
+</file>
+
+<file path=customXml/item4.xml><?xml version="1.0" encoding="utf-8"?>
 <?mso-contentType ?>
 <FormTemplates xmlns="http://schemas.microsoft.com/sharepoint/v3/contenttype/forms">
   <Display>DocumentLibraryForm</Display>
@@ -6146,21 +7875,7 @@
 </FormTemplates>
 </file>
 
-<file path=customXml/item4.xml><?xml version="1.0" encoding="utf-8"?>
-<p:properties xmlns:p="http://schemas.microsoft.com/office/2006/metadata/properties" xmlns:xsi="http://www.w3.org/2001/XMLSchema-instance" xmlns:pc="http://schemas.microsoft.com/office/infopath/2007/PartnerControls">
-  <documentManagement/>
-</p:properties>
-</file>
-
 <file path=customXml/itemProps1.xml><?xml version="1.0" encoding="utf-8"?>
-<ds:datastoreItem xmlns:ds="http://schemas.openxmlformats.org/officeDocument/2006/customXml" ds:itemID="{F3A59B3A-E114-4462-A81E-C21333712760}">
-  <ds:schemaRefs>
-    <ds:schemaRef ds:uri="http://schemas.openxmlformats.org/officeDocument/2006/bibliography"/>
-  </ds:schemaRefs>
-</ds:datastoreItem>
-</file>
-
-<file path=customXml/itemProps2.xml><?xml version="1.0" encoding="utf-8"?>
 <ds:datastoreItem xmlns:ds="http://schemas.openxmlformats.org/officeDocument/2006/customXml" ds:itemID="{EE2EDEE1-81A2-4260-A644-5EF7E4CA0419}">
   <ds:schemaRefs>
     <ds:schemaRef ds:uri="http://schemas.microsoft.com/office/2006/metadata/contentType"/>
@@ -6178,19 +7893,27 @@
 </ds:datastoreItem>
 </file>
 
-<file path=customXml/itemProps3.xml><?xml version="1.0" encoding="utf-8"?>
-<ds:datastoreItem xmlns:ds="http://schemas.openxmlformats.org/officeDocument/2006/customXml" ds:itemID="{0E280E72-3FBB-4497-965C-8023AB551CA9}">
+<file path=customXml/itemProps2.xml><?xml version="1.0" encoding="utf-8"?>
+<ds:datastoreItem xmlns:ds="http://schemas.openxmlformats.org/officeDocument/2006/customXml" ds:itemID="{F3A59B3A-E114-4462-A81E-C21333712760}">
   <ds:schemaRefs>
-    <ds:schemaRef ds:uri="http://schemas.microsoft.com/sharepoint/v3/contenttype/forms"/>
+    <ds:schemaRef ds:uri="http://schemas.openxmlformats.org/officeDocument/2006/bibliography"/>
   </ds:schemaRefs>
 </ds:datastoreItem>
 </file>
 
-<file path=customXml/itemProps4.xml><?xml version="1.0" encoding="utf-8"?>
+<file path=customXml/itemProps3.xml><?xml version="1.0" encoding="utf-8"?>
 <ds:datastoreItem xmlns:ds="http://schemas.openxmlformats.org/officeDocument/2006/customXml" ds:itemID="{3FB08FB8-30E6-4341-91A9-8587E380772F}">
   <ds:schemaRefs>
     <ds:schemaRef ds:uri="http://schemas.microsoft.com/office/2006/metadata/properties"/>
     <ds:schemaRef ds:uri="http://schemas.microsoft.com/office/infopath/2007/PartnerControls"/>
   </ds:schemaRefs>
 </ds:datastoreItem>
+</file>
+
+<file path=customXml/itemProps4.xml><?xml version="1.0" encoding="utf-8"?>
+<ds:datastoreItem xmlns:ds="http://schemas.openxmlformats.org/officeDocument/2006/customXml" ds:itemID="{0E280E72-3FBB-4497-965C-8023AB551CA9}">
+  <ds:schemaRefs>
+    <ds:schemaRef ds:uri="http://schemas.microsoft.com/sharepoint/v3/contenttype/forms"/>
+  </ds:schemaRefs>
+</ds:datastoreItem>
 </file>
</xml_diff>

<commit_message>
Removed lyrics_extractor, updated Python to 3.11, updated library versions, and always generate hymn slide (even if no lyrics are found)
</commit_message>
<xml_diff>
--- a/Auto PPT Maker Instructions.docx
+++ b/Auto PPT Maker Instructions.docx
@@ -1,6 +1,6 @@
 
 <file path=word/document.xml><?xml version="1.0" encoding="utf-8"?>
-<w:document xmlns:wpc="http://schemas.microsoft.com/office/word/2010/wordprocessingCanvas" xmlns:cx="http://schemas.microsoft.com/office/drawing/2014/chartex" xmlns:cx1="http://schemas.microsoft.com/office/drawing/2015/9/8/chartex" xmlns:cx2="http://schemas.microsoft.com/office/drawing/2015/10/21/chartex" xmlns:cx3="http://schemas.microsoft.com/office/drawing/2016/5/9/chartex" xmlns:cx4="http://schemas.microsoft.com/office/drawing/2016/5/10/chartex" xmlns:cx5="http://schemas.microsoft.com/office/drawing/2016/5/11/chartex" xmlns:cx6="http://schemas.microsoft.com/office/drawing/2016/5/12/chartex" xmlns:cx7="http://schemas.microsoft.com/office/drawing/2016/5/13/chartex" xmlns:cx8="http://schemas.microsoft.com/office/drawing/2016/5/14/chartex" xmlns:mc="http://schemas.openxmlformats.org/markup-compatibility/2006" xmlns:aink="http://schemas.microsoft.com/office/drawing/2016/ink" xmlns:am3d="http://schemas.microsoft.com/office/drawing/2017/model3d" xmlns:o="urn:schemas-microsoft-com:office:office" xmlns:r="http://schemas.openxmlformats.org/officeDocument/2006/relationships" xmlns:m="http://schemas.openxmlformats.org/officeDocument/2006/math" xmlns:v="urn:schemas-microsoft-com:vml" xmlns:wp14="http://schemas.microsoft.com/office/word/2010/wordprocessingDrawing" xmlns:wp="http://schemas.openxmlformats.org/drawingml/2006/wordprocessingDrawing" xmlns:w10="urn:schemas-microsoft-com:office:word" xmlns:w="http://schemas.openxmlformats.org/wordprocessingml/2006/main" xmlns:w14="http://schemas.microsoft.com/office/word/2010/wordml" xmlns:w15="http://schemas.microsoft.com/office/word/2012/wordml" xmlns:w16cex="http://schemas.microsoft.com/office/word/2018/wordml/cex" xmlns:w16cid="http://schemas.microsoft.com/office/word/2016/wordml/cid" xmlns:w16="http://schemas.microsoft.com/office/word/2018/wordml" xmlns:w16sdtdh="http://schemas.microsoft.com/office/word/2020/wordml/sdtdatahash" xmlns:w16se="http://schemas.microsoft.com/office/word/2015/wordml/symex" xmlns:wpg="http://schemas.microsoft.com/office/word/2010/wordprocessingGroup" xmlns:wpi="http://schemas.microsoft.com/office/word/2010/wordprocessingInk" xmlns:wne="http://schemas.microsoft.com/office/word/2006/wordml" xmlns:wps="http://schemas.microsoft.com/office/word/2010/wordprocessingShape" mc:Ignorable="w14 w15 w16se w16cid w16 w16cex w16sdtdh wp14">
+<w:document xmlns:wpc="http://schemas.microsoft.com/office/word/2010/wordprocessingCanvas" xmlns:cx="http://schemas.microsoft.com/office/drawing/2014/chartex" xmlns:cx1="http://schemas.microsoft.com/office/drawing/2015/9/8/chartex" xmlns:cx2="http://schemas.microsoft.com/office/drawing/2015/10/21/chartex" xmlns:cx3="http://schemas.microsoft.com/office/drawing/2016/5/9/chartex" xmlns:cx4="http://schemas.microsoft.com/office/drawing/2016/5/10/chartex" xmlns:cx5="http://schemas.microsoft.com/office/drawing/2016/5/11/chartex" xmlns:cx6="http://schemas.microsoft.com/office/drawing/2016/5/12/chartex" xmlns:cx7="http://schemas.microsoft.com/office/drawing/2016/5/13/chartex" xmlns:cx8="http://schemas.microsoft.com/office/drawing/2016/5/14/chartex" xmlns:mc="http://schemas.openxmlformats.org/markup-compatibility/2006" xmlns:aink="http://schemas.microsoft.com/office/drawing/2016/ink" xmlns:am3d="http://schemas.microsoft.com/office/drawing/2017/model3d" xmlns:o="urn:schemas-microsoft-com:office:office" xmlns:oel="http://schemas.microsoft.com/office/2019/extlst" xmlns:r="http://schemas.openxmlformats.org/officeDocument/2006/relationships" xmlns:m="http://schemas.openxmlformats.org/officeDocument/2006/math" xmlns:v="urn:schemas-microsoft-com:vml" xmlns:wp14="http://schemas.microsoft.com/office/word/2010/wordprocessingDrawing" xmlns:wp="http://schemas.openxmlformats.org/drawingml/2006/wordprocessingDrawing" xmlns:w10="urn:schemas-microsoft-com:office:word" xmlns:w="http://schemas.openxmlformats.org/wordprocessingml/2006/main" xmlns:w14="http://schemas.microsoft.com/office/word/2010/wordml" xmlns:w15="http://schemas.microsoft.com/office/word/2012/wordml" xmlns:w16cex="http://schemas.microsoft.com/office/word/2018/wordml/cex" xmlns:w16cid="http://schemas.microsoft.com/office/word/2016/wordml/cid" xmlns:w16="http://schemas.microsoft.com/office/word/2018/wordml" xmlns:w16du="http://schemas.microsoft.com/office/word/2023/wordml/word16du" xmlns:w16sdtdh="http://schemas.microsoft.com/office/word/2020/wordml/sdtdatahash" xmlns:w16se="http://schemas.microsoft.com/office/word/2015/wordml/symex" xmlns:wpg="http://schemas.microsoft.com/office/word/2010/wordprocessingGroup" xmlns:wpi="http://schemas.microsoft.com/office/word/2010/wordprocessingInk" xmlns:wne="http://schemas.microsoft.com/office/word/2006/wordml" xmlns:wps="http://schemas.microsoft.com/office/word/2010/wordprocessingShape" mc:Ignorable="w14 w15 w16se w16cid w16 w16cex w16sdtdh w16du wp14">
   <w:body>
     <w:p>
       <w:pPr>
@@ -23,7 +23,14 @@
           <w:u w:val="single"/>
           <w:lang w:val="en-US"/>
         </w:rPr>
-        <w:t xml:space="preserve"> v2.0</w:t>
+        <w:t xml:space="preserve"> v2.</w:t>
+      </w:r>
+      <w:r>
+        <w:rPr>
+          <w:u w:val="single"/>
+          <w:lang w:val="en-US"/>
+        </w:rPr>
+        <w:t>3</w:t>
       </w:r>
       <w:r>
         <w:rPr>
@@ -59,17 +66,12 @@
       </w:r>
     </w:p>
     <w:p>
-      <w:pPr>
-        <w:rPr>
-          <w:rStyle w:val="Hyperlink"/>
-        </w:rPr>
-      </w:pPr>
       <w:hyperlink r:id="rId11" w:history="1">
         <w:r>
           <w:rPr>
             <w:rStyle w:val="Hyperlink"/>
           </w:rPr>
-          <w:t>https://sfuca0-my.sharepoint.com/:f:/g/personal/yja47_sfuca0_onmicrosoft_com/ErkRNlpXYBFBtK2UiXy34YUBXeRKF9KfUoj-80LkDZzKLQ?e=zDChMF</w:t>
+          <w:t>https://1drv.ms/f/s!AqYBcitk6K8aih_C-o2MyZMbge7v?e=RdnsXk</w:t>
         </w:r>
       </w:hyperlink>
     </w:p>
@@ -429,7 +431,25 @@
         <w:rPr>
           <w:lang w:val="en-US"/>
         </w:rPr>
-        <w:t>2.0.0</w:t>
+        <w:t>2.</w:t>
+      </w:r>
+      <w:r>
+        <w:rPr>
+          <w:lang w:val="en-US"/>
+        </w:rPr>
+        <w:t>3</w:t>
+      </w:r>
+      <w:r>
+        <w:rPr>
+          <w:lang w:val="en-US"/>
+        </w:rPr>
+        <w:t>.0</w:t>
+      </w:r>
+      <w:r>
+        <w:rPr>
+          <w:lang w:val="en-US"/>
+        </w:rPr>
+        <w:t>b</w:t>
       </w:r>
       <w:r>
         <w:rPr>
@@ -469,6 +489,7 @@
         <w:rPr>
           <w:b/>
           <w:bCs/>
+          <w:noProof/>
           <w:lang w:val="en-US"/>
         </w:rPr>
         <w:drawing>
@@ -548,7 +569,6 @@
           <w:u w:val="single"/>
           <w:lang w:val="en-US"/>
         </w:rPr>
-        <w:lastRenderedPageBreak/>
         <w:t>Inputting Parameters:</w:t>
       </w:r>
     </w:p>
@@ -569,6 +589,7 @@
         <w:rPr>
           <w:lang w:val="en-US"/>
         </w:rPr>
+        <w:lastRenderedPageBreak/>
         <w:t xml:space="preserve">Within the </w:t>
       </w:r>
       <w:r>
@@ -1042,7 +1063,6 @@
           <w:u w:val="single"/>
           <w:lang w:val="en-US"/>
         </w:rPr>
-        <w:lastRenderedPageBreak/>
         <w:t>Announcements/Supplications:</w:t>
       </w:r>
     </w:p>
@@ -1055,6 +1075,7 @@
         </w:numPr>
       </w:pPr>
       <w:r>
+        <w:lastRenderedPageBreak/>
         <w:t>Within the extracted application folder</w:t>
       </w:r>
       <w:r>
@@ -1066,6 +1087,9 @@
         <w:jc w:val="center"/>
       </w:pPr>
       <w:r>
+        <w:rPr>
+          <w:noProof/>
+        </w:rPr>
         <w:drawing>
           <wp:inline distT="0" distB="0" distL="0" distR="0" wp14:anchorId="640E31B2" wp14:editId="5B60AF05">
             <wp:extent cx="4826000" cy="1146175"/>
@@ -1135,6 +1159,9 @@
         <w:jc w:val="center"/>
       </w:pPr>
       <w:r>
+        <w:rPr>
+          <w:noProof/>
+        </w:rPr>
         <w:drawing>
           <wp:inline distT="0" distB="0" distL="0" distR="0" wp14:anchorId="48DD7C11" wp14:editId="7CAA6114">
             <wp:extent cx="2941725" cy="4121150"/>
@@ -1222,7 +1249,6 @@
           <w:u w:val="single"/>
           <w:lang w:val="en-US"/>
         </w:rPr>
-        <w:lastRenderedPageBreak/>
         <w:t>Generating</w:t>
       </w:r>
       <w:r>
@@ -1253,6 +1279,7 @@
           <w:highlight w:val="yellow"/>
           <w:lang w:val="en-US"/>
         </w:rPr>
+        <w:lastRenderedPageBreak/>
         <w:t>THE PROGRAM WILL AUTOMATICALLY DELETE PREVIOUSLY GENERATED SLIDES</w:t>
       </w:r>
       <w:r>
@@ -1310,6 +1337,7 @@
         <w:rPr>
           <w:b/>
           <w:bCs/>
+          <w:noProof/>
           <w:lang w:val="en-US"/>
         </w:rPr>
         <w:drawing>
@@ -2984,38 +3012,6 @@
         </w:rPr>
         <w:t xml:space="preserve"> </w:t>
       </w:r>
-      <w:r>
-        <w:rPr>
-          <w:lang w:val="en-US"/>
-        </w:rPr>
-        <w:tab/>
-        <w:t>(</w:t>
-      </w:r>
-      <w:r>
-        <w:rPr>
-          <mc:AlternateContent>
-            <mc:Choice Requires="w16se"/>
-            <mc:Fallback>
-              <w:rFonts w:ascii="Segoe UI Emoji" w:eastAsia="Segoe UI Emoji" w:hAnsi="Segoe UI Emoji" w:cs="Segoe UI Emoji"/>
-            </mc:Fallback>
-          </mc:AlternateContent>
-          <w:lang w:val="en-US"/>
-        </w:rPr>
-        <mc:AlternateContent>
-          <mc:Choice Requires="w16se">
-            <w16se:symEx w16se:font="Segoe UI Emoji" w16se:char="1F60A"/>
-          </mc:Choice>
-          <mc:Fallback>
-            <w:t>😊</w:t>
-          </mc:Fallback>
-        </mc:AlternateContent>
-      </w:r>
-      <w:r>
-        <w:rPr>
-          <w:lang w:val="en-US"/>
-        </w:rPr>
-        <w:t>)</w:t>
-      </w:r>
     </w:p>
     <w:p>
       <w:pPr>
@@ -3075,13 +3071,7 @@
         <w:rPr>
           <w:lang w:val="en-US"/>
         </w:rPr>
-        <w:t xml:space="preserve"> </w:t>
-      </w:r>
-      <w:r>
-        <w:rPr>
-          <w:lang w:val="en-US"/>
-        </w:rPr>
-        <w:t>(regardless of the “</w:t>
+        <w:t xml:space="preserve"> (regardless of the “</w:t>
       </w:r>
       <w:r>
         <w:rPr>
@@ -3500,51 +3490,7 @@
           <w:lang w:val="en-US"/>
         </w:rPr>
         <w:lastRenderedPageBreak/>
-        <w:t>Slide</w:t>
-      </w:r>
-      <w:r>
-        <w:rPr>
-          <w:b/>
-          <w:bCs/>
-          <w:sz w:val="24"/>
-          <w:szCs w:val="24"/>
-          <w:u w:val="single"/>
-          <w:lang w:val="en-US"/>
-        </w:rPr>
-        <w:t xml:space="preserve"> </w:t>
-      </w:r>
-      <w:r>
-        <w:rPr>
-          <w:b/>
-          <w:bCs/>
-          <w:sz w:val="24"/>
-          <w:szCs w:val="24"/>
-          <w:u w:val="single"/>
-          <w:lang w:val="en-US"/>
-        </w:rPr>
-        <w:t>Order</w:t>
-      </w:r>
-      <w:r>
-        <w:rPr>
-          <w:b/>
-          <w:bCs/>
-          <w:sz w:val="24"/>
-          <w:szCs w:val="24"/>
-          <w:u w:val="single"/>
-          <w:lang w:val="en-US"/>
-        </w:rPr>
-        <w:t xml:space="preserve"> </w:t>
-      </w:r>
-      <w:r>
-        <w:rPr>
-          <w:b/>
-          <w:bCs/>
-          <w:sz w:val="24"/>
-          <w:szCs w:val="24"/>
-          <w:u w:val="single"/>
-          <w:lang w:val="en-US"/>
-        </w:rPr>
-        <w:t>Mode</w:t>
+        <w:t>Slide Order Mode</w:t>
       </w:r>
       <w:r>
         <w:rPr>
@@ -3688,6 +3634,7 @@
       </w:pPr>
       <w:r>
         <w:rPr>
+          <w:noProof/>
           <w:lang w:val="en-US"/>
         </w:rPr>
         <w:drawing>
@@ -4221,7 +4168,7 @@
 </file>
 
 <file path=word/endnotes.xml><?xml version="1.0" encoding="utf-8"?>
-<w:endnotes xmlns:wpc="http://schemas.microsoft.com/office/word/2010/wordprocessingCanvas" xmlns:cx="http://schemas.microsoft.com/office/drawing/2014/chartex" xmlns:cx1="http://schemas.microsoft.com/office/drawing/2015/9/8/chartex" xmlns:cx2="http://schemas.microsoft.com/office/drawing/2015/10/21/chartex" xmlns:cx3="http://schemas.microsoft.com/office/drawing/2016/5/9/chartex" xmlns:cx4="http://schemas.microsoft.com/office/drawing/2016/5/10/chartex" xmlns:cx5="http://schemas.microsoft.com/office/drawing/2016/5/11/chartex" xmlns:cx6="http://schemas.microsoft.com/office/drawing/2016/5/12/chartex" xmlns:cx7="http://schemas.microsoft.com/office/drawing/2016/5/13/chartex" xmlns:cx8="http://schemas.microsoft.com/office/drawing/2016/5/14/chartex" xmlns:mc="http://schemas.openxmlformats.org/markup-compatibility/2006" xmlns:aink="http://schemas.microsoft.com/office/drawing/2016/ink" xmlns:am3d="http://schemas.microsoft.com/office/drawing/2017/model3d" xmlns:o="urn:schemas-microsoft-com:office:office" xmlns:r="http://schemas.openxmlformats.org/officeDocument/2006/relationships" xmlns:m="http://schemas.openxmlformats.org/officeDocument/2006/math" xmlns:v="urn:schemas-microsoft-com:vml" xmlns:wp14="http://schemas.microsoft.com/office/word/2010/wordprocessingDrawing" xmlns:wp="http://schemas.openxmlformats.org/drawingml/2006/wordprocessingDrawing" xmlns:w10="urn:schemas-microsoft-com:office:word" xmlns:w="http://schemas.openxmlformats.org/wordprocessingml/2006/main" xmlns:w14="http://schemas.microsoft.com/office/word/2010/wordml" xmlns:w15="http://schemas.microsoft.com/office/word/2012/wordml" xmlns:w16cex="http://schemas.microsoft.com/office/word/2018/wordml/cex" xmlns:w16cid="http://schemas.microsoft.com/office/word/2016/wordml/cid" xmlns:w16="http://schemas.microsoft.com/office/word/2018/wordml" xmlns:w16sdtdh="http://schemas.microsoft.com/office/word/2020/wordml/sdtdatahash" xmlns:w16se="http://schemas.microsoft.com/office/word/2015/wordml/symex" xmlns:wpg="http://schemas.microsoft.com/office/word/2010/wordprocessingGroup" xmlns:wpi="http://schemas.microsoft.com/office/word/2010/wordprocessingInk" xmlns:wne="http://schemas.microsoft.com/office/word/2006/wordml" xmlns:wps="http://schemas.microsoft.com/office/word/2010/wordprocessingShape" mc:Ignorable="w14 w15 w16se w16cid w16 w16cex w16sdtdh wp14">
+<w:endnotes xmlns:wpc="http://schemas.microsoft.com/office/word/2010/wordprocessingCanvas" xmlns:cx="http://schemas.microsoft.com/office/drawing/2014/chartex" xmlns:cx1="http://schemas.microsoft.com/office/drawing/2015/9/8/chartex" xmlns:cx2="http://schemas.microsoft.com/office/drawing/2015/10/21/chartex" xmlns:cx3="http://schemas.microsoft.com/office/drawing/2016/5/9/chartex" xmlns:cx4="http://schemas.microsoft.com/office/drawing/2016/5/10/chartex" xmlns:cx5="http://schemas.microsoft.com/office/drawing/2016/5/11/chartex" xmlns:cx6="http://schemas.microsoft.com/office/drawing/2016/5/12/chartex" xmlns:cx7="http://schemas.microsoft.com/office/drawing/2016/5/13/chartex" xmlns:cx8="http://schemas.microsoft.com/office/drawing/2016/5/14/chartex" xmlns:mc="http://schemas.openxmlformats.org/markup-compatibility/2006" xmlns:aink="http://schemas.microsoft.com/office/drawing/2016/ink" xmlns:am3d="http://schemas.microsoft.com/office/drawing/2017/model3d" xmlns:o="urn:schemas-microsoft-com:office:office" xmlns:oel="http://schemas.microsoft.com/office/2019/extlst" xmlns:r="http://schemas.openxmlformats.org/officeDocument/2006/relationships" xmlns:m="http://schemas.openxmlformats.org/officeDocument/2006/math" xmlns:v="urn:schemas-microsoft-com:vml" xmlns:wp14="http://schemas.microsoft.com/office/word/2010/wordprocessingDrawing" xmlns:wp="http://schemas.openxmlformats.org/drawingml/2006/wordprocessingDrawing" xmlns:w10="urn:schemas-microsoft-com:office:word" xmlns:w="http://schemas.openxmlformats.org/wordprocessingml/2006/main" xmlns:w14="http://schemas.microsoft.com/office/word/2010/wordml" xmlns:w15="http://schemas.microsoft.com/office/word/2012/wordml" xmlns:w16cex="http://schemas.microsoft.com/office/word/2018/wordml/cex" xmlns:w16cid="http://schemas.microsoft.com/office/word/2016/wordml/cid" xmlns:w16="http://schemas.microsoft.com/office/word/2018/wordml" xmlns:w16du="http://schemas.microsoft.com/office/word/2023/wordml/word16du" xmlns:w16sdtdh="http://schemas.microsoft.com/office/word/2020/wordml/sdtdatahash" xmlns:w16se="http://schemas.microsoft.com/office/word/2015/wordml/symex" xmlns:wpg="http://schemas.microsoft.com/office/word/2010/wordprocessingGroup" xmlns:wpi="http://schemas.microsoft.com/office/word/2010/wordprocessingInk" xmlns:wne="http://schemas.microsoft.com/office/word/2006/wordml" xmlns:wps="http://schemas.microsoft.com/office/word/2010/wordprocessingShape" mc:Ignorable="w14 w15 w16se w16cid w16 w16cex w16sdtdh w16du wp14">
   <w:endnote w:type="separator" w:id="-1">
     <w:p>
       <w:pPr>
@@ -4246,7 +4193,7 @@
 </file>
 
 <file path=word/footer1.xml><?xml version="1.0" encoding="utf-8"?>
-<w:ftr xmlns:wpc="http://schemas.microsoft.com/office/word/2010/wordprocessingCanvas" xmlns:cx="http://schemas.microsoft.com/office/drawing/2014/chartex" xmlns:cx1="http://schemas.microsoft.com/office/drawing/2015/9/8/chartex" xmlns:cx2="http://schemas.microsoft.com/office/drawing/2015/10/21/chartex" xmlns:cx3="http://schemas.microsoft.com/office/drawing/2016/5/9/chartex" xmlns:cx4="http://schemas.microsoft.com/office/drawing/2016/5/10/chartex" xmlns:cx5="http://schemas.microsoft.com/office/drawing/2016/5/11/chartex" xmlns:cx6="http://schemas.microsoft.com/office/drawing/2016/5/12/chartex" xmlns:cx7="http://schemas.microsoft.com/office/drawing/2016/5/13/chartex" xmlns:cx8="http://schemas.microsoft.com/office/drawing/2016/5/14/chartex" xmlns:mc="http://schemas.openxmlformats.org/markup-compatibility/2006" xmlns:aink="http://schemas.microsoft.com/office/drawing/2016/ink" xmlns:am3d="http://schemas.microsoft.com/office/drawing/2017/model3d" xmlns:o="urn:schemas-microsoft-com:office:office" xmlns:r="http://schemas.openxmlformats.org/officeDocument/2006/relationships" xmlns:m="http://schemas.openxmlformats.org/officeDocument/2006/math" xmlns:v="urn:schemas-microsoft-com:vml" xmlns:wp14="http://schemas.microsoft.com/office/word/2010/wordprocessingDrawing" xmlns:wp="http://schemas.openxmlformats.org/drawingml/2006/wordprocessingDrawing" xmlns:w10="urn:schemas-microsoft-com:office:word" xmlns:w="http://schemas.openxmlformats.org/wordprocessingml/2006/main" xmlns:w14="http://schemas.microsoft.com/office/word/2010/wordml" xmlns:w15="http://schemas.microsoft.com/office/word/2012/wordml" xmlns:w16cex="http://schemas.microsoft.com/office/word/2018/wordml/cex" xmlns:w16cid="http://schemas.microsoft.com/office/word/2016/wordml/cid" xmlns:w16="http://schemas.microsoft.com/office/word/2018/wordml" xmlns:w16sdtdh="http://schemas.microsoft.com/office/word/2020/wordml/sdtdatahash" xmlns:w16se="http://schemas.microsoft.com/office/word/2015/wordml/symex" xmlns:wpg="http://schemas.microsoft.com/office/word/2010/wordprocessingGroup" xmlns:wpi="http://schemas.microsoft.com/office/word/2010/wordprocessingInk" xmlns:wne="http://schemas.microsoft.com/office/word/2006/wordml" xmlns:wps="http://schemas.microsoft.com/office/word/2010/wordprocessingShape" mc:Ignorable="w14 w15 w16se w16cid w16 w16cex w16sdtdh wp14">
+<w:ftr xmlns:wpc="http://schemas.microsoft.com/office/word/2010/wordprocessingCanvas" xmlns:cx="http://schemas.microsoft.com/office/drawing/2014/chartex" xmlns:cx1="http://schemas.microsoft.com/office/drawing/2015/9/8/chartex" xmlns:cx2="http://schemas.microsoft.com/office/drawing/2015/10/21/chartex" xmlns:cx3="http://schemas.microsoft.com/office/drawing/2016/5/9/chartex" xmlns:cx4="http://schemas.microsoft.com/office/drawing/2016/5/10/chartex" xmlns:cx5="http://schemas.microsoft.com/office/drawing/2016/5/11/chartex" xmlns:cx6="http://schemas.microsoft.com/office/drawing/2016/5/12/chartex" xmlns:cx7="http://schemas.microsoft.com/office/drawing/2016/5/13/chartex" xmlns:cx8="http://schemas.microsoft.com/office/drawing/2016/5/14/chartex" xmlns:mc="http://schemas.openxmlformats.org/markup-compatibility/2006" xmlns:aink="http://schemas.microsoft.com/office/drawing/2016/ink" xmlns:am3d="http://schemas.microsoft.com/office/drawing/2017/model3d" xmlns:o="urn:schemas-microsoft-com:office:office" xmlns:oel="http://schemas.microsoft.com/office/2019/extlst" xmlns:r="http://schemas.openxmlformats.org/officeDocument/2006/relationships" xmlns:m="http://schemas.openxmlformats.org/officeDocument/2006/math" xmlns:v="urn:schemas-microsoft-com:vml" xmlns:wp14="http://schemas.microsoft.com/office/word/2010/wordprocessingDrawing" xmlns:wp="http://schemas.openxmlformats.org/drawingml/2006/wordprocessingDrawing" xmlns:w10="urn:schemas-microsoft-com:office:word" xmlns:w="http://schemas.openxmlformats.org/wordprocessingml/2006/main" xmlns:w14="http://schemas.microsoft.com/office/word/2010/wordml" xmlns:w15="http://schemas.microsoft.com/office/word/2012/wordml" xmlns:w16cex="http://schemas.microsoft.com/office/word/2018/wordml/cex" xmlns:w16cid="http://schemas.microsoft.com/office/word/2016/wordml/cid" xmlns:w16="http://schemas.microsoft.com/office/word/2018/wordml" xmlns:w16du="http://schemas.microsoft.com/office/word/2023/wordml/word16du" xmlns:w16sdtdh="http://schemas.microsoft.com/office/word/2020/wordml/sdtdatahash" xmlns:w16se="http://schemas.microsoft.com/office/word/2015/wordml/symex" xmlns:wpg="http://schemas.microsoft.com/office/word/2010/wordprocessingGroup" xmlns:wpi="http://schemas.microsoft.com/office/word/2010/wordprocessingInk" xmlns:wne="http://schemas.microsoft.com/office/word/2006/wordml" xmlns:wps="http://schemas.microsoft.com/office/word/2010/wordprocessingShape" mc:Ignorable="w14 w15 w16se w16cid w16 w16cex w16sdtdh w16du wp14">
   <w:sdt>
     <w:sdtPr>
       <w:id w:val="-1852642342"/>
@@ -4299,7 +4246,7 @@
 </file>
 
 <file path=word/footnotes.xml><?xml version="1.0" encoding="utf-8"?>
-<w:footnotes xmlns:wpc="http://schemas.microsoft.com/office/word/2010/wordprocessingCanvas" xmlns:cx="http://schemas.microsoft.com/office/drawing/2014/chartex" xmlns:cx1="http://schemas.microsoft.com/office/drawing/2015/9/8/chartex" xmlns:cx2="http://schemas.microsoft.com/office/drawing/2015/10/21/chartex" xmlns:cx3="http://schemas.microsoft.com/office/drawing/2016/5/9/chartex" xmlns:cx4="http://schemas.microsoft.com/office/drawing/2016/5/10/chartex" xmlns:cx5="http://schemas.microsoft.com/office/drawing/2016/5/11/chartex" xmlns:cx6="http://schemas.microsoft.com/office/drawing/2016/5/12/chartex" xmlns:cx7="http://schemas.microsoft.com/office/drawing/2016/5/13/chartex" xmlns:cx8="http://schemas.microsoft.com/office/drawing/2016/5/14/chartex" xmlns:mc="http://schemas.openxmlformats.org/markup-compatibility/2006" xmlns:aink="http://schemas.microsoft.com/office/drawing/2016/ink" xmlns:am3d="http://schemas.microsoft.com/office/drawing/2017/model3d" xmlns:o="urn:schemas-microsoft-com:office:office" xmlns:r="http://schemas.openxmlformats.org/officeDocument/2006/relationships" xmlns:m="http://schemas.openxmlformats.org/officeDocument/2006/math" xmlns:v="urn:schemas-microsoft-com:vml" xmlns:wp14="http://schemas.microsoft.com/office/word/2010/wordprocessingDrawing" xmlns:wp="http://schemas.openxmlformats.org/drawingml/2006/wordprocessingDrawing" xmlns:w10="urn:schemas-microsoft-com:office:word" xmlns:w="http://schemas.openxmlformats.org/wordprocessingml/2006/main" xmlns:w14="http://schemas.microsoft.com/office/word/2010/wordml" xmlns:w15="http://schemas.microsoft.com/office/word/2012/wordml" xmlns:w16cex="http://schemas.microsoft.com/office/word/2018/wordml/cex" xmlns:w16cid="http://schemas.microsoft.com/office/word/2016/wordml/cid" xmlns:w16="http://schemas.microsoft.com/office/word/2018/wordml" xmlns:w16sdtdh="http://schemas.microsoft.com/office/word/2020/wordml/sdtdatahash" xmlns:w16se="http://schemas.microsoft.com/office/word/2015/wordml/symex" xmlns:wpg="http://schemas.microsoft.com/office/word/2010/wordprocessingGroup" xmlns:wpi="http://schemas.microsoft.com/office/word/2010/wordprocessingInk" xmlns:wne="http://schemas.microsoft.com/office/word/2006/wordml" xmlns:wps="http://schemas.microsoft.com/office/word/2010/wordprocessingShape" mc:Ignorable="w14 w15 w16se w16cid w16 w16cex w16sdtdh wp14">
+<w:footnotes xmlns:wpc="http://schemas.microsoft.com/office/word/2010/wordprocessingCanvas" xmlns:cx="http://schemas.microsoft.com/office/drawing/2014/chartex" xmlns:cx1="http://schemas.microsoft.com/office/drawing/2015/9/8/chartex" xmlns:cx2="http://schemas.microsoft.com/office/drawing/2015/10/21/chartex" xmlns:cx3="http://schemas.microsoft.com/office/drawing/2016/5/9/chartex" xmlns:cx4="http://schemas.microsoft.com/office/drawing/2016/5/10/chartex" xmlns:cx5="http://schemas.microsoft.com/office/drawing/2016/5/11/chartex" xmlns:cx6="http://schemas.microsoft.com/office/drawing/2016/5/12/chartex" xmlns:cx7="http://schemas.microsoft.com/office/drawing/2016/5/13/chartex" xmlns:cx8="http://schemas.microsoft.com/office/drawing/2016/5/14/chartex" xmlns:mc="http://schemas.openxmlformats.org/markup-compatibility/2006" xmlns:aink="http://schemas.microsoft.com/office/drawing/2016/ink" xmlns:am3d="http://schemas.microsoft.com/office/drawing/2017/model3d" xmlns:o="urn:schemas-microsoft-com:office:office" xmlns:oel="http://schemas.microsoft.com/office/2019/extlst" xmlns:r="http://schemas.openxmlformats.org/officeDocument/2006/relationships" xmlns:m="http://schemas.openxmlformats.org/officeDocument/2006/math" xmlns:v="urn:schemas-microsoft-com:vml" xmlns:wp14="http://schemas.microsoft.com/office/word/2010/wordprocessingDrawing" xmlns:wp="http://schemas.openxmlformats.org/drawingml/2006/wordprocessingDrawing" xmlns:w10="urn:schemas-microsoft-com:office:word" xmlns:w="http://schemas.openxmlformats.org/wordprocessingml/2006/main" xmlns:w14="http://schemas.microsoft.com/office/word/2010/wordml" xmlns:w15="http://schemas.microsoft.com/office/word/2012/wordml" xmlns:w16cex="http://schemas.microsoft.com/office/word/2018/wordml/cex" xmlns:w16cid="http://schemas.microsoft.com/office/word/2016/wordml/cid" xmlns:w16="http://schemas.microsoft.com/office/word/2018/wordml" xmlns:w16du="http://schemas.microsoft.com/office/word/2023/wordml/word16du" xmlns:w16sdtdh="http://schemas.microsoft.com/office/word/2020/wordml/sdtdatahash" xmlns:w16se="http://schemas.microsoft.com/office/word/2015/wordml/symex" xmlns:wpg="http://schemas.microsoft.com/office/word/2010/wordprocessingGroup" xmlns:wpi="http://schemas.microsoft.com/office/word/2010/wordprocessingInk" xmlns:wne="http://schemas.microsoft.com/office/word/2006/wordml" xmlns:wps="http://schemas.microsoft.com/office/word/2010/wordprocessingShape" mc:Ignorable="w14 w15 w16se w16cid w16 w16cex w16sdtdh w16du wp14">
   <w:footnote w:type="separator" w:id="-1">
     <w:p>
       <w:pPr>
@@ -4324,7 +4271,7 @@
 </file>
 
 <file path=word/header1.xml><?xml version="1.0" encoding="utf-8"?>
-<w:hdr xmlns:wpc="http://schemas.microsoft.com/office/word/2010/wordprocessingCanvas" xmlns:cx="http://schemas.microsoft.com/office/drawing/2014/chartex" xmlns:cx1="http://schemas.microsoft.com/office/drawing/2015/9/8/chartex" xmlns:cx2="http://schemas.microsoft.com/office/drawing/2015/10/21/chartex" xmlns:cx3="http://schemas.microsoft.com/office/drawing/2016/5/9/chartex" xmlns:cx4="http://schemas.microsoft.com/office/drawing/2016/5/10/chartex" xmlns:cx5="http://schemas.microsoft.com/office/drawing/2016/5/11/chartex" xmlns:cx6="http://schemas.microsoft.com/office/drawing/2016/5/12/chartex" xmlns:cx7="http://schemas.microsoft.com/office/drawing/2016/5/13/chartex" xmlns:cx8="http://schemas.microsoft.com/office/drawing/2016/5/14/chartex" xmlns:mc="http://schemas.openxmlformats.org/markup-compatibility/2006" xmlns:aink="http://schemas.microsoft.com/office/drawing/2016/ink" xmlns:am3d="http://schemas.microsoft.com/office/drawing/2017/model3d" xmlns:o="urn:schemas-microsoft-com:office:office" xmlns:r="http://schemas.openxmlformats.org/officeDocument/2006/relationships" xmlns:m="http://schemas.openxmlformats.org/officeDocument/2006/math" xmlns:v="urn:schemas-microsoft-com:vml" xmlns:wp14="http://schemas.microsoft.com/office/word/2010/wordprocessingDrawing" xmlns:wp="http://schemas.openxmlformats.org/drawingml/2006/wordprocessingDrawing" xmlns:w10="urn:schemas-microsoft-com:office:word" xmlns:w="http://schemas.openxmlformats.org/wordprocessingml/2006/main" xmlns:w14="http://schemas.microsoft.com/office/word/2010/wordml" xmlns:w15="http://schemas.microsoft.com/office/word/2012/wordml" xmlns:w16cex="http://schemas.microsoft.com/office/word/2018/wordml/cex" xmlns:w16cid="http://schemas.microsoft.com/office/word/2016/wordml/cid" xmlns:w16="http://schemas.microsoft.com/office/word/2018/wordml" xmlns:w16sdtdh="http://schemas.microsoft.com/office/word/2020/wordml/sdtdatahash" xmlns:w16se="http://schemas.microsoft.com/office/word/2015/wordml/symex" xmlns:wpg="http://schemas.microsoft.com/office/word/2010/wordprocessingGroup" xmlns:wpi="http://schemas.microsoft.com/office/word/2010/wordprocessingInk" xmlns:wne="http://schemas.microsoft.com/office/word/2006/wordml" xmlns:wps="http://schemas.microsoft.com/office/word/2010/wordprocessingShape" mc:Ignorable="w14 w15 w16se w16cid w16 w16cex w16sdtdh wp14">
+<w:hdr xmlns:wpc="http://schemas.microsoft.com/office/word/2010/wordprocessingCanvas" xmlns:cx="http://schemas.microsoft.com/office/drawing/2014/chartex" xmlns:cx1="http://schemas.microsoft.com/office/drawing/2015/9/8/chartex" xmlns:cx2="http://schemas.microsoft.com/office/drawing/2015/10/21/chartex" xmlns:cx3="http://schemas.microsoft.com/office/drawing/2016/5/9/chartex" xmlns:cx4="http://schemas.microsoft.com/office/drawing/2016/5/10/chartex" xmlns:cx5="http://schemas.microsoft.com/office/drawing/2016/5/11/chartex" xmlns:cx6="http://schemas.microsoft.com/office/drawing/2016/5/12/chartex" xmlns:cx7="http://schemas.microsoft.com/office/drawing/2016/5/13/chartex" xmlns:cx8="http://schemas.microsoft.com/office/drawing/2016/5/14/chartex" xmlns:mc="http://schemas.openxmlformats.org/markup-compatibility/2006" xmlns:aink="http://schemas.microsoft.com/office/drawing/2016/ink" xmlns:am3d="http://schemas.microsoft.com/office/drawing/2017/model3d" xmlns:o="urn:schemas-microsoft-com:office:office" xmlns:oel="http://schemas.microsoft.com/office/2019/extlst" xmlns:r="http://schemas.openxmlformats.org/officeDocument/2006/relationships" xmlns:m="http://schemas.openxmlformats.org/officeDocument/2006/math" xmlns:v="urn:schemas-microsoft-com:vml" xmlns:wp14="http://schemas.microsoft.com/office/word/2010/wordprocessingDrawing" xmlns:wp="http://schemas.openxmlformats.org/drawingml/2006/wordprocessingDrawing" xmlns:w10="urn:schemas-microsoft-com:office:word" xmlns:w="http://schemas.openxmlformats.org/wordprocessingml/2006/main" xmlns:w14="http://schemas.microsoft.com/office/word/2010/wordml" xmlns:w15="http://schemas.microsoft.com/office/word/2012/wordml" xmlns:w16cex="http://schemas.microsoft.com/office/word/2018/wordml/cex" xmlns:w16cid="http://schemas.microsoft.com/office/word/2016/wordml/cid" xmlns:w16="http://schemas.microsoft.com/office/word/2018/wordml" xmlns:w16du="http://schemas.microsoft.com/office/word/2023/wordml/word16du" xmlns:w16sdtdh="http://schemas.microsoft.com/office/word/2020/wordml/sdtdatahash" xmlns:w16se="http://schemas.microsoft.com/office/word/2015/wordml/symex" xmlns:wpg="http://schemas.microsoft.com/office/word/2010/wordprocessingGroup" xmlns:wpi="http://schemas.microsoft.com/office/word/2010/wordprocessingInk" xmlns:wne="http://schemas.microsoft.com/office/word/2006/wordml" xmlns:wps="http://schemas.microsoft.com/office/word/2010/wordprocessingShape" mc:Ignorable="w14 w15 w16se w16cid w16 w16cex w16sdtdh w16du wp14">
   <w:tbl>
     <w:tblPr>
       <w:tblStyle w:val="TableGrid"/>
@@ -4385,7 +4332,13 @@
             <w:rPr>
               <w:lang w:val="en-US"/>
             </w:rPr>
-            <w:t>1</w:t>
+            <w:t>7</w:t>
+          </w:r>
+          <w:r>
+            <w:rPr>
+              <w:lang w:val="en-US"/>
+            </w:rPr>
+            <w:t>/</w:t>
           </w:r>
           <w:r>
             <w:rPr>
@@ -4397,25 +4350,13 @@
             <w:rPr>
               <w:lang w:val="en-US"/>
             </w:rPr>
-            <w:t>/</w:t>
-          </w:r>
-          <w:r>
-            <w:rPr>
-              <w:lang w:val="en-US"/>
-            </w:rPr>
-            <w:t>22</w:t>
-          </w:r>
-          <w:r>
-            <w:rPr>
-              <w:lang w:val="en-US"/>
-            </w:rPr>
             <w:t>/202</w:t>
           </w:r>
           <w:r>
             <w:rPr>
               <w:lang w:val="en-US"/>
             </w:rPr>
-            <w:t>1</w:t>
+            <w:t>4</w:t>
           </w:r>
         </w:p>
       </w:tc>
@@ -4434,7 +4375,7 @@
 </file>
 
 <file path=word/numbering.xml><?xml version="1.0" encoding="utf-8"?>
-<w:numbering xmlns:wpc="http://schemas.microsoft.com/office/word/2010/wordprocessingCanvas" xmlns:cx="http://schemas.microsoft.com/office/drawing/2014/chartex" xmlns:cx1="http://schemas.microsoft.com/office/drawing/2015/9/8/chartex" xmlns:cx2="http://schemas.microsoft.com/office/drawing/2015/10/21/chartex" xmlns:cx3="http://schemas.microsoft.com/office/drawing/2016/5/9/chartex" xmlns:cx4="http://schemas.microsoft.com/office/drawing/2016/5/10/chartex" xmlns:cx5="http://schemas.microsoft.com/office/drawing/2016/5/11/chartex" xmlns:cx6="http://schemas.microsoft.com/office/drawing/2016/5/12/chartex" xmlns:cx7="http://schemas.microsoft.com/office/drawing/2016/5/13/chartex" xmlns:cx8="http://schemas.microsoft.com/office/drawing/2016/5/14/chartex" xmlns:mc="http://schemas.openxmlformats.org/markup-compatibility/2006" xmlns:aink="http://schemas.microsoft.com/office/drawing/2016/ink" xmlns:am3d="http://schemas.microsoft.com/office/drawing/2017/model3d" xmlns:o="urn:schemas-microsoft-com:office:office" xmlns:r="http://schemas.openxmlformats.org/officeDocument/2006/relationships" xmlns:m="http://schemas.openxmlformats.org/officeDocument/2006/math" xmlns:v="urn:schemas-microsoft-com:vml" xmlns:wp14="http://schemas.microsoft.com/office/word/2010/wordprocessingDrawing" xmlns:wp="http://schemas.openxmlformats.org/drawingml/2006/wordprocessingDrawing" xmlns:w10="urn:schemas-microsoft-com:office:word" xmlns:w="http://schemas.openxmlformats.org/wordprocessingml/2006/main" xmlns:w14="http://schemas.microsoft.com/office/word/2010/wordml" xmlns:w15="http://schemas.microsoft.com/office/word/2012/wordml" xmlns:w16cex="http://schemas.microsoft.com/office/word/2018/wordml/cex" xmlns:w16cid="http://schemas.microsoft.com/office/word/2016/wordml/cid" xmlns:w16="http://schemas.microsoft.com/office/word/2018/wordml" xmlns:w16sdtdh="http://schemas.microsoft.com/office/word/2020/wordml/sdtdatahash" xmlns:w16se="http://schemas.microsoft.com/office/word/2015/wordml/symex" xmlns:wpg="http://schemas.microsoft.com/office/word/2010/wordprocessingGroup" xmlns:wpi="http://schemas.microsoft.com/office/word/2010/wordprocessingInk" xmlns:wne="http://schemas.microsoft.com/office/word/2006/wordml" xmlns:wps="http://schemas.microsoft.com/office/word/2010/wordprocessingShape" mc:Ignorable="w14 w15 w16se w16cid w16 w16cex w16sdtdh wp14">
+<w:numbering xmlns:wpc="http://schemas.microsoft.com/office/word/2010/wordprocessingCanvas" xmlns:cx="http://schemas.microsoft.com/office/drawing/2014/chartex" xmlns:cx1="http://schemas.microsoft.com/office/drawing/2015/9/8/chartex" xmlns:cx2="http://schemas.microsoft.com/office/drawing/2015/10/21/chartex" xmlns:cx3="http://schemas.microsoft.com/office/drawing/2016/5/9/chartex" xmlns:cx4="http://schemas.microsoft.com/office/drawing/2016/5/10/chartex" xmlns:cx5="http://schemas.microsoft.com/office/drawing/2016/5/11/chartex" xmlns:cx6="http://schemas.microsoft.com/office/drawing/2016/5/12/chartex" xmlns:cx7="http://schemas.microsoft.com/office/drawing/2016/5/13/chartex" xmlns:cx8="http://schemas.microsoft.com/office/drawing/2016/5/14/chartex" xmlns:mc="http://schemas.openxmlformats.org/markup-compatibility/2006" xmlns:aink="http://schemas.microsoft.com/office/drawing/2016/ink" xmlns:am3d="http://schemas.microsoft.com/office/drawing/2017/model3d" xmlns:o="urn:schemas-microsoft-com:office:office" xmlns:oel="http://schemas.microsoft.com/office/2019/extlst" xmlns:r="http://schemas.openxmlformats.org/officeDocument/2006/relationships" xmlns:m="http://schemas.openxmlformats.org/officeDocument/2006/math" xmlns:v="urn:schemas-microsoft-com:vml" xmlns:wp14="http://schemas.microsoft.com/office/word/2010/wordprocessingDrawing" xmlns:wp="http://schemas.openxmlformats.org/drawingml/2006/wordprocessingDrawing" xmlns:w10="urn:schemas-microsoft-com:office:word" xmlns:w="http://schemas.openxmlformats.org/wordprocessingml/2006/main" xmlns:w14="http://schemas.microsoft.com/office/word/2010/wordml" xmlns:w15="http://schemas.microsoft.com/office/word/2012/wordml" xmlns:w16cex="http://schemas.microsoft.com/office/word/2018/wordml/cex" xmlns:w16cid="http://schemas.microsoft.com/office/word/2016/wordml/cid" xmlns:w16="http://schemas.microsoft.com/office/word/2018/wordml" xmlns:w16du="http://schemas.microsoft.com/office/word/2023/wordml/word16du" xmlns:w16sdtdh="http://schemas.microsoft.com/office/word/2020/wordml/sdtdatahash" xmlns:w16se="http://schemas.microsoft.com/office/word/2015/wordml/symex" xmlns:wpg="http://schemas.microsoft.com/office/word/2010/wordprocessingGroup" xmlns:wpi="http://schemas.microsoft.com/office/word/2010/wordprocessingInk" xmlns:wne="http://schemas.microsoft.com/office/word/2006/wordml" xmlns:wps="http://schemas.microsoft.com/office/word/2010/wordprocessingShape" mc:Ignorable="w14 w15 w16se w16cid w16 w16cex w16sdtdh w16du wp14">
   <w:abstractNum w:abstractNumId="0" w15:restartNumberingAfterBreak="0">
     <w:nsid w:val="0A837188"/>
     <w:multiLevelType w:val="hybridMultilevel"/>
@@ -6639,70 +6580,70 @@
       </w:rPr>
     </w:lvl>
   </w:abstractNum>
-  <w:num w:numId="1">
+  <w:num w:numId="1" w16cid:durableId="1491290872">
     <w:abstractNumId w:val="4"/>
   </w:num>
-  <w:num w:numId="2">
+  <w:num w:numId="2" w16cid:durableId="2109697015">
     <w:abstractNumId w:val="11"/>
   </w:num>
-  <w:num w:numId="3">
+  <w:num w:numId="3" w16cid:durableId="1926261797">
     <w:abstractNumId w:val="10"/>
   </w:num>
-  <w:num w:numId="4">
+  <w:num w:numId="4" w16cid:durableId="335959924">
     <w:abstractNumId w:val="12"/>
   </w:num>
-  <w:num w:numId="5">
+  <w:num w:numId="5" w16cid:durableId="1218009017">
     <w:abstractNumId w:val="0"/>
   </w:num>
-  <w:num w:numId="6">
+  <w:num w:numId="6" w16cid:durableId="351953961">
     <w:abstractNumId w:val="17"/>
   </w:num>
-  <w:num w:numId="7">
+  <w:num w:numId="7" w16cid:durableId="949893031">
     <w:abstractNumId w:val="14"/>
   </w:num>
-  <w:num w:numId="8">
+  <w:num w:numId="8" w16cid:durableId="284697496">
     <w:abstractNumId w:val="5"/>
   </w:num>
-  <w:num w:numId="9">
+  <w:num w:numId="9" w16cid:durableId="2115444377">
     <w:abstractNumId w:val="18"/>
   </w:num>
-  <w:num w:numId="10">
+  <w:num w:numId="10" w16cid:durableId="246111268">
     <w:abstractNumId w:val="20"/>
   </w:num>
-  <w:num w:numId="11">
+  <w:num w:numId="11" w16cid:durableId="1186938391">
     <w:abstractNumId w:val="7"/>
   </w:num>
-  <w:num w:numId="12">
+  <w:num w:numId="12" w16cid:durableId="1354503349">
     <w:abstractNumId w:val="8"/>
   </w:num>
-  <w:num w:numId="13">
+  <w:num w:numId="13" w16cid:durableId="1519736893">
     <w:abstractNumId w:val="19"/>
   </w:num>
-  <w:num w:numId="14">
+  <w:num w:numId="14" w16cid:durableId="1473252347">
     <w:abstractNumId w:val="15"/>
   </w:num>
-  <w:num w:numId="15">
+  <w:num w:numId="15" w16cid:durableId="1363363784">
     <w:abstractNumId w:val="13"/>
   </w:num>
-  <w:num w:numId="16">
+  <w:num w:numId="16" w16cid:durableId="811826316">
     <w:abstractNumId w:val="2"/>
   </w:num>
-  <w:num w:numId="17">
+  <w:num w:numId="17" w16cid:durableId="1744181481">
     <w:abstractNumId w:val="6"/>
   </w:num>
-  <w:num w:numId="18">
+  <w:num w:numId="18" w16cid:durableId="1466850978">
     <w:abstractNumId w:val="3"/>
   </w:num>
-  <w:num w:numId="19">
+  <w:num w:numId="19" w16cid:durableId="468476035">
     <w:abstractNumId w:val="9"/>
   </w:num>
-  <w:num w:numId="20">
+  <w:num w:numId="20" w16cid:durableId="259799054">
     <w:abstractNumId w:val="16"/>
   </w:num>
-  <w:num w:numId="21">
+  <w:num w:numId="21" w16cid:durableId="1118138899">
     <w:abstractNumId w:val="1"/>
   </w:num>
-  <w:num w:numId="22">
+  <w:num w:numId="22" w16cid:durableId="481312656">
     <w:abstractNumId w:val="1"/>
     <w:lvlOverride w:ilvl="1">
       <w:lvl w:ilvl="1">
@@ -6726,7 +6667,7 @@
 </file>
 
 <file path=word/styles.xml><?xml version="1.0" encoding="utf-8"?>
-<w:styles xmlns:mc="http://schemas.openxmlformats.org/markup-compatibility/2006" xmlns:r="http://schemas.openxmlformats.org/officeDocument/2006/relationships" xmlns:w="http://schemas.openxmlformats.org/wordprocessingml/2006/main" xmlns:w14="http://schemas.microsoft.com/office/word/2010/wordml" xmlns:w15="http://schemas.microsoft.com/office/word/2012/wordml" xmlns:w16cex="http://schemas.microsoft.com/office/word/2018/wordml/cex" xmlns:w16cid="http://schemas.microsoft.com/office/word/2016/wordml/cid" xmlns:w16="http://schemas.microsoft.com/office/word/2018/wordml" xmlns:w16sdtdh="http://schemas.microsoft.com/office/word/2020/wordml/sdtdatahash" xmlns:w16se="http://schemas.microsoft.com/office/word/2015/wordml/symex" mc:Ignorable="w14 w15 w16se w16cid w16 w16cex w16sdtdh">
+<w:styles xmlns:mc="http://schemas.openxmlformats.org/markup-compatibility/2006" xmlns:r="http://schemas.openxmlformats.org/officeDocument/2006/relationships" xmlns:w="http://schemas.openxmlformats.org/wordprocessingml/2006/main" xmlns:w14="http://schemas.microsoft.com/office/word/2010/wordml" xmlns:w15="http://schemas.microsoft.com/office/word/2012/wordml" xmlns:w16cex="http://schemas.microsoft.com/office/word/2018/wordml/cex" xmlns:w16cid="http://schemas.microsoft.com/office/word/2016/wordml/cid" xmlns:w16="http://schemas.microsoft.com/office/word/2018/wordml" xmlns:w16du="http://schemas.microsoft.com/office/word/2023/wordml/word16du" xmlns:w16sdtdh="http://schemas.microsoft.com/office/word/2020/wordml/sdtdatahash" xmlns:w16se="http://schemas.microsoft.com/office/word/2015/wordml/symex" mc:Ignorable="w14 w15 w16se w16cid w16 w16cex w16sdtdh w16du">
   <w:docDefaults>
     <w:rPrDefault>
       <w:rPr>
@@ -7170,6 +7111,7 @@
   <w:style w:type="character" w:default="1" w:styleId="DefaultParagraphFont">
     <w:name w:val="Default Paragraph Font"/>
     <w:uiPriority w:val="1"/>
+    <w:semiHidden/>
     <w:unhideWhenUsed/>
   </w:style>
   <w:style w:type="table" w:default="1" w:styleId="TableNormal">

</xml_diff>